<commit_message>
double space added into text test(MMS)
</commit_message>
<xml_diff>
--- a/the_code_issue_terms_and_definitions.docx
+++ b/the_code_issue_terms_and_definitions.docx
@@ -1,6 +1,6 @@
 
 <file path=word/document.xml><?xml version="1.0" encoding="utf-8"?>
-<w:document xmlns:wpc="http://schemas.microsoft.com/office/word/2010/wordprocessingCanvas" xmlns:cx="http://schemas.microsoft.com/office/drawing/2014/chartex" xmlns:cx1="http://schemas.microsoft.com/office/drawing/2015/9/8/chartex" xmlns:mc="http://schemas.openxmlformats.org/markup-compatibility/2006" xmlns:o="urn:schemas-microsoft-com:office:office" xmlns:r="http://schemas.openxmlformats.org/officeDocument/2006/relationships" xmlns:m="http://schemas.openxmlformats.org/officeDocument/2006/math" xmlns:v="urn:schemas-microsoft-com:vml" xmlns:wp14="http://schemas.microsoft.com/office/word/2010/wordprocessingDrawing" xmlns:wp="http://schemas.openxmlformats.org/drawingml/2006/wordprocessingDrawing" xmlns:w10="urn:schemas-microsoft-com:office:word" xmlns:w="http://schemas.openxmlformats.org/wordprocessingml/2006/main" xmlns:w14="http://schemas.microsoft.com/office/word/2010/wordml" xmlns:w15="http://schemas.microsoft.com/office/word/2012/wordml" xmlns:w16se="http://schemas.microsoft.com/office/word/2015/wordml/symex" xmlns:wpg="http://schemas.microsoft.com/office/word/2010/wordprocessingGroup" xmlns:wpi="http://schemas.microsoft.com/office/word/2010/wordprocessingInk" xmlns:wne="http://schemas.microsoft.com/office/word/2006/wordml" xmlns:wps="http://schemas.microsoft.com/office/word/2010/wordprocessingShape" mc:Ignorable="w14 w15 w16se wp14">
+<w:document xmlns:wpc="http://schemas.microsoft.com/office/word/2010/wordprocessingCanvas" xmlns:cx="http://schemas.microsoft.com/office/drawing/2014/chartex" xmlns:cx1="http://schemas.microsoft.com/office/drawing/2015/9/8/chartex" xmlns:cx2="http://schemas.microsoft.com/office/drawing/2015/10/21/chartex" xmlns:cx3="http://schemas.microsoft.com/office/drawing/2016/5/9/chartex" xmlns:cx4="http://schemas.microsoft.com/office/drawing/2016/5/10/chartex" xmlns:cx5="http://schemas.microsoft.com/office/drawing/2016/5/11/chartex" xmlns:cx6="http://schemas.microsoft.com/office/drawing/2016/5/12/chartex" xmlns:cx7="http://schemas.microsoft.com/office/drawing/2016/5/13/chartex" xmlns:cx8="http://schemas.microsoft.com/office/drawing/2016/5/14/chartex" xmlns:mc="http://schemas.openxmlformats.org/markup-compatibility/2006" xmlns:aink="http://schemas.microsoft.com/office/drawing/2016/ink" xmlns:am3d="http://schemas.microsoft.com/office/drawing/2017/model3d" xmlns:o="urn:schemas-microsoft-com:office:office" xmlns:r="http://schemas.openxmlformats.org/officeDocument/2006/relationships" xmlns:m="http://schemas.openxmlformats.org/officeDocument/2006/math" xmlns:v="urn:schemas-microsoft-com:vml" xmlns:wp14="http://schemas.microsoft.com/office/word/2010/wordprocessingDrawing" xmlns:wp="http://schemas.openxmlformats.org/drawingml/2006/wordprocessingDrawing" xmlns:w10="urn:schemas-microsoft-com:office:word" xmlns:w="http://schemas.openxmlformats.org/wordprocessingml/2006/main" xmlns:w14="http://schemas.microsoft.com/office/word/2010/wordml" xmlns:w15="http://schemas.microsoft.com/office/word/2012/wordml" xmlns:w16cid="http://schemas.microsoft.com/office/word/2016/wordml/cid" xmlns:w16se="http://schemas.microsoft.com/office/word/2015/wordml/symex" xmlns:wpg="http://schemas.microsoft.com/office/word/2010/wordprocessingGroup" xmlns:wpi="http://schemas.microsoft.com/office/word/2010/wordprocessingInk" xmlns:wne="http://schemas.microsoft.com/office/word/2006/wordml" xmlns:wps="http://schemas.microsoft.com/office/word/2010/wordprocessingShape" mc:Ignorable="w14 w15 w16se w16cid wp14">
   <w:body>
     <w:p>
       <w:pPr>
@@ -73,6 +73,11 @@
         <w:spacing w:before="160"/>
         <w:contextualSpacing w:val="0"/>
       </w:pPr>
+      <w:r>
+        <w:t xml:space="preserve">  </w:t>
+      </w:r>
+      <w:bookmarkStart w:id="0" w:name="_GoBack"/>
+      <w:bookmarkEnd w:id="0"/>
     </w:p>
     <w:p>
       <w:pPr>
@@ -243,7 +248,21 @@
         <w:rPr>
           <w:b/>
         </w:rPr>
-        <w:t>What's With All These Conferences, Anyway?</w:t>
+        <w:t xml:space="preserve">What's </w:t>
+      </w:r>
+      <w:proofErr w:type="gramStart"/>
+      <w:r>
+        <w:rPr>
+          <w:b/>
+        </w:rPr>
+        <w:t>With</w:t>
+      </w:r>
+      <w:proofErr w:type="gramEnd"/>
+      <w:r>
+        <w:rPr>
+          <w:b/>
+        </w:rPr>
+        <w:t xml:space="preserve"> All These Conferences, Anyway?</w:t>
       </w:r>
     </w:p>
     <w:p>
@@ -287,8 +306,6 @@
         </w:rPr>
         <w:t>What Do Different Languages Do?</w:t>
       </w:r>
-      <w:bookmarkStart w:id="0" w:name="_GoBack"/>
-      <w:bookmarkEnd w:id="0"/>
     </w:p>
     <w:p>
       <w:pPr>
@@ -329,7 +346,21 @@
         <w:rPr>
           <w:b/>
         </w:rPr>
-        <w:t>Look How Big and Weird Things Get With Just Python</w:t>
+        <w:t xml:space="preserve">Look How Big and Weird Things Get </w:t>
+      </w:r>
+      <w:proofErr w:type="gramStart"/>
+      <w:r>
+        <w:rPr>
+          <w:b/>
+        </w:rPr>
+        <w:t>With</w:t>
+      </w:r>
+      <w:proofErr w:type="gramEnd"/>
+      <w:r>
+        <w:rPr>
+          <w:b/>
+        </w:rPr>
+        <w:t xml:space="preserve"> Just Python</w:t>
       </w:r>
     </w:p>
     <w:p>
@@ -588,7 +619,7 @@
 </file>
 
 <file path=word/numbering.xml><?xml version="1.0" encoding="utf-8"?>
-<w:numbering xmlns:wpc="http://schemas.microsoft.com/office/word/2010/wordprocessingCanvas" xmlns:cx="http://schemas.microsoft.com/office/drawing/2014/chartex" xmlns:cx1="http://schemas.microsoft.com/office/drawing/2015/9/8/chartex" xmlns:mc="http://schemas.openxmlformats.org/markup-compatibility/2006" xmlns:o="urn:schemas-microsoft-com:office:office" xmlns:r="http://schemas.openxmlformats.org/officeDocument/2006/relationships" xmlns:m="http://schemas.openxmlformats.org/officeDocument/2006/math" xmlns:v="urn:schemas-microsoft-com:vml" xmlns:wp14="http://schemas.microsoft.com/office/word/2010/wordprocessingDrawing" xmlns:wp="http://schemas.openxmlformats.org/drawingml/2006/wordprocessingDrawing" xmlns:w10="urn:schemas-microsoft-com:office:word" xmlns:w="http://schemas.openxmlformats.org/wordprocessingml/2006/main" xmlns:w14="http://schemas.microsoft.com/office/word/2010/wordml" xmlns:w15="http://schemas.microsoft.com/office/word/2012/wordml" xmlns:w16se="http://schemas.microsoft.com/office/word/2015/wordml/symex" xmlns:wpg="http://schemas.microsoft.com/office/word/2010/wordprocessingGroup" xmlns:wpi="http://schemas.microsoft.com/office/word/2010/wordprocessingInk" xmlns:wne="http://schemas.microsoft.com/office/word/2006/wordml" xmlns:wps="http://schemas.microsoft.com/office/word/2010/wordprocessingShape" mc:Ignorable="w14 w15 w16se wp14">
+<w:numbering xmlns:wpc="http://schemas.microsoft.com/office/word/2010/wordprocessingCanvas" xmlns:cx="http://schemas.microsoft.com/office/drawing/2014/chartex" xmlns:cx1="http://schemas.microsoft.com/office/drawing/2015/9/8/chartex" xmlns:cx2="http://schemas.microsoft.com/office/drawing/2015/10/21/chartex" xmlns:cx3="http://schemas.microsoft.com/office/drawing/2016/5/9/chartex" xmlns:cx4="http://schemas.microsoft.com/office/drawing/2016/5/10/chartex" xmlns:cx5="http://schemas.microsoft.com/office/drawing/2016/5/11/chartex" xmlns:cx6="http://schemas.microsoft.com/office/drawing/2016/5/12/chartex" xmlns:cx7="http://schemas.microsoft.com/office/drawing/2016/5/13/chartex" xmlns:cx8="http://schemas.microsoft.com/office/drawing/2016/5/14/chartex" xmlns:mc="http://schemas.openxmlformats.org/markup-compatibility/2006" xmlns:aink="http://schemas.microsoft.com/office/drawing/2016/ink" xmlns:am3d="http://schemas.microsoft.com/office/drawing/2017/model3d" xmlns:o="urn:schemas-microsoft-com:office:office" xmlns:r="http://schemas.openxmlformats.org/officeDocument/2006/relationships" xmlns:m="http://schemas.openxmlformats.org/officeDocument/2006/math" xmlns:v="urn:schemas-microsoft-com:vml" xmlns:wp14="http://schemas.microsoft.com/office/word/2010/wordprocessingDrawing" xmlns:wp="http://schemas.openxmlformats.org/drawingml/2006/wordprocessingDrawing" xmlns:w10="urn:schemas-microsoft-com:office:word" xmlns:w="http://schemas.openxmlformats.org/wordprocessingml/2006/main" xmlns:w14="http://schemas.microsoft.com/office/word/2010/wordml" xmlns:w15="http://schemas.microsoft.com/office/word/2012/wordml" xmlns:w16cid="http://schemas.microsoft.com/office/word/2016/wordml/cid" xmlns:w16se="http://schemas.microsoft.com/office/word/2015/wordml/symex" xmlns:wpg="http://schemas.microsoft.com/office/word/2010/wordprocessingGroup" xmlns:wpi="http://schemas.microsoft.com/office/word/2010/wordprocessingInk" xmlns:wne="http://schemas.microsoft.com/office/word/2006/wordml" xmlns:wps="http://schemas.microsoft.com/office/word/2010/wordprocessingShape" mc:Ignorable="w14 w15 w16se w16cid wp14">
   <w:abstractNum w:abstractNumId="0" w15:restartNumberingAfterBreak="0">
     <w:nsid w:val="43C642CE"/>
     <w:multiLevelType w:val="hybridMultilevel"/>
@@ -825,7 +856,7 @@
 </file>
 
 <file path=word/styles.xml><?xml version="1.0" encoding="utf-8"?>
-<w:styles xmlns:mc="http://schemas.openxmlformats.org/markup-compatibility/2006" xmlns:r="http://schemas.openxmlformats.org/officeDocument/2006/relationships" xmlns:w="http://schemas.openxmlformats.org/wordprocessingml/2006/main" xmlns:w14="http://schemas.microsoft.com/office/word/2010/wordml" xmlns:w15="http://schemas.microsoft.com/office/word/2012/wordml" xmlns:w16se="http://schemas.microsoft.com/office/word/2015/wordml/symex" mc:Ignorable="w14 w15 w16se">
+<w:styles xmlns:mc="http://schemas.openxmlformats.org/markup-compatibility/2006" xmlns:r="http://schemas.openxmlformats.org/officeDocument/2006/relationships" xmlns:w="http://schemas.openxmlformats.org/wordprocessingml/2006/main" xmlns:w14="http://schemas.microsoft.com/office/word/2010/wordml" xmlns:w15="http://schemas.microsoft.com/office/word/2012/wordml" xmlns:w16cid="http://schemas.microsoft.com/office/word/2016/wordml/cid" xmlns:w16se="http://schemas.microsoft.com/office/word/2015/wordml/symex" mc:Ignorable="w14 w15 w16se w16cid">
   <w:docDefaults>
     <w:rPrDefault>
       <w:rPr>
@@ -842,7 +873,7 @@
       </w:pPr>
     </w:pPrDefault>
   </w:docDefaults>
-  <w:latentStyles w:defLockedState="0" w:defUIPriority="99" w:defSemiHidden="0" w:defUnhideWhenUsed="0" w:defQFormat="0" w:count="371">
+  <w:latentStyles w:defLockedState="0" w:defUIPriority="99" w:defSemiHidden="0" w:defUnhideWhenUsed="0" w:defQFormat="0" w:count="375">
     <w:lsdException w:name="Normal" w:uiPriority="0" w:qFormat="1"/>
     <w:lsdException w:name="heading 1" w:uiPriority="9" w:qFormat="1"/>
     <w:lsdException w:name="heading 2" w:semiHidden="1" w:uiPriority="9" w:unhideWhenUsed="1" w:qFormat="1"/>
@@ -948,7 +979,6 @@
     <w:lsdException w:name="HTML Sample" w:semiHidden="1" w:unhideWhenUsed="1"/>
     <w:lsdException w:name="HTML Typewriter" w:semiHidden="1" w:unhideWhenUsed="1"/>
     <w:lsdException w:name="HTML Variable" w:semiHidden="1" w:unhideWhenUsed="1"/>
-    <w:lsdException w:name="Normal Table" w:semiHidden="1" w:unhideWhenUsed="1"/>
     <w:lsdException w:name="annotation subject" w:semiHidden="1" w:unhideWhenUsed="1"/>
     <w:lsdException w:name="No List" w:semiHidden="1" w:unhideWhenUsed="1"/>
     <w:lsdException w:name="Outline List 1" w:semiHidden="1" w:unhideWhenUsed="1"/>
@@ -992,10 +1022,8 @@
     <w:lsdException w:name="Table Elegant" w:semiHidden="1" w:unhideWhenUsed="1"/>
     <w:lsdException w:name="Table Professional" w:semiHidden="1" w:unhideWhenUsed="1"/>
     <w:lsdException w:name="Table Subtle 1" w:semiHidden="1" w:unhideWhenUsed="1"/>
-    <w:lsdException w:name="Table Subtle 2" w:semiHidden="1" w:unhideWhenUsed="1"/>
     <w:lsdException w:name="Table Web 1" w:semiHidden="1" w:unhideWhenUsed="1"/>
     <w:lsdException w:name="Table Web 2" w:semiHidden="1" w:unhideWhenUsed="1"/>
-    <w:lsdException w:name="Table Web 3" w:semiHidden="1" w:unhideWhenUsed="1"/>
     <w:lsdException w:name="Balloon Text" w:semiHidden="1" w:unhideWhenUsed="1"/>
     <w:lsdException w:name="Table Grid" w:uiPriority="39"/>
     <w:lsdException w:name="Table Theme" w:semiHidden="1" w:unhideWhenUsed="1"/>
@@ -1214,6 +1242,10 @@
     <w:lsdException w:name="List Table 5 Dark Accent 6" w:uiPriority="50"/>
     <w:lsdException w:name="List Table 6 Colorful Accent 6" w:uiPriority="51"/>
     <w:lsdException w:name="List Table 7 Colorful Accent 6" w:uiPriority="52"/>
+    <w:lsdException w:name="Mention" w:semiHidden="1" w:unhideWhenUsed="1"/>
+    <w:lsdException w:name="Smart Hyperlink" w:semiHidden="1" w:unhideWhenUsed="1"/>
+    <w:lsdException w:name="Hashtag" w:semiHidden="1" w:unhideWhenUsed="1"/>
+    <w:lsdException w:name="Unresolved Mention" w:semiHidden="1" w:unhideWhenUsed="1"/>
   </w:latentStyles>
   <w:style w:type="paragraph" w:default="1" w:styleId="Normal">
     <w:name w:val="Normal"/>

</xml_diff>

<commit_message>
Added OOP terms to the word doc
</commit_message>
<xml_diff>
--- a/the_code_issue_terms_and_definitions.docx
+++ b/the_code_issue_terms_and_definitions.docx
@@ -1,6 +1,6 @@
 
 <file path=word/document.xml><?xml version="1.0" encoding="utf-8"?>
-<w:document xmlns:wpc="http://schemas.microsoft.com/office/word/2010/wordprocessingCanvas" xmlns:cx="http://schemas.microsoft.com/office/drawing/2014/chartex" xmlns:cx1="http://schemas.microsoft.com/office/drawing/2015/9/8/chartex" xmlns:cx2="http://schemas.microsoft.com/office/drawing/2015/10/21/chartex" xmlns:cx3="http://schemas.microsoft.com/office/drawing/2016/5/9/chartex" xmlns:cx4="http://schemas.microsoft.com/office/drawing/2016/5/10/chartex" xmlns:cx5="http://schemas.microsoft.com/office/drawing/2016/5/11/chartex" xmlns:cx6="http://schemas.microsoft.com/office/drawing/2016/5/12/chartex" xmlns:cx7="http://schemas.microsoft.com/office/drawing/2016/5/13/chartex" xmlns:cx8="http://schemas.microsoft.com/office/drawing/2016/5/14/chartex" xmlns:mc="http://schemas.openxmlformats.org/markup-compatibility/2006" xmlns:aink="http://schemas.microsoft.com/office/drawing/2016/ink" xmlns:am3d="http://schemas.microsoft.com/office/drawing/2017/model3d" xmlns:o="urn:schemas-microsoft-com:office:office" xmlns:r="http://schemas.openxmlformats.org/officeDocument/2006/relationships" xmlns:m="http://schemas.openxmlformats.org/officeDocument/2006/math" xmlns:v="urn:schemas-microsoft-com:vml" xmlns:wp14="http://schemas.microsoft.com/office/word/2010/wordprocessingDrawing" xmlns:wp="http://schemas.openxmlformats.org/drawingml/2006/wordprocessingDrawing" xmlns:w10="urn:schemas-microsoft-com:office:word" xmlns:w="http://schemas.openxmlformats.org/wordprocessingml/2006/main" xmlns:w14="http://schemas.microsoft.com/office/word/2010/wordml" xmlns:w15="http://schemas.microsoft.com/office/word/2012/wordml" xmlns:w16cid="http://schemas.microsoft.com/office/word/2016/wordml/cid" xmlns:w16se="http://schemas.microsoft.com/office/word/2015/wordml/symex" xmlns:wpg="http://schemas.microsoft.com/office/word/2010/wordprocessingGroup" xmlns:wpi="http://schemas.microsoft.com/office/word/2010/wordprocessingInk" xmlns:wne="http://schemas.microsoft.com/office/word/2006/wordml" xmlns:wps="http://schemas.microsoft.com/office/word/2010/wordprocessingShape" mc:Ignorable="w14 w15 w16se w16cid wp14">
+<w:document xmlns:wpc="http://schemas.microsoft.com/office/word/2010/wordprocessingCanvas" xmlns:cx="http://schemas.microsoft.com/office/drawing/2014/chartex" xmlns:mc="http://schemas.openxmlformats.org/markup-compatibility/2006" xmlns:o="urn:schemas-microsoft-com:office:office" xmlns:r="http://schemas.openxmlformats.org/officeDocument/2006/relationships" xmlns:m="http://schemas.openxmlformats.org/officeDocument/2006/math" xmlns:v="urn:schemas-microsoft-com:vml" xmlns:wp14="http://schemas.microsoft.com/office/word/2010/wordprocessingDrawing" xmlns:wp="http://schemas.openxmlformats.org/drawingml/2006/wordprocessingDrawing" xmlns:w10="urn:schemas-microsoft-com:office:word" xmlns:w="http://schemas.openxmlformats.org/wordprocessingml/2006/main" xmlns:w14="http://schemas.microsoft.com/office/word/2010/wordml" xmlns:w15="http://schemas.microsoft.com/office/word/2012/wordml" xmlns:w16se="http://schemas.microsoft.com/office/word/2015/wordml/symex" xmlns:wpg="http://schemas.microsoft.com/office/word/2010/wordprocessingGroup" xmlns:wpi="http://schemas.microsoft.com/office/word/2010/wordprocessingInk" xmlns:wne="http://schemas.microsoft.com/office/word/2006/wordml" xmlns:wps="http://schemas.microsoft.com/office/word/2010/wordprocessingShape" mc:Ignorable="w14 w15 w16se wp14">
   <w:body>
     <w:p>
       <w:pPr>
@@ -905,96 +905,141 @@
     </w:p>
     <w:p>
       <w:pPr>
-        <w:spacing w:before="160"/>
-        <w:rPr>
-          <w:b/>
-        </w:rPr>
-      </w:pPr>
-      <w:r>
-        <w:rPr>
-          <w:b/>
-        </w:rPr>
-        <w:t xml:space="preserve">Look How Big and Weird Things Get </w:t>
-      </w:r>
-      <w:proofErr w:type="gramStart"/>
-      <w:r>
-        <w:rPr>
-          <w:b/>
-        </w:rPr>
-        <w:t>With</w:t>
-      </w:r>
-      <w:proofErr w:type="gramEnd"/>
-      <w:r>
-        <w:rPr>
-          <w:b/>
-        </w:rPr>
-        <w:t xml:space="preserve"> Just Python</w:t>
-      </w:r>
-    </w:p>
-    <w:p>
-      <w:r>
-        <w:rPr>
-          <w:b/>
-        </w:rPr>
-        <w:t>Python</w:t>
-      </w:r>
-      <w:r>
-        <w:t>: Object oriented language that is built on many abstractions to work with different languages, such as C, C++ and Fortran77</w:t>
-      </w:r>
-    </w:p>
-    <w:p>
-      <w:r>
-        <w:rPr>
-          <w:b/>
-        </w:rPr>
-        <w:t>Abstraction</w:t>
-      </w:r>
-      <w:r>
-        <w:t xml:space="preserve">: Hiding all but the relevant data about an object </w:t>
-      </w:r>
-      <w:proofErr w:type="gramStart"/>
-      <w:r>
-        <w:t>in order to</w:t>
-      </w:r>
-      <w:proofErr w:type="gramEnd"/>
-      <w:r>
-        <w:t xml:space="preserve"> reduce complexity and increase efficiency.</w:t>
-      </w:r>
-    </w:p>
-    <w:p>
+        <w:pStyle w:val="ListParagraph"/>
+        <w:numPr>
+          <w:ilvl w:val="0"/>
+          <w:numId w:val="4"/>
+        </w:numPr>
+        <w:spacing w:before="160" w:line="256" w:lineRule="auto"/>
+        <w:rPr>
+          <w:b/>
+        </w:rPr>
+      </w:pPr>
+      <w:r>
+        <w:rPr>
+          <w:b/>
+        </w:rPr>
+        <w:t xml:space="preserve">C: </w:t>
+      </w:r>
+      <w:r>
+        <w:t>A programming language that was very popular in the 80’s and 90’s (still used by many today) that lacked OOP designs</w:t>
+      </w:r>
+    </w:p>
+    <w:p>
+      <w:pPr>
+        <w:pStyle w:val="ListParagraph"/>
+        <w:numPr>
+          <w:ilvl w:val="0"/>
+          <w:numId w:val="4"/>
+        </w:numPr>
+        <w:spacing w:before="160" w:line="256" w:lineRule="auto"/>
+        <w:rPr>
+          <w:b/>
+        </w:rPr>
+      </w:pPr>
+      <w:r>
+        <w:rPr>
+          <w:b/>
+        </w:rPr>
+        <w:t xml:space="preserve">C++: </w:t>
+      </w:r>
+      <w:r>
+        <w:t>An improvement from C that added object oriented features to the language</w:t>
+      </w:r>
+    </w:p>
+    <w:p>
+      <w:pPr>
+        <w:pStyle w:val="ListParagraph"/>
+        <w:numPr>
+          <w:ilvl w:val="0"/>
+          <w:numId w:val="4"/>
+        </w:numPr>
+        <w:spacing w:before="160" w:line="256" w:lineRule="auto"/>
+        <w:rPr>
+          <w:b/>
+        </w:rPr>
+      </w:pPr>
+      <w:r>
+        <w:rPr>
+          <w:b/>
+        </w:rPr>
+        <w:t xml:space="preserve">Class: </w:t>
+      </w:r>
+      <w:r>
+        <w:t>Is a type used to create objects. In a class, you can give objects state and behaviors. Think of it like a blueprint for an object.</w:t>
+      </w:r>
+    </w:p>
+    <w:p>
+      <w:pPr>
+        <w:pStyle w:val="ListParagraph"/>
+        <w:numPr>
+          <w:ilvl w:val="0"/>
+          <w:numId w:val="4"/>
+        </w:numPr>
+        <w:spacing w:before="160" w:line="256" w:lineRule="auto"/>
+      </w:pPr>
+      <w:r>
+        <w:rPr>
+          <w:b/>
+        </w:rPr>
+        <w:t>Object Oriented Programming:</w:t>
+      </w:r>
+      <w:r>
+        <w:t xml:space="preserve"> Is a way of designing and modeling code based on real state and behavior. Objects are bundled with state and behavior, and give a way to design code only exposing stuff to the user without showing all the little details.</w:t>
+      </w:r>
+    </w:p>
+    <w:p>
+      <w:pPr>
+        <w:pStyle w:val="ListParagraph"/>
+        <w:numPr>
+          <w:ilvl w:val="0"/>
+          <w:numId w:val="4"/>
+        </w:numPr>
+        <w:spacing w:before="160" w:line="256" w:lineRule="auto"/>
+        <w:rPr>
+          <w:b/>
+        </w:rPr>
+      </w:pPr>
       <w:proofErr w:type="spellStart"/>
       <w:r>
         <w:rPr>
           <w:b/>
         </w:rPr>
-        <w:t>Jython</w:t>
+        <w:lastRenderedPageBreak/>
+        <w:t>Simula</w:t>
       </w:r>
       <w:proofErr w:type="spellEnd"/>
       <w:r>
-        <w:t>: Version of Python designed to run inside of Java</w:t>
-      </w:r>
-    </w:p>
-    <w:p>
-      <w:proofErr w:type="spellStart"/>
-      <w:r>
-        <w:rPr>
-          <w:b/>
-        </w:rPr>
-        <w:lastRenderedPageBreak/>
-        <w:t>IronPython</w:t>
-      </w:r>
-      <w:proofErr w:type="spellEnd"/>
-      <w:r>
-        <w:t>: Version of Python that works with Microsoft’s .NET</w:t>
-      </w:r>
-    </w:p>
-    <w:p>
-      <w:pPr>
-        <w:spacing w:before="160"/>
-        <w:rPr>
-          <w:b/>
-        </w:rPr>
-      </w:pPr>
+        <w:rPr>
+          <w:b/>
+        </w:rPr>
+        <w:t xml:space="preserve">: </w:t>
+      </w:r>
+      <w:r>
+        <w:t>One of the oldest OOP languages</w:t>
+      </w:r>
+    </w:p>
+    <w:p>
+      <w:pPr>
+        <w:pStyle w:val="ListParagraph"/>
+        <w:numPr>
+          <w:ilvl w:val="0"/>
+          <w:numId w:val="4"/>
+        </w:numPr>
+        <w:spacing w:before="160" w:line="256" w:lineRule="auto"/>
+        <w:rPr>
+          <w:b/>
+        </w:rPr>
+      </w:pPr>
+      <w:r>
+        <w:rPr>
+          <w:b/>
+        </w:rPr>
+        <w:t xml:space="preserve">Smalltalk: </w:t>
+      </w:r>
+      <w:r>
+        <w:t>A very intensive OOP language</w:t>
+      </w:r>
       <w:bookmarkStart w:id="0" w:name="_GoBack"/>
       <w:bookmarkEnd w:id="0"/>
     </w:p>
@@ -1009,6 +1054,90 @@
         <w:rPr>
           <w:b/>
         </w:rPr>
+        <w:t xml:space="preserve">Look How Big and Weird Things Get </w:t>
+      </w:r>
+      <w:proofErr w:type="gramStart"/>
+      <w:r>
+        <w:rPr>
+          <w:b/>
+        </w:rPr>
+        <w:t>With</w:t>
+      </w:r>
+      <w:proofErr w:type="gramEnd"/>
+      <w:r>
+        <w:rPr>
+          <w:b/>
+        </w:rPr>
+        <w:t xml:space="preserve"> Just Python</w:t>
+      </w:r>
+    </w:p>
+    <w:p>
+      <w:r>
+        <w:rPr>
+          <w:b/>
+        </w:rPr>
+        <w:t>Python</w:t>
+      </w:r>
+      <w:r>
+        <w:t>: Object oriented language that is built on many abstractions to work with different languages, such as C, C++ and Fortran77</w:t>
+      </w:r>
+    </w:p>
+    <w:p>
+      <w:r>
+        <w:rPr>
+          <w:b/>
+        </w:rPr>
+        <w:t>Abstraction</w:t>
+      </w:r>
+      <w:r>
+        <w:t>: Hiding all but the relevant data about an object in order to reduce complexity and increase efficiency.</w:t>
+      </w:r>
+    </w:p>
+    <w:p>
+      <w:proofErr w:type="spellStart"/>
+      <w:r>
+        <w:rPr>
+          <w:b/>
+        </w:rPr>
+        <w:t>Jython</w:t>
+      </w:r>
+      <w:proofErr w:type="spellEnd"/>
+      <w:r>
+        <w:t>: Version of Python designed to run inside of Java</w:t>
+      </w:r>
+    </w:p>
+    <w:p>
+      <w:proofErr w:type="spellStart"/>
+      <w:r>
+        <w:rPr>
+          <w:b/>
+        </w:rPr>
+        <w:t>IronPython</w:t>
+      </w:r>
+      <w:proofErr w:type="spellEnd"/>
+      <w:r>
+        <w:t>: Version of Python that works with Microsoft’s .NET</w:t>
+      </w:r>
+    </w:p>
+    <w:p>
+      <w:pPr>
+        <w:spacing w:before="160"/>
+        <w:rPr>
+          <w:b/>
+        </w:rPr>
+      </w:pPr>
+    </w:p>
+    <w:p>
+      <w:pPr>
+        <w:spacing w:before="160"/>
+        <w:rPr>
+          <w:b/>
+        </w:rPr>
+      </w:pPr>
+      <w:r>
+        <w:rPr>
+          <w:b/>
+        </w:rPr>
         <w:t>Why Are Coders Angry?</w:t>
       </w:r>
     </w:p>
@@ -1199,6 +1328,7 @@
         <w:spacing w:before="160"/>
       </w:pPr>
       <w:r>
+        <w:lastRenderedPageBreak/>
         <w:t>The Triumph of Middle Management</w:t>
       </w:r>
     </w:p>
@@ -1253,7 +1383,7 @@
 </file>
 
 <file path=word/numbering.xml><?xml version="1.0" encoding="utf-8"?>
-<w:numbering xmlns:wpc="http://schemas.microsoft.com/office/word/2010/wordprocessingCanvas" xmlns:cx="http://schemas.microsoft.com/office/drawing/2014/chartex" xmlns:cx1="http://schemas.microsoft.com/office/drawing/2015/9/8/chartex" xmlns:cx2="http://schemas.microsoft.com/office/drawing/2015/10/21/chartex" xmlns:cx3="http://schemas.microsoft.com/office/drawing/2016/5/9/chartex" xmlns:cx4="http://schemas.microsoft.com/office/drawing/2016/5/10/chartex" xmlns:cx5="http://schemas.microsoft.com/office/drawing/2016/5/11/chartex" xmlns:cx6="http://schemas.microsoft.com/office/drawing/2016/5/12/chartex" xmlns:cx7="http://schemas.microsoft.com/office/drawing/2016/5/13/chartex" xmlns:cx8="http://schemas.microsoft.com/office/drawing/2016/5/14/chartex" xmlns:mc="http://schemas.openxmlformats.org/markup-compatibility/2006" xmlns:aink="http://schemas.microsoft.com/office/drawing/2016/ink" xmlns:am3d="http://schemas.microsoft.com/office/drawing/2017/model3d" xmlns:o="urn:schemas-microsoft-com:office:office" xmlns:r="http://schemas.openxmlformats.org/officeDocument/2006/relationships" xmlns:m="http://schemas.openxmlformats.org/officeDocument/2006/math" xmlns:v="urn:schemas-microsoft-com:vml" xmlns:wp14="http://schemas.microsoft.com/office/word/2010/wordprocessingDrawing" xmlns:wp="http://schemas.openxmlformats.org/drawingml/2006/wordprocessingDrawing" xmlns:w10="urn:schemas-microsoft-com:office:word" xmlns:w="http://schemas.openxmlformats.org/wordprocessingml/2006/main" xmlns:w14="http://schemas.microsoft.com/office/word/2010/wordml" xmlns:w15="http://schemas.microsoft.com/office/word/2012/wordml" xmlns:w16cid="http://schemas.microsoft.com/office/word/2016/wordml/cid" xmlns:w16se="http://schemas.microsoft.com/office/word/2015/wordml/symex" xmlns:wpg="http://schemas.microsoft.com/office/word/2010/wordprocessingGroup" xmlns:wpi="http://schemas.microsoft.com/office/word/2010/wordprocessingInk" xmlns:wne="http://schemas.microsoft.com/office/word/2006/wordml" xmlns:wps="http://schemas.microsoft.com/office/word/2010/wordprocessingShape" mc:Ignorable="w14 w15 w16se w16cid wp14">
+<w:numbering xmlns:wpc="http://schemas.microsoft.com/office/word/2010/wordprocessingCanvas" xmlns:cx="http://schemas.microsoft.com/office/drawing/2014/chartex" xmlns:mc="http://schemas.openxmlformats.org/markup-compatibility/2006" xmlns:o="urn:schemas-microsoft-com:office:office" xmlns:r="http://schemas.openxmlformats.org/officeDocument/2006/relationships" xmlns:m="http://schemas.openxmlformats.org/officeDocument/2006/math" xmlns:v="urn:schemas-microsoft-com:vml" xmlns:wp14="http://schemas.microsoft.com/office/word/2010/wordprocessingDrawing" xmlns:wp="http://schemas.openxmlformats.org/drawingml/2006/wordprocessingDrawing" xmlns:w10="urn:schemas-microsoft-com:office:word" xmlns:w="http://schemas.openxmlformats.org/wordprocessingml/2006/main" xmlns:w14="http://schemas.microsoft.com/office/word/2010/wordml" xmlns:w15="http://schemas.microsoft.com/office/word/2012/wordml" xmlns:w16se="http://schemas.microsoft.com/office/word/2015/wordml/symex" xmlns:wpg="http://schemas.microsoft.com/office/word/2010/wordprocessingGroup" xmlns:wpi="http://schemas.microsoft.com/office/word/2010/wordprocessingInk" xmlns:wne="http://schemas.microsoft.com/office/word/2006/wordml" xmlns:wps="http://schemas.microsoft.com/office/word/2010/wordprocessingShape" mc:Ignorable="w14 w15 w16se wp14">
   <w:abstractNum w:abstractNumId="0" w15:restartNumberingAfterBreak="0">
     <w:nsid w:val="25DA4C22"/>
     <w:multiLevelType w:val="hybridMultilevel"/>
@@ -1608,6 +1738,119 @@
       </w:rPr>
     </w:lvl>
     <w:lvl w:ilvl="8" w:tplc="04090005" w:tentative="1">
+      <w:start w:val="1"/>
+      <w:numFmt w:val="bullet"/>
+      <w:lvlText w:val=""/>
+      <w:lvlJc w:val="left"/>
+      <w:pPr>
+        <w:ind w:left="6840" w:hanging="360"/>
+      </w:pPr>
+      <w:rPr>
+        <w:rFonts w:ascii="Wingdings" w:hAnsi="Wingdings" w:hint="default"/>
+      </w:rPr>
+    </w:lvl>
+  </w:abstractNum>
+  <w:abstractNum w:abstractNumId="3" w15:restartNumberingAfterBreak="0">
+    <w:nsid w:val="6F235D3E"/>
+    <w:multiLevelType w:val="hybridMultilevel"/>
+    <w:tmpl w:val="339A2474"/>
+    <w:lvl w:ilvl="0" w:tplc="04090001">
+      <w:start w:val="1"/>
+      <w:numFmt w:val="bullet"/>
+      <w:lvlText w:val=""/>
+      <w:lvlJc w:val="left"/>
+      <w:pPr>
+        <w:ind w:left="1080" w:hanging="360"/>
+      </w:pPr>
+      <w:rPr>
+        <w:rFonts w:ascii="Symbol" w:hAnsi="Symbol" w:hint="default"/>
+      </w:rPr>
+    </w:lvl>
+    <w:lvl w:ilvl="1" w:tplc="04090003">
+      <w:start w:val="1"/>
+      <w:numFmt w:val="bullet"/>
+      <w:lvlText w:val="o"/>
+      <w:lvlJc w:val="left"/>
+      <w:pPr>
+        <w:ind w:left="1800" w:hanging="360"/>
+      </w:pPr>
+      <w:rPr>
+        <w:rFonts w:ascii="Courier New" w:hAnsi="Courier New" w:cs="Courier New" w:hint="default"/>
+      </w:rPr>
+    </w:lvl>
+    <w:lvl w:ilvl="2" w:tplc="04090005">
+      <w:start w:val="1"/>
+      <w:numFmt w:val="bullet"/>
+      <w:lvlText w:val=""/>
+      <w:lvlJc w:val="left"/>
+      <w:pPr>
+        <w:ind w:left="2520" w:hanging="360"/>
+      </w:pPr>
+      <w:rPr>
+        <w:rFonts w:ascii="Wingdings" w:hAnsi="Wingdings" w:hint="default"/>
+      </w:rPr>
+    </w:lvl>
+    <w:lvl w:ilvl="3" w:tplc="04090001">
+      <w:start w:val="1"/>
+      <w:numFmt w:val="bullet"/>
+      <w:lvlText w:val=""/>
+      <w:lvlJc w:val="left"/>
+      <w:pPr>
+        <w:ind w:left="3240" w:hanging="360"/>
+      </w:pPr>
+      <w:rPr>
+        <w:rFonts w:ascii="Symbol" w:hAnsi="Symbol" w:hint="default"/>
+      </w:rPr>
+    </w:lvl>
+    <w:lvl w:ilvl="4" w:tplc="04090003">
+      <w:start w:val="1"/>
+      <w:numFmt w:val="bullet"/>
+      <w:lvlText w:val="o"/>
+      <w:lvlJc w:val="left"/>
+      <w:pPr>
+        <w:ind w:left="3960" w:hanging="360"/>
+      </w:pPr>
+      <w:rPr>
+        <w:rFonts w:ascii="Courier New" w:hAnsi="Courier New" w:cs="Courier New" w:hint="default"/>
+      </w:rPr>
+    </w:lvl>
+    <w:lvl w:ilvl="5" w:tplc="04090005">
+      <w:start w:val="1"/>
+      <w:numFmt w:val="bullet"/>
+      <w:lvlText w:val=""/>
+      <w:lvlJc w:val="left"/>
+      <w:pPr>
+        <w:ind w:left="4680" w:hanging="360"/>
+      </w:pPr>
+      <w:rPr>
+        <w:rFonts w:ascii="Wingdings" w:hAnsi="Wingdings" w:hint="default"/>
+      </w:rPr>
+    </w:lvl>
+    <w:lvl w:ilvl="6" w:tplc="04090001">
+      <w:start w:val="1"/>
+      <w:numFmt w:val="bullet"/>
+      <w:lvlText w:val=""/>
+      <w:lvlJc w:val="left"/>
+      <w:pPr>
+        <w:ind w:left="5400" w:hanging="360"/>
+      </w:pPr>
+      <w:rPr>
+        <w:rFonts w:ascii="Symbol" w:hAnsi="Symbol" w:hint="default"/>
+      </w:rPr>
+    </w:lvl>
+    <w:lvl w:ilvl="7" w:tplc="04090003">
+      <w:start w:val="1"/>
+      <w:numFmt w:val="bullet"/>
+      <w:lvlText w:val="o"/>
+      <w:lvlJc w:val="left"/>
+      <w:pPr>
+        <w:ind w:left="6120" w:hanging="360"/>
+      </w:pPr>
+      <w:rPr>
+        <w:rFonts w:ascii="Courier New" w:hAnsi="Courier New" w:cs="Courier New" w:hint="default"/>
+      </w:rPr>
+    </w:lvl>
+    <w:lvl w:ilvl="8" w:tplc="04090005">
       <w:start w:val="1"/>
       <w:numFmt w:val="bullet"/>
       <w:lvlText w:val=""/>
@@ -1629,11 +1872,23 @@
   <w:num w:numId="3">
     <w:abstractNumId w:val="0"/>
   </w:num>
+  <w:num w:numId="4">
+    <w:abstractNumId w:val="3"/>
+    <w:lvlOverride w:ilvl="0"/>
+    <w:lvlOverride w:ilvl="1"/>
+    <w:lvlOverride w:ilvl="2"/>
+    <w:lvlOverride w:ilvl="3"/>
+    <w:lvlOverride w:ilvl="4"/>
+    <w:lvlOverride w:ilvl="5"/>
+    <w:lvlOverride w:ilvl="6"/>
+    <w:lvlOverride w:ilvl="7"/>
+    <w:lvlOverride w:ilvl="8"/>
+  </w:num>
 </w:numbering>
 </file>
 
 <file path=word/styles.xml><?xml version="1.0" encoding="utf-8"?>
-<w:styles xmlns:mc="http://schemas.openxmlformats.org/markup-compatibility/2006" xmlns:r="http://schemas.openxmlformats.org/officeDocument/2006/relationships" xmlns:w="http://schemas.openxmlformats.org/wordprocessingml/2006/main" xmlns:w14="http://schemas.microsoft.com/office/word/2010/wordml" xmlns:w15="http://schemas.microsoft.com/office/word/2012/wordml" xmlns:w16cid="http://schemas.microsoft.com/office/word/2016/wordml/cid" xmlns:w16se="http://schemas.microsoft.com/office/word/2015/wordml/symex" mc:Ignorable="w14 w15 w16se w16cid">
+<w:styles xmlns:mc="http://schemas.openxmlformats.org/markup-compatibility/2006" xmlns:r="http://schemas.openxmlformats.org/officeDocument/2006/relationships" xmlns:w="http://schemas.openxmlformats.org/wordprocessingml/2006/main" xmlns:w14="http://schemas.microsoft.com/office/word/2010/wordml" xmlns:w15="http://schemas.microsoft.com/office/word/2012/wordml" xmlns:w16se="http://schemas.microsoft.com/office/word/2015/wordml/symex" mc:Ignorable="w14 w15 w16se">
   <w:docDefaults>
     <w:rPrDefault>
       <w:rPr>
@@ -1650,7 +1905,7 @@
       </w:pPr>
     </w:pPrDefault>
   </w:docDefaults>
-  <w:latentStyles w:defLockedState="0" w:defUIPriority="99" w:defSemiHidden="0" w:defUnhideWhenUsed="0" w:defQFormat="0" w:count="375">
+  <w:latentStyles w:defLockedState="0" w:defUIPriority="99" w:defSemiHidden="0" w:defUnhideWhenUsed="0" w:defQFormat="0" w:count="371">
     <w:lsdException w:name="Normal" w:uiPriority="0" w:qFormat="1"/>
     <w:lsdException w:name="heading 1" w:uiPriority="9" w:qFormat="1"/>
     <w:lsdException w:name="heading 2" w:semiHidden="1" w:uiPriority="9" w:unhideWhenUsed="1" w:qFormat="1"/>
@@ -1756,6 +2011,7 @@
     <w:lsdException w:name="HTML Sample" w:semiHidden="1" w:unhideWhenUsed="1"/>
     <w:lsdException w:name="HTML Typewriter" w:semiHidden="1" w:unhideWhenUsed="1"/>
     <w:lsdException w:name="HTML Variable" w:semiHidden="1" w:unhideWhenUsed="1"/>
+    <w:lsdException w:name="Normal Table" w:semiHidden="1" w:unhideWhenUsed="1"/>
     <w:lsdException w:name="annotation subject" w:semiHidden="1" w:unhideWhenUsed="1"/>
     <w:lsdException w:name="No List" w:semiHidden="1" w:unhideWhenUsed="1"/>
     <w:lsdException w:name="Outline List 1" w:semiHidden="1" w:unhideWhenUsed="1"/>
@@ -1799,8 +2055,10 @@
     <w:lsdException w:name="Table Elegant" w:semiHidden="1" w:unhideWhenUsed="1"/>
     <w:lsdException w:name="Table Professional" w:semiHidden="1" w:unhideWhenUsed="1"/>
     <w:lsdException w:name="Table Subtle 1" w:semiHidden="1" w:unhideWhenUsed="1"/>
+    <w:lsdException w:name="Table Subtle 2" w:semiHidden="1" w:unhideWhenUsed="1"/>
     <w:lsdException w:name="Table Web 1" w:semiHidden="1" w:unhideWhenUsed="1"/>
     <w:lsdException w:name="Table Web 2" w:semiHidden="1" w:unhideWhenUsed="1"/>
+    <w:lsdException w:name="Table Web 3" w:semiHidden="1" w:unhideWhenUsed="1"/>
     <w:lsdException w:name="Balloon Text" w:semiHidden="1" w:unhideWhenUsed="1"/>
     <w:lsdException w:name="Table Grid" w:uiPriority="39"/>
     <w:lsdException w:name="Table Theme" w:semiHidden="1" w:unhideWhenUsed="1"/>
@@ -2019,10 +2277,6 @@
     <w:lsdException w:name="List Table 5 Dark Accent 6" w:uiPriority="50"/>
     <w:lsdException w:name="List Table 6 Colorful Accent 6" w:uiPriority="51"/>
     <w:lsdException w:name="List Table 7 Colorful Accent 6" w:uiPriority="52"/>
-    <w:lsdException w:name="Mention" w:semiHidden="1" w:unhideWhenUsed="1"/>
-    <w:lsdException w:name="Smart Hyperlink" w:semiHidden="1" w:unhideWhenUsed="1"/>
-    <w:lsdException w:name="Hashtag" w:semiHidden="1" w:unhideWhenUsed="1"/>
-    <w:lsdException w:name="Unresolved Mention" w:semiHidden="1" w:unhideWhenUsed="1"/>
   </w:latentStyles>
   <w:style w:type="paragraph" w:default="1" w:styleId="Normal">
     <w:name w:val="Normal"/>

</xml_diff>

<commit_message>
Added beauty of the standard library definitions
</commit_message>
<xml_diff>
--- a/the_code_issue_terms_and_definitions.docx
+++ b/the_code_issue_terms_and_definitions.docx
@@ -1,6 +1,6 @@
 
 <file path=word/document.xml><?xml version="1.0" encoding="utf-8"?>
-<w:document xmlns:wpc="http://schemas.microsoft.com/office/word/2010/wordprocessingCanvas" xmlns:cx="http://schemas.microsoft.com/office/drawing/2014/chartex" xmlns:mc="http://schemas.openxmlformats.org/markup-compatibility/2006" xmlns:o="urn:schemas-microsoft-com:office:office" xmlns:r="http://schemas.openxmlformats.org/officeDocument/2006/relationships" xmlns:m="http://schemas.openxmlformats.org/officeDocument/2006/math" xmlns:v="urn:schemas-microsoft-com:vml" xmlns:wp14="http://schemas.microsoft.com/office/word/2010/wordprocessingDrawing" xmlns:wp="http://schemas.openxmlformats.org/drawingml/2006/wordprocessingDrawing" xmlns:w10="urn:schemas-microsoft-com:office:word" xmlns:w="http://schemas.openxmlformats.org/wordprocessingml/2006/main" xmlns:w14="http://schemas.microsoft.com/office/word/2010/wordml" xmlns:w15="http://schemas.microsoft.com/office/word/2012/wordml" xmlns:w16se="http://schemas.microsoft.com/office/word/2015/wordml/symex" xmlns:wpg="http://schemas.microsoft.com/office/word/2010/wordprocessingGroup" xmlns:wpi="http://schemas.microsoft.com/office/word/2010/wordprocessingInk" xmlns:wne="http://schemas.microsoft.com/office/word/2006/wordml" xmlns:wps="http://schemas.microsoft.com/office/word/2010/wordprocessingShape" mc:Ignorable="w14 w15 w16se wp14">
+<w:document xmlns:wpc="http://schemas.microsoft.com/office/word/2010/wordprocessingCanvas" xmlns:cx="http://schemas.microsoft.com/office/drawing/2014/chartex" xmlns:cx1="http://schemas.microsoft.com/office/drawing/2015/9/8/chartex" xmlns:cx2="http://schemas.microsoft.com/office/drawing/2015/10/21/chartex" xmlns:cx3="http://schemas.microsoft.com/office/drawing/2016/5/9/chartex" xmlns:cx4="http://schemas.microsoft.com/office/drawing/2016/5/10/chartex" xmlns:cx5="http://schemas.microsoft.com/office/drawing/2016/5/11/chartex" xmlns:cx6="http://schemas.microsoft.com/office/drawing/2016/5/12/chartex" xmlns:cx7="http://schemas.microsoft.com/office/drawing/2016/5/13/chartex" xmlns:cx8="http://schemas.microsoft.com/office/drawing/2016/5/14/chartex" xmlns:mc="http://schemas.openxmlformats.org/markup-compatibility/2006" xmlns:aink="http://schemas.microsoft.com/office/drawing/2016/ink" xmlns:am3d="http://schemas.microsoft.com/office/drawing/2017/model3d" xmlns:o="urn:schemas-microsoft-com:office:office" xmlns:r="http://schemas.openxmlformats.org/officeDocument/2006/relationships" xmlns:m="http://schemas.openxmlformats.org/officeDocument/2006/math" xmlns:v="urn:schemas-microsoft-com:vml" xmlns:wp14="http://schemas.microsoft.com/office/word/2010/wordprocessingDrawing" xmlns:wp="http://schemas.openxmlformats.org/drawingml/2006/wordprocessingDrawing" xmlns:w10="urn:schemas-microsoft-com:office:word" xmlns:w="http://schemas.openxmlformats.org/wordprocessingml/2006/main" xmlns:w14="http://schemas.microsoft.com/office/word/2010/wordml" xmlns:w15="http://schemas.microsoft.com/office/word/2012/wordml" xmlns:w16cid="http://schemas.microsoft.com/office/word/2016/wordml/cid" xmlns:w16se="http://schemas.microsoft.com/office/word/2015/wordml/symex" xmlns:wpg="http://schemas.microsoft.com/office/word/2010/wordprocessingGroup" xmlns:wpi="http://schemas.microsoft.com/office/word/2010/wordprocessingInk" xmlns:wne="http://schemas.microsoft.com/office/word/2006/wordml" xmlns:wps="http://schemas.microsoft.com/office/word/2010/wordprocessingShape" mc:Ignorable="w14 w15 w16se w16cid wp14">
   <w:body>
     <w:p>
       <w:pPr>
@@ -763,45 +763,29 @@
           <w:color w:val="222222"/>
           <w:highlight w:val="white"/>
         </w:rPr>
-        <w:t xml:space="preserve">(type of Agile framework) instead of doing a project in waterfall steps, you look at it in chunks. One part of the project in the first two weeks, next part in one week, </w:t>
-      </w:r>
-      <w:proofErr w:type="spellStart"/>
-      <w:r>
+        <w:t xml:space="preserve">(type of Agile framework) instead of doing a project in waterfall steps, you look at it in chunks. One part of the project in the first two weeks, next part in one week, ect. </w:t>
+      </w:r>
+    </w:p>
+    <w:p>
+      <w:pPr>
         <w:rPr>
           <w:color w:val="222222"/>
           <w:highlight w:val="white"/>
         </w:rPr>
-        <w:t>ect</w:t>
-      </w:r>
-      <w:proofErr w:type="spellEnd"/>
-      <w:r>
-        <w:rPr>
+      </w:pPr>
+      <w:r>
+        <w:rPr>
+          <w:b/>
           <w:color w:val="222222"/>
           <w:highlight w:val="white"/>
         </w:rPr>
-        <w:t xml:space="preserve">. </w:t>
-      </w:r>
-    </w:p>
-    <w:p>
-      <w:pPr>
+        <w:t xml:space="preserve">User Story: </w:t>
+      </w:r>
+      <w:r>
         <w:rPr>
           <w:color w:val="222222"/>
           <w:highlight w:val="white"/>
         </w:rPr>
-      </w:pPr>
-      <w:r>
-        <w:rPr>
-          <w:b/>
-          <w:color w:val="222222"/>
-          <w:highlight w:val="white"/>
-        </w:rPr>
-        <w:t xml:space="preserve">User Story: </w:t>
-      </w:r>
-      <w:r>
-        <w:rPr>
-          <w:color w:val="222222"/>
-          <w:highlight w:val="white"/>
-        </w:rPr>
         <w:t xml:space="preserve">(use case) what the program will look like to the users. </w:t>
       </w:r>
     </w:p>
@@ -860,6 +844,302 @@
         </w:rPr>
         <w:t>The Beauty of the Standard Library</w:t>
       </w:r>
+    </w:p>
+    <w:p>
+      <w:pPr>
+        <w:pStyle w:val="NormalWeb"/>
+        <w:numPr>
+          <w:ilvl w:val="0"/>
+          <w:numId w:val="5"/>
+        </w:numPr>
+        <w:spacing w:before="0" w:beforeAutospacing="0" w:after="0" w:afterAutospacing="0"/>
+        <w:rPr>
+          <w:sz w:val="22"/>
+          <w:szCs w:val="22"/>
+        </w:rPr>
+      </w:pPr>
+      <w:r>
+        <w:rPr>
+          <w:b/>
+          <w:bCs/>
+          <w:sz w:val="22"/>
+          <w:szCs w:val="22"/>
+        </w:rPr>
+        <w:t>Module</w:t>
+      </w:r>
+      <w:r>
+        <w:rPr>
+          <w:sz w:val="22"/>
+          <w:szCs w:val="22"/>
+        </w:rPr>
+        <w:t>: Preexisting code for a language with the intention of expanding its capabilities.  They can either be included with a language or come from a 3rd party.</w:t>
+      </w:r>
+    </w:p>
+    <w:p>
+      <w:pPr>
+        <w:pStyle w:val="NormalWeb"/>
+        <w:spacing w:before="0" w:beforeAutospacing="0" w:after="0" w:afterAutospacing="0"/>
+        <w:ind w:left="720"/>
+        <w:rPr>
+          <w:sz w:val="22"/>
+          <w:szCs w:val="22"/>
+        </w:rPr>
+      </w:pPr>
+    </w:p>
+    <w:p>
+      <w:pPr>
+        <w:pStyle w:val="NormalWeb"/>
+        <w:numPr>
+          <w:ilvl w:val="0"/>
+          <w:numId w:val="5"/>
+        </w:numPr>
+        <w:spacing w:before="0" w:beforeAutospacing="0" w:after="0" w:afterAutospacing="0"/>
+        <w:rPr>
+          <w:sz w:val="22"/>
+          <w:szCs w:val="22"/>
+        </w:rPr>
+      </w:pPr>
+      <w:r>
+        <w:rPr>
+          <w:b/>
+          <w:bCs/>
+          <w:sz w:val="22"/>
+          <w:szCs w:val="22"/>
+        </w:rPr>
+        <w:t>Standard Library</w:t>
+      </w:r>
+      <w:r>
+        <w:rPr>
+          <w:sz w:val="22"/>
+          <w:szCs w:val="22"/>
+        </w:rPr>
+        <w:t>: The set of prewritten modules that are included in a programming language.  It provides functionality beyond what is built into the compiler.</w:t>
+      </w:r>
+    </w:p>
+    <w:p>
+      <w:pPr>
+        <w:pStyle w:val="NormalWeb"/>
+        <w:spacing w:before="0" w:beforeAutospacing="0" w:after="0" w:afterAutospacing="0"/>
+        <w:ind w:left="720"/>
+        <w:rPr>
+          <w:sz w:val="22"/>
+          <w:szCs w:val="22"/>
+        </w:rPr>
+      </w:pPr>
+    </w:p>
+    <w:p>
+      <w:pPr>
+        <w:pStyle w:val="NormalWeb"/>
+        <w:numPr>
+          <w:ilvl w:val="0"/>
+          <w:numId w:val="5"/>
+        </w:numPr>
+        <w:spacing w:before="0" w:beforeAutospacing="0" w:after="0" w:afterAutospacing="0"/>
+        <w:rPr>
+          <w:sz w:val="22"/>
+          <w:szCs w:val="22"/>
+        </w:rPr>
+      </w:pPr>
+      <w:r>
+        <w:rPr>
+          <w:b/>
+          <w:bCs/>
+          <w:sz w:val="22"/>
+          <w:szCs w:val="22"/>
+        </w:rPr>
+        <w:t>Package Manager</w:t>
+      </w:r>
+      <w:r>
+        <w:rPr>
+          <w:sz w:val="22"/>
+          <w:szCs w:val="22"/>
+        </w:rPr>
+        <w:t>:</w:t>
+      </w:r>
+      <w:r>
+        <w:rPr>
+          <w:b/>
+          <w:bCs/>
+          <w:sz w:val="22"/>
+          <w:szCs w:val="22"/>
+        </w:rPr>
+        <w:t xml:space="preserve">  </w:t>
+      </w:r>
+      <w:r>
+        <w:rPr>
+          <w:sz w:val="22"/>
+          <w:szCs w:val="22"/>
+        </w:rPr>
+        <w:t>A software tool that downloads and manages the installation of 3rd party modules automatically.</w:t>
+      </w:r>
+    </w:p>
+    <w:p>
+      <w:pPr>
+        <w:pStyle w:val="NormalWeb"/>
+        <w:spacing w:before="0" w:beforeAutospacing="0" w:after="0" w:afterAutospacing="0"/>
+        <w:rPr>
+          <w:sz w:val="22"/>
+          <w:szCs w:val="22"/>
+        </w:rPr>
+      </w:pPr>
+    </w:p>
+    <w:p>
+      <w:pPr>
+        <w:pStyle w:val="NormalWeb"/>
+        <w:numPr>
+          <w:ilvl w:val="0"/>
+          <w:numId w:val="5"/>
+        </w:numPr>
+        <w:spacing w:before="0" w:beforeAutospacing="0" w:after="0" w:afterAutospacing="0"/>
+        <w:rPr>
+          <w:sz w:val="22"/>
+          <w:szCs w:val="22"/>
+        </w:rPr>
+      </w:pPr>
+      <w:r>
+        <w:rPr>
+          <w:b/>
+          <w:bCs/>
+          <w:sz w:val="22"/>
+          <w:szCs w:val="22"/>
+        </w:rPr>
+        <w:t>Pip</w:t>
+      </w:r>
+      <w:r>
+        <w:rPr>
+          <w:sz w:val="22"/>
+          <w:szCs w:val="22"/>
+        </w:rPr>
+        <w:t xml:space="preserve">: A package manager for downloading and </w:t>
+      </w:r>
+      <w:proofErr w:type="gramStart"/>
+      <w:r>
+        <w:rPr>
+          <w:sz w:val="22"/>
+          <w:szCs w:val="22"/>
+        </w:rPr>
+        <w:t>installing  3</w:t>
+      </w:r>
+      <w:proofErr w:type="gramEnd"/>
+      <w:r>
+        <w:rPr>
+          <w:sz w:val="22"/>
+          <w:szCs w:val="22"/>
+        </w:rPr>
+        <w:t>rd party modules for python.</w:t>
+      </w:r>
+    </w:p>
+    <w:p>
+      <w:pPr>
+        <w:pStyle w:val="NormalWeb"/>
+        <w:spacing w:before="0" w:beforeAutospacing="0" w:after="0" w:afterAutospacing="0"/>
+        <w:ind w:firstLine="48"/>
+        <w:rPr>
+          <w:sz w:val="22"/>
+          <w:szCs w:val="22"/>
+        </w:rPr>
+      </w:pPr>
+    </w:p>
+    <w:p>
+      <w:pPr>
+        <w:pStyle w:val="NormalWeb"/>
+        <w:numPr>
+          <w:ilvl w:val="0"/>
+          <w:numId w:val="5"/>
+        </w:numPr>
+        <w:spacing w:before="0" w:beforeAutospacing="0" w:after="0" w:afterAutospacing="0"/>
+        <w:rPr>
+          <w:sz w:val="22"/>
+          <w:szCs w:val="22"/>
+        </w:rPr>
+      </w:pPr>
+      <w:r>
+        <w:rPr>
+          <w:b/>
+          <w:bCs/>
+          <w:sz w:val="22"/>
+          <w:szCs w:val="22"/>
+        </w:rPr>
+        <w:t>Pillow</w:t>
+      </w:r>
+      <w:r>
+        <w:rPr>
+          <w:sz w:val="22"/>
+          <w:szCs w:val="22"/>
+        </w:rPr>
+        <w:t>: A commonly used 3rd party library for python that has several modules for image processing.</w:t>
+      </w:r>
+    </w:p>
+    <w:p>
+      <w:pPr>
+        <w:pStyle w:val="NormalWeb"/>
+        <w:spacing w:before="0" w:beforeAutospacing="0" w:after="0" w:afterAutospacing="0"/>
+        <w:ind w:firstLine="48"/>
+        <w:rPr>
+          <w:sz w:val="22"/>
+          <w:szCs w:val="22"/>
+        </w:rPr>
+      </w:pPr>
+    </w:p>
+    <w:p>
+      <w:pPr>
+        <w:pStyle w:val="NormalWeb"/>
+        <w:numPr>
+          <w:ilvl w:val="0"/>
+          <w:numId w:val="5"/>
+        </w:numPr>
+        <w:spacing w:before="0" w:beforeAutospacing="0" w:after="0" w:afterAutospacing="0"/>
+        <w:rPr>
+          <w:sz w:val="22"/>
+          <w:szCs w:val="22"/>
+        </w:rPr>
+      </w:pPr>
+      <w:proofErr w:type="spellStart"/>
+      <w:r>
+        <w:rPr>
+          <w:b/>
+          <w:bCs/>
+          <w:sz w:val="22"/>
+          <w:szCs w:val="22"/>
+        </w:rPr>
+        <w:lastRenderedPageBreak/>
+        <w:t>NumPy</w:t>
+      </w:r>
+      <w:proofErr w:type="spellEnd"/>
+      <w:r>
+        <w:rPr>
+          <w:b/>
+          <w:bCs/>
+          <w:sz w:val="22"/>
+          <w:szCs w:val="22"/>
+        </w:rPr>
+        <w:t xml:space="preserve">:  </w:t>
+      </w:r>
+      <w:r>
+        <w:rPr>
+          <w:sz w:val="22"/>
+          <w:szCs w:val="22"/>
+        </w:rPr>
+        <w:t>A commonly used 3rd party library for python that has several modules for scientific computing </w:t>
+      </w:r>
+    </w:p>
+    <w:p>
+      <w:pPr>
+        <w:spacing w:before="160"/>
+        <w:rPr>
+          <w:b/>
+        </w:rPr>
+      </w:pPr>
+    </w:p>
+    <w:p>
+      <w:pPr>
+        <w:spacing w:before="160"/>
+        <w:rPr>
+          <w:b/>
+        </w:rPr>
+      </w:pPr>
+      <w:bookmarkStart w:id="0" w:name="_GoBack"/>
+      <w:bookmarkEnd w:id="0"/>
     </w:p>
     <w:p>
       <w:pPr>
@@ -1005,7 +1285,6 @@
         <w:rPr>
           <w:b/>
         </w:rPr>
-        <w:lastRenderedPageBreak/>
         <w:t>Simula</w:t>
       </w:r>
       <w:proofErr w:type="spellEnd"/>
@@ -1040,8 +1319,6 @@
       <w:r>
         <w:t>A very intensive OOP language</w:t>
       </w:r>
-      <w:bookmarkStart w:id="0" w:name="_GoBack"/>
-      <w:bookmarkEnd w:id="0"/>
     </w:p>
     <w:p>
       <w:pPr>
@@ -1232,6 +1509,7 @@
         <w:spacing w:before="160"/>
       </w:pPr>
       <w:r>
+        <w:lastRenderedPageBreak/>
         <w:t>The Language of White Collars</w:t>
       </w:r>
     </w:p>
@@ -1328,7 +1606,6 @@
         <w:spacing w:before="160"/>
       </w:pPr>
       <w:r>
-        <w:lastRenderedPageBreak/>
         <w:t>The Triumph of Middle Management</w:t>
       </w:r>
     </w:p>
@@ -1383,7 +1660,7 @@
 </file>
 
 <file path=word/numbering.xml><?xml version="1.0" encoding="utf-8"?>
-<w:numbering xmlns:wpc="http://schemas.microsoft.com/office/word/2010/wordprocessingCanvas" xmlns:cx="http://schemas.microsoft.com/office/drawing/2014/chartex" xmlns:mc="http://schemas.openxmlformats.org/markup-compatibility/2006" xmlns:o="urn:schemas-microsoft-com:office:office" xmlns:r="http://schemas.openxmlformats.org/officeDocument/2006/relationships" xmlns:m="http://schemas.openxmlformats.org/officeDocument/2006/math" xmlns:v="urn:schemas-microsoft-com:vml" xmlns:wp14="http://schemas.microsoft.com/office/word/2010/wordprocessingDrawing" xmlns:wp="http://schemas.openxmlformats.org/drawingml/2006/wordprocessingDrawing" xmlns:w10="urn:schemas-microsoft-com:office:word" xmlns:w="http://schemas.openxmlformats.org/wordprocessingml/2006/main" xmlns:w14="http://schemas.microsoft.com/office/word/2010/wordml" xmlns:w15="http://schemas.microsoft.com/office/word/2012/wordml" xmlns:w16se="http://schemas.microsoft.com/office/word/2015/wordml/symex" xmlns:wpg="http://schemas.microsoft.com/office/word/2010/wordprocessingGroup" xmlns:wpi="http://schemas.microsoft.com/office/word/2010/wordprocessingInk" xmlns:wne="http://schemas.microsoft.com/office/word/2006/wordml" xmlns:wps="http://schemas.microsoft.com/office/word/2010/wordprocessingShape" mc:Ignorable="w14 w15 w16se wp14">
+<w:numbering xmlns:wpc="http://schemas.microsoft.com/office/word/2010/wordprocessingCanvas" xmlns:cx="http://schemas.microsoft.com/office/drawing/2014/chartex" xmlns:cx1="http://schemas.microsoft.com/office/drawing/2015/9/8/chartex" xmlns:cx2="http://schemas.microsoft.com/office/drawing/2015/10/21/chartex" xmlns:cx3="http://schemas.microsoft.com/office/drawing/2016/5/9/chartex" xmlns:cx4="http://schemas.microsoft.com/office/drawing/2016/5/10/chartex" xmlns:cx5="http://schemas.microsoft.com/office/drawing/2016/5/11/chartex" xmlns:cx6="http://schemas.microsoft.com/office/drawing/2016/5/12/chartex" xmlns:cx7="http://schemas.microsoft.com/office/drawing/2016/5/13/chartex" xmlns:cx8="http://schemas.microsoft.com/office/drawing/2016/5/14/chartex" xmlns:mc="http://schemas.openxmlformats.org/markup-compatibility/2006" xmlns:aink="http://schemas.microsoft.com/office/drawing/2016/ink" xmlns:am3d="http://schemas.microsoft.com/office/drawing/2017/model3d" xmlns:o="urn:schemas-microsoft-com:office:office" xmlns:r="http://schemas.openxmlformats.org/officeDocument/2006/relationships" xmlns:m="http://schemas.openxmlformats.org/officeDocument/2006/math" xmlns:v="urn:schemas-microsoft-com:vml" xmlns:wp14="http://schemas.microsoft.com/office/word/2010/wordprocessingDrawing" xmlns:wp="http://schemas.openxmlformats.org/drawingml/2006/wordprocessingDrawing" xmlns:w10="urn:schemas-microsoft-com:office:word" xmlns:w="http://schemas.openxmlformats.org/wordprocessingml/2006/main" xmlns:w14="http://schemas.microsoft.com/office/word/2010/wordml" xmlns:w15="http://schemas.microsoft.com/office/word/2012/wordml" xmlns:w16cid="http://schemas.microsoft.com/office/word/2016/wordml/cid" xmlns:w16se="http://schemas.microsoft.com/office/word/2015/wordml/symex" xmlns:wpg="http://schemas.microsoft.com/office/word/2010/wordprocessingGroup" xmlns:wpi="http://schemas.microsoft.com/office/word/2010/wordprocessingInk" xmlns:wne="http://schemas.microsoft.com/office/word/2006/wordml" xmlns:wps="http://schemas.microsoft.com/office/word/2010/wordprocessingShape" mc:Ignorable="w14 w15 w16se w16cid wp14">
   <w:abstractNum w:abstractNumId="0" w15:restartNumberingAfterBreak="0">
     <w:nsid w:val="25DA4C22"/>
     <w:multiLevelType w:val="hybridMultilevel"/>
@@ -1638,6 +1915,119 @@
     </w:lvl>
   </w:abstractNum>
   <w:abstractNum w:abstractNumId="2" w15:restartNumberingAfterBreak="0">
+    <w:nsid w:val="473D2CEB"/>
+    <w:multiLevelType w:val="hybridMultilevel"/>
+    <w:tmpl w:val="D4F2D4E2"/>
+    <w:lvl w:ilvl="0" w:tplc="04090001">
+      <w:start w:val="1"/>
+      <w:numFmt w:val="bullet"/>
+      <w:lvlText w:val=""/>
+      <w:lvlJc w:val="left"/>
+      <w:pPr>
+        <w:ind w:left="720" w:hanging="360"/>
+      </w:pPr>
+      <w:rPr>
+        <w:rFonts w:ascii="Symbol" w:hAnsi="Symbol" w:hint="default"/>
+      </w:rPr>
+    </w:lvl>
+    <w:lvl w:ilvl="1" w:tplc="04090003" w:tentative="1">
+      <w:start w:val="1"/>
+      <w:numFmt w:val="bullet"/>
+      <w:lvlText w:val="o"/>
+      <w:lvlJc w:val="left"/>
+      <w:pPr>
+        <w:ind w:left="1440" w:hanging="360"/>
+      </w:pPr>
+      <w:rPr>
+        <w:rFonts w:ascii="Courier New" w:hAnsi="Courier New" w:cs="Courier New" w:hint="default"/>
+      </w:rPr>
+    </w:lvl>
+    <w:lvl w:ilvl="2" w:tplc="04090005" w:tentative="1">
+      <w:start w:val="1"/>
+      <w:numFmt w:val="bullet"/>
+      <w:lvlText w:val=""/>
+      <w:lvlJc w:val="left"/>
+      <w:pPr>
+        <w:ind w:left="2160" w:hanging="360"/>
+      </w:pPr>
+      <w:rPr>
+        <w:rFonts w:ascii="Wingdings" w:hAnsi="Wingdings" w:hint="default"/>
+      </w:rPr>
+    </w:lvl>
+    <w:lvl w:ilvl="3" w:tplc="04090001" w:tentative="1">
+      <w:start w:val="1"/>
+      <w:numFmt w:val="bullet"/>
+      <w:lvlText w:val=""/>
+      <w:lvlJc w:val="left"/>
+      <w:pPr>
+        <w:ind w:left="2880" w:hanging="360"/>
+      </w:pPr>
+      <w:rPr>
+        <w:rFonts w:ascii="Symbol" w:hAnsi="Symbol" w:hint="default"/>
+      </w:rPr>
+    </w:lvl>
+    <w:lvl w:ilvl="4" w:tplc="04090003" w:tentative="1">
+      <w:start w:val="1"/>
+      <w:numFmt w:val="bullet"/>
+      <w:lvlText w:val="o"/>
+      <w:lvlJc w:val="left"/>
+      <w:pPr>
+        <w:ind w:left="3600" w:hanging="360"/>
+      </w:pPr>
+      <w:rPr>
+        <w:rFonts w:ascii="Courier New" w:hAnsi="Courier New" w:cs="Courier New" w:hint="default"/>
+      </w:rPr>
+    </w:lvl>
+    <w:lvl w:ilvl="5" w:tplc="04090005" w:tentative="1">
+      <w:start w:val="1"/>
+      <w:numFmt w:val="bullet"/>
+      <w:lvlText w:val=""/>
+      <w:lvlJc w:val="left"/>
+      <w:pPr>
+        <w:ind w:left="4320" w:hanging="360"/>
+      </w:pPr>
+      <w:rPr>
+        <w:rFonts w:ascii="Wingdings" w:hAnsi="Wingdings" w:hint="default"/>
+      </w:rPr>
+    </w:lvl>
+    <w:lvl w:ilvl="6" w:tplc="04090001" w:tentative="1">
+      <w:start w:val="1"/>
+      <w:numFmt w:val="bullet"/>
+      <w:lvlText w:val=""/>
+      <w:lvlJc w:val="left"/>
+      <w:pPr>
+        <w:ind w:left="5040" w:hanging="360"/>
+      </w:pPr>
+      <w:rPr>
+        <w:rFonts w:ascii="Symbol" w:hAnsi="Symbol" w:hint="default"/>
+      </w:rPr>
+    </w:lvl>
+    <w:lvl w:ilvl="7" w:tplc="04090003" w:tentative="1">
+      <w:start w:val="1"/>
+      <w:numFmt w:val="bullet"/>
+      <w:lvlText w:val="o"/>
+      <w:lvlJc w:val="left"/>
+      <w:pPr>
+        <w:ind w:left="5760" w:hanging="360"/>
+      </w:pPr>
+      <w:rPr>
+        <w:rFonts w:ascii="Courier New" w:hAnsi="Courier New" w:cs="Courier New" w:hint="default"/>
+      </w:rPr>
+    </w:lvl>
+    <w:lvl w:ilvl="8" w:tplc="04090005" w:tentative="1">
+      <w:start w:val="1"/>
+      <w:numFmt w:val="bullet"/>
+      <w:lvlText w:val=""/>
+      <w:lvlJc w:val="left"/>
+      <w:pPr>
+        <w:ind w:left="6480" w:hanging="360"/>
+      </w:pPr>
+      <w:rPr>
+        <w:rFonts w:ascii="Wingdings" w:hAnsi="Wingdings" w:hint="default"/>
+      </w:rPr>
+    </w:lvl>
+  </w:abstractNum>
+  <w:abstractNum w:abstractNumId="3" w15:restartNumberingAfterBreak="0">
     <w:nsid w:val="47652C5A"/>
     <w:multiLevelType w:val="hybridMultilevel"/>
     <w:tmpl w:val="7CE28B1C"/>
@@ -1750,7 +2140,7 @@
       </w:rPr>
     </w:lvl>
   </w:abstractNum>
-  <w:abstractNum w:abstractNumId="3" w15:restartNumberingAfterBreak="0">
+  <w:abstractNum w:abstractNumId="4" w15:restartNumberingAfterBreak="0">
     <w:nsid w:val="6F235D3E"/>
     <w:multiLevelType w:val="hybridMultilevel"/>
     <w:tmpl w:val="339A2474"/>
@@ -1867,28 +2257,22 @@
     <w:abstractNumId w:val="1"/>
   </w:num>
   <w:num w:numId="2">
-    <w:abstractNumId w:val="2"/>
+    <w:abstractNumId w:val="3"/>
   </w:num>
   <w:num w:numId="3">
     <w:abstractNumId w:val="0"/>
   </w:num>
   <w:num w:numId="4">
-    <w:abstractNumId w:val="3"/>
-    <w:lvlOverride w:ilvl="0"/>
-    <w:lvlOverride w:ilvl="1"/>
-    <w:lvlOverride w:ilvl="2"/>
-    <w:lvlOverride w:ilvl="3"/>
-    <w:lvlOverride w:ilvl="4"/>
-    <w:lvlOverride w:ilvl="5"/>
-    <w:lvlOverride w:ilvl="6"/>
-    <w:lvlOverride w:ilvl="7"/>
-    <w:lvlOverride w:ilvl="8"/>
+    <w:abstractNumId w:val="4"/>
+  </w:num>
+  <w:num w:numId="5">
+    <w:abstractNumId w:val="2"/>
   </w:num>
 </w:numbering>
 </file>
 
 <file path=word/styles.xml><?xml version="1.0" encoding="utf-8"?>
-<w:styles xmlns:mc="http://schemas.openxmlformats.org/markup-compatibility/2006" xmlns:r="http://schemas.openxmlformats.org/officeDocument/2006/relationships" xmlns:w="http://schemas.openxmlformats.org/wordprocessingml/2006/main" xmlns:w14="http://schemas.microsoft.com/office/word/2010/wordml" xmlns:w15="http://schemas.microsoft.com/office/word/2012/wordml" xmlns:w16se="http://schemas.microsoft.com/office/word/2015/wordml/symex" mc:Ignorable="w14 w15 w16se">
+<w:styles xmlns:mc="http://schemas.openxmlformats.org/markup-compatibility/2006" xmlns:r="http://schemas.openxmlformats.org/officeDocument/2006/relationships" xmlns:w="http://schemas.openxmlformats.org/wordprocessingml/2006/main" xmlns:w14="http://schemas.microsoft.com/office/word/2010/wordml" xmlns:w15="http://schemas.microsoft.com/office/word/2012/wordml" xmlns:w16cid="http://schemas.microsoft.com/office/word/2016/wordml/cid" xmlns:w16se="http://schemas.microsoft.com/office/word/2015/wordml/symex" mc:Ignorable="w14 w15 w16se w16cid">
   <w:docDefaults>
     <w:rPrDefault>
       <w:rPr>
@@ -1905,7 +2289,7 @@
       </w:pPr>
     </w:pPrDefault>
   </w:docDefaults>
-  <w:latentStyles w:defLockedState="0" w:defUIPriority="99" w:defSemiHidden="0" w:defUnhideWhenUsed="0" w:defQFormat="0" w:count="371">
+  <w:latentStyles w:defLockedState="0" w:defUIPriority="99" w:defSemiHidden="0" w:defUnhideWhenUsed="0" w:defQFormat="0" w:count="375">
     <w:lsdException w:name="Normal" w:uiPriority="0" w:qFormat="1"/>
     <w:lsdException w:name="heading 1" w:uiPriority="9" w:qFormat="1"/>
     <w:lsdException w:name="heading 2" w:semiHidden="1" w:uiPriority="9" w:unhideWhenUsed="1" w:qFormat="1"/>
@@ -2011,7 +2395,6 @@
     <w:lsdException w:name="HTML Sample" w:semiHidden="1" w:unhideWhenUsed="1"/>
     <w:lsdException w:name="HTML Typewriter" w:semiHidden="1" w:unhideWhenUsed="1"/>
     <w:lsdException w:name="HTML Variable" w:semiHidden="1" w:unhideWhenUsed="1"/>
-    <w:lsdException w:name="Normal Table" w:semiHidden="1" w:unhideWhenUsed="1"/>
     <w:lsdException w:name="annotation subject" w:semiHidden="1" w:unhideWhenUsed="1"/>
     <w:lsdException w:name="No List" w:semiHidden="1" w:unhideWhenUsed="1"/>
     <w:lsdException w:name="Outline List 1" w:semiHidden="1" w:unhideWhenUsed="1"/>
@@ -2055,10 +2438,8 @@
     <w:lsdException w:name="Table Elegant" w:semiHidden="1" w:unhideWhenUsed="1"/>
     <w:lsdException w:name="Table Professional" w:semiHidden="1" w:unhideWhenUsed="1"/>
     <w:lsdException w:name="Table Subtle 1" w:semiHidden="1" w:unhideWhenUsed="1"/>
-    <w:lsdException w:name="Table Subtle 2" w:semiHidden="1" w:unhideWhenUsed="1"/>
     <w:lsdException w:name="Table Web 1" w:semiHidden="1" w:unhideWhenUsed="1"/>
     <w:lsdException w:name="Table Web 2" w:semiHidden="1" w:unhideWhenUsed="1"/>
-    <w:lsdException w:name="Table Web 3" w:semiHidden="1" w:unhideWhenUsed="1"/>
     <w:lsdException w:name="Balloon Text" w:semiHidden="1" w:unhideWhenUsed="1"/>
     <w:lsdException w:name="Table Grid" w:uiPriority="39"/>
     <w:lsdException w:name="Table Theme" w:semiHidden="1" w:unhideWhenUsed="1"/>
@@ -2277,6 +2658,10 @@
     <w:lsdException w:name="List Table 5 Dark Accent 6" w:uiPriority="50"/>
     <w:lsdException w:name="List Table 6 Colorful Accent 6" w:uiPriority="51"/>
     <w:lsdException w:name="List Table 7 Colorful Accent 6" w:uiPriority="52"/>
+    <w:lsdException w:name="Mention" w:semiHidden="1" w:unhideWhenUsed="1"/>
+    <w:lsdException w:name="Smart Hyperlink" w:semiHidden="1" w:unhideWhenUsed="1"/>
+    <w:lsdException w:name="Hashtag" w:semiHidden="1" w:unhideWhenUsed="1"/>
+    <w:lsdException w:name="Unresolved Mention" w:semiHidden="1" w:unhideWhenUsed="1"/>
   </w:latentStyles>
   <w:style w:type="paragraph" w:default="1" w:styleId="Normal">
     <w:name w:val="Normal"/>
@@ -2318,6 +2703,23 @@
     <w:pPr>
       <w:contextualSpacing/>
     </w:pPr>
+  </w:style>
+  <w:style w:type="paragraph" w:styleId="NormalWeb">
+    <w:name w:val="Normal (Web)"/>
+    <w:basedOn w:val="Normal"/>
+    <w:uiPriority w:val="99"/>
+    <w:semiHidden/>
+    <w:unhideWhenUsed/>
+    <w:rsid w:val="00D75F05"/>
+    <w:pPr>
+      <w:spacing w:before="100" w:beforeAutospacing="1" w:after="100" w:afterAutospacing="1" w:line="240" w:lineRule="auto"/>
+      <w:ind w:left="0" w:firstLine="0"/>
+    </w:pPr>
+    <w:rPr>
+      <w:rFonts w:ascii="Times New Roman" w:eastAsia="Times New Roman" w:hAnsi="Times New Roman" w:cs="Times New Roman"/>
+      <w:sz w:val="24"/>
+      <w:szCs w:val="24"/>
+    </w:rPr>
   </w:style>
 </w:styles>
 </file>

</xml_diff>

<commit_message>
Added terms for why are coders angry (ES)
</commit_message>
<xml_diff>
--- a/the_code_issue_terms_and_definitions.docx
+++ b/the_code_issue_terms_and_definitions.docx
@@ -1,6 +1,6 @@
 
 <file path=word/document.xml><?xml version="1.0" encoding="utf-8"?>
-<w:document xmlns:wpc="http://schemas.microsoft.com/office/word/2010/wordprocessingCanvas" xmlns:cx="http://schemas.microsoft.com/office/drawing/2014/chartex" xmlns:cx1="http://schemas.microsoft.com/office/drawing/2015/9/8/chartex" xmlns:mc="http://schemas.openxmlformats.org/markup-compatibility/2006" xmlns:o="urn:schemas-microsoft-com:office:office" xmlns:r="http://schemas.openxmlformats.org/officeDocument/2006/relationships" xmlns:m="http://schemas.openxmlformats.org/officeDocument/2006/math" xmlns:v="urn:schemas-microsoft-com:vml" xmlns:wp14="http://schemas.microsoft.com/office/word/2010/wordprocessingDrawing" xmlns:wp="http://schemas.openxmlformats.org/drawingml/2006/wordprocessingDrawing" xmlns:w10="urn:schemas-microsoft-com:office:word" xmlns:w="http://schemas.openxmlformats.org/wordprocessingml/2006/main" xmlns:w14="http://schemas.microsoft.com/office/word/2010/wordml" xmlns:w15="http://schemas.microsoft.com/office/word/2012/wordml" xmlns:w16se="http://schemas.microsoft.com/office/word/2015/wordml/symex" xmlns:wpg="http://schemas.microsoft.com/office/word/2010/wordprocessingGroup" xmlns:wpi="http://schemas.microsoft.com/office/word/2010/wordprocessingInk" xmlns:wne="http://schemas.microsoft.com/office/word/2006/wordml" xmlns:wps="http://schemas.microsoft.com/office/word/2010/wordprocessingShape" mc:Ignorable="w14 w15 w16se wp14">
+<w:document xmlns:wpc="http://schemas.microsoft.com/office/word/2010/wordprocessingCanvas" xmlns:cx="http://schemas.microsoft.com/office/drawing/2014/chartex" xmlns:mc="http://schemas.openxmlformats.org/markup-compatibility/2006" xmlns:o="urn:schemas-microsoft-com:office:office" xmlns:r="http://schemas.openxmlformats.org/officeDocument/2006/relationships" xmlns:m="http://schemas.openxmlformats.org/officeDocument/2006/math" xmlns:v="urn:schemas-microsoft-com:vml" xmlns:wp14="http://schemas.microsoft.com/office/word/2010/wordprocessingDrawing" xmlns:wp="http://schemas.openxmlformats.org/drawingml/2006/wordprocessingDrawing" xmlns:w10="urn:schemas-microsoft-com:office:word" xmlns:w="http://schemas.openxmlformats.org/wordprocessingml/2006/main" xmlns:w14="http://schemas.microsoft.com/office/word/2010/wordml" xmlns:w15="http://schemas.microsoft.com/office/word/2012/wordml" xmlns:w16se="http://schemas.microsoft.com/office/word/2015/wordml/symex" xmlns:wpg="http://schemas.microsoft.com/office/word/2010/wordprocessingGroup" xmlns:wpi="http://schemas.microsoft.com/office/word/2010/wordprocessingInk" xmlns:wne="http://schemas.microsoft.com/office/word/2006/wordml" xmlns:wps="http://schemas.microsoft.com/office/word/2010/wordprocessingShape" mc:Ignorable="w14 w15 w16se wp14">
   <w:body>
     <w:p>
       <w:pPr>
@@ -555,30 +555,20 @@
           <w:b/>
         </w:rPr>
       </w:pPr>
-      <w:bookmarkStart w:id="0" w:name="_GoBack"/>
-      <w:bookmarkEnd w:id="0"/>
-    </w:p>
-    <w:p>
-      <w:pPr>
-        <w:spacing w:before="160"/>
-        <w:rPr>
-          <w:b/>
-        </w:rPr>
-      </w:pPr>
-      <w:proofErr w:type="gramStart"/>
+    </w:p>
+    <w:p>
+      <w:pPr>
+        <w:spacing w:before="160"/>
+        <w:rPr>
+          <w:b/>
+        </w:rPr>
+      </w:pPr>
       <w:r>
         <w:rPr>
           <w:b/>
         </w:rPr>
         <w:lastRenderedPageBreak/>
-        <w:t>Let's</w:t>
-      </w:r>
-      <w:proofErr w:type="gramEnd"/>
-      <w:r>
-        <w:rPr>
-          <w:b/>
-        </w:rPr>
-        <w:t xml:space="preserve"> Begin</w:t>
+        <w:t>Let's Begin</w:t>
       </w:r>
       <w:r>
         <w:rPr>
@@ -908,19 +898,25 @@
           <w:b/>
         </w:rPr>
       </w:pPr>
+      <w:r>
+        <w:rPr>
+          <w:b/>
+        </w:rPr>
+        <w:t xml:space="preserve">What's </w:t>
+      </w:r>
       <w:proofErr w:type="gramStart"/>
       <w:r>
         <w:rPr>
           <w:b/>
         </w:rPr>
-        <w:t>What's</w:t>
+        <w:t>With</w:t>
       </w:r>
       <w:proofErr w:type="gramEnd"/>
       <w:r>
         <w:rPr>
           <w:b/>
         </w:rPr>
-        <w:t xml:space="preserve"> With All These Conferences, Anyway?</w:t>
+        <w:t xml:space="preserve"> All These Conferences, Anyway?</w:t>
       </w:r>
     </w:p>
     <w:p>
@@ -1218,6 +1214,72 @@
     <w:p>
       <w:pPr>
         <w:spacing w:before="160"/>
+      </w:pPr>
+      <w:proofErr w:type="spellStart"/>
+      <w:r>
+        <w:rPr>
+          <w:b/>
+        </w:rPr>
+        <w:t>Bikeshedding</w:t>
+      </w:r>
+      <w:proofErr w:type="spellEnd"/>
+      <w:r>
+        <w:rPr>
+          <w:b/>
+        </w:rPr>
+        <w:t xml:space="preserve">: </w:t>
+      </w:r>
+      <w:r>
+        <w:t>arguing over things that do not matter(what color is the bike shed going to be? Who cares?)</w:t>
+      </w:r>
+    </w:p>
+    <w:p>
+      <w:pPr>
+        <w:spacing w:before="160"/>
+      </w:pPr>
+      <w:r>
+        <w:rPr>
+          <w:b/>
+        </w:rPr>
+        <w:t xml:space="preserve">Cloud </w:t>
+      </w:r>
+      <w:proofErr w:type="spellStart"/>
+      <w:r>
+        <w:rPr>
+          <w:b/>
+        </w:rPr>
+        <w:t>microservices</w:t>
+      </w:r>
+      <w:proofErr w:type="spellEnd"/>
+      <w:r>
+        <w:rPr>
+          <w:b/>
+        </w:rPr>
+        <w:t>:</w:t>
+      </w:r>
+      <w:r>
+        <w:t xml:space="preserve"> type of architecture that allows for continuous delivery/ deployment of complex applications in the cloud</w:t>
+      </w:r>
+    </w:p>
+    <w:p>
+      <w:pPr>
+        <w:spacing w:before="160"/>
+      </w:pPr>
+      <w:r>
+        <w:rPr>
+          <w:b/>
+        </w:rPr>
+        <w:t>Silicon Valley:</w:t>
+      </w:r>
+      <w:r>
+        <w:t xml:space="preserve"> southern portion of the bay area California that is known for its technological advancements and start up companies.</w:t>
+      </w:r>
+      <w:bookmarkStart w:id="0" w:name="_GoBack"/>
+      <w:bookmarkEnd w:id="0"/>
+    </w:p>
+    <w:p>
+      <w:pPr>
+        <w:spacing w:before="160"/>
         <w:rPr>
           <w:b/>
         </w:rPr>
@@ -1322,6 +1384,7 @@
         <w:spacing w:before="160"/>
       </w:pPr>
       <w:r>
+        <w:lastRenderedPageBreak/>
         <w:t>Liquid Infrastructure</w:t>
       </w:r>
     </w:p>
@@ -1362,7 +1425,6 @@
         <w:spacing w:before="160"/>
       </w:pPr>
       <w:r>
-        <w:lastRenderedPageBreak/>
         <w:t>The Framework: Wilder, Younger Cousin of the Software Development Kit</w:t>
       </w:r>
     </w:p>
@@ -1457,7 +1519,7 @@
 </file>
 
 <file path=word/numbering.xml><?xml version="1.0" encoding="utf-8"?>
-<w:numbering xmlns:wpc="http://schemas.microsoft.com/office/word/2010/wordprocessingCanvas" xmlns:cx="http://schemas.microsoft.com/office/drawing/2014/chartex" xmlns:cx1="http://schemas.microsoft.com/office/drawing/2015/9/8/chartex" xmlns:mc="http://schemas.openxmlformats.org/markup-compatibility/2006" xmlns:o="urn:schemas-microsoft-com:office:office" xmlns:r="http://schemas.openxmlformats.org/officeDocument/2006/relationships" xmlns:m="http://schemas.openxmlformats.org/officeDocument/2006/math" xmlns:v="urn:schemas-microsoft-com:vml" xmlns:wp14="http://schemas.microsoft.com/office/word/2010/wordprocessingDrawing" xmlns:wp="http://schemas.openxmlformats.org/drawingml/2006/wordprocessingDrawing" xmlns:w10="urn:schemas-microsoft-com:office:word" xmlns:w="http://schemas.openxmlformats.org/wordprocessingml/2006/main" xmlns:w14="http://schemas.microsoft.com/office/word/2010/wordml" xmlns:w15="http://schemas.microsoft.com/office/word/2012/wordml" xmlns:w16se="http://schemas.microsoft.com/office/word/2015/wordml/symex" xmlns:wpg="http://schemas.microsoft.com/office/word/2010/wordprocessingGroup" xmlns:wpi="http://schemas.microsoft.com/office/word/2010/wordprocessingInk" xmlns:wne="http://schemas.microsoft.com/office/word/2006/wordml" xmlns:wps="http://schemas.microsoft.com/office/word/2010/wordprocessingShape" mc:Ignorable="w14 w15 w16se wp14">
+<w:numbering xmlns:wpc="http://schemas.microsoft.com/office/word/2010/wordprocessingCanvas" xmlns:cx="http://schemas.microsoft.com/office/drawing/2014/chartex" xmlns:mc="http://schemas.openxmlformats.org/markup-compatibility/2006" xmlns:o="urn:schemas-microsoft-com:office:office" xmlns:r="http://schemas.openxmlformats.org/officeDocument/2006/relationships" xmlns:m="http://schemas.openxmlformats.org/officeDocument/2006/math" xmlns:v="urn:schemas-microsoft-com:vml" xmlns:wp14="http://schemas.microsoft.com/office/word/2010/wordprocessingDrawing" xmlns:wp="http://schemas.openxmlformats.org/drawingml/2006/wordprocessingDrawing" xmlns:w10="urn:schemas-microsoft-com:office:word" xmlns:w="http://schemas.openxmlformats.org/wordprocessingml/2006/main" xmlns:w14="http://schemas.microsoft.com/office/word/2010/wordml" xmlns:w15="http://schemas.microsoft.com/office/word/2012/wordml" xmlns:w16se="http://schemas.microsoft.com/office/word/2015/wordml/symex" xmlns:wpg="http://schemas.microsoft.com/office/word/2010/wordprocessingGroup" xmlns:wpi="http://schemas.microsoft.com/office/word/2010/wordprocessingInk" xmlns:wne="http://schemas.microsoft.com/office/word/2006/wordml" xmlns:wps="http://schemas.microsoft.com/office/word/2010/wordprocessingShape" mc:Ignorable="w14 w15 w16se wp14">
   <w:abstractNum w:abstractNumId="0" w15:restartNumberingAfterBreak="0">
     <w:nsid w:val="052B0316"/>
     <w:multiLevelType w:val="hybridMultilevel"/>
@@ -2064,15 +2126,6 @@
   </w:num>
   <w:num w:numId="5">
     <w:abstractNumId w:val="0"/>
-    <w:lvlOverride w:ilvl="0"/>
-    <w:lvlOverride w:ilvl="1"/>
-    <w:lvlOverride w:ilvl="2"/>
-    <w:lvlOverride w:ilvl="3"/>
-    <w:lvlOverride w:ilvl="4"/>
-    <w:lvlOverride w:ilvl="5"/>
-    <w:lvlOverride w:ilvl="6"/>
-    <w:lvlOverride w:ilvl="7"/>
-    <w:lvlOverride w:ilvl="8"/>
   </w:num>
 </w:numbering>
 </file>

</xml_diff>

<commit_message>
Added concept map and definitions for Beauty of the Standard Library
</commit_message>
<xml_diff>
--- a/the_code_issue_terms_and_definitions.docx
+++ b/the_code_issue_terms_and_definitions.docx
@@ -1,6 +1,6 @@
 
 <file path=word/document.xml><?xml version="1.0" encoding="utf-8"?>
-<w:document xmlns:wpc="http://schemas.microsoft.com/office/word/2010/wordprocessingCanvas" xmlns:cx="http://schemas.microsoft.com/office/drawing/2014/chartex" xmlns:mc="http://schemas.openxmlformats.org/markup-compatibility/2006" xmlns:o="urn:schemas-microsoft-com:office:office" xmlns:r="http://schemas.openxmlformats.org/officeDocument/2006/relationships" xmlns:m="http://schemas.openxmlformats.org/officeDocument/2006/math" xmlns:v="urn:schemas-microsoft-com:vml" xmlns:wp14="http://schemas.microsoft.com/office/word/2010/wordprocessingDrawing" xmlns:wp="http://schemas.openxmlformats.org/drawingml/2006/wordprocessingDrawing" xmlns:w10="urn:schemas-microsoft-com:office:word" xmlns:w="http://schemas.openxmlformats.org/wordprocessingml/2006/main" xmlns:w14="http://schemas.microsoft.com/office/word/2010/wordml" xmlns:w15="http://schemas.microsoft.com/office/word/2012/wordml" xmlns:w16se="http://schemas.microsoft.com/office/word/2015/wordml/symex" xmlns:wpg="http://schemas.microsoft.com/office/word/2010/wordprocessingGroup" xmlns:wpi="http://schemas.microsoft.com/office/word/2010/wordprocessingInk" xmlns:wne="http://schemas.microsoft.com/office/word/2006/wordml" xmlns:wps="http://schemas.microsoft.com/office/word/2010/wordprocessingShape" mc:Ignorable="w14 w15 w16se wp14">
+<w:document xmlns:wpc="http://schemas.microsoft.com/office/word/2010/wordprocessingCanvas" xmlns:cx="http://schemas.microsoft.com/office/drawing/2014/chartex" xmlns:cx1="http://schemas.microsoft.com/office/drawing/2015/9/8/chartex" xmlns:cx2="http://schemas.microsoft.com/office/drawing/2015/10/21/chartex" xmlns:cx3="http://schemas.microsoft.com/office/drawing/2016/5/9/chartex" xmlns:cx4="http://schemas.microsoft.com/office/drawing/2016/5/10/chartex" xmlns:cx5="http://schemas.microsoft.com/office/drawing/2016/5/11/chartex" xmlns:cx6="http://schemas.microsoft.com/office/drawing/2016/5/12/chartex" xmlns:cx7="http://schemas.microsoft.com/office/drawing/2016/5/13/chartex" xmlns:cx8="http://schemas.microsoft.com/office/drawing/2016/5/14/chartex" xmlns:mc="http://schemas.openxmlformats.org/markup-compatibility/2006" xmlns:aink="http://schemas.microsoft.com/office/drawing/2016/ink" xmlns:am3d="http://schemas.microsoft.com/office/drawing/2017/model3d" xmlns:o="urn:schemas-microsoft-com:office:office" xmlns:r="http://schemas.openxmlformats.org/officeDocument/2006/relationships" xmlns:m="http://schemas.openxmlformats.org/officeDocument/2006/math" xmlns:v="urn:schemas-microsoft-com:vml" xmlns:wp14="http://schemas.microsoft.com/office/word/2010/wordprocessingDrawing" xmlns:wp="http://schemas.openxmlformats.org/drawingml/2006/wordprocessingDrawing" xmlns:w10="urn:schemas-microsoft-com:office:word" xmlns:w="http://schemas.openxmlformats.org/wordprocessingml/2006/main" xmlns:w14="http://schemas.microsoft.com/office/word/2010/wordml" xmlns:w15="http://schemas.microsoft.com/office/word/2012/wordml" xmlns:w16cid="http://schemas.microsoft.com/office/word/2016/wordml/cid" xmlns:w16se="http://schemas.microsoft.com/office/word/2015/wordml/symex" xmlns:wpg="http://schemas.microsoft.com/office/word/2010/wordprocessingGroup" xmlns:wpi="http://schemas.microsoft.com/office/word/2010/wordprocessingInk" xmlns:wne="http://schemas.microsoft.com/office/word/2006/wordml" xmlns:wps="http://schemas.microsoft.com/office/word/2010/wordprocessingShape" mc:Ignorable="w14 w15 w16se w16cid wp14">
   <w:body>
     <w:p>
       <w:pPr>
@@ -849,45 +849,29 @@
           <w:color w:val="222222"/>
           <w:highlight w:val="white"/>
         </w:rPr>
-        <w:t xml:space="preserve">(type of Agile framework) instead of doing a project in waterfall steps, you look at it in chunks. One part of the project in the first two weeks, next part in one week, </w:t>
-      </w:r>
-      <w:proofErr w:type="spellStart"/>
-      <w:r>
+        <w:t xml:space="preserve">(type of Agile framework) instead of doing a project in waterfall steps, you look at it in chunks. One part of the project in the first two weeks, next part in one week, ect. </w:t>
+      </w:r>
+    </w:p>
+    <w:p>
+      <w:pPr>
         <w:rPr>
           <w:color w:val="222222"/>
           <w:highlight w:val="white"/>
         </w:rPr>
-        <w:t>ect</w:t>
-      </w:r>
-      <w:proofErr w:type="spellEnd"/>
-      <w:r>
-        <w:rPr>
+      </w:pPr>
+      <w:r>
+        <w:rPr>
+          <w:b/>
           <w:color w:val="222222"/>
           <w:highlight w:val="white"/>
         </w:rPr>
-        <w:t xml:space="preserve">. </w:t>
-      </w:r>
-    </w:p>
-    <w:p>
-      <w:pPr>
+        <w:t xml:space="preserve">User Story: </w:t>
+      </w:r>
+      <w:r>
         <w:rPr>
           <w:color w:val="222222"/>
           <w:highlight w:val="white"/>
         </w:rPr>
-      </w:pPr>
-      <w:r>
-        <w:rPr>
-          <w:b/>
-          <w:color w:val="222222"/>
-          <w:highlight w:val="white"/>
-        </w:rPr>
-        <w:t xml:space="preserve">User Story: </w:t>
-      </w:r>
-      <w:r>
-        <w:rPr>
-          <w:color w:val="222222"/>
-          <w:highlight w:val="white"/>
-        </w:rPr>
         <w:t xml:space="preserve">(use case) what the program will look like to the users. </w:t>
       </w:r>
     </w:p>
@@ -940,12 +924,332 @@
           <w:b/>
         </w:rPr>
       </w:pPr>
-      <w:r>
-        <w:rPr>
-          <w:b/>
-        </w:rPr>
+    </w:p>
+    <w:p>
+      <w:pPr>
+        <w:spacing w:before="160"/>
+        <w:rPr>
+          <w:b/>
+        </w:rPr>
+      </w:pPr>
+    </w:p>
+    <w:p>
+      <w:pPr>
+        <w:spacing w:before="160"/>
+        <w:rPr>
+          <w:b/>
+        </w:rPr>
+      </w:pPr>
+    </w:p>
+    <w:p>
+      <w:pPr>
+        <w:spacing w:before="160"/>
+        <w:rPr>
+          <w:b/>
+        </w:rPr>
+      </w:pPr>
+      <w:bookmarkStart w:id="0" w:name="_GoBack"/>
+      <w:bookmarkEnd w:id="0"/>
+    </w:p>
+    <w:p>
+      <w:pPr>
+        <w:spacing w:before="160"/>
+        <w:rPr>
+          <w:b/>
+        </w:rPr>
+      </w:pPr>
+      <w:r>
+        <w:rPr>
+          <w:b/>
+        </w:rPr>
+        <w:lastRenderedPageBreak/>
         <w:t>The Beauty of the Standard Library</w:t>
       </w:r>
+    </w:p>
+    <w:p>
+      <w:pPr>
+        <w:pStyle w:val="NormalWeb"/>
+        <w:numPr>
+          <w:ilvl w:val="0"/>
+          <w:numId w:val="6"/>
+        </w:numPr>
+        <w:spacing w:before="0" w:beforeAutospacing="0" w:after="0" w:afterAutospacing="0"/>
+        <w:rPr>
+          <w:sz w:val="22"/>
+          <w:szCs w:val="22"/>
+        </w:rPr>
+      </w:pPr>
+      <w:r>
+        <w:rPr>
+          <w:b/>
+          <w:bCs/>
+          <w:sz w:val="22"/>
+          <w:szCs w:val="22"/>
+        </w:rPr>
+        <w:t>Module</w:t>
+      </w:r>
+      <w:r>
+        <w:rPr>
+          <w:sz w:val="22"/>
+          <w:szCs w:val="22"/>
+        </w:rPr>
+        <w:t>: Preexisting code for a language with the intention of expanding its capabilities.  They can either be included with a language or come from a 3rd party.</w:t>
+      </w:r>
+    </w:p>
+    <w:p>
+      <w:pPr>
+        <w:pStyle w:val="NormalWeb"/>
+        <w:spacing w:before="0" w:beforeAutospacing="0" w:after="0" w:afterAutospacing="0"/>
+        <w:ind w:left="720"/>
+        <w:rPr>
+          <w:sz w:val="22"/>
+          <w:szCs w:val="22"/>
+        </w:rPr>
+      </w:pPr>
+    </w:p>
+    <w:p>
+      <w:pPr>
+        <w:pStyle w:val="NormalWeb"/>
+        <w:numPr>
+          <w:ilvl w:val="0"/>
+          <w:numId w:val="6"/>
+        </w:numPr>
+        <w:spacing w:before="0" w:beforeAutospacing="0" w:after="0" w:afterAutospacing="0"/>
+        <w:rPr>
+          <w:sz w:val="22"/>
+          <w:szCs w:val="22"/>
+        </w:rPr>
+      </w:pPr>
+      <w:r>
+        <w:rPr>
+          <w:b/>
+          <w:bCs/>
+          <w:sz w:val="22"/>
+          <w:szCs w:val="22"/>
+        </w:rPr>
+        <w:t>Standard Library</w:t>
+      </w:r>
+      <w:r>
+        <w:rPr>
+          <w:sz w:val="22"/>
+          <w:szCs w:val="22"/>
+        </w:rPr>
+        <w:t>: The set of prewritten modules that are included in a programming language.  It provides functionality beyond what is built into the compiler.</w:t>
+      </w:r>
+    </w:p>
+    <w:p>
+      <w:pPr>
+        <w:pStyle w:val="NormalWeb"/>
+        <w:spacing w:before="0" w:beforeAutospacing="0" w:after="0" w:afterAutospacing="0"/>
+        <w:ind w:left="720"/>
+        <w:rPr>
+          <w:sz w:val="22"/>
+          <w:szCs w:val="22"/>
+        </w:rPr>
+      </w:pPr>
+    </w:p>
+    <w:p>
+      <w:pPr>
+        <w:pStyle w:val="NormalWeb"/>
+        <w:numPr>
+          <w:ilvl w:val="0"/>
+          <w:numId w:val="6"/>
+        </w:numPr>
+        <w:spacing w:before="0" w:beforeAutospacing="0" w:after="0" w:afterAutospacing="0"/>
+        <w:rPr>
+          <w:sz w:val="22"/>
+          <w:szCs w:val="22"/>
+        </w:rPr>
+      </w:pPr>
+      <w:r>
+        <w:rPr>
+          <w:b/>
+          <w:bCs/>
+          <w:sz w:val="22"/>
+          <w:szCs w:val="22"/>
+        </w:rPr>
+        <w:t>Package Manager</w:t>
+      </w:r>
+      <w:r>
+        <w:rPr>
+          <w:sz w:val="22"/>
+          <w:szCs w:val="22"/>
+        </w:rPr>
+        <w:t>:</w:t>
+      </w:r>
+      <w:r>
+        <w:rPr>
+          <w:b/>
+          <w:bCs/>
+          <w:sz w:val="22"/>
+          <w:szCs w:val="22"/>
+        </w:rPr>
+        <w:t xml:space="preserve">  </w:t>
+      </w:r>
+      <w:r>
+        <w:rPr>
+          <w:sz w:val="22"/>
+          <w:szCs w:val="22"/>
+        </w:rPr>
+        <w:t>A software tool that downloads and manages the installation of 3rd party modules automatically.</w:t>
+      </w:r>
+    </w:p>
+    <w:p>
+      <w:pPr>
+        <w:pStyle w:val="NormalWeb"/>
+        <w:spacing w:before="0" w:beforeAutospacing="0" w:after="0" w:afterAutospacing="0"/>
+        <w:rPr>
+          <w:sz w:val="22"/>
+          <w:szCs w:val="22"/>
+        </w:rPr>
+      </w:pPr>
+    </w:p>
+    <w:p>
+      <w:pPr>
+        <w:pStyle w:val="NormalWeb"/>
+        <w:numPr>
+          <w:ilvl w:val="0"/>
+          <w:numId w:val="6"/>
+        </w:numPr>
+        <w:spacing w:before="0" w:beforeAutospacing="0" w:after="0" w:afterAutospacing="0"/>
+        <w:rPr>
+          <w:sz w:val="22"/>
+          <w:szCs w:val="22"/>
+        </w:rPr>
+      </w:pPr>
+      <w:r>
+        <w:rPr>
+          <w:b/>
+          <w:bCs/>
+          <w:sz w:val="22"/>
+          <w:szCs w:val="22"/>
+        </w:rPr>
+        <w:t>Pip</w:t>
+      </w:r>
+      <w:r>
+        <w:rPr>
+          <w:sz w:val="22"/>
+          <w:szCs w:val="22"/>
+        </w:rPr>
+        <w:t xml:space="preserve">: A package manager for downloading and </w:t>
+      </w:r>
+      <w:proofErr w:type="gramStart"/>
+      <w:r>
+        <w:rPr>
+          <w:sz w:val="22"/>
+          <w:szCs w:val="22"/>
+        </w:rPr>
+        <w:t>installing  3</w:t>
+      </w:r>
+      <w:proofErr w:type="gramEnd"/>
+      <w:r>
+        <w:rPr>
+          <w:sz w:val="22"/>
+          <w:szCs w:val="22"/>
+        </w:rPr>
+        <w:t>rd party modules for python.</w:t>
+      </w:r>
+    </w:p>
+    <w:p>
+      <w:pPr>
+        <w:pStyle w:val="NormalWeb"/>
+        <w:spacing w:before="0" w:beforeAutospacing="0" w:after="0" w:afterAutospacing="0"/>
+        <w:ind w:firstLine="48"/>
+        <w:rPr>
+          <w:sz w:val="22"/>
+          <w:szCs w:val="22"/>
+        </w:rPr>
+      </w:pPr>
+    </w:p>
+    <w:p>
+      <w:pPr>
+        <w:pStyle w:val="NormalWeb"/>
+        <w:numPr>
+          <w:ilvl w:val="0"/>
+          <w:numId w:val="6"/>
+        </w:numPr>
+        <w:spacing w:before="0" w:beforeAutospacing="0" w:after="0" w:afterAutospacing="0"/>
+        <w:rPr>
+          <w:sz w:val="22"/>
+          <w:szCs w:val="22"/>
+        </w:rPr>
+      </w:pPr>
+      <w:r>
+        <w:rPr>
+          <w:b/>
+          <w:bCs/>
+          <w:sz w:val="22"/>
+          <w:szCs w:val="22"/>
+        </w:rPr>
+        <w:t>Pillow</w:t>
+      </w:r>
+      <w:r>
+        <w:rPr>
+          <w:sz w:val="22"/>
+          <w:szCs w:val="22"/>
+        </w:rPr>
+        <w:t>: A commonly used 3rd party library for python that has several modules for image processing.</w:t>
+      </w:r>
+    </w:p>
+    <w:p>
+      <w:pPr>
+        <w:pStyle w:val="NormalWeb"/>
+        <w:spacing w:before="0" w:beforeAutospacing="0" w:after="0" w:afterAutospacing="0"/>
+        <w:ind w:firstLine="48"/>
+        <w:rPr>
+          <w:sz w:val="22"/>
+          <w:szCs w:val="22"/>
+        </w:rPr>
+      </w:pPr>
+    </w:p>
+    <w:p>
+      <w:pPr>
+        <w:pStyle w:val="NormalWeb"/>
+        <w:numPr>
+          <w:ilvl w:val="0"/>
+          <w:numId w:val="6"/>
+        </w:numPr>
+        <w:spacing w:before="0" w:beforeAutospacing="0" w:after="0" w:afterAutospacing="0"/>
+        <w:rPr>
+          <w:sz w:val="22"/>
+          <w:szCs w:val="22"/>
+        </w:rPr>
+      </w:pPr>
+      <w:proofErr w:type="spellStart"/>
+      <w:r>
+        <w:rPr>
+          <w:b/>
+          <w:bCs/>
+          <w:sz w:val="22"/>
+          <w:szCs w:val="22"/>
+        </w:rPr>
+        <w:t>NumPy</w:t>
+      </w:r>
+      <w:proofErr w:type="spellEnd"/>
+      <w:r>
+        <w:rPr>
+          <w:b/>
+          <w:bCs/>
+          <w:sz w:val="22"/>
+          <w:szCs w:val="22"/>
+        </w:rPr>
+        <w:t xml:space="preserve">:  </w:t>
+      </w:r>
+      <w:r>
+        <w:rPr>
+          <w:sz w:val="22"/>
+          <w:szCs w:val="22"/>
+        </w:rPr>
+        <w:t>A commonly used 3rd party library for python that has several modules for scientific computing </w:t>
+      </w:r>
+    </w:p>
+    <w:p>
+      <w:pPr>
+        <w:spacing w:before="160"/>
+        <w:rPr>
+          <w:b/>
+        </w:rPr>
+      </w:pPr>
     </w:p>
     <w:p>
       <w:pPr>
@@ -1005,7 +1309,6 @@
         <w:rPr>
           <w:b/>
         </w:rPr>
-        <w:lastRenderedPageBreak/>
         <w:t xml:space="preserve">C: </w:t>
       </w:r>
       <w:r>
@@ -1220,6 +1523,7 @@
         <w:rPr>
           <w:b/>
         </w:rPr>
+        <w:lastRenderedPageBreak/>
         <w:t>Bikeshedding</w:t>
       </w:r>
       <w:proofErr w:type="spellEnd"/>
@@ -1241,21 +1545,7 @@
         <w:rPr>
           <w:b/>
         </w:rPr>
-        <w:t xml:space="preserve">Cloud </w:t>
-      </w:r>
-      <w:proofErr w:type="spellStart"/>
-      <w:r>
-        <w:rPr>
-          <w:b/>
-        </w:rPr>
-        <w:t>microservices</w:t>
-      </w:r>
-      <w:proofErr w:type="spellEnd"/>
-      <w:r>
-        <w:rPr>
-          <w:b/>
-        </w:rPr>
-        <w:t>:</w:t>
+        <w:t>Cloud microservices:</w:t>
       </w:r>
       <w:r>
         <w:t xml:space="preserve"> type of architecture that allows for continuous delivery/ deployment of complex applications in the cloud</w:t>
@@ -1274,8 +1564,6 @@
       <w:r>
         <w:t xml:space="preserve"> southern portion of the bay area California that is known for its technological advancements and start up companies.</w:t>
       </w:r>
-      <w:bookmarkStart w:id="0" w:name="_GoBack"/>
-      <w:bookmarkEnd w:id="0"/>
     </w:p>
     <w:p>
       <w:pPr>
@@ -1384,127 +1672,127 @@
         <w:spacing w:before="160"/>
       </w:pPr>
       <w:r>
+        <w:t>Liquid Infrastructure</w:t>
+      </w:r>
+    </w:p>
+    <w:p>
+      <w:pPr>
+        <w:spacing w:before="160"/>
+      </w:pPr>
+      <w:r>
+        <w:t>Off the Shelf</w:t>
+      </w:r>
+    </w:p>
+    <w:p>
+      <w:pPr>
+        <w:spacing w:before="160"/>
+      </w:pPr>
+      <w:r>
+        <w:t>What About JavaScript?</w:t>
+      </w:r>
+    </w:p>
+    <w:p>
+      <w:pPr>
+        <w:spacing w:before="160"/>
+      </w:pPr>
+      <w:r>
+        <w:t>What's the Absolute Minimum I Must Know About PHP?</w:t>
+      </w:r>
+    </w:p>
+    <w:p>
+      <w:pPr>
+        <w:spacing w:before="160"/>
+      </w:pPr>
+      <w:r>
+        <w:t>How Are Apps Made?</w:t>
+      </w:r>
+    </w:p>
+    <w:p>
+      <w:pPr>
+        <w:spacing w:before="160"/>
+      </w:pPr>
+      <w:r>
+        <w:t>The Framework: Wilder, Younger Cousin of the Software Development Kit</w:t>
+      </w:r>
+    </w:p>
+    <w:p>
+      <w:pPr>
+        <w:spacing w:before="160"/>
+      </w:pPr>
+      <w:r>
+        <w:t>What Is Debugging?</w:t>
+      </w:r>
+    </w:p>
+    <w:p>
+      <w:pPr>
+        <w:spacing w:before="160"/>
+      </w:pPr>
+      <w:r>
+        <w:t>Nothing Is Built</w:t>
+      </w:r>
+    </w:p>
+    <w:p>
+      <w:pPr>
+        <w:spacing w:before="160"/>
+      </w:pPr>
+      <w:r>
+        <w:t>How Does Testing Work?</w:t>
+      </w:r>
+    </w:p>
+    <w:p>
+      <w:pPr>
+        <w:spacing w:before="160"/>
+      </w:pPr>
+      <w:r>
+        <w:t>And Now for Something Beautiful</w:t>
+      </w:r>
+    </w:p>
+    <w:p>
+      <w:pPr>
+        <w:spacing w:before="160"/>
+      </w:pPr>
+      <w:r>
+        <w:t>The Triumph of Middle Management</w:t>
+      </w:r>
+    </w:p>
+    <w:p>
+      <w:pPr>
+        <w:spacing w:before="160"/>
+      </w:pPr>
+      <w:r>
+        <w:t>How Do You Pick a Programming Language?</w:t>
+      </w:r>
+    </w:p>
+    <w:p>
+      <w:pPr>
+        <w:spacing w:before="160"/>
+      </w:pPr>
+      <w:r>
+        <w:t>Welcome to the Scrum</w:t>
+      </w:r>
+    </w:p>
+    <w:p>
+      <w:pPr>
+        <w:spacing w:before="160"/>
+      </w:pPr>
+      <w:r>
+        <w:t>Managing Programmers</w:t>
+      </w:r>
+    </w:p>
+    <w:p>
+      <w:pPr>
+        <w:spacing w:before="160"/>
+      </w:pPr>
+      <w:r>
+        <w:t>We Are Going to Ship</w:t>
+      </w:r>
+    </w:p>
+    <w:p>
+      <w:pPr>
+        <w:spacing w:before="160"/>
+      </w:pPr>
+      <w:r>
         <w:lastRenderedPageBreak/>
-        <w:t>Liquid Infrastructure</w:t>
-      </w:r>
-    </w:p>
-    <w:p>
-      <w:pPr>
-        <w:spacing w:before="160"/>
-      </w:pPr>
-      <w:r>
-        <w:t>Off the Shelf</w:t>
-      </w:r>
-    </w:p>
-    <w:p>
-      <w:pPr>
-        <w:spacing w:before="160"/>
-      </w:pPr>
-      <w:r>
-        <w:t>What About JavaScript?</w:t>
-      </w:r>
-    </w:p>
-    <w:p>
-      <w:pPr>
-        <w:spacing w:before="160"/>
-      </w:pPr>
-      <w:r>
-        <w:t>What's the Absolute Minimum I Must Know About PHP?</w:t>
-      </w:r>
-    </w:p>
-    <w:p>
-      <w:pPr>
-        <w:spacing w:before="160"/>
-      </w:pPr>
-      <w:r>
-        <w:t>How Are Apps Made?</w:t>
-      </w:r>
-    </w:p>
-    <w:p>
-      <w:pPr>
-        <w:spacing w:before="160"/>
-      </w:pPr>
-      <w:r>
-        <w:t>The Framework: Wilder, Younger Cousin of the Software Development Kit</w:t>
-      </w:r>
-    </w:p>
-    <w:p>
-      <w:pPr>
-        <w:spacing w:before="160"/>
-      </w:pPr>
-      <w:r>
-        <w:t>What Is Debugging?</w:t>
-      </w:r>
-    </w:p>
-    <w:p>
-      <w:pPr>
-        <w:spacing w:before="160"/>
-      </w:pPr>
-      <w:r>
-        <w:t>Nothing Is Built</w:t>
-      </w:r>
-    </w:p>
-    <w:p>
-      <w:pPr>
-        <w:spacing w:before="160"/>
-      </w:pPr>
-      <w:r>
-        <w:t>How Does Testing Work?</w:t>
-      </w:r>
-    </w:p>
-    <w:p>
-      <w:pPr>
-        <w:spacing w:before="160"/>
-      </w:pPr>
-      <w:r>
-        <w:t>And Now for Something Beautiful</w:t>
-      </w:r>
-    </w:p>
-    <w:p>
-      <w:pPr>
-        <w:spacing w:before="160"/>
-      </w:pPr>
-      <w:r>
-        <w:t>The Triumph of Middle Management</w:t>
-      </w:r>
-    </w:p>
-    <w:p>
-      <w:pPr>
-        <w:spacing w:before="160"/>
-      </w:pPr>
-      <w:r>
-        <w:t>How Do You Pick a Programming Language?</w:t>
-      </w:r>
-    </w:p>
-    <w:p>
-      <w:pPr>
-        <w:spacing w:before="160"/>
-      </w:pPr>
-      <w:r>
-        <w:t>Welcome to the Scrum</w:t>
-      </w:r>
-    </w:p>
-    <w:p>
-      <w:pPr>
-        <w:spacing w:before="160"/>
-      </w:pPr>
-      <w:r>
-        <w:t>Managing Programmers</w:t>
-      </w:r>
-    </w:p>
-    <w:p>
-      <w:pPr>
-        <w:spacing w:before="160"/>
-      </w:pPr>
-      <w:r>
-        <w:t>We Are Going to Ship</w:t>
-      </w:r>
-    </w:p>
-    <w:p>
-      <w:pPr>
-        <w:spacing w:before="160"/>
-      </w:pPr>
-      <w:r>
         <w:t>Should You Learn to Code?</w:t>
       </w:r>
     </w:p>
@@ -1519,7 +1807,7 @@
 </file>
 
 <file path=word/numbering.xml><?xml version="1.0" encoding="utf-8"?>
-<w:numbering xmlns:wpc="http://schemas.microsoft.com/office/word/2010/wordprocessingCanvas" xmlns:cx="http://schemas.microsoft.com/office/drawing/2014/chartex" xmlns:mc="http://schemas.openxmlformats.org/markup-compatibility/2006" xmlns:o="urn:schemas-microsoft-com:office:office" xmlns:r="http://schemas.openxmlformats.org/officeDocument/2006/relationships" xmlns:m="http://schemas.openxmlformats.org/officeDocument/2006/math" xmlns:v="urn:schemas-microsoft-com:vml" xmlns:wp14="http://schemas.microsoft.com/office/word/2010/wordprocessingDrawing" xmlns:wp="http://schemas.openxmlformats.org/drawingml/2006/wordprocessingDrawing" xmlns:w10="urn:schemas-microsoft-com:office:word" xmlns:w="http://schemas.openxmlformats.org/wordprocessingml/2006/main" xmlns:w14="http://schemas.microsoft.com/office/word/2010/wordml" xmlns:w15="http://schemas.microsoft.com/office/word/2012/wordml" xmlns:w16se="http://schemas.microsoft.com/office/word/2015/wordml/symex" xmlns:wpg="http://schemas.microsoft.com/office/word/2010/wordprocessingGroup" xmlns:wpi="http://schemas.microsoft.com/office/word/2010/wordprocessingInk" xmlns:wne="http://schemas.microsoft.com/office/word/2006/wordml" xmlns:wps="http://schemas.microsoft.com/office/word/2010/wordprocessingShape" mc:Ignorable="w14 w15 w16se wp14">
+<w:numbering xmlns:wpc="http://schemas.microsoft.com/office/word/2010/wordprocessingCanvas" xmlns:cx="http://schemas.microsoft.com/office/drawing/2014/chartex" xmlns:cx1="http://schemas.microsoft.com/office/drawing/2015/9/8/chartex" xmlns:cx2="http://schemas.microsoft.com/office/drawing/2015/10/21/chartex" xmlns:cx3="http://schemas.microsoft.com/office/drawing/2016/5/9/chartex" xmlns:cx4="http://schemas.microsoft.com/office/drawing/2016/5/10/chartex" xmlns:cx5="http://schemas.microsoft.com/office/drawing/2016/5/11/chartex" xmlns:cx6="http://schemas.microsoft.com/office/drawing/2016/5/12/chartex" xmlns:cx7="http://schemas.microsoft.com/office/drawing/2016/5/13/chartex" xmlns:cx8="http://schemas.microsoft.com/office/drawing/2016/5/14/chartex" xmlns:mc="http://schemas.openxmlformats.org/markup-compatibility/2006" xmlns:aink="http://schemas.microsoft.com/office/drawing/2016/ink" xmlns:am3d="http://schemas.microsoft.com/office/drawing/2017/model3d" xmlns:o="urn:schemas-microsoft-com:office:office" xmlns:r="http://schemas.openxmlformats.org/officeDocument/2006/relationships" xmlns:m="http://schemas.openxmlformats.org/officeDocument/2006/math" xmlns:v="urn:schemas-microsoft-com:vml" xmlns:wp14="http://schemas.microsoft.com/office/word/2010/wordprocessingDrawing" xmlns:wp="http://schemas.openxmlformats.org/drawingml/2006/wordprocessingDrawing" xmlns:w10="urn:schemas-microsoft-com:office:word" xmlns:w="http://schemas.openxmlformats.org/wordprocessingml/2006/main" xmlns:w14="http://schemas.microsoft.com/office/word/2010/wordml" xmlns:w15="http://schemas.microsoft.com/office/word/2012/wordml" xmlns:w16cid="http://schemas.microsoft.com/office/word/2016/wordml/cid" xmlns:w16se="http://schemas.microsoft.com/office/word/2015/wordml/symex" xmlns:wpg="http://schemas.microsoft.com/office/word/2010/wordprocessingGroup" xmlns:wpi="http://schemas.microsoft.com/office/word/2010/wordprocessingInk" xmlns:wne="http://schemas.microsoft.com/office/word/2006/wordml" xmlns:wps="http://schemas.microsoft.com/office/word/2010/wordprocessingShape" mc:Ignorable="w14 w15 w16se w16cid wp14">
   <w:abstractNum w:abstractNumId="0" w15:restartNumberingAfterBreak="0">
     <w:nsid w:val="052B0316"/>
     <w:multiLevelType w:val="hybridMultilevel"/>
@@ -1887,6 +2175,119 @@
     </w:lvl>
   </w:abstractNum>
   <w:abstractNum w:abstractNumId="3" w15:restartNumberingAfterBreak="0">
+    <w:nsid w:val="473D2CEB"/>
+    <w:multiLevelType w:val="hybridMultilevel"/>
+    <w:tmpl w:val="D4F2D4E2"/>
+    <w:lvl w:ilvl="0" w:tplc="04090001">
+      <w:start w:val="1"/>
+      <w:numFmt w:val="bullet"/>
+      <w:lvlText w:val=""/>
+      <w:lvlJc w:val="left"/>
+      <w:pPr>
+        <w:ind w:left="720" w:hanging="360"/>
+      </w:pPr>
+      <w:rPr>
+        <w:rFonts w:ascii="Symbol" w:hAnsi="Symbol" w:hint="default"/>
+      </w:rPr>
+    </w:lvl>
+    <w:lvl w:ilvl="1" w:tplc="04090003" w:tentative="1">
+      <w:start w:val="1"/>
+      <w:numFmt w:val="bullet"/>
+      <w:lvlText w:val="o"/>
+      <w:lvlJc w:val="left"/>
+      <w:pPr>
+        <w:ind w:left="1440" w:hanging="360"/>
+      </w:pPr>
+      <w:rPr>
+        <w:rFonts w:ascii="Courier New" w:hAnsi="Courier New" w:cs="Courier New" w:hint="default"/>
+      </w:rPr>
+    </w:lvl>
+    <w:lvl w:ilvl="2" w:tplc="04090005" w:tentative="1">
+      <w:start w:val="1"/>
+      <w:numFmt w:val="bullet"/>
+      <w:lvlText w:val=""/>
+      <w:lvlJc w:val="left"/>
+      <w:pPr>
+        <w:ind w:left="2160" w:hanging="360"/>
+      </w:pPr>
+      <w:rPr>
+        <w:rFonts w:ascii="Wingdings" w:hAnsi="Wingdings" w:hint="default"/>
+      </w:rPr>
+    </w:lvl>
+    <w:lvl w:ilvl="3" w:tplc="04090001" w:tentative="1">
+      <w:start w:val="1"/>
+      <w:numFmt w:val="bullet"/>
+      <w:lvlText w:val=""/>
+      <w:lvlJc w:val="left"/>
+      <w:pPr>
+        <w:ind w:left="2880" w:hanging="360"/>
+      </w:pPr>
+      <w:rPr>
+        <w:rFonts w:ascii="Symbol" w:hAnsi="Symbol" w:hint="default"/>
+      </w:rPr>
+    </w:lvl>
+    <w:lvl w:ilvl="4" w:tplc="04090003" w:tentative="1">
+      <w:start w:val="1"/>
+      <w:numFmt w:val="bullet"/>
+      <w:lvlText w:val="o"/>
+      <w:lvlJc w:val="left"/>
+      <w:pPr>
+        <w:ind w:left="3600" w:hanging="360"/>
+      </w:pPr>
+      <w:rPr>
+        <w:rFonts w:ascii="Courier New" w:hAnsi="Courier New" w:cs="Courier New" w:hint="default"/>
+      </w:rPr>
+    </w:lvl>
+    <w:lvl w:ilvl="5" w:tplc="04090005" w:tentative="1">
+      <w:start w:val="1"/>
+      <w:numFmt w:val="bullet"/>
+      <w:lvlText w:val=""/>
+      <w:lvlJc w:val="left"/>
+      <w:pPr>
+        <w:ind w:left="4320" w:hanging="360"/>
+      </w:pPr>
+      <w:rPr>
+        <w:rFonts w:ascii="Wingdings" w:hAnsi="Wingdings" w:hint="default"/>
+      </w:rPr>
+    </w:lvl>
+    <w:lvl w:ilvl="6" w:tplc="04090001" w:tentative="1">
+      <w:start w:val="1"/>
+      <w:numFmt w:val="bullet"/>
+      <w:lvlText w:val=""/>
+      <w:lvlJc w:val="left"/>
+      <w:pPr>
+        <w:ind w:left="5040" w:hanging="360"/>
+      </w:pPr>
+      <w:rPr>
+        <w:rFonts w:ascii="Symbol" w:hAnsi="Symbol" w:hint="default"/>
+      </w:rPr>
+    </w:lvl>
+    <w:lvl w:ilvl="7" w:tplc="04090003" w:tentative="1">
+      <w:start w:val="1"/>
+      <w:numFmt w:val="bullet"/>
+      <w:lvlText w:val="o"/>
+      <w:lvlJc w:val="left"/>
+      <w:pPr>
+        <w:ind w:left="5760" w:hanging="360"/>
+      </w:pPr>
+      <w:rPr>
+        <w:rFonts w:ascii="Courier New" w:hAnsi="Courier New" w:cs="Courier New" w:hint="default"/>
+      </w:rPr>
+    </w:lvl>
+    <w:lvl w:ilvl="8" w:tplc="04090005" w:tentative="1">
+      <w:start w:val="1"/>
+      <w:numFmt w:val="bullet"/>
+      <w:lvlText w:val=""/>
+      <w:lvlJc w:val="left"/>
+      <w:pPr>
+        <w:ind w:left="6480" w:hanging="360"/>
+      </w:pPr>
+      <w:rPr>
+        <w:rFonts w:ascii="Wingdings" w:hAnsi="Wingdings" w:hint="default"/>
+      </w:rPr>
+    </w:lvl>
+  </w:abstractNum>
+  <w:abstractNum w:abstractNumId="4" w15:restartNumberingAfterBreak="0">
     <w:nsid w:val="47652C5A"/>
     <w:multiLevelType w:val="hybridMultilevel"/>
     <w:tmpl w:val="7CE28B1C"/>
@@ -1999,7 +2400,7 @@
       </w:rPr>
     </w:lvl>
   </w:abstractNum>
-  <w:abstractNum w:abstractNumId="4" w15:restartNumberingAfterBreak="0">
+  <w:abstractNum w:abstractNumId="5" w15:restartNumberingAfterBreak="0">
     <w:nsid w:val="6F235D3E"/>
     <w:multiLevelType w:val="hybridMultilevel"/>
     <w:tmpl w:val="339A2474"/>
@@ -2116,22 +2517,25 @@
     <w:abstractNumId w:val="2"/>
   </w:num>
   <w:num w:numId="2">
-    <w:abstractNumId w:val="3"/>
+    <w:abstractNumId w:val="4"/>
   </w:num>
   <w:num w:numId="3">
     <w:abstractNumId w:val="1"/>
   </w:num>
   <w:num w:numId="4">
-    <w:abstractNumId w:val="4"/>
+    <w:abstractNumId w:val="5"/>
   </w:num>
   <w:num w:numId="5">
     <w:abstractNumId w:val="0"/>
+  </w:num>
+  <w:num w:numId="6">
+    <w:abstractNumId w:val="3"/>
   </w:num>
 </w:numbering>
 </file>
 
 <file path=word/styles.xml><?xml version="1.0" encoding="utf-8"?>
-<w:styles xmlns:mc="http://schemas.openxmlformats.org/markup-compatibility/2006" xmlns:r="http://schemas.openxmlformats.org/officeDocument/2006/relationships" xmlns:w="http://schemas.openxmlformats.org/wordprocessingml/2006/main" xmlns:w14="http://schemas.microsoft.com/office/word/2010/wordml" xmlns:w15="http://schemas.microsoft.com/office/word/2012/wordml" xmlns:w16se="http://schemas.microsoft.com/office/word/2015/wordml/symex" mc:Ignorable="w14 w15 w16se">
+<w:styles xmlns:mc="http://schemas.openxmlformats.org/markup-compatibility/2006" xmlns:r="http://schemas.openxmlformats.org/officeDocument/2006/relationships" xmlns:w="http://schemas.openxmlformats.org/wordprocessingml/2006/main" xmlns:w14="http://schemas.microsoft.com/office/word/2010/wordml" xmlns:w15="http://schemas.microsoft.com/office/word/2012/wordml" xmlns:w16cid="http://schemas.microsoft.com/office/word/2016/wordml/cid" xmlns:w16se="http://schemas.microsoft.com/office/word/2015/wordml/symex" mc:Ignorable="w14 w15 w16se w16cid">
   <w:docDefaults>
     <w:rPrDefault>
       <w:rPr>
@@ -2148,7 +2552,7 @@
       </w:pPr>
     </w:pPrDefault>
   </w:docDefaults>
-  <w:latentStyles w:defLockedState="0" w:defUIPriority="99" w:defSemiHidden="0" w:defUnhideWhenUsed="0" w:defQFormat="0" w:count="371">
+  <w:latentStyles w:defLockedState="0" w:defUIPriority="99" w:defSemiHidden="0" w:defUnhideWhenUsed="0" w:defQFormat="0" w:count="375">
     <w:lsdException w:name="Normal" w:uiPriority="0" w:qFormat="1"/>
     <w:lsdException w:name="heading 1" w:uiPriority="9" w:qFormat="1"/>
     <w:lsdException w:name="heading 2" w:semiHidden="1" w:uiPriority="9" w:unhideWhenUsed="1" w:qFormat="1"/>
@@ -2254,7 +2658,6 @@
     <w:lsdException w:name="HTML Sample" w:semiHidden="1" w:unhideWhenUsed="1"/>
     <w:lsdException w:name="HTML Typewriter" w:semiHidden="1" w:unhideWhenUsed="1"/>
     <w:lsdException w:name="HTML Variable" w:semiHidden="1" w:unhideWhenUsed="1"/>
-    <w:lsdException w:name="Normal Table" w:semiHidden="1" w:unhideWhenUsed="1"/>
     <w:lsdException w:name="annotation subject" w:semiHidden="1" w:unhideWhenUsed="1"/>
     <w:lsdException w:name="No List" w:semiHidden="1" w:unhideWhenUsed="1"/>
     <w:lsdException w:name="Outline List 1" w:semiHidden="1" w:unhideWhenUsed="1"/>
@@ -2298,10 +2701,8 @@
     <w:lsdException w:name="Table Elegant" w:semiHidden="1" w:unhideWhenUsed="1"/>
     <w:lsdException w:name="Table Professional" w:semiHidden="1" w:unhideWhenUsed="1"/>
     <w:lsdException w:name="Table Subtle 1" w:semiHidden="1" w:unhideWhenUsed="1"/>
-    <w:lsdException w:name="Table Subtle 2" w:semiHidden="1" w:unhideWhenUsed="1"/>
     <w:lsdException w:name="Table Web 1" w:semiHidden="1" w:unhideWhenUsed="1"/>
     <w:lsdException w:name="Table Web 2" w:semiHidden="1" w:unhideWhenUsed="1"/>
-    <w:lsdException w:name="Table Web 3" w:semiHidden="1" w:unhideWhenUsed="1"/>
     <w:lsdException w:name="Balloon Text" w:semiHidden="1" w:unhideWhenUsed="1"/>
     <w:lsdException w:name="Table Grid" w:uiPriority="39"/>
     <w:lsdException w:name="Table Theme" w:semiHidden="1" w:unhideWhenUsed="1"/>
@@ -2520,6 +2921,10 @@
     <w:lsdException w:name="List Table 5 Dark Accent 6" w:uiPriority="50"/>
     <w:lsdException w:name="List Table 6 Colorful Accent 6" w:uiPriority="51"/>
     <w:lsdException w:name="List Table 7 Colorful Accent 6" w:uiPriority="52"/>
+    <w:lsdException w:name="Mention" w:semiHidden="1" w:unhideWhenUsed="1"/>
+    <w:lsdException w:name="Smart Hyperlink" w:semiHidden="1" w:unhideWhenUsed="1"/>
+    <w:lsdException w:name="Hashtag" w:semiHidden="1" w:unhideWhenUsed="1"/>
+    <w:lsdException w:name="Unresolved Mention" w:semiHidden="1" w:unhideWhenUsed="1"/>
   </w:latentStyles>
   <w:style w:type="paragraph" w:default="1" w:styleId="Normal">
     <w:name w:val="Normal"/>
@@ -2561,6 +2966,23 @@
     <w:pPr>
       <w:contextualSpacing/>
     </w:pPr>
+  </w:style>
+  <w:style w:type="paragraph" w:styleId="NormalWeb">
+    <w:name w:val="Normal (Web)"/>
+    <w:basedOn w:val="Normal"/>
+    <w:uiPriority w:val="99"/>
+    <w:semiHidden/>
+    <w:unhideWhenUsed/>
+    <w:rsid w:val="00363DAE"/>
+    <w:pPr>
+      <w:spacing w:before="100" w:beforeAutospacing="1" w:after="100" w:afterAutospacing="1" w:line="240" w:lineRule="auto"/>
+      <w:ind w:left="0" w:firstLine="0"/>
+    </w:pPr>
+    <w:rPr>
+      <w:rFonts w:ascii="Times New Roman" w:eastAsia="Times New Roman" w:hAnsi="Times New Roman" w:cs="Times New Roman"/>
+      <w:sz w:val="24"/>
+      <w:szCs w:val="24"/>
+    </w:rPr>
   </w:style>
 </w:styles>
 </file>

</xml_diff>

<commit_message>
Added code into software topic into terms and definitions doc (.R)
</commit_message>
<xml_diff>
--- a/the_code_issue_terms_and_definitions.docx
+++ b/the_code_issue_terms_and_definitions.docx
@@ -2,6 +2,16 @@
 <file path=word/document.xml><?xml version="1.0" encoding="utf-8"?>
 <w:document xmlns:wpc="http://schemas.microsoft.com/office/word/2010/wordprocessingCanvas" xmlns:cx="http://schemas.microsoft.com/office/drawing/2014/chartex" xmlns:cx1="http://schemas.microsoft.com/office/drawing/2015/9/8/chartex" xmlns:cx2="http://schemas.microsoft.com/office/drawing/2015/10/21/chartex" xmlns:cx3="http://schemas.microsoft.com/office/drawing/2016/5/9/chartex" xmlns:cx4="http://schemas.microsoft.com/office/drawing/2016/5/10/chartex" xmlns:cx5="http://schemas.microsoft.com/office/drawing/2016/5/11/chartex" xmlns:cx6="http://schemas.microsoft.com/office/drawing/2016/5/12/chartex" xmlns:cx7="http://schemas.microsoft.com/office/drawing/2016/5/13/chartex" xmlns:cx8="http://schemas.microsoft.com/office/drawing/2016/5/14/chartex" xmlns:mc="http://schemas.openxmlformats.org/markup-compatibility/2006" xmlns:aink="http://schemas.microsoft.com/office/drawing/2016/ink" xmlns:am3d="http://schemas.microsoft.com/office/drawing/2017/model3d" xmlns:o="urn:schemas-microsoft-com:office:office" xmlns:r="http://schemas.openxmlformats.org/officeDocument/2006/relationships" xmlns:m="http://schemas.openxmlformats.org/officeDocument/2006/math" xmlns:v="urn:schemas-microsoft-com:vml" xmlns:wp14="http://schemas.microsoft.com/office/word/2010/wordprocessingDrawing" xmlns:wp="http://schemas.openxmlformats.org/drawingml/2006/wordprocessingDrawing" xmlns:w10="urn:schemas-microsoft-com:office:word" xmlns:w="http://schemas.openxmlformats.org/wordprocessingml/2006/main" xmlns:w14="http://schemas.microsoft.com/office/word/2010/wordml" xmlns:w15="http://schemas.microsoft.com/office/word/2012/wordml" xmlns:w16cid="http://schemas.microsoft.com/office/word/2016/wordml/cid" xmlns:w16se="http://schemas.microsoft.com/office/word/2015/wordml/symex" xmlns:wpg="http://schemas.microsoft.com/office/word/2010/wordprocessingGroup" xmlns:wpi="http://schemas.microsoft.com/office/word/2010/wordprocessingInk" xmlns:wne="http://schemas.microsoft.com/office/word/2006/wordml" xmlns:wps="http://schemas.microsoft.com/office/word/2010/wordprocessingShape" mc:Ignorable="w14 w15 w16se w16cid wp14">
   <w:body>
+    <w:p>
+      <w:pPr>
+        <w:jc w:val="center"/>
+        <w:rPr>
+          <w:b/>
+          <w:sz w:val="28"/>
+          <w:szCs w:val="28"/>
+        </w:rPr>
+      </w:pPr>
+    </w:p>
     <w:p>
       <w:pPr>
         <w:jc w:val="center"/>
@@ -567,7 +577,6 @@
         <w:rPr>
           <w:b/>
         </w:rPr>
-        <w:lastRenderedPageBreak/>
         <w:t>Let's Begin</w:t>
       </w:r>
       <w:r>
@@ -726,6 +735,347 @@
     </w:p>
     <w:p>
       <w:pPr>
+        <w:spacing w:after="0" w:line="240" w:lineRule="auto"/>
+        <w:ind w:left="560" w:firstLine="0"/>
+        <w:textAlignment w:val="baseline"/>
+        <w:rPr>
+          <w:rFonts w:eastAsia="Times New Roman" w:cstheme="minorHAnsi"/>
+          <w:color w:val="191B0E"/>
+        </w:rPr>
+      </w:pPr>
+      <w:r>
+        <w:rPr>
+          <w:rFonts w:eastAsia="Times New Roman" w:cstheme="minorHAnsi"/>
+          <w:b/>
+          <w:bCs/>
+          <w:color w:val="191B0E"/>
+        </w:rPr>
+        <w:t xml:space="preserve">Punch cards </w:t>
+      </w:r>
+      <w:r>
+        <w:rPr>
+          <w:rFonts w:eastAsia="Times New Roman" w:cstheme="minorHAnsi"/>
+          <w:color w:val="191B0E"/>
+        </w:rPr>
+        <w:t>– a card perforated according to a code, for controlling the operation of a machine, used in voting machines and formerly in programming and entering data into computers.</w:t>
+      </w:r>
+    </w:p>
+    <w:p>
+      <w:pPr>
+        <w:spacing w:before="240" w:after="0" w:line="240" w:lineRule="auto"/>
+        <w:ind w:left="560" w:firstLine="0"/>
+        <w:textAlignment w:val="baseline"/>
+        <w:rPr>
+          <w:rFonts w:eastAsia="Times New Roman" w:cstheme="minorHAnsi"/>
+          <w:color w:val="191B0E"/>
+        </w:rPr>
+      </w:pPr>
+      <w:r>
+        <w:rPr>
+          <w:rFonts w:eastAsia="Times New Roman" w:cstheme="minorHAnsi"/>
+          <w:b/>
+          <w:bCs/>
+          <w:color w:val="191B0E"/>
+        </w:rPr>
+        <w:t>K</w:t>
+      </w:r>
+      <w:r>
+        <w:rPr>
+          <w:rFonts w:eastAsia="Times New Roman" w:cstheme="minorHAnsi"/>
+          <w:color w:val="191B0E"/>
+        </w:rPr>
+        <w:t xml:space="preserve"> – a proprietary array processing language developed by Arthur Whitney and commercialized by </w:t>
+      </w:r>
+      <w:proofErr w:type="spellStart"/>
+      <w:r>
+        <w:rPr>
+          <w:rFonts w:eastAsia="Times New Roman" w:cstheme="minorHAnsi"/>
+          <w:color w:val="191B0E"/>
+        </w:rPr>
+        <w:t>Kx</w:t>
+      </w:r>
+      <w:proofErr w:type="spellEnd"/>
+      <w:r>
+        <w:rPr>
+          <w:rFonts w:eastAsia="Times New Roman" w:cstheme="minorHAnsi"/>
+          <w:color w:val="191B0E"/>
+        </w:rPr>
+        <w:t xml:space="preserve"> Systems.</w:t>
+      </w:r>
+    </w:p>
+    <w:p>
+      <w:pPr>
+        <w:spacing w:before="240" w:after="0" w:line="240" w:lineRule="auto"/>
+        <w:ind w:left="560" w:firstLine="0"/>
+        <w:textAlignment w:val="baseline"/>
+        <w:rPr>
+          <w:rFonts w:eastAsia="Times New Roman" w:cstheme="minorHAnsi"/>
+          <w:color w:val="191B0E"/>
+        </w:rPr>
+      </w:pPr>
+      <w:r>
+        <w:rPr>
+          <w:rFonts w:eastAsia="Times New Roman" w:cstheme="minorHAnsi"/>
+          <w:b/>
+          <w:bCs/>
+          <w:color w:val="191B0E"/>
+        </w:rPr>
+        <w:t xml:space="preserve">Scratch </w:t>
+      </w:r>
+      <w:r>
+        <w:rPr>
+          <w:rFonts w:eastAsia="Times New Roman" w:cstheme="minorHAnsi"/>
+          <w:color w:val="191B0E"/>
+        </w:rPr>
+        <w:t>– is a free visual programming language used to learn basic programming languages such as Python and Java for children.</w:t>
+      </w:r>
+    </w:p>
+    <w:p>
+      <w:pPr>
+        <w:spacing w:before="240" w:after="0" w:line="240" w:lineRule="auto"/>
+        <w:ind w:left="560" w:firstLine="0"/>
+        <w:textAlignment w:val="baseline"/>
+        <w:rPr>
+          <w:rFonts w:eastAsia="Times New Roman" w:cstheme="minorHAnsi"/>
+          <w:color w:val="191B0E"/>
+        </w:rPr>
+      </w:pPr>
+      <w:r>
+        <w:rPr>
+          <w:rFonts w:eastAsia="Times New Roman" w:cstheme="minorHAnsi"/>
+          <w:b/>
+          <w:bCs/>
+          <w:color w:val="191B0E"/>
+        </w:rPr>
+        <w:t xml:space="preserve">Fortran </w:t>
+      </w:r>
+      <w:r>
+        <w:rPr>
+          <w:rFonts w:eastAsia="Times New Roman" w:cstheme="minorHAnsi"/>
+          <w:color w:val="191B0E"/>
+        </w:rPr>
+        <w:t xml:space="preserve">–an acronym for </w:t>
+      </w:r>
+      <w:proofErr w:type="spellStart"/>
+      <w:r>
+        <w:rPr>
+          <w:rFonts w:eastAsia="Times New Roman" w:cstheme="minorHAnsi"/>
+          <w:b/>
+          <w:bCs/>
+          <w:color w:val="191B0E"/>
+        </w:rPr>
+        <w:t>FOR</w:t>
+      </w:r>
+      <w:r>
+        <w:rPr>
+          <w:rFonts w:eastAsia="Times New Roman" w:cstheme="minorHAnsi"/>
+          <w:color w:val="191B0E"/>
+        </w:rPr>
+        <w:t>mula</w:t>
+      </w:r>
+      <w:proofErr w:type="spellEnd"/>
+      <w:r>
+        <w:rPr>
+          <w:rFonts w:eastAsia="Times New Roman" w:cstheme="minorHAnsi"/>
+          <w:color w:val="191B0E"/>
+        </w:rPr>
+        <w:t xml:space="preserve"> </w:t>
+      </w:r>
+      <w:proofErr w:type="spellStart"/>
+      <w:r>
+        <w:rPr>
+          <w:rFonts w:eastAsia="Times New Roman" w:cstheme="minorHAnsi"/>
+          <w:b/>
+          <w:bCs/>
+          <w:color w:val="191B0E"/>
+        </w:rPr>
+        <w:t>TRAN</w:t>
+      </w:r>
+      <w:r>
+        <w:rPr>
+          <w:rFonts w:eastAsia="Times New Roman" w:cstheme="minorHAnsi"/>
+          <w:color w:val="191B0E"/>
+        </w:rPr>
+        <w:t>slation</w:t>
+      </w:r>
+      <w:proofErr w:type="spellEnd"/>
+      <w:r>
+        <w:rPr>
+          <w:rFonts w:eastAsia="Times New Roman" w:cstheme="minorHAnsi"/>
+          <w:color w:val="191B0E"/>
+        </w:rPr>
+        <w:t xml:space="preserve"> designed to allow easy translation of math formulas into code.</w:t>
+      </w:r>
+    </w:p>
+    <w:p>
+      <w:pPr>
+        <w:spacing w:before="160"/>
+        <w:rPr>
+          <w:rFonts w:eastAsia="Times New Roman" w:cstheme="minorHAnsi"/>
+          <w:color w:val="191B0E"/>
+        </w:rPr>
+      </w:pPr>
+      <w:r>
+        <w:rPr>
+          <w:rFonts w:eastAsia="Times New Roman" w:cstheme="minorHAnsi"/>
+          <w:b/>
+          <w:bCs/>
+          <w:color w:val="191B0E"/>
+        </w:rPr>
+        <w:t xml:space="preserve">    </w:t>
+      </w:r>
+      <w:r>
+        <w:rPr>
+          <w:rFonts w:eastAsia="Times New Roman" w:cstheme="minorHAnsi"/>
+          <w:b/>
+          <w:bCs/>
+          <w:color w:val="191B0E"/>
+        </w:rPr>
+        <w:t xml:space="preserve">Logic gates </w:t>
+      </w:r>
+      <w:r>
+        <w:rPr>
+          <w:rFonts w:eastAsia="Times New Roman" w:cstheme="minorHAnsi"/>
+          <w:color w:val="191B0E"/>
+        </w:rPr>
+        <w:t>– an elementary building block of a digital circuit with two inputs and one output.</w:t>
+      </w:r>
+    </w:p>
+    <w:p>
+      <w:pPr>
+        <w:spacing w:after="0" w:line="240" w:lineRule="auto"/>
+        <w:ind w:left="560" w:firstLine="0"/>
+        <w:textAlignment w:val="baseline"/>
+        <w:rPr>
+          <w:rFonts w:eastAsia="Times New Roman" w:cstheme="minorHAnsi"/>
+          <w:color w:val="191B0E"/>
+        </w:rPr>
+      </w:pPr>
+      <w:r>
+        <w:rPr>
+          <w:rFonts w:eastAsia="Times New Roman" w:cstheme="minorHAnsi"/>
+          <w:b/>
+          <w:bCs/>
+          <w:color w:val="191B0E"/>
+        </w:rPr>
+        <w:t>Compiler</w:t>
+      </w:r>
+      <w:r>
+        <w:rPr>
+          <w:rFonts w:eastAsia="Times New Roman" w:cstheme="minorHAnsi"/>
+          <w:color w:val="191B0E"/>
+        </w:rPr>
+        <w:t xml:space="preserve"> - a program that translates the source code for another program from a programing language into executable code. </w:t>
+      </w:r>
+    </w:p>
+    <w:p>
+      <w:pPr>
+        <w:spacing w:before="240" w:after="0" w:line="240" w:lineRule="auto"/>
+        <w:ind w:left="560" w:firstLine="0"/>
+        <w:textAlignment w:val="baseline"/>
+        <w:rPr>
+          <w:rFonts w:eastAsia="Times New Roman" w:cstheme="minorHAnsi"/>
+          <w:color w:val="191B0E"/>
+        </w:rPr>
+      </w:pPr>
+      <w:r>
+        <w:rPr>
+          <w:rFonts w:eastAsia="Times New Roman" w:cstheme="minorHAnsi"/>
+          <w:b/>
+          <w:bCs/>
+          <w:color w:val="191B0E"/>
+        </w:rPr>
+        <w:t xml:space="preserve">Low-level instruction </w:t>
+      </w:r>
+      <w:r>
+        <w:rPr>
+          <w:rFonts w:eastAsia="Times New Roman" w:cstheme="minorHAnsi"/>
+          <w:color w:val="191B0E"/>
+        </w:rPr>
+        <w:t xml:space="preserve">– machine code or assembly language that is far more difficult to be understood by </w:t>
+      </w:r>
+      <w:proofErr w:type="gramStart"/>
+      <w:r>
+        <w:rPr>
+          <w:rFonts w:eastAsia="Times New Roman" w:cstheme="minorHAnsi"/>
+          <w:color w:val="191B0E"/>
+        </w:rPr>
+        <w:t>human, but</w:t>
+      </w:r>
+      <w:proofErr w:type="gramEnd"/>
+      <w:r>
+        <w:rPr>
+          <w:rFonts w:eastAsia="Times New Roman" w:cstheme="minorHAnsi"/>
+          <w:color w:val="191B0E"/>
+        </w:rPr>
+        <w:t xml:space="preserve"> is easier for the computer. This is that converted executable code that was translated by a compiler.</w:t>
+      </w:r>
+    </w:p>
+    <w:p>
+      <w:pPr>
+        <w:spacing w:before="240" w:after="0" w:line="240" w:lineRule="auto"/>
+        <w:ind w:left="560" w:firstLine="0"/>
+        <w:textAlignment w:val="baseline"/>
+        <w:rPr>
+          <w:rFonts w:eastAsia="Times New Roman" w:cstheme="minorHAnsi"/>
+          <w:color w:val="191B0E"/>
+        </w:rPr>
+      </w:pPr>
+      <w:r>
+        <w:rPr>
+          <w:rFonts w:eastAsia="Times New Roman" w:cstheme="minorHAnsi"/>
+          <w:b/>
+          <w:bCs/>
+          <w:color w:val="191B0E"/>
+        </w:rPr>
+        <w:t xml:space="preserve">Lexical analysis </w:t>
+      </w:r>
+      <w:r>
+        <w:rPr>
+          <w:rFonts w:eastAsia="Times New Roman" w:cstheme="minorHAnsi"/>
+          <w:color w:val="191B0E"/>
+        </w:rPr>
+        <w:t>- convert a sequence of characters and breaking it into series of tokens by removing any whitespace or comments in the source code.</w:t>
+      </w:r>
+    </w:p>
+    <w:p>
+      <w:pPr>
+        <w:spacing w:before="160"/>
+        <w:rPr>
+          <w:rFonts w:cstheme="minorHAnsi"/>
+          <w:b/>
+        </w:rPr>
+      </w:pPr>
+      <w:r>
+        <w:rPr>
+          <w:rFonts w:eastAsia="Times New Roman" w:cstheme="minorHAnsi"/>
+          <w:b/>
+          <w:bCs/>
+          <w:color w:val="191B0E"/>
+        </w:rPr>
+        <w:t xml:space="preserve">    </w:t>
+      </w:r>
+      <w:bookmarkStart w:id="0" w:name="_GoBack"/>
+      <w:bookmarkEnd w:id="0"/>
+      <w:r>
+        <w:rPr>
+          <w:rFonts w:eastAsia="Times New Roman" w:cstheme="minorHAnsi"/>
+          <w:b/>
+          <w:bCs/>
+          <w:color w:val="191B0E"/>
+        </w:rPr>
+        <w:t>Tokens</w:t>
+      </w:r>
+      <w:r>
+        <w:rPr>
+          <w:rFonts w:eastAsia="Times New Roman" w:cstheme="minorHAnsi"/>
+          <w:color w:val="191B0E"/>
+        </w:rPr>
+        <w:t xml:space="preserve"> – basic component od source code with an assigned and thus identified meaning.</w:t>
+      </w:r>
+    </w:p>
+    <w:p>
+      <w:pPr>
         <w:spacing w:before="160"/>
         <w:rPr>
           <w:b/>
@@ -749,6 +1099,7 @@
         <w:rPr>
           <w:b/>
         </w:rPr>
+        <w:lastRenderedPageBreak/>
         <w:t>The Sprint</w:t>
       </w:r>
     </w:p>
@@ -948,21 +1299,18 @@
           <w:b/>
         </w:rPr>
       </w:pPr>
-      <w:bookmarkStart w:id="0" w:name="_GoBack"/>
-      <w:bookmarkEnd w:id="0"/>
-    </w:p>
-    <w:p>
-      <w:pPr>
-        <w:spacing w:before="160"/>
-        <w:rPr>
-          <w:b/>
-        </w:rPr>
-      </w:pPr>
-      <w:r>
-        <w:rPr>
-          <w:b/>
-        </w:rPr>
-        <w:lastRenderedPageBreak/>
+    </w:p>
+    <w:p>
+      <w:pPr>
+        <w:spacing w:before="160"/>
+        <w:rPr>
+          <w:b/>
+        </w:rPr>
+      </w:pPr>
+      <w:r>
+        <w:rPr>
+          <w:b/>
+        </w:rPr>
         <w:t>The Beauty of the Standard Library</w:t>
       </w:r>
     </w:p>
@@ -1215,7 +1563,6 @@
           <w:szCs w:val="22"/>
         </w:rPr>
       </w:pPr>
-      <w:proofErr w:type="spellStart"/>
       <w:r>
         <w:rPr>
           <w:b/>
@@ -1223,23 +1570,13 @@
           <w:sz w:val="22"/>
           <w:szCs w:val="22"/>
         </w:rPr>
-        <w:t>NumPy</w:t>
-      </w:r>
-      <w:proofErr w:type="spellEnd"/>
-      <w:r>
-        <w:rPr>
-          <w:b/>
-          <w:bCs/>
+        <w:t xml:space="preserve">NumPy:  </w:t>
+      </w:r>
+      <w:r>
+        <w:rPr>
           <w:sz w:val="22"/>
           <w:szCs w:val="22"/>
         </w:rPr>
-        <w:t xml:space="preserve">:  </w:t>
-      </w:r>
-      <w:r>
-        <w:rPr>
-          <w:sz w:val="22"/>
-          <w:szCs w:val="22"/>
-        </w:rPr>
         <w:t>A commonly used 3rd party library for python that has several modules for scientific computing </w:t>
       </w:r>
     </w:p>
@@ -1290,6 +1627,7 @@
         <w:rPr>
           <w:b/>
         </w:rPr>
+        <w:lastRenderedPageBreak/>
         <w:t>The Corporate Object Revolution</w:t>
       </w:r>
     </w:p>
@@ -1523,147 +1861,147 @@
         <w:rPr>
           <w:b/>
         </w:rPr>
+        <w:t>Bikeshedding</w:t>
+      </w:r>
+      <w:proofErr w:type="spellEnd"/>
+      <w:r>
+        <w:rPr>
+          <w:b/>
+        </w:rPr>
+        <w:t xml:space="preserve">: </w:t>
+      </w:r>
+      <w:r>
+        <w:t>arguing over things that do not matter(what color is the bike shed going to be? Who cares?)</w:t>
+      </w:r>
+    </w:p>
+    <w:p>
+      <w:pPr>
+        <w:spacing w:before="160"/>
+      </w:pPr>
+      <w:r>
+        <w:rPr>
+          <w:b/>
+        </w:rPr>
+        <w:t>Cloud microservices:</w:t>
+      </w:r>
+      <w:r>
+        <w:t xml:space="preserve"> type of architecture that allows for continuous delivery/ deployment of complex applications in the cloud</w:t>
+      </w:r>
+    </w:p>
+    <w:p>
+      <w:pPr>
+        <w:spacing w:before="160"/>
+      </w:pPr>
+      <w:r>
+        <w:rPr>
+          <w:b/>
+        </w:rPr>
+        <w:t>Silicon Valley:</w:t>
+      </w:r>
+      <w:r>
+        <w:t xml:space="preserve"> southern portion of the bay area California that is known for its technological advancements and start up companies.</w:t>
+      </w:r>
+    </w:p>
+    <w:p>
+      <w:pPr>
+        <w:spacing w:before="160"/>
+        <w:rPr>
+          <w:b/>
+        </w:rPr>
+      </w:pPr>
+      <w:r>
+        <w:rPr>
+          <w:b/>
+        </w:rPr>
+        <w:t>The Legend of the 10x Programmer</w:t>
+      </w:r>
+    </w:p>
+    <w:p>
+      <w:pPr>
+        <w:spacing w:before="160"/>
+        <w:rPr>
+          <w:b/>
+        </w:rPr>
+      </w:pPr>
+      <w:r>
+        <w:rPr>
+          <w:b/>
+        </w:rPr>
+        <w:t>The Thing About Real Artists Is That They...</w:t>
+      </w:r>
+    </w:p>
+    <w:p>
+      <w:pPr>
+        <w:spacing w:before="160"/>
+        <w:rPr>
+          <w:b/>
+        </w:rPr>
+      </w:pPr>
+      <w:r>
+        <w:rPr>
+          <w:b/>
+        </w:rPr>
+        <w:t>We Still Need to Choose...</w:t>
+      </w:r>
+    </w:p>
+    <w:p>
+      <w:pPr>
+        <w:spacing w:before="160"/>
+        <w:rPr>
+          <w:b/>
+        </w:rPr>
+      </w:pPr>
+      <w:r>
+        <w:rPr>
+          <w:b/>
+        </w:rPr>
+        <w:t>Why Are There So Many Languages?</w:t>
+      </w:r>
+    </w:p>
+    <w:p>
+      <w:pPr>
+        <w:spacing w:before="160"/>
+        <w:rPr>
+          <w:b/>
+        </w:rPr>
+      </w:pPr>
+      <w:r>
+        <w:rPr>
+          <w:b/>
+        </w:rPr>
+        <w:t>The Time You Attended the Email Address Validation Meeting</w:t>
+      </w:r>
+    </w:p>
+    <w:p>
+      <w:pPr>
+        <w:spacing w:before="160"/>
+      </w:pPr>
+      <w:r>
+        <w:t>What Is the Relationship Between Code and Data?</w:t>
+      </w:r>
+    </w:p>
+    <w:p>
+      <w:pPr>
+        <w:spacing w:before="160"/>
+      </w:pPr>
+      <w:r>
+        <w:t>Where Does Data Live?</w:t>
+      </w:r>
+    </w:p>
+    <w:p>
+      <w:pPr>
+        <w:spacing w:before="160"/>
+      </w:pPr>
+      <w:r>
+        <w:t>The Language of White Collars</w:t>
+      </w:r>
+    </w:p>
+    <w:p>
+      <w:pPr>
+        <w:spacing w:before="160"/>
+      </w:pPr>
+      <w:r>
         <w:lastRenderedPageBreak/>
-        <w:t>Bikeshedding</w:t>
-      </w:r>
-      <w:proofErr w:type="spellEnd"/>
-      <w:r>
-        <w:rPr>
-          <w:b/>
-        </w:rPr>
-        <w:t xml:space="preserve">: </w:t>
-      </w:r>
-      <w:r>
-        <w:t>arguing over things that do not matter(what color is the bike shed going to be? Who cares?)</w:t>
-      </w:r>
-    </w:p>
-    <w:p>
-      <w:pPr>
-        <w:spacing w:before="160"/>
-      </w:pPr>
-      <w:r>
-        <w:rPr>
-          <w:b/>
-        </w:rPr>
-        <w:t>Cloud microservices:</w:t>
-      </w:r>
-      <w:r>
-        <w:t xml:space="preserve"> type of architecture that allows for continuous delivery/ deployment of complex applications in the cloud</w:t>
-      </w:r>
-    </w:p>
-    <w:p>
-      <w:pPr>
-        <w:spacing w:before="160"/>
-      </w:pPr>
-      <w:r>
-        <w:rPr>
-          <w:b/>
-        </w:rPr>
-        <w:t>Silicon Valley:</w:t>
-      </w:r>
-      <w:r>
-        <w:t xml:space="preserve"> southern portion of the bay area California that is known for its technological advancements and start up companies.</w:t>
-      </w:r>
-    </w:p>
-    <w:p>
-      <w:pPr>
-        <w:spacing w:before="160"/>
-        <w:rPr>
-          <w:b/>
-        </w:rPr>
-      </w:pPr>
-      <w:r>
-        <w:rPr>
-          <w:b/>
-        </w:rPr>
-        <w:t>The Legend of the 10x Programmer</w:t>
-      </w:r>
-    </w:p>
-    <w:p>
-      <w:pPr>
-        <w:spacing w:before="160"/>
-        <w:rPr>
-          <w:b/>
-        </w:rPr>
-      </w:pPr>
-      <w:r>
-        <w:rPr>
-          <w:b/>
-        </w:rPr>
-        <w:t>The Thing About Real Artists Is That They...</w:t>
-      </w:r>
-    </w:p>
-    <w:p>
-      <w:pPr>
-        <w:spacing w:before="160"/>
-        <w:rPr>
-          <w:b/>
-        </w:rPr>
-      </w:pPr>
-      <w:r>
-        <w:rPr>
-          <w:b/>
-        </w:rPr>
-        <w:t>We Still Need to Choose...</w:t>
-      </w:r>
-    </w:p>
-    <w:p>
-      <w:pPr>
-        <w:spacing w:before="160"/>
-        <w:rPr>
-          <w:b/>
-        </w:rPr>
-      </w:pPr>
-      <w:r>
-        <w:rPr>
-          <w:b/>
-        </w:rPr>
-        <w:t>Why Are There So Many Languages?</w:t>
-      </w:r>
-    </w:p>
-    <w:p>
-      <w:pPr>
-        <w:spacing w:before="160"/>
-        <w:rPr>
-          <w:b/>
-        </w:rPr>
-      </w:pPr>
-      <w:r>
-        <w:rPr>
-          <w:b/>
-        </w:rPr>
-        <w:t>The Time You Attended the Email Address Validation Meeting</w:t>
-      </w:r>
-    </w:p>
-    <w:p>
-      <w:pPr>
-        <w:spacing w:before="160"/>
-      </w:pPr>
-      <w:r>
-        <w:t>What Is the Relationship Between Code and Data?</w:t>
-      </w:r>
-    </w:p>
-    <w:p>
-      <w:pPr>
-        <w:spacing w:before="160"/>
-      </w:pPr>
-      <w:r>
-        <w:t>Where Does Data Live?</w:t>
-      </w:r>
-    </w:p>
-    <w:p>
-      <w:pPr>
-        <w:spacing w:before="160"/>
-      </w:pPr>
-      <w:r>
-        <w:t>The Language of White Collars</w:t>
-      </w:r>
-    </w:p>
-    <w:p>
-      <w:pPr>
-        <w:spacing w:before="160"/>
-      </w:pPr>
-      <w:r>
         <w:t>Briefly on the Huge Subject of Microsoft</w:t>
       </w:r>
     </w:p>
@@ -1792,7 +2130,6 @@
         <w:spacing w:before="160"/>
       </w:pPr>
       <w:r>
-        <w:lastRenderedPageBreak/>
         <w:t>Should You Learn to Code?</w:t>
       </w:r>
     </w:p>
@@ -2062,6 +2399,151 @@
     </w:lvl>
   </w:abstractNum>
   <w:abstractNum w:abstractNumId="2" w15:restartNumberingAfterBreak="0">
+    <w:nsid w:val="26500674"/>
+    <w:multiLevelType w:val="multilevel"/>
+    <w:tmpl w:val="39E2E114"/>
+    <w:lvl w:ilvl="0">
+      <w:start w:val="1"/>
+      <w:numFmt w:val="bullet"/>
+      <w:lvlText w:val=""/>
+      <w:lvlJc w:val="left"/>
+      <w:pPr>
+        <w:tabs>
+          <w:tab w:val="num" w:pos="720"/>
+        </w:tabs>
+        <w:ind w:left="720" w:hanging="360"/>
+      </w:pPr>
+      <w:rPr>
+        <w:rFonts w:ascii="Symbol" w:hAnsi="Symbol" w:hint="default"/>
+        <w:sz w:val="20"/>
+      </w:rPr>
+    </w:lvl>
+    <w:lvl w:ilvl="1">
+      <w:numFmt w:val="bullet"/>
+      <w:lvlText w:val="-"/>
+      <w:lvlJc w:val="left"/>
+      <w:pPr>
+        <w:ind w:left="1440" w:hanging="360"/>
+      </w:pPr>
+      <w:rPr>
+        <w:rFonts w:ascii="Calibri" w:eastAsia="Times New Roman" w:hAnsi="Calibri" w:cs="Calibri" w:hint="default"/>
+        <w:color w:val="191B0E"/>
+      </w:rPr>
+    </w:lvl>
+    <w:lvl w:ilvl="2" w:tentative="1">
+      <w:start w:val="1"/>
+      <w:numFmt w:val="bullet"/>
+      <w:lvlText w:val=""/>
+      <w:lvlJc w:val="left"/>
+      <w:pPr>
+        <w:tabs>
+          <w:tab w:val="num" w:pos="2160"/>
+        </w:tabs>
+        <w:ind w:left="2160" w:hanging="360"/>
+      </w:pPr>
+      <w:rPr>
+        <w:rFonts w:ascii="Wingdings" w:hAnsi="Wingdings" w:hint="default"/>
+        <w:sz w:val="20"/>
+      </w:rPr>
+    </w:lvl>
+    <w:lvl w:ilvl="3" w:tentative="1">
+      <w:start w:val="1"/>
+      <w:numFmt w:val="bullet"/>
+      <w:lvlText w:val=""/>
+      <w:lvlJc w:val="left"/>
+      <w:pPr>
+        <w:tabs>
+          <w:tab w:val="num" w:pos="2880"/>
+        </w:tabs>
+        <w:ind w:left="2880" w:hanging="360"/>
+      </w:pPr>
+      <w:rPr>
+        <w:rFonts w:ascii="Wingdings" w:hAnsi="Wingdings" w:hint="default"/>
+        <w:sz w:val="20"/>
+      </w:rPr>
+    </w:lvl>
+    <w:lvl w:ilvl="4" w:tentative="1">
+      <w:start w:val="1"/>
+      <w:numFmt w:val="bullet"/>
+      <w:lvlText w:val=""/>
+      <w:lvlJc w:val="left"/>
+      <w:pPr>
+        <w:tabs>
+          <w:tab w:val="num" w:pos="3600"/>
+        </w:tabs>
+        <w:ind w:left="3600" w:hanging="360"/>
+      </w:pPr>
+      <w:rPr>
+        <w:rFonts w:ascii="Wingdings" w:hAnsi="Wingdings" w:hint="default"/>
+        <w:sz w:val="20"/>
+      </w:rPr>
+    </w:lvl>
+    <w:lvl w:ilvl="5" w:tentative="1">
+      <w:start w:val="1"/>
+      <w:numFmt w:val="bullet"/>
+      <w:lvlText w:val=""/>
+      <w:lvlJc w:val="left"/>
+      <w:pPr>
+        <w:tabs>
+          <w:tab w:val="num" w:pos="4320"/>
+        </w:tabs>
+        <w:ind w:left="4320" w:hanging="360"/>
+      </w:pPr>
+      <w:rPr>
+        <w:rFonts w:ascii="Wingdings" w:hAnsi="Wingdings" w:hint="default"/>
+        <w:sz w:val="20"/>
+      </w:rPr>
+    </w:lvl>
+    <w:lvl w:ilvl="6" w:tentative="1">
+      <w:start w:val="1"/>
+      <w:numFmt w:val="bullet"/>
+      <w:lvlText w:val=""/>
+      <w:lvlJc w:val="left"/>
+      <w:pPr>
+        <w:tabs>
+          <w:tab w:val="num" w:pos="5040"/>
+        </w:tabs>
+        <w:ind w:left="5040" w:hanging="360"/>
+      </w:pPr>
+      <w:rPr>
+        <w:rFonts w:ascii="Wingdings" w:hAnsi="Wingdings" w:hint="default"/>
+        <w:sz w:val="20"/>
+      </w:rPr>
+    </w:lvl>
+    <w:lvl w:ilvl="7" w:tentative="1">
+      <w:start w:val="1"/>
+      <w:numFmt w:val="bullet"/>
+      <w:lvlText w:val=""/>
+      <w:lvlJc w:val="left"/>
+      <w:pPr>
+        <w:tabs>
+          <w:tab w:val="num" w:pos="5760"/>
+        </w:tabs>
+        <w:ind w:left="5760" w:hanging="360"/>
+      </w:pPr>
+      <w:rPr>
+        <w:rFonts w:ascii="Wingdings" w:hAnsi="Wingdings" w:hint="default"/>
+        <w:sz w:val="20"/>
+      </w:rPr>
+    </w:lvl>
+    <w:lvl w:ilvl="8" w:tentative="1">
+      <w:start w:val="1"/>
+      <w:numFmt w:val="bullet"/>
+      <w:lvlText w:val=""/>
+      <w:lvlJc w:val="left"/>
+      <w:pPr>
+        <w:tabs>
+          <w:tab w:val="num" w:pos="6480"/>
+        </w:tabs>
+        <w:ind w:left="6480" w:hanging="360"/>
+      </w:pPr>
+      <w:rPr>
+        <w:rFonts w:ascii="Wingdings" w:hAnsi="Wingdings" w:hint="default"/>
+        <w:sz w:val="20"/>
+      </w:rPr>
+    </w:lvl>
+  </w:abstractNum>
+  <w:abstractNum w:abstractNumId="3" w15:restartNumberingAfterBreak="0">
     <w:nsid w:val="43C642CE"/>
     <w:multiLevelType w:val="hybridMultilevel"/>
     <w:tmpl w:val="3528C55A"/>
@@ -2174,7 +2656,7 @@
       </w:rPr>
     </w:lvl>
   </w:abstractNum>
-  <w:abstractNum w:abstractNumId="3" w15:restartNumberingAfterBreak="0">
+  <w:abstractNum w:abstractNumId="4" w15:restartNumberingAfterBreak="0">
     <w:nsid w:val="473D2CEB"/>
     <w:multiLevelType w:val="hybridMultilevel"/>
     <w:tmpl w:val="D4F2D4E2"/>
@@ -2287,7 +2769,7 @@
       </w:rPr>
     </w:lvl>
   </w:abstractNum>
-  <w:abstractNum w:abstractNumId="4" w15:restartNumberingAfterBreak="0">
+  <w:abstractNum w:abstractNumId="5" w15:restartNumberingAfterBreak="0">
     <w:nsid w:val="47652C5A"/>
     <w:multiLevelType w:val="hybridMultilevel"/>
     <w:tmpl w:val="7CE28B1C"/>
@@ -2400,7 +2882,156 @@
       </w:rPr>
     </w:lvl>
   </w:abstractNum>
-  <w:abstractNum w:abstractNumId="5" w15:restartNumberingAfterBreak="0">
+  <w:abstractNum w:abstractNumId="6" w15:restartNumberingAfterBreak="0">
+    <w:nsid w:val="604C184D"/>
+    <w:multiLevelType w:val="multilevel"/>
+    <w:tmpl w:val="CB667C56"/>
+    <w:lvl w:ilvl="0">
+      <w:start w:val="1"/>
+      <w:numFmt w:val="bullet"/>
+      <w:lvlText w:val=""/>
+      <w:lvlJc w:val="left"/>
+      <w:pPr>
+        <w:tabs>
+          <w:tab w:val="num" w:pos="720"/>
+        </w:tabs>
+        <w:ind w:left="720" w:hanging="360"/>
+      </w:pPr>
+      <w:rPr>
+        <w:rFonts w:ascii="Symbol" w:hAnsi="Symbol" w:hint="default"/>
+        <w:sz w:val="20"/>
+      </w:rPr>
+    </w:lvl>
+    <w:lvl w:ilvl="1" w:tentative="1">
+      <w:start w:val="1"/>
+      <w:numFmt w:val="bullet"/>
+      <w:lvlText w:val="o"/>
+      <w:lvlJc w:val="left"/>
+      <w:pPr>
+        <w:tabs>
+          <w:tab w:val="num" w:pos="1440"/>
+        </w:tabs>
+        <w:ind w:left="1440" w:hanging="360"/>
+      </w:pPr>
+      <w:rPr>
+        <w:rFonts w:ascii="Courier New" w:hAnsi="Courier New" w:hint="default"/>
+        <w:sz w:val="20"/>
+      </w:rPr>
+    </w:lvl>
+    <w:lvl w:ilvl="2" w:tentative="1">
+      <w:start w:val="1"/>
+      <w:numFmt w:val="bullet"/>
+      <w:lvlText w:val=""/>
+      <w:lvlJc w:val="left"/>
+      <w:pPr>
+        <w:tabs>
+          <w:tab w:val="num" w:pos="2160"/>
+        </w:tabs>
+        <w:ind w:left="2160" w:hanging="360"/>
+      </w:pPr>
+      <w:rPr>
+        <w:rFonts w:ascii="Wingdings" w:hAnsi="Wingdings" w:hint="default"/>
+        <w:sz w:val="20"/>
+      </w:rPr>
+    </w:lvl>
+    <w:lvl w:ilvl="3" w:tentative="1">
+      <w:start w:val="1"/>
+      <w:numFmt w:val="bullet"/>
+      <w:lvlText w:val=""/>
+      <w:lvlJc w:val="left"/>
+      <w:pPr>
+        <w:tabs>
+          <w:tab w:val="num" w:pos="2880"/>
+        </w:tabs>
+        <w:ind w:left="2880" w:hanging="360"/>
+      </w:pPr>
+      <w:rPr>
+        <w:rFonts w:ascii="Wingdings" w:hAnsi="Wingdings" w:hint="default"/>
+        <w:sz w:val="20"/>
+      </w:rPr>
+    </w:lvl>
+    <w:lvl w:ilvl="4" w:tentative="1">
+      <w:start w:val="1"/>
+      <w:numFmt w:val="bullet"/>
+      <w:lvlText w:val=""/>
+      <w:lvlJc w:val="left"/>
+      <w:pPr>
+        <w:tabs>
+          <w:tab w:val="num" w:pos="3600"/>
+        </w:tabs>
+        <w:ind w:left="3600" w:hanging="360"/>
+      </w:pPr>
+      <w:rPr>
+        <w:rFonts w:ascii="Wingdings" w:hAnsi="Wingdings" w:hint="default"/>
+        <w:sz w:val="20"/>
+      </w:rPr>
+    </w:lvl>
+    <w:lvl w:ilvl="5" w:tentative="1">
+      <w:start w:val="1"/>
+      <w:numFmt w:val="bullet"/>
+      <w:lvlText w:val=""/>
+      <w:lvlJc w:val="left"/>
+      <w:pPr>
+        <w:tabs>
+          <w:tab w:val="num" w:pos="4320"/>
+        </w:tabs>
+        <w:ind w:left="4320" w:hanging="360"/>
+      </w:pPr>
+      <w:rPr>
+        <w:rFonts w:ascii="Wingdings" w:hAnsi="Wingdings" w:hint="default"/>
+        <w:sz w:val="20"/>
+      </w:rPr>
+    </w:lvl>
+    <w:lvl w:ilvl="6" w:tentative="1">
+      <w:start w:val="1"/>
+      <w:numFmt w:val="bullet"/>
+      <w:lvlText w:val=""/>
+      <w:lvlJc w:val="left"/>
+      <w:pPr>
+        <w:tabs>
+          <w:tab w:val="num" w:pos="5040"/>
+        </w:tabs>
+        <w:ind w:left="5040" w:hanging="360"/>
+      </w:pPr>
+      <w:rPr>
+        <w:rFonts w:ascii="Wingdings" w:hAnsi="Wingdings" w:hint="default"/>
+        <w:sz w:val="20"/>
+      </w:rPr>
+    </w:lvl>
+    <w:lvl w:ilvl="7" w:tentative="1">
+      <w:start w:val="1"/>
+      <w:numFmt w:val="bullet"/>
+      <w:lvlText w:val=""/>
+      <w:lvlJc w:val="left"/>
+      <w:pPr>
+        <w:tabs>
+          <w:tab w:val="num" w:pos="5760"/>
+        </w:tabs>
+        <w:ind w:left="5760" w:hanging="360"/>
+      </w:pPr>
+      <w:rPr>
+        <w:rFonts w:ascii="Wingdings" w:hAnsi="Wingdings" w:hint="default"/>
+        <w:sz w:val="20"/>
+      </w:rPr>
+    </w:lvl>
+    <w:lvl w:ilvl="8" w:tentative="1">
+      <w:start w:val="1"/>
+      <w:numFmt w:val="bullet"/>
+      <w:lvlText w:val=""/>
+      <w:lvlJc w:val="left"/>
+      <w:pPr>
+        <w:tabs>
+          <w:tab w:val="num" w:pos="6480"/>
+        </w:tabs>
+        <w:ind w:left="6480" w:hanging="360"/>
+      </w:pPr>
+      <w:rPr>
+        <w:rFonts w:ascii="Wingdings" w:hAnsi="Wingdings" w:hint="default"/>
+        <w:sz w:val="20"/>
+      </w:rPr>
+    </w:lvl>
+  </w:abstractNum>
+  <w:abstractNum w:abstractNumId="7" w15:restartNumberingAfterBreak="0">
     <w:nsid w:val="6F235D3E"/>
     <w:multiLevelType w:val="hybridMultilevel"/>
     <w:tmpl w:val="339A2474"/>
@@ -2514,22 +3145,62 @@
     </w:lvl>
   </w:abstractNum>
   <w:num w:numId="1">
-    <w:abstractNumId w:val="2"/>
+    <w:abstractNumId w:val="3"/>
   </w:num>
   <w:num w:numId="2">
-    <w:abstractNumId w:val="4"/>
+    <w:abstractNumId w:val="5"/>
   </w:num>
   <w:num w:numId="3">
     <w:abstractNumId w:val="1"/>
   </w:num>
   <w:num w:numId="4">
-    <w:abstractNumId w:val="5"/>
+    <w:abstractNumId w:val="7"/>
   </w:num>
   <w:num w:numId="5">
     <w:abstractNumId w:val="0"/>
   </w:num>
   <w:num w:numId="6">
-    <w:abstractNumId w:val="3"/>
+    <w:abstractNumId w:val="4"/>
+  </w:num>
+  <w:num w:numId="7">
+    <w:abstractNumId w:val="2"/>
+    <w:lvlOverride w:ilvl="0">
+      <w:lvl w:ilvl="0">
+        <w:numFmt w:val="bullet"/>
+        <w:lvlText w:val=""/>
+        <w:lvlJc w:val="left"/>
+        <w:pPr>
+          <w:tabs>
+            <w:tab w:val="num" w:pos="720"/>
+          </w:tabs>
+          <w:ind w:left="720" w:hanging="360"/>
+        </w:pPr>
+        <w:rPr>
+          <w:rFonts w:ascii="Wingdings" w:hAnsi="Wingdings" w:hint="default"/>
+          <w:sz w:val="20"/>
+        </w:rPr>
+      </w:lvl>
+    </w:lvlOverride>
+  </w:num>
+  <w:num w:numId="8">
+    <w:abstractNumId w:val="6"/>
+    <w:lvlOverride w:ilvl="0">
+      <w:lvl w:ilvl="0">
+        <w:numFmt w:val="bullet"/>
+        <w:lvlText w:val=""/>
+        <w:lvlJc w:val="left"/>
+        <w:pPr>
+          <w:tabs>
+            <w:tab w:val="num" w:pos="720"/>
+          </w:tabs>
+          <w:ind w:left="720" w:hanging="360"/>
+        </w:pPr>
+        <w:rPr>
+          <w:rFonts w:ascii="Wingdings" w:hAnsi="Wingdings" w:hint="default"/>
+          <w:sz w:val="20"/>
+        </w:rPr>
+      </w:lvl>
+    </w:lvlOverride>
   </w:num>
 </w:numbering>
 </file>
@@ -2658,6 +3329,7 @@
     <w:lsdException w:name="HTML Sample" w:semiHidden="1" w:unhideWhenUsed="1"/>
     <w:lsdException w:name="HTML Typewriter" w:semiHidden="1" w:unhideWhenUsed="1"/>
     <w:lsdException w:name="HTML Variable" w:semiHidden="1" w:unhideWhenUsed="1"/>
+    <w:lsdException w:name="Normal Table" w:semiHidden="1" w:unhideWhenUsed="1"/>
     <w:lsdException w:name="annotation subject" w:semiHidden="1" w:unhideWhenUsed="1"/>
     <w:lsdException w:name="No List" w:semiHidden="1" w:unhideWhenUsed="1"/>
     <w:lsdException w:name="Outline List 1" w:semiHidden="1" w:unhideWhenUsed="1"/>
@@ -2701,8 +3373,10 @@
     <w:lsdException w:name="Table Elegant" w:semiHidden="1" w:unhideWhenUsed="1"/>
     <w:lsdException w:name="Table Professional" w:semiHidden="1" w:unhideWhenUsed="1"/>
     <w:lsdException w:name="Table Subtle 1" w:semiHidden="1" w:unhideWhenUsed="1"/>
+    <w:lsdException w:name="Table Subtle 2" w:semiHidden="1" w:unhideWhenUsed="1"/>
     <w:lsdException w:name="Table Web 1" w:semiHidden="1" w:unhideWhenUsed="1"/>
     <w:lsdException w:name="Table Web 2" w:semiHidden="1" w:unhideWhenUsed="1"/>
+    <w:lsdException w:name="Table Web 3" w:semiHidden="1" w:unhideWhenUsed="1"/>
     <w:lsdException w:name="Balloon Text" w:semiHidden="1" w:unhideWhenUsed="1"/>
     <w:lsdException w:name="Table Grid" w:uiPriority="39"/>
     <w:lsdException w:name="Table Theme" w:semiHidden="1" w:unhideWhenUsed="1"/>

</xml_diff>

<commit_message>
added What Do Different Languages Do? terms to doc
</commit_message>
<xml_diff>
--- a/the_code_issue_terms_and_definitions.docx
+++ b/the_code_issue_terms_and_definitions.docx
@@ -1,6 +1,6 @@
 
 <file path=word/document.xml><?xml version="1.0" encoding="utf-8"?>
-<w:document xmlns:wpc="http://schemas.microsoft.com/office/word/2010/wordprocessingCanvas" xmlns:cx="http://schemas.microsoft.com/office/drawing/2014/chartex" xmlns:cx1="http://schemas.microsoft.com/office/drawing/2015/9/8/chartex" xmlns:cx2="http://schemas.microsoft.com/office/drawing/2015/10/21/chartex" xmlns:cx3="http://schemas.microsoft.com/office/drawing/2016/5/9/chartex" xmlns:cx4="http://schemas.microsoft.com/office/drawing/2016/5/10/chartex" xmlns:cx5="http://schemas.microsoft.com/office/drawing/2016/5/11/chartex" xmlns:cx6="http://schemas.microsoft.com/office/drawing/2016/5/12/chartex" xmlns:cx7="http://schemas.microsoft.com/office/drawing/2016/5/13/chartex" xmlns:cx8="http://schemas.microsoft.com/office/drawing/2016/5/14/chartex" xmlns:mc="http://schemas.openxmlformats.org/markup-compatibility/2006" xmlns:aink="http://schemas.microsoft.com/office/drawing/2016/ink" xmlns:am3d="http://schemas.microsoft.com/office/drawing/2017/model3d" xmlns:o="urn:schemas-microsoft-com:office:office" xmlns:r="http://schemas.openxmlformats.org/officeDocument/2006/relationships" xmlns:m="http://schemas.openxmlformats.org/officeDocument/2006/math" xmlns:v="urn:schemas-microsoft-com:vml" xmlns:wp14="http://schemas.microsoft.com/office/word/2010/wordprocessingDrawing" xmlns:wp="http://schemas.openxmlformats.org/drawingml/2006/wordprocessingDrawing" xmlns:w10="urn:schemas-microsoft-com:office:word" xmlns:w="http://schemas.openxmlformats.org/wordprocessingml/2006/main" xmlns:w14="http://schemas.microsoft.com/office/word/2010/wordml" xmlns:w15="http://schemas.microsoft.com/office/word/2012/wordml" xmlns:w16cid="http://schemas.microsoft.com/office/word/2016/wordml/cid" xmlns:w16se="http://schemas.microsoft.com/office/word/2015/wordml/symex" xmlns:wpg="http://schemas.microsoft.com/office/word/2010/wordprocessingGroup" xmlns:wpi="http://schemas.microsoft.com/office/word/2010/wordprocessingInk" xmlns:wne="http://schemas.microsoft.com/office/word/2006/wordml" xmlns:wps="http://schemas.microsoft.com/office/word/2010/wordprocessingShape" mc:Ignorable="w14 w15 w16se w16cid wp14">
+<w:document xmlns:wpc="http://schemas.microsoft.com/office/word/2010/wordprocessingCanvas" xmlns:cx="http://schemas.microsoft.com/office/drawing/2014/chartex" xmlns:mc="http://schemas.openxmlformats.org/markup-compatibility/2006" xmlns:o="urn:schemas-microsoft-com:office:office" xmlns:r="http://schemas.openxmlformats.org/officeDocument/2006/relationships" xmlns:m="http://schemas.openxmlformats.org/officeDocument/2006/math" xmlns:v="urn:schemas-microsoft-com:vml" xmlns:wp14="http://schemas.microsoft.com/office/word/2010/wordprocessingDrawing" xmlns:wp="http://schemas.openxmlformats.org/drawingml/2006/wordprocessingDrawing" xmlns:w10="urn:schemas-microsoft-com:office:word" xmlns:w="http://schemas.openxmlformats.org/wordprocessingml/2006/main" xmlns:w14="http://schemas.microsoft.com/office/word/2010/wordml" xmlns:w15="http://schemas.microsoft.com/office/word/2012/wordml" xmlns:w16se="http://schemas.microsoft.com/office/word/2015/wordml/symex" xmlns:wpg="http://schemas.microsoft.com/office/word/2010/wordprocessingGroup" xmlns:wpi="http://schemas.microsoft.com/office/word/2010/wordprocessingInk" xmlns:wne="http://schemas.microsoft.com/office/word/2006/wordml" xmlns:wps="http://schemas.microsoft.com/office/word/2010/wordprocessingShape" mc:Ignorable="w14 w15 w16se wp14">
   <w:body>
     <w:p>
       <w:pPr>
@@ -992,23 +992,7 @@
           <w:rFonts w:eastAsia="Times New Roman" w:cstheme="minorHAnsi"/>
           <w:color w:val="191B0E"/>
         </w:rPr>
-        <w:t xml:space="preserve">– machine code or assembly language that is far more difficult to be understood by </w:t>
-      </w:r>
-      <w:proofErr w:type="gramStart"/>
-      <w:r>
-        <w:rPr>
-          <w:rFonts w:eastAsia="Times New Roman" w:cstheme="minorHAnsi"/>
-          <w:color w:val="191B0E"/>
-        </w:rPr>
-        <w:t>human, but</w:t>
-      </w:r>
-      <w:proofErr w:type="gramEnd"/>
-      <w:r>
-        <w:rPr>
-          <w:rFonts w:eastAsia="Times New Roman" w:cstheme="minorHAnsi"/>
-          <w:color w:val="191B0E"/>
-        </w:rPr>
-        <w:t xml:space="preserve"> is easier for the computer. This is that converted executable code that was translated by a compiler.</w:t>
+        <w:t>– machine code or assembly language that is far more difficult to be understood by human, but is easier for the computer. This is that converted executable code that was translated by a compiler.</w:t>
       </w:r>
     </w:p>
     <w:p>
@@ -1055,8 +1039,6 @@
         </w:rPr>
         <w:t xml:space="preserve">    </w:t>
       </w:r>
-      <w:bookmarkStart w:id="0" w:name="_GoBack"/>
-      <w:bookmarkEnd w:id="0"/>
       <w:r>
         <w:rPr>
           <w:rFonts w:eastAsia="Times New Roman" w:cstheme="minorHAnsi"/>
@@ -1604,6 +1586,272 @@
     </w:p>
     <w:p>
       <w:pPr>
+        <w:pStyle w:val="ListParagraph"/>
+        <w:numPr>
+          <w:ilvl w:val="0"/>
+          <w:numId w:val="6"/>
+        </w:numPr>
+        <w:spacing w:before="160"/>
+        <w:rPr>
+          <w:b/>
+        </w:rPr>
+      </w:pPr>
+      <w:r>
+        <w:rPr>
+          <w:b/>
+        </w:rPr>
+        <w:t>Assembly (</w:t>
+      </w:r>
+      <w:proofErr w:type="spellStart"/>
+      <w:r>
+        <w:rPr>
+          <w:b/>
+        </w:rPr>
+        <w:t>asm</w:t>
+      </w:r>
+      <w:proofErr w:type="spellEnd"/>
+      <w:r>
+        <w:rPr>
+          <w:b/>
+        </w:rPr>
+        <w:t>): a low-level programming lan</w:t>
+      </w:r>
+      <w:bookmarkStart w:id="0" w:name="_GoBack"/>
+      <w:bookmarkEnd w:id="0"/>
+      <w:r>
+        <w:rPr>
+          <w:b/>
+        </w:rPr>
+        <w:t>guage in which there is a very strong (but often</w:t>
+      </w:r>
+    </w:p>
+    <w:p>
+      <w:pPr>
+        <w:spacing w:before="160"/>
+        <w:rPr>
+          <w:b/>
+        </w:rPr>
+      </w:pPr>
+      <w:r>
+        <w:rPr>
+          <w:b/>
+        </w:rPr>
+        <w:lastRenderedPageBreak/>
+        <w:t>not one-to- one) correspondence between the language and the architecture’s machine code</w:t>
+      </w:r>
+    </w:p>
+    <w:p>
+      <w:pPr>
+        <w:spacing w:before="160"/>
+        <w:rPr>
+          <w:b/>
+        </w:rPr>
+      </w:pPr>
+      <w:r>
+        <w:rPr>
+          <w:b/>
+        </w:rPr>
+        <w:t>instructions</w:t>
+      </w:r>
+    </w:p>
+    <w:p>
+      <w:pPr>
+        <w:spacing w:before="160"/>
+        <w:rPr>
+          <w:b/>
+        </w:rPr>
+      </w:pPr>
+      <w:r>
+        <w:rPr>
+          <w:b/>
+        </w:rPr>
+        <w:t>• C: A general purpose, classic language that prevents most unintended operations</w:t>
+      </w:r>
+    </w:p>
+    <w:p>
+      <w:pPr>
+        <w:spacing w:before="160"/>
+        <w:rPr>
+          <w:b/>
+        </w:rPr>
+      </w:pPr>
+      <w:r>
+        <w:rPr>
+          <w:b/>
+        </w:rPr>
+        <w:t>• Python: Created in 1991, an interpreted high-level programming language for general-purpose</w:t>
+      </w:r>
+    </w:p>
+    <w:p>
+      <w:pPr>
+        <w:spacing w:before="160"/>
+        <w:rPr>
+          <w:b/>
+        </w:rPr>
+      </w:pPr>
+      <w:r>
+        <w:rPr>
+          <w:b/>
+        </w:rPr>
+        <w:t>programming</w:t>
+      </w:r>
+    </w:p>
+    <w:p>
+      <w:pPr>
+        <w:spacing w:before="160"/>
+        <w:rPr>
+          <w:b/>
+        </w:rPr>
+      </w:pPr>
+      <w:r>
+        <w:rPr>
+          <w:b/>
+        </w:rPr>
+        <w:t>• PHP: (Hypertext Preprocessor) a widely used open-source general-purpose scripting language</w:t>
+      </w:r>
+    </w:p>
+    <w:p>
+      <w:pPr>
+        <w:spacing w:before="160"/>
+        <w:rPr>
+          <w:b/>
+        </w:rPr>
+      </w:pPr>
+      <w:r>
+        <w:rPr>
+          <w:b/>
+        </w:rPr>
+        <w:t>that is suited for web development and can be embedded into HTML</w:t>
+      </w:r>
+    </w:p>
+    <w:p>
+      <w:pPr>
+        <w:spacing w:before="160"/>
+        <w:rPr>
+          <w:b/>
+        </w:rPr>
+      </w:pPr>
+      <w:r>
+        <w:rPr>
+          <w:b/>
+        </w:rPr>
+        <w:t>• Perl: Developed in the 1980s, used for automating systems, acting as a glue between different</w:t>
+      </w:r>
+    </w:p>
+    <w:p>
+      <w:pPr>
+        <w:spacing w:before="160"/>
+        <w:rPr>
+          <w:b/>
+        </w:rPr>
+      </w:pPr>
+      <w:r>
+        <w:rPr>
+          <w:b/>
+        </w:rPr>
+        <w:t>computer systems and being a popular language for CGI programming.</w:t>
+      </w:r>
+    </w:p>
+    <w:p>
+      <w:pPr>
+        <w:spacing w:before="160"/>
+        <w:rPr>
+          <w:b/>
+        </w:rPr>
+      </w:pPr>
+      <w:r>
+        <w:rPr>
+          <w:b/>
+        </w:rPr>
+        <w:t>• Java: a general-purpose, concurrent, strong typed, class-based, object-oriented language.</w:t>
+      </w:r>
+    </w:p>
+    <w:p>
+      <w:pPr>
+        <w:spacing w:before="160"/>
+        <w:rPr>
+          <w:b/>
+        </w:rPr>
+      </w:pPr>
+      <w:r>
+        <w:rPr>
+          <w:b/>
+        </w:rPr>
+        <w:t>• Ruby: a dynamic, open-source language with a focus on simplicity and productivity</w:t>
+      </w:r>
+    </w:p>
+    <w:p>
+      <w:pPr>
+        <w:spacing w:before="160"/>
+        <w:rPr>
+          <w:b/>
+        </w:rPr>
+      </w:pPr>
+      <w:r>
+        <w:rPr>
+          <w:b/>
+        </w:rPr>
+        <w:t>• Go Gopher: The Go language (developed 2009 at Google) is an open-source language used for</w:t>
+      </w:r>
+    </w:p>
+    <w:p>
+      <w:pPr>
+        <w:spacing w:before="160"/>
+        <w:rPr>
+          <w:b/>
+        </w:rPr>
+      </w:pPr>
+      <w:r>
+        <w:rPr>
+          <w:b/>
+        </w:rPr>
+        <w:t>memory management and safety features. It is based on the Algol and C languages.</w:t>
+      </w:r>
+    </w:p>
+    <w:p>
+      <w:pPr>
+        <w:spacing w:before="160"/>
+        <w:rPr>
+          <w:b/>
+        </w:rPr>
+      </w:pPr>
+      <w:r>
+        <w:rPr>
+          <w:b/>
+        </w:rPr>
+        <w:t>• Scratch: A free visual programming language for children.</w:t>
+      </w:r>
+    </w:p>
+    <w:p>
+      <w:pPr>
+        <w:spacing w:before="160"/>
+        <w:rPr>
+          <w:b/>
+        </w:rPr>
+      </w:pPr>
+      <w:r>
+        <w:rPr>
+          <w:b/>
+        </w:rPr>
+        <w:t>• Lisp: Specified in 1958, is a family of high-level computer programming languages. Fortran is the</w:t>
+      </w:r>
+    </w:p>
+    <w:p>
+      <w:pPr>
+        <w:spacing w:before="160"/>
+        <w:rPr>
+          <w:b/>
+        </w:rPr>
+      </w:pPr>
+      <w:r>
+        <w:rPr>
+          <w:b/>
+        </w:rPr>
+        <w:t>only older language (by one year).</w:t>
+      </w:r>
+    </w:p>
+    <w:p>
+      <w:pPr>
         <w:spacing w:before="160"/>
         <w:rPr>
           <w:b/>
@@ -1627,7 +1875,6 @@
         <w:rPr>
           <w:b/>
         </w:rPr>
-        <w:lastRenderedPageBreak/>
         <w:t>The Corporate Object Revolution</w:t>
       </w:r>
     </w:p>
@@ -1810,6 +2057,7 @@
         <w:rPr>
           <w:b/>
         </w:rPr>
+        <w:lastRenderedPageBreak/>
         <w:t>Jython</w:t>
       </w:r>
       <w:proofErr w:type="spellEnd"/>
@@ -2001,103 +2249,103 @@
         <w:spacing w:before="160"/>
       </w:pPr>
       <w:r>
+        <w:t>Briefly on the Huge Subject of Microsoft</w:t>
+      </w:r>
+    </w:p>
+    <w:p>
+      <w:pPr>
+        <w:spacing w:before="160"/>
+      </w:pPr>
+      <w:r>
+        <w:t>Liquid Infrastructure</w:t>
+      </w:r>
+    </w:p>
+    <w:p>
+      <w:pPr>
+        <w:spacing w:before="160"/>
+      </w:pPr>
+      <w:r>
+        <w:t>Off the Shelf</w:t>
+      </w:r>
+    </w:p>
+    <w:p>
+      <w:pPr>
+        <w:spacing w:before="160"/>
+      </w:pPr>
+      <w:r>
+        <w:t>What About JavaScript?</w:t>
+      </w:r>
+    </w:p>
+    <w:p>
+      <w:pPr>
+        <w:spacing w:before="160"/>
+      </w:pPr>
+      <w:r>
+        <w:t>What's the Absolute Minimum I Must Know About PHP?</w:t>
+      </w:r>
+    </w:p>
+    <w:p>
+      <w:pPr>
+        <w:spacing w:before="160"/>
+      </w:pPr>
+      <w:r>
+        <w:t>How Are Apps Made?</w:t>
+      </w:r>
+    </w:p>
+    <w:p>
+      <w:pPr>
+        <w:spacing w:before="160"/>
+      </w:pPr>
+      <w:r>
+        <w:t>The Framework: Wilder, Younger Cousin of the Software Development Kit</w:t>
+      </w:r>
+    </w:p>
+    <w:p>
+      <w:pPr>
+        <w:spacing w:before="160"/>
+      </w:pPr>
+      <w:r>
+        <w:t>What Is Debugging?</w:t>
+      </w:r>
+    </w:p>
+    <w:p>
+      <w:pPr>
+        <w:spacing w:before="160"/>
+      </w:pPr>
+      <w:r>
+        <w:t>Nothing Is Built</w:t>
+      </w:r>
+    </w:p>
+    <w:p>
+      <w:pPr>
+        <w:spacing w:before="160"/>
+      </w:pPr>
+      <w:r>
+        <w:t>How Does Testing Work?</w:t>
+      </w:r>
+    </w:p>
+    <w:p>
+      <w:pPr>
+        <w:spacing w:before="160"/>
+      </w:pPr>
+      <w:r>
+        <w:t>And Now for Something Beautiful</w:t>
+      </w:r>
+    </w:p>
+    <w:p>
+      <w:pPr>
+        <w:spacing w:before="160"/>
+      </w:pPr>
+      <w:r>
+        <w:t>The Triumph of Middle Management</w:t>
+      </w:r>
+    </w:p>
+    <w:p>
+      <w:pPr>
+        <w:spacing w:before="160"/>
+      </w:pPr>
+      <w:r>
         <w:lastRenderedPageBreak/>
-        <w:t>Briefly on the Huge Subject of Microsoft</w:t>
-      </w:r>
-    </w:p>
-    <w:p>
-      <w:pPr>
-        <w:spacing w:before="160"/>
-      </w:pPr>
-      <w:r>
-        <w:t>Liquid Infrastructure</w:t>
-      </w:r>
-    </w:p>
-    <w:p>
-      <w:pPr>
-        <w:spacing w:before="160"/>
-      </w:pPr>
-      <w:r>
-        <w:t>Off the Shelf</w:t>
-      </w:r>
-    </w:p>
-    <w:p>
-      <w:pPr>
-        <w:spacing w:before="160"/>
-      </w:pPr>
-      <w:r>
-        <w:t>What About JavaScript?</w:t>
-      </w:r>
-    </w:p>
-    <w:p>
-      <w:pPr>
-        <w:spacing w:before="160"/>
-      </w:pPr>
-      <w:r>
-        <w:t>What's the Absolute Minimum I Must Know About PHP?</w:t>
-      </w:r>
-    </w:p>
-    <w:p>
-      <w:pPr>
-        <w:spacing w:before="160"/>
-      </w:pPr>
-      <w:r>
-        <w:t>How Are Apps Made?</w:t>
-      </w:r>
-    </w:p>
-    <w:p>
-      <w:pPr>
-        <w:spacing w:before="160"/>
-      </w:pPr>
-      <w:r>
-        <w:t>The Framework: Wilder, Younger Cousin of the Software Development Kit</w:t>
-      </w:r>
-    </w:p>
-    <w:p>
-      <w:pPr>
-        <w:spacing w:before="160"/>
-      </w:pPr>
-      <w:r>
-        <w:t>What Is Debugging?</w:t>
-      </w:r>
-    </w:p>
-    <w:p>
-      <w:pPr>
-        <w:spacing w:before="160"/>
-      </w:pPr>
-      <w:r>
-        <w:t>Nothing Is Built</w:t>
-      </w:r>
-    </w:p>
-    <w:p>
-      <w:pPr>
-        <w:spacing w:before="160"/>
-      </w:pPr>
-      <w:r>
-        <w:t>How Does Testing Work?</w:t>
-      </w:r>
-    </w:p>
-    <w:p>
-      <w:pPr>
-        <w:spacing w:before="160"/>
-      </w:pPr>
-      <w:r>
-        <w:t>And Now for Something Beautiful</w:t>
-      </w:r>
-    </w:p>
-    <w:p>
-      <w:pPr>
-        <w:spacing w:before="160"/>
-      </w:pPr>
-      <w:r>
-        <w:t>The Triumph of Middle Management</w:t>
-      </w:r>
-    </w:p>
-    <w:p>
-      <w:pPr>
-        <w:spacing w:before="160"/>
-      </w:pPr>
-      <w:r>
         <w:t>How Do You Pick a Programming Language?</w:t>
       </w:r>
     </w:p>
@@ -2144,7 +2392,7 @@
 </file>
 
 <file path=word/numbering.xml><?xml version="1.0" encoding="utf-8"?>
-<w:numbering xmlns:wpc="http://schemas.microsoft.com/office/word/2010/wordprocessingCanvas" xmlns:cx="http://schemas.microsoft.com/office/drawing/2014/chartex" xmlns:cx1="http://schemas.microsoft.com/office/drawing/2015/9/8/chartex" xmlns:cx2="http://schemas.microsoft.com/office/drawing/2015/10/21/chartex" xmlns:cx3="http://schemas.microsoft.com/office/drawing/2016/5/9/chartex" xmlns:cx4="http://schemas.microsoft.com/office/drawing/2016/5/10/chartex" xmlns:cx5="http://schemas.microsoft.com/office/drawing/2016/5/11/chartex" xmlns:cx6="http://schemas.microsoft.com/office/drawing/2016/5/12/chartex" xmlns:cx7="http://schemas.microsoft.com/office/drawing/2016/5/13/chartex" xmlns:cx8="http://schemas.microsoft.com/office/drawing/2016/5/14/chartex" xmlns:mc="http://schemas.openxmlformats.org/markup-compatibility/2006" xmlns:aink="http://schemas.microsoft.com/office/drawing/2016/ink" xmlns:am3d="http://schemas.microsoft.com/office/drawing/2017/model3d" xmlns:o="urn:schemas-microsoft-com:office:office" xmlns:r="http://schemas.openxmlformats.org/officeDocument/2006/relationships" xmlns:m="http://schemas.openxmlformats.org/officeDocument/2006/math" xmlns:v="urn:schemas-microsoft-com:vml" xmlns:wp14="http://schemas.microsoft.com/office/word/2010/wordprocessingDrawing" xmlns:wp="http://schemas.openxmlformats.org/drawingml/2006/wordprocessingDrawing" xmlns:w10="urn:schemas-microsoft-com:office:word" xmlns:w="http://schemas.openxmlformats.org/wordprocessingml/2006/main" xmlns:w14="http://schemas.microsoft.com/office/word/2010/wordml" xmlns:w15="http://schemas.microsoft.com/office/word/2012/wordml" xmlns:w16cid="http://schemas.microsoft.com/office/word/2016/wordml/cid" xmlns:w16se="http://schemas.microsoft.com/office/word/2015/wordml/symex" xmlns:wpg="http://schemas.microsoft.com/office/word/2010/wordprocessingGroup" xmlns:wpi="http://schemas.microsoft.com/office/word/2010/wordprocessingInk" xmlns:wne="http://schemas.microsoft.com/office/word/2006/wordml" xmlns:wps="http://schemas.microsoft.com/office/word/2010/wordprocessingShape" mc:Ignorable="w14 w15 w16se w16cid wp14">
+<w:numbering xmlns:wpc="http://schemas.microsoft.com/office/word/2010/wordprocessingCanvas" xmlns:cx="http://schemas.microsoft.com/office/drawing/2014/chartex" xmlns:mc="http://schemas.openxmlformats.org/markup-compatibility/2006" xmlns:o="urn:schemas-microsoft-com:office:office" xmlns:r="http://schemas.openxmlformats.org/officeDocument/2006/relationships" xmlns:m="http://schemas.openxmlformats.org/officeDocument/2006/math" xmlns:v="urn:schemas-microsoft-com:vml" xmlns:wp14="http://schemas.microsoft.com/office/word/2010/wordprocessingDrawing" xmlns:wp="http://schemas.openxmlformats.org/drawingml/2006/wordprocessingDrawing" xmlns:w10="urn:schemas-microsoft-com:office:word" xmlns:w="http://schemas.openxmlformats.org/wordprocessingml/2006/main" xmlns:w14="http://schemas.microsoft.com/office/word/2010/wordml" xmlns:w15="http://schemas.microsoft.com/office/word/2012/wordml" xmlns:w16se="http://schemas.microsoft.com/office/word/2015/wordml/symex" xmlns:wpg="http://schemas.microsoft.com/office/word/2010/wordprocessingGroup" xmlns:wpi="http://schemas.microsoft.com/office/word/2010/wordprocessingInk" xmlns:wne="http://schemas.microsoft.com/office/word/2006/wordml" xmlns:wps="http://schemas.microsoft.com/office/word/2010/wordprocessingShape" mc:Ignorable="w14 w15 w16se wp14">
   <w:abstractNum w:abstractNumId="0" w15:restartNumberingAfterBreak="0">
     <w:nsid w:val="052B0316"/>
     <w:multiLevelType w:val="hybridMultilevel"/>
@@ -2659,7 +2907,7 @@
   <w:abstractNum w:abstractNumId="4" w15:restartNumberingAfterBreak="0">
     <w:nsid w:val="473D2CEB"/>
     <w:multiLevelType w:val="hybridMultilevel"/>
-    <w:tmpl w:val="D4F2D4E2"/>
+    <w:tmpl w:val="716EF636"/>
     <w:lvl w:ilvl="0" w:tplc="04090001">
       <w:start w:val="1"/>
       <w:numFmt w:val="bullet"/>
@@ -3206,7 +3454,7 @@
 </file>
 
 <file path=word/styles.xml><?xml version="1.0" encoding="utf-8"?>
-<w:styles xmlns:mc="http://schemas.openxmlformats.org/markup-compatibility/2006" xmlns:r="http://schemas.openxmlformats.org/officeDocument/2006/relationships" xmlns:w="http://schemas.openxmlformats.org/wordprocessingml/2006/main" xmlns:w14="http://schemas.microsoft.com/office/word/2010/wordml" xmlns:w15="http://schemas.microsoft.com/office/word/2012/wordml" xmlns:w16cid="http://schemas.microsoft.com/office/word/2016/wordml/cid" xmlns:w16se="http://schemas.microsoft.com/office/word/2015/wordml/symex" mc:Ignorable="w14 w15 w16se w16cid">
+<w:styles xmlns:mc="http://schemas.openxmlformats.org/markup-compatibility/2006" xmlns:r="http://schemas.openxmlformats.org/officeDocument/2006/relationships" xmlns:w="http://schemas.openxmlformats.org/wordprocessingml/2006/main" xmlns:w14="http://schemas.microsoft.com/office/word/2010/wordml" xmlns:w15="http://schemas.microsoft.com/office/word/2012/wordml" xmlns:w16se="http://schemas.microsoft.com/office/word/2015/wordml/symex" mc:Ignorable="w14 w15 w16se">
   <w:docDefaults>
     <w:rPrDefault>
       <w:rPr>
@@ -3223,7 +3471,7 @@
       </w:pPr>
     </w:pPrDefault>
   </w:docDefaults>
-  <w:latentStyles w:defLockedState="0" w:defUIPriority="99" w:defSemiHidden="0" w:defUnhideWhenUsed="0" w:defQFormat="0" w:count="375">
+  <w:latentStyles w:defLockedState="0" w:defUIPriority="99" w:defSemiHidden="0" w:defUnhideWhenUsed="0" w:defQFormat="0" w:count="371">
     <w:lsdException w:name="Normal" w:uiPriority="0" w:qFormat="1"/>
     <w:lsdException w:name="heading 1" w:uiPriority="9" w:qFormat="1"/>
     <w:lsdException w:name="heading 2" w:semiHidden="1" w:uiPriority="9" w:unhideWhenUsed="1" w:qFormat="1"/>
@@ -3595,10 +3843,6 @@
     <w:lsdException w:name="List Table 5 Dark Accent 6" w:uiPriority="50"/>
     <w:lsdException w:name="List Table 6 Colorful Accent 6" w:uiPriority="51"/>
     <w:lsdException w:name="List Table 7 Colorful Accent 6" w:uiPriority="52"/>
-    <w:lsdException w:name="Mention" w:semiHidden="1" w:unhideWhenUsed="1"/>
-    <w:lsdException w:name="Smart Hyperlink" w:semiHidden="1" w:unhideWhenUsed="1"/>
-    <w:lsdException w:name="Hashtag" w:semiHidden="1" w:unhideWhenUsed="1"/>
-    <w:lsdException w:name="Unresolved Mention" w:semiHidden="1" w:unhideWhenUsed="1"/>
   </w:latentStyles>
   <w:style w:type="paragraph" w:default="1" w:styleId="Normal">
     <w:name w:val="Normal"/>

</xml_diff>

<commit_message>
how does testing work (rl)
</commit_message>
<xml_diff>
--- a/the_code_issue_terms_and_definitions.docx
+++ b/the_code_issue_terms_and_definitions.docx
@@ -55,11 +55,19 @@
         <w:spacing w:before="160"/>
         <w:contextualSpacing w:val="0"/>
       </w:pPr>
+      <w:proofErr w:type="spellStart"/>
       <w:r>
         <w:rPr>
           <w:i/>
         </w:rPr>
-        <w:t>TMitTB (the man in the taupe blazer)</w:t>
+        <w:t>TMitTB</w:t>
+      </w:r>
+      <w:proofErr w:type="spellEnd"/>
+      <w:r>
+        <w:rPr>
+          <w:i/>
+        </w:rPr>
+        <w:t xml:space="preserve"> (the man in the taupe blazer)</w:t>
       </w:r>
       <w:r>
         <w:t>: technical team lead</w:t>
@@ -122,6 +130,7 @@
           <w:rFonts w:asciiTheme="majorHAnsi" w:hAnsiTheme="majorHAnsi" w:cstheme="majorHAnsi"/>
         </w:rPr>
       </w:pPr>
+      <w:proofErr w:type="spellStart"/>
       <w:r>
         <w:rPr>
           <w:rFonts w:asciiTheme="majorHAnsi" w:hAnsiTheme="majorHAnsi" w:cstheme="majorHAnsi"/>
@@ -129,6 +138,7 @@
         </w:rPr>
         <w:t>Clojure</w:t>
       </w:r>
+      <w:proofErr w:type="spellEnd"/>
       <w:r>
         <w:rPr>
           <w:rFonts w:asciiTheme="majorHAnsi" w:hAnsiTheme="majorHAnsi" w:cstheme="majorHAnsi"/>
@@ -436,7 +446,21 @@
         <w:rPr>
           <w:rFonts w:ascii="Times New Roman" w:eastAsia="Times New Roman" w:hAnsi="Times New Roman" w:cs="Times New Roman"/>
         </w:rPr>
-        <w:t xml:space="preserve">into other XML documents or other formats like HTML (HyperText Markup Language) </w:t>
+        <w:t>into other XML documents or other formats like HTML (</w:t>
+      </w:r>
+      <w:proofErr w:type="spellStart"/>
+      <w:r>
+        <w:rPr>
+          <w:rFonts w:ascii="Times New Roman" w:eastAsia="Times New Roman" w:hAnsi="Times New Roman" w:cs="Times New Roman"/>
+        </w:rPr>
+        <w:t>HyperText</w:t>
+      </w:r>
+      <w:proofErr w:type="spellEnd"/>
+      <w:r>
+        <w:rPr>
+          <w:rFonts w:ascii="Times New Roman" w:eastAsia="Times New Roman" w:hAnsi="Times New Roman" w:cs="Times New Roman"/>
+        </w:rPr>
+        <w:t xml:space="preserve"> Markup Language) </w:t>
       </w:r>
     </w:p>
     <w:p>
@@ -470,12 +494,14 @@
           <w:b/>
         </w:rPr>
       </w:pPr>
+      <w:proofErr w:type="spellStart"/>
       <w:r>
         <w:rPr>
           <w:b/>
         </w:rPr>
         <w:t>Scancode</w:t>
       </w:r>
+      <w:proofErr w:type="spellEnd"/>
       <w:r>
         <w:t xml:space="preserve"> this is the data sent by the keyboard reporting which keys have been pressed to the computer; each key is assigned a number or sequence of numbers</w:t>
       </w:r>
@@ -499,7 +525,15 @@
         <w:t xml:space="preserve">ASCII </w:t>
       </w:r>
       <w:r>
-        <w:t>American Standard Code for Info Interchange, a character encoding standard that encodes 128 specified characters into eight-bit integers, e.g. the letter “i” as 01101001</w:t>
+        <w:t>American Standard Code for Info Interchange, a character encoding standard that encodes 128 specified characters into eight-bit integers, e.g. the letter “</w:t>
+      </w:r>
+      <w:proofErr w:type="spellStart"/>
+      <w:r>
+        <w:t>i</w:t>
+      </w:r>
+      <w:proofErr w:type="spellEnd"/>
+      <w:r>
+        <w:t>” as 01101001</w:t>
       </w:r>
     </w:p>
     <w:p>
@@ -752,7 +786,23 @@
           <w:rFonts w:eastAsia="Times New Roman" w:cstheme="minorHAnsi"/>
           <w:color w:val="191B0E"/>
         </w:rPr>
-        <w:t xml:space="preserve"> – a proprietary array processing language developed by Arthur Whitney and commercialized by Kx Systems.</w:t>
+        <w:t xml:space="preserve"> – a proprietary array processing language developed by Arthur Whitney and commercialized by </w:t>
+      </w:r>
+      <w:proofErr w:type="spellStart"/>
+      <w:r>
+        <w:rPr>
+          <w:rFonts w:eastAsia="Times New Roman" w:cstheme="minorHAnsi"/>
+          <w:color w:val="191B0E"/>
+        </w:rPr>
+        <w:t>Kx</w:t>
+      </w:r>
+      <w:proofErr w:type="spellEnd"/>
+      <w:r>
+        <w:rPr>
+          <w:rFonts w:eastAsia="Times New Roman" w:cstheme="minorHAnsi"/>
+          <w:color w:val="191B0E"/>
+        </w:rPr>
+        <w:t xml:space="preserve"> Systems.</w:t>
       </w:r>
     </w:p>
     <w:p>
@@ -808,6 +858,7 @@
         </w:rPr>
         <w:t xml:space="preserve">–an acronym for </w:t>
       </w:r>
+      <w:proofErr w:type="spellStart"/>
       <w:r>
         <w:rPr>
           <w:rFonts w:eastAsia="Times New Roman" w:cstheme="minorHAnsi"/>
@@ -822,8 +873,17 @@
           <w:rFonts w:eastAsia="Times New Roman" w:cstheme="minorHAnsi"/>
           <w:color w:val="191B0E"/>
         </w:rPr>
-        <w:t xml:space="preserve">mula </w:t>
-      </w:r>
+        <w:t>mula</w:t>
+      </w:r>
+      <w:proofErr w:type="spellEnd"/>
+      <w:r>
+        <w:rPr>
+          <w:rFonts w:eastAsia="Times New Roman" w:cstheme="minorHAnsi"/>
+          <w:color w:val="191B0E"/>
+        </w:rPr>
+        <w:t xml:space="preserve"> </w:t>
+      </w:r>
+      <w:proofErr w:type="spellStart"/>
       <w:r>
         <w:rPr>
           <w:rFonts w:eastAsia="Times New Roman" w:cstheme="minorHAnsi"/>
@@ -838,7 +898,15 @@
           <w:rFonts w:eastAsia="Times New Roman" w:cstheme="minorHAnsi"/>
           <w:color w:val="191B0E"/>
         </w:rPr>
-        <w:t>slation designed to allow easy translation of math formulas into code.</w:t>
+        <w:t>slation</w:t>
+      </w:r>
+      <w:proofErr w:type="spellEnd"/>
+      <w:r>
+        <w:rPr>
+          <w:rFonts w:eastAsia="Times New Roman" w:cstheme="minorHAnsi"/>
+          <w:color w:val="191B0E"/>
+        </w:rPr>
+        <w:t xml:space="preserve"> designed to allow easy translation of math formulas into code.</w:t>
       </w:r>
     </w:p>
     <w:p>
@@ -1116,29 +1184,45 @@
           <w:color w:val="222222"/>
           <w:highlight w:val="white"/>
         </w:rPr>
-        <w:t xml:space="preserve">(type of Agile framework) instead of doing a project in waterfall steps, you look at it in chunks. One part of the project in the first two weeks, next part in one week, ect. </w:t>
-      </w:r>
-    </w:p>
-    <w:p>
-      <w:pPr>
+        <w:t xml:space="preserve">(type of Agile framework) instead of doing a project in waterfall steps, you look at it in chunks. One part of the project in the first two weeks, next part in one week, </w:t>
+      </w:r>
+      <w:proofErr w:type="spellStart"/>
+      <w:r>
         <w:rPr>
           <w:color w:val="222222"/>
           <w:highlight w:val="white"/>
         </w:rPr>
-      </w:pPr>
-      <w:r>
-        <w:rPr>
-          <w:b/>
+        <w:t>ect</w:t>
+      </w:r>
+      <w:proofErr w:type="spellEnd"/>
+      <w:r>
+        <w:rPr>
           <w:color w:val="222222"/>
           <w:highlight w:val="white"/>
         </w:rPr>
-        <w:t xml:space="preserve">User Story: </w:t>
-      </w:r>
-      <w:r>
+        <w:t xml:space="preserve">. </w:t>
+      </w:r>
+    </w:p>
+    <w:p>
+      <w:pPr>
         <w:rPr>
           <w:color w:val="222222"/>
           <w:highlight w:val="white"/>
         </w:rPr>
+      </w:pPr>
+      <w:r>
+        <w:rPr>
+          <w:b/>
+          <w:color w:val="222222"/>
+          <w:highlight w:val="white"/>
+        </w:rPr>
+        <w:t xml:space="preserve">User Story: </w:t>
+      </w:r>
+      <w:r>
+        <w:rPr>
+          <w:color w:val="222222"/>
+          <w:highlight w:val="white"/>
+        </w:rPr>
         <w:t xml:space="preserve">(use case) what the program will look like to the users. </w:t>
       </w:r>
     </w:p>
@@ -1153,7 +1237,21 @@
         <w:rPr>
           <w:b/>
         </w:rPr>
-        <w:t>What's With All These Conferences, Anyway?</w:t>
+        <w:t xml:space="preserve">What's </w:t>
+      </w:r>
+      <w:proofErr w:type="gramStart"/>
+      <w:r>
+        <w:rPr>
+          <w:b/>
+        </w:rPr>
+        <w:t>With</w:t>
+      </w:r>
+      <w:proofErr w:type="gramEnd"/>
+      <w:r>
+        <w:rPr>
+          <w:b/>
+        </w:rPr>
+        <w:t xml:space="preserve"> All These Conferences, Anyway?</w:t>
       </w:r>
     </w:p>
     <w:p>
@@ -1381,7 +1479,23 @@
           <w:sz w:val="22"/>
           <w:szCs w:val="22"/>
         </w:rPr>
-        <w:t>: A package manager for downloading and installing  3rd party modules for python.</w:t>
+        <w:t xml:space="preserve">: A package manager for downloading and </w:t>
+      </w:r>
+      <w:proofErr w:type="gramStart"/>
+      <w:r>
+        <w:rPr>
+          <w:sz w:val="22"/>
+          <w:szCs w:val="22"/>
+        </w:rPr>
+        <w:t>installing  3</w:t>
+      </w:r>
+      <w:proofErr w:type="gramEnd"/>
+      <w:r>
+        <w:rPr>
+          <w:sz w:val="22"/>
+          <w:szCs w:val="22"/>
+        </w:rPr>
+        <w:t>rd party modules for python.</w:t>
       </w:r>
     </w:p>
     <w:p>
@@ -1449,6 +1563,7 @@
           <w:szCs w:val="22"/>
         </w:rPr>
       </w:pPr>
+      <w:proofErr w:type="spellStart"/>
       <w:r>
         <w:rPr>
           <w:b/>
@@ -1456,7 +1571,17 @@
           <w:sz w:val="22"/>
           <w:szCs w:val="22"/>
         </w:rPr>
-        <w:t xml:space="preserve">NumPy:  </w:t>
+        <w:t>NumPy</w:t>
+      </w:r>
+      <w:proofErr w:type="spellEnd"/>
+      <w:r>
+        <w:rPr>
+          <w:b/>
+          <w:bCs/>
+          <w:sz w:val="22"/>
+          <w:szCs w:val="22"/>
+        </w:rPr>
+        <w:t xml:space="preserve">:  </w:t>
       </w:r>
       <w:r>
         <w:rPr>
@@ -1504,7 +1629,21 @@
         <w:rPr>
           <w:b/>
         </w:rPr>
-        <w:t>Assembly (asm): a low-level programming language in which there is a very strong (but often</w:t>
+        <w:t>Assembly (</w:t>
+      </w:r>
+      <w:proofErr w:type="spellStart"/>
+      <w:r>
+        <w:rPr>
+          <w:b/>
+        </w:rPr>
+        <w:t>asm</w:t>
+      </w:r>
+      <w:proofErr w:type="spellEnd"/>
+      <w:r>
+        <w:rPr>
+          <w:b/>
+        </w:rPr>
+        <w:t>): a low-level programming language in which there is a very strong (but often</w:t>
       </w:r>
     </w:p>
     <w:p>
@@ -1857,11 +1996,19 @@
           <w:b/>
         </w:rPr>
       </w:pPr>
-      <w:r>
-        <w:rPr>
-          <w:b/>
-        </w:rPr>
-        <w:t xml:space="preserve">Simula: </w:t>
+      <w:proofErr w:type="spellStart"/>
+      <w:r>
+        <w:rPr>
+          <w:b/>
+        </w:rPr>
+        <w:t>Simula</w:t>
+      </w:r>
+      <w:proofErr w:type="spellEnd"/>
+      <w:r>
+        <w:rPr>
+          <w:b/>
+        </w:rPr>
+        <w:t xml:space="preserve">: </w:t>
       </w:r>
       <w:r>
         <w:t>One of the oldest OOP languages</w:t>
@@ -1900,7 +2047,21 @@
         <w:rPr>
           <w:b/>
         </w:rPr>
-        <w:t>Look How Big and Weird Things Get With Just Python</w:t>
+        <w:t xml:space="preserve">Look How Big and Weird Things Get </w:t>
+      </w:r>
+      <w:proofErr w:type="gramStart"/>
+      <w:r>
+        <w:rPr>
+          <w:b/>
+        </w:rPr>
+        <w:t>With</w:t>
+      </w:r>
+      <w:proofErr w:type="gramEnd"/>
+      <w:r>
+        <w:rPr>
+          <w:b/>
+        </w:rPr>
+        <w:t xml:space="preserve"> Just Python</w:t>
       </w:r>
     </w:p>
     <w:p>
@@ -1926,6 +2087,7 @@
       </w:r>
     </w:p>
     <w:p>
+      <w:proofErr w:type="spellStart"/>
       <w:r>
         <w:rPr>
           <w:b/>
@@ -1933,17 +2095,20 @@
         <w:lastRenderedPageBreak/>
         <w:t>Jython</w:t>
       </w:r>
+      <w:proofErr w:type="spellEnd"/>
       <w:r>
         <w:t>: Version of Python designed to run inside of Java</w:t>
       </w:r>
     </w:p>
     <w:p>
+      <w:proofErr w:type="spellStart"/>
       <w:r>
         <w:rPr>
           <w:b/>
         </w:rPr>
         <w:t>IronPython</w:t>
       </w:r>
+      <w:proofErr w:type="spellEnd"/>
       <w:r>
         <w:t>: Version of Python that works with Microsoft’s .NET</w:t>
       </w:r>
@@ -1974,25 +2139,55 @@
       <w:pPr>
         <w:spacing w:before="160"/>
       </w:pPr>
-      <w:r>
-        <w:rPr>
-          <w:b/>
-        </w:rPr>
-        <w:t xml:space="preserve">Bikeshedding: </w:t>
-      </w:r>
-      <w:r>
-        <w:t>arguing over things that do not matter(what color is the bike shed going to be? Who cares?)</w:t>
-      </w:r>
-    </w:p>
-    <w:p>
-      <w:pPr>
-        <w:spacing w:before="160"/>
-      </w:pPr>
-      <w:r>
-        <w:rPr>
-          <w:b/>
-        </w:rPr>
-        <w:t>Cloud microservices:</w:t>
+      <w:proofErr w:type="spellStart"/>
+      <w:r>
+        <w:rPr>
+          <w:b/>
+        </w:rPr>
+        <w:t>Bikeshedding</w:t>
+      </w:r>
+      <w:proofErr w:type="spellEnd"/>
+      <w:r>
+        <w:rPr>
+          <w:b/>
+        </w:rPr>
+        <w:t xml:space="preserve">: </w:t>
+      </w:r>
+      <w:r>
+        <w:t xml:space="preserve">arguing over things that do not </w:t>
+      </w:r>
+      <w:proofErr w:type="gramStart"/>
+      <w:r>
+        <w:t>matter(</w:t>
+      </w:r>
+      <w:proofErr w:type="gramEnd"/>
+      <w:r>
+        <w:t>what color is the bike shed going to be? Who cares?)</w:t>
+      </w:r>
+    </w:p>
+    <w:p>
+      <w:pPr>
+        <w:spacing w:before="160"/>
+      </w:pPr>
+      <w:r>
+        <w:rPr>
+          <w:b/>
+        </w:rPr>
+        <w:t xml:space="preserve">Cloud </w:t>
+      </w:r>
+      <w:proofErr w:type="spellStart"/>
+      <w:r>
+        <w:rPr>
+          <w:b/>
+        </w:rPr>
+        <w:t>microservices</w:t>
+      </w:r>
+      <w:proofErr w:type="spellEnd"/>
+      <w:r>
+        <w:rPr>
+          <w:b/>
+        </w:rPr>
+        <w:t>:</w:t>
       </w:r>
       <w:r>
         <w:t xml:space="preserve"> type of architecture that allows for continuous delivery/ deployment of complex applications in the cloud</w:t>
@@ -2009,7 +2204,15 @@
         <w:t>Silicon Valley:</w:t>
       </w:r>
       <w:r>
-        <w:t xml:space="preserve"> southern portion of the bay area California that is known for its technological advancements and start up companies.</w:t>
+        <w:t xml:space="preserve"> southern portion of the bay area California that is known for its technological advancements and </w:t>
+      </w:r>
+      <w:proofErr w:type="spellStart"/>
+      <w:r>
+        <w:t>start up</w:t>
+      </w:r>
+      <w:proofErr w:type="spellEnd"/>
+      <w:r>
+        <w:t xml:space="preserve"> companies.</w:t>
       </w:r>
     </w:p>
     <w:p>
@@ -2196,61 +2399,150 @@
         <w:spacing w:before="160"/>
       </w:pPr>
       <w:r>
-        <w:t>PHP: Interpreted Programming language, allows for server</w:t>
-      </w:r>
+        <w:t>PHP: Interpreted Programming language, allows for server based computing of webpages</w:t>
+      </w:r>
+    </w:p>
+    <w:p>
+      <w:pPr>
+        <w:spacing w:before="160"/>
+      </w:pPr>
+      <w:r>
+        <w:t>JavaScript: Interpreted Programming Language, allows for browser based computing in webpages</w:t>
+      </w:r>
+    </w:p>
+    <w:p>
+      <w:pPr>
+        <w:spacing w:before="160"/>
+      </w:pPr>
+      <w:r>
+        <w:t>How Are Apps Made?</w:t>
+      </w:r>
+    </w:p>
+    <w:p>
+      <w:pPr>
+        <w:spacing w:before="160"/>
+      </w:pPr>
+      <w:r>
+        <w:lastRenderedPageBreak/>
+        <w:t>The Framework: Wilder, Younger Cousin of the Software Development Kit</w:t>
+      </w:r>
+    </w:p>
+    <w:p>
+      <w:pPr>
+        <w:spacing w:before="160"/>
+      </w:pPr>
+      <w:r>
+        <w:t>What Is Debugging?</w:t>
+      </w:r>
+    </w:p>
+    <w:p>
+      <w:pPr>
+        <w:spacing w:before="160"/>
+      </w:pPr>
+      <w:r>
+        <w:t>Nothing Is Built</w:t>
+      </w:r>
+    </w:p>
+    <w:p>
+      <w:pPr>
+        <w:spacing w:before="160"/>
+        <w:rPr>
+          <w:rFonts w:ascii="Times New Roman" w:hAnsi="Times New Roman" w:cs="Times New Roman"/>
+          <w:b/>
+        </w:rPr>
+      </w:pPr>
+      <w:r>
+        <w:rPr>
+          <w:rFonts w:ascii="Times New Roman" w:hAnsi="Times New Roman" w:cs="Times New Roman"/>
+          <w:b/>
+        </w:rPr>
+        <w:t>How Does Testing Work?</w:t>
+      </w:r>
+    </w:p>
+    <w:p>
+      <w:pPr>
+        <w:pStyle w:val="ListParagraph"/>
+        <w:numPr>
+          <w:ilvl w:val="0"/>
+          <w:numId w:val="9"/>
+        </w:numPr>
+        <w:spacing w:after="320" w:line="240" w:lineRule="auto"/>
+        <w:rPr>
+          <w:rFonts w:ascii="Times New Roman" w:eastAsia="Times New Roman" w:hAnsi="Times New Roman" w:cs="Times New Roman"/>
+          <w:sz w:val="24"/>
+          <w:szCs w:val="24"/>
+        </w:rPr>
+      </w:pPr>
       <w:bookmarkStart w:id="0" w:name="_GoBack"/>
       <w:bookmarkEnd w:id="0"/>
       <w:r>
-        <w:t xml:space="preserve"> based computing of webpages</w:t>
-      </w:r>
-    </w:p>
-    <w:p>
-      <w:pPr>
-        <w:spacing w:before="160"/>
-      </w:pPr>
-      <w:r>
-        <w:t>JavaScript: Interpreted Programming Language, allows for browser based computing in webpages</w:t>
-      </w:r>
-    </w:p>
-    <w:p>
-      <w:pPr>
-        <w:spacing w:before="160"/>
-      </w:pPr>
-      <w:r>
-        <w:t>How Are Apps Made?</w:t>
-      </w:r>
-    </w:p>
-    <w:p>
-      <w:pPr>
-        <w:spacing w:before="160"/>
-      </w:pPr>
-      <w:r>
-        <w:lastRenderedPageBreak/>
-        <w:t>The Framework: Wilder, Younger Cousin of the Software Development Kit</w:t>
-      </w:r>
-    </w:p>
-    <w:p>
-      <w:pPr>
-        <w:spacing w:before="160"/>
-      </w:pPr>
-      <w:r>
-        <w:t>What Is Debugging?</w:t>
-      </w:r>
-    </w:p>
-    <w:p>
-      <w:pPr>
-        <w:spacing w:before="160"/>
-      </w:pPr>
-      <w:r>
-        <w:t>Nothing Is Built</w:t>
-      </w:r>
-    </w:p>
-    <w:p>
-      <w:pPr>
-        <w:spacing w:before="160"/>
-      </w:pPr>
-      <w:r>
-        <w:t>How Does Testing Work?</w:t>
+        <w:rPr>
+          <w:rFonts w:ascii="Times New Roman" w:eastAsia="Times New Roman" w:hAnsi="Times New Roman" w:cs="Times New Roman"/>
+          <w:bCs/>
+          <w:sz w:val="24"/>
+          <w:szCs w:val="24"/>
+          <w:u w:val="single"/>
+        </w:rPr>
+        <w:t>SQLite</w:t>
+      </w:r>
+      <w:r>
+        <w:rPr>
+          <w:rFonts w:ascii="Times New Roman" w:eastAsia="Times New Roman" w:hAnsi="Times New Roman" w:cs="Times New Roman"/>
+          <w:bCs/>
+          <w:sz w:val="24"/>
+          <w:szCs w:val="24"/>
+        </w:rPr>
+        <w:t xml:space="preserve"> -</w:t>
+      </w:r>
+      <w:r>
+        <w:rPr>
+          <w:rFonts w:ascii="Times New Roman" w:eastAsia="Times New Roman" w:hAnsi="Times New Roman" w:cs="Times New Roman"/>
+          <w:sz w:val="24"/>
+          <w:szCs w:val="24"/>
+        </w:rPr>
+        <w:t xml:space="preserve"> a relational database management system contained in a C programming library. </w:t>
+      </w:r>
+    </w:p>
+    <w:p>
+      <w:pPr>
+        <w:pStyle w:val="ListParagraph"/>
+        <w:numPr>
+          <w:ilvl w:val="0"/>
+          <w:numId w:val="9"/>
+        </w:numPr>
+        <w:spacing w:before="160"/>
+        <w:rPr>
+          <w:rFonts w:ascii="Times New Roman" w:hAnsi="Times New Roman" w:cs="Times New Roman"/>
+          <w:sz w:val="24"/>
+          <w:szCs w:val="24"/>
+        </w:rPr>
+      </w:pPr>
+      <w:r>
+        <w:rPr>
+          <w:rFonts w:ascii="Times New Roman" w:eastAsia="Times New Roman" w:hAnsi="Times New Roman" w:cs="Times New Roman"/>
+          <w:bCs/>
+          <w:sz w:val="24"/>
+          <w:szCs w:val="24"/>
+          <w:u w:val="single"/>
+        </w:rPr>
+        <w:t>Test-Driven Design</w:t>
+      </w:r>
+      <w:r>
+        <w:rPr>
+          <w:rFonts w:ascii="Times New Roman" w:eastAsia="Times New Roman" w:hAnsi="Times New Roman" w:cs="Times New Roman"/>
+          <w:bCs/>
+          <w:sz w:val="24"/>
+          <w:szCs w:val="24"/>
+        </w:rPr>
+        <w:t xml:space="preserve"> - </w:t>
+      </w:r>
+      <w:r>
+        <w:rPr>
+          <w:rFonts w:ascii="Times New Roman" w:eastAsia="Times New Roman" w:hAnsi="Times New Roman" w:cs="Times New Roman"/>
+          <w:sz w:val="24"/>
+          <w:szCs w:val="24"/>
+        </w:rPr>
+        <w:t>Writing the tests for the code you are about to write.</w:t>
       </w:r>
     </w:p>
     <w:p>
@@ -3059,6 +3351,119 @@
     </w:lvl>
   </w:abstractNum>
   <w:abstractNum w:abstractNumId="6" w15:restartNumberingAfterBreak="0">
+    <w:nsid w:val="482C09C7"/>
+    <w:multiLevelType w:val="hybridMultilevel"/>
+    <w:tmpl w:val="BAC0CBB8"/>
+    <w:lvl w:ilvl="0" w:tplc="04090001">
+      <w:start w:val="1"/>
+      <w:numFmt w:val="bullet"/>
+      <w:lvlText w:val=""/>
+      <w:lvlJc w:val="left"/>
+      <w:pPr>
+        <w:ind w:left="1080" w:hanging="360"/>
+      </w:pPr>
+      <w:rPr>
+        <w:rFonts w:ascii="Symbol" w:hAnsi="Symbol" w:hint="default"/>
+      </w:rPr>
+    </w:lvl>
+    <w:lvl w:ilvl="1" w:tplc="04090003" w:tentative="1">
+      <w:start w:val="1"/>
+      <w:numFmt w:val="bullet"/>
+      <w:lvlText w:val="o"/>
+      <w:lvlJc w:val="left"/>
+      <w:pPr>
+        <w:ind w:left="1800" w:hanging="360"/>
+      </w:pPr>
+      <w:rPr>
+        <w:rFonts w:ascii="Courier New" w:hAnsi="Courier New" w:cs="Courier New" w:hint="default"/>
+      </w:rPr>
+    </w:lvl>
+    <w:lvl w:ilvl="2" w:tplc="04090005" w:tentative="1">
+      <w:start w:val="1"/>
+      <w:numFmt w:val="bullet"/>
+      <w:lvlText w:val=""/>
+      <w:lvlJc w:val="left"/>
+      <w:pPr>
+        <w:ind w:left="2520" w:hanging="360"/>
+      </w:pPr>
+      <w:rPr>
+        <w:rFonts w:ascii="Wingdings" w:hAnsi="Wingdings" w:hint="default"/>
+      </w:rPr>
+    </w:lvl>
+    <w:lvl w:ilvl="3" w:tplc="04090001" w:tentative="1">
+      <w:start w:val="1"/>
+      <w:numFmt w:val="bullet"/>
+      <w:lvlText w:val=""/>
+      <w:lvlJc w:val="left"/>
+      <w:pPr>
+        <w:ind w:left="3240" w:hanging="360"/>
+      </w:pPr>
+      <w:rPr>
+        <w:rFonts w:ascii="Symbol" w:hAnsi="Symbol" w:hint="default"/>
+      </w:rPr>
+    </w:lvl>
+    <w:lvl w:ilvl="4" w:tplc="04090003" w:tentative="1">
+      <w:start w:val="1"/>
+      <w:numFmt w:val="bullet"/>
+      <w:lvlText w:val="o"/>
+      <w:lvlJc w:val="left"/>
+      <w:pPr>
+        <w:ind w:left="3960" w:hanging="360"/>
+      </w:pPr>
+      <w:rPr>
+        <w:rFonts w:ascii="Courier New" w:hAnsi="Courier New" w:cs="Courier New" w:hint="default"/>
+      </w:rPr>
+    </w:lvl>
+    <w:lvl w:ilvl="5" w:tplc="04090005" w:tentative="1">
+      <w:start w:val="1"/>
+      <w:numFmt w:val="bullet"/>
+      <w:lvlText w:val=""/>
+      <w:lvlJc w:val="left"/>
+      <w:pPr>
+        <w:ind w:left="4680" w:hanging="360"/>
+      </w:pPr>
+      <w:rPr>
+        <w:rFonts w:ascii="Wingdings" w:hAnsi="Wingdings" w:hint="default"/>
+      </w:rPr>
+    </w:lvl>
+    <w:lvl w:ilvl="6" w:tplc="04090001" w:tentative="1">
+      <w:start w:val="1"/>
+      <w:numFmt w:val="bullet"/>
+      <w:lvlText w:val=""/>
+      <w:lvlJc w:val="left"/>
+      <w:pPr>
+        <w:ind w:left="5400" w:hanging="360"/>
+      </w:pPr>
+      <w:rPr>
+        <w:rFonts w:ascii="Symbol" w:hAnsi="Symbol" w:hint="default"/>
+      </w:rPr>
+    </w:lvl>
+    <w:lvl w:ilvl="7" w:tplc="04090003" w:tentative="1">
+      <w:start w:val="1"/>
+      <w:numFmt w:val="bullet"/>
+      <w:lvlText w:val="o"/>
+      <w:lvlJc w:val="left"/>
+      <w:pPr>
+        <w:ind w:left="6120" w:hanging="360"/>
+      </w:pPr>
+      <w:rPr>
+        <w:rFonts w:ascii="Courier New" w:hAnsi="Courier New" w:cs="Courier New" w:hint="default"/>
+      </w:rPr>
+    </w:lvl>
+    <w:lvl w:ilvl="8" w:tplc="04090005" w:tentative="1">
+      <w:start w:val="1"/>
+      <w:numFmt w:val="bullet"/>
+      <w:lvlText w:val=""/>
+      <w:lvlJc w:val="left"/>
+      <w:pPr>
+        <w:ind w:left="6840" w:hanging="360"/>
+      </w:pPr>
+      <w:rPr>
+        <w:rFonts w:ascii="Wingdings" w:hAnsi="Wingdings" w:hint="default"/>
+      </w:rPr>
+    </w:lvl>
+  </w:abstractNum>
+  <w:abstractNum w:abstractNumId="7" w15:restartNumberingAfterBreak="0">
     <w:nsid w:val="604C184D"/>
     <w:multiLevelType w:val="multilevel"/>
     <w:tmpl w:val="CB667C56"/>
@@ -3207,7 +3612,7 @@
       </w:rPr>
     </w:lvl>
   </w:abstractNum>
-  <w:abstractNum w:abstractNumId="7" w15:restartNumberingAfterBreak="0">
+  <w:abstractNum w:abstractNumId="8" w15:restartNumberingAfterBreak="0">
     <w:nsid w:val="6F235D3E"/>
     <w:multiLevelType w:val="hybridMultilevel"/>
     <w:tmpl w:val="339A2474"/>
@@ -3330,7 +3735,7 @@
     <w:abstractNumId w:val="1"/>
   </w:num>
   <w:num w:numId="4">
-    <w:abstractNumId w:val="7"/>
+    <w:abstractNumId w:val="8"/>
   </w:num>
   <w:num w:numId="5">
     <w:abstractNumId w:val="0"/>
@@ -3359,7 +3764,7 @@
     </w:lvlOverride>
   </w:num>
   <w:num w:numId="8">
-    <w:abstractNumId w:val="6"/>
+    <w:abstractNumId w:val="7"/>
     <w:lvlOverride w:ilvl="0">
       <w:lvl w:ilvl="0">
         <w:numFmt w:val="bullet"/>
@@ -3377,6 +3782,9 @@
         </w:rPr>
       </w:lvl>
     </w:lvlOverride>
+  </w:num>
+  <w:num w:numId="9">
+    <w:abstractNumId w:val="6"/>
   </w:num>
 </w:numbering>
 </file>

</xml_diff>

<commit_message>
added definitions to code issue HC
</commit_message>
<xml_diff>
--- a/the_code_issue_terms_and_definitions.docx
+++ b/the_code_issue_terms_and_definitions.docx
@@ -1081,7 +1081,6 @@
         <w:rPr>
           <w:b/>
         </w:rPr>
-        <w:lastRenderedPageBreak/>
         <w:t>The Sprint</w:t>
       </w:r>
     </w:p>
@@ -1251,6 +1250,190 @@
         </w:rPr>
         <w:t xml:space="preserve"> All These Conferences, Anyway?</w:t>
       </w:r>
+    </w:p>
+    <w:p>
+      <w:pPr>
+        <w:numPr>
+          <w:ilvl w:val="0"/>
+          <w:numId w:val="12"/>
+        </w:numPr>
+        <w:spacing w:before="160"/>
+        <w:rPr>
+          <w:b/>
+        </w:rPr>
+      </w:pPr>
+      <w:r>
+        <w:rPr>
+          <w:b/>
+        </w:rPr>
+        <w:t xml:space="preserve">Keynote Speakers </w:t>
+      </w:r>
+    </w:p>
+    <w:p>
+      <w:pPr>
+        <w:numPr>
+          <w:ilvl w:val="1"/>
+          <w:numId w:val="12"/>
+        </w:numPr>
+        <w:spacing w:before="160"/>
+        <w:rPr>
+          <w:b/>
+        </w:rPr>
+      </w:pPr>
+      <w:r>
+        <w:rPr>
+          <w:b/>
+        </w:rPr>
+        <w:t>Created the technology or programming language being showcased</w:t>
+      </w:r>
+    </w:p>
+    <w:p>
+      <w:pPr>
+        <w:numPr>
+          <w:ilvl w:val="0"/>
+          <w:numId w:val="12"/>
+        </w:numPr>
+        <w:spacing w:before="160"/>
+        <w:rPr>
+          <w:b/>
+        </w:rPr>
+      </w:pPr>
+      <w:r>
+        <w:rPr>
+          <w:b/>
+        </w:rPr>
+        <w:t>Regular Speakers</w:t>
+      </w:r>
+    </w:p>
+    <w:p>
+      <w:pPr>
+        <w:numPr>
+          <w:ilvl w:val="1"/>
+          <w:numId w:val="12"/>
+        </w:numPr>
+        <w:spacing w:before="160"/>
+        <w:rPr>
+          <w:b/>
+        </w:rPr>
+      </w:pPr>
+      <w:r>
+        <w:rPr>
+          <w:b/>
+        </w:rPr>
+        <w:t>Present idea, technique or approach</w:t>
+      </w:r>
+    </w:p>
+    <w:p>
+      <w:pPr>
+        <w:numPr>
+          <w:ilvl w:val="0"/>
+          <w:numId w:val="12"/>
+        </w:numPr>
+        <w:spacing w:before="160"/>
+        <w:rPr>
+          <w:b/>
+        </w:rPr>
+      </w:pPr>
+      <w:r>
+        <w:rPr>
+          <w:b/>
+        </w:rPr>
+        <w:t xml:space="preserve">Panels </w:t>
+      </w:r>
+    </w:p>
+    <w:p>
+      <w:pPr>
+        <w:numPr>
+          <w:ilvl w:val="1"/>
+          <w:numId w:val="12"/>
+        </w:numPr>
+        <w:spacing w:before="160"/>
+        <w:rPr>
+          <w:b/>
+        </w:rPr>
+      </w:pPr>
+      <w:r>
+        <w:rPr>
+          <w:b/>
+        </w:rPr>
+        <w:t>Multiple professionals interacting and discussing a given</w:t>
+      </w:r>
+      <w:r>
+        <w:rPr>
+          <w:b/>
+        </w:rPr>
+        <w:t xml:space="preserve"> topic</w:t>
+      </w:r>
+    </w:p>
+    <w:p>
+      <w:pPr>
+        <w:numPr>
+          <w:ilvl w:val="2"/>
+          <w:numId w:val="12"/>
+        </w:numPr>
+        <w:spacing w:before="160"/>
+        <w:rPr>
+          <w:b/>
+        </w:rPr>
+      </w:pPr>
+      <w:r>
+        <w:rPr>
+          <w:b/>
+        </w:rPr>
+        <w:t>Tend to stray off topic</w:t>
+      </w:r>
+    </w:p>
+    <w:p>
+      <w:pPr>
+        <w:numPr>
+          <w:ilvl w:val="0"/>
+          <w:numId w:val="12"/>
+        </w:numPr>
+        <w:spacing w:before="160"/>
+        <w:rPr>
+          <w:b/>
+        </w:rPr>
+      </w:pPr>
+      <w:r>
+        <w:rPr>
+          <w:b/>
+        </w:rPr>
+        <w:t xml:space="preserve">Code of Conduct </w:t>
+      </w:r>
+    </w:p>
+    <w:p>
+      <w:pPr>
+        <w:numPr>
+          <w:ilvl w:val="1"/>
+          <w:numId w:val="12"/>
+        </w:numPr>
+        <w:spacing w:before="160"/>
+        <w:rPr>
+          <w:b/>
+        </w:rPr>
+      </w:pPr>
+      <w:r>
+        <w:rPr>
+          <w:b/>
+        </w:rPr>
+        <w:t>Written ru</w:t>
+      </w:r>
+      <w:r>
+        <w:rPr>
+          <w:b/>
+        </w:rPr>
+        <w:t>les and explanations of how participants should compose themselves and interact with others while in attendance</w:t>
+      </w:r>
+    </w:p>
+    <w:p>
+      <w:pPr>
+        <w:spacing w:before="160"/>
+        <w:rPr>
+          <w:b/>
+        </w:rPr>
+      </w:pPr>
+      <w:bookmarkStart w:id="0" w:name="_GoBack"/>
+      <w:bookmarkEnd w:id="0"/>
     </w:p>
     <w:p>
       <w:pPr>
@@ -1644,7 +1827,6 @@
         <w:rPr>
           <w:b/>
         </w:rPr>
-        <w:lastRenderedPageBreak/>
         <w:t>not one-to- one) correspondence between the language and the architecture’s machine code</w:t>
       </w:r>
     </w:p>
@@ -2079,7 +2261,6 @@
         <w:rPr>
           <w:b/>
         </w:rPr>
-        <w:lastRenderedPageBreak/>
         <w:t>Jython</w:t>
       </w:r>
       <w:proofErr w:type="spellEnd"/>
@@ -2435,7 +2616,6 @@
         <w:spacing w:before="160"/>
       </w:pPr>
       <w:r>
-        <w:lastRenderedPageBreak/>
         <w:t>PHP: Interpreted Programming language, allows for server based computing of webpages</w:t>
       </w:r>
     </w:p>
@@ -2723,8 +2903,6 @@
       <w:r>
         <w:t>: enter commit massage explaining what have done.</w:t>
       </w:r>
-      <w:bookmarkStart w:id="0" w:name="_GoBack"/>
-      <w:bookmarkEnd w:id="0"/>
     </w:p>
     <w:p>
       <w:pPr>
@@ -3032,6 +3210,146 @@
     </w:lvl>
   </w:abstractNum>
   <w:abstractNum w:abstractNumId="2" w15:restartNumberingAfterBreak="0">
+    <w:nsid w:val="061B5A69"/>
+    <w:multiLevelType w:val="hybridMultilevel"/>
+    <w:tmpl w:val="4C781DA2"/>
+    <w:lvl w:ilvl="0" w:tplc="1A50E9E0">
+      <w:start w:val="1"/>
+      <w:numFmt w:val="bullet"/>
+      <w:lvlText w:val=""/>
+      <w:lvlJc w:val="left"/>
+      <w:pPr>
+        <w:tabs>
+          <w:tab w:val="num" w:pos="720"/>
+        </w:tabs>
+        <w:ind w:left="720" w:hanging="360"/>
+      </w:pPr>
+      <w:rPr>
+        <w:rFonts w:ascii="Wingdings 2" w:hAnsi="Wingdings 2" w:hint="default"/>
+      </w:rPr>
+    </w:lvl>
+    <w:lvl w:ilvl="1" w:tplc="D5D4A7FE">
+      <w:start w:val="87"/>
+      <w:numFmt w:val="bullet"/>
+      <w:lvlText w:val=""/>
+      <w:lvlJc w:val="left"/>
+      <w:pPr>
+        <w:tabs>
+          <w:tab w:val="num" w:pos="1440"/>
+        </w:tabs>
+        <w:ind w:left="1440" w:hanging="360"/>
+      </w:pPr>
+      <w:rPr>
+        <w:rFonts w:ascii="Wingdings 2" w:hAnsi="Wingdings 2" w:hint="default"/>
+      </w:rPr>
+    </w:lvl>
+    <w:lvl w:ilvl="2" w:tplc="334EA800">
+      <w:start w:val="87"/>
+      <w:numFmt w:val="bullet"/>
+      <w:lvlText w:val=""/>
+      <w:lvlJc w:val="left"/>
+      <w:pPr>
+        <w:tabs>
+          <w:tab w:val="num" w:pos="2160"/>
+        </w:tabs>
+        <w:ind w:left="2160" w:hanging="360"/>
+      </w:pPr>
+      <w:rPr>
+        <w:rFonts w:ascii="Wingdings 2" w:hAnsi="Wingdings 2" w:hint="default"/>
+      </w:rPr>
+    </w:lvl>
+    <w:lvl w:ilvl="3" w:tplc="BA72475C" w:tentative="1">
+      <w:start w:val="1"/>
+      <w:numFmt w:val="bullet"/>
+      <w:lvlText w:val=""/>
+      <w:lvlJc w:val="left"/>
+      <w:pPr>
+        <w:tabs>
+          <w:tab w:val="num" w:pos="2880"/>
+        </w:tabs>
+        <w:ind w:left="2880" w:hanging="360"/>
+      </w:pPr>
+      <w:rPr>
+        <w:rFonts w:ascii="Wingdings 2" w:hAnsi="Wingdings 2" w:hint="default"/>
+      </w:rPr>
+    </w:lvl>
+    <w:lvl w:ilvl="4" w:tplc="1A56AAA0" w:tentative="1">
+      <w:start w:val="1"/>
+      <w:numFmt w:val="bullet"/>
+      <w:lvlText w:val=""/>
+      <w:lvlJc w:val="left"/>
+      <w:pPr>
+        <w:tabs>
+          <w:tab w:val="num" w:pos="3600"/>
+        </w:tabs>
+        <w:ind w:left="3600" w:hanging="360"/>
+      </w:pPr>
+      <w:rPr>
+        <w:rFonts w:ascii="Wingdings 2" w:hAnsi="Wingdings 2" w:hint="default"/>
+      </w:rPr>
+    </w:lvl>
+    <w:lvl w:ilvl="5" w:tplc="701C6694" w:tentative="1">
+      <w:start w:val="1"/>
+      <w:numFmt w:val="bullet"/>
+      <w:lvlText w:val=""/>
+      <w:lvlJc w:val="left"/>
+      <w:pPr>
+        <w:tabs>
+          <w:tab w:val="num" w:pos="4320"/>
+        </w:tabs>
+        <w:ind w:left="4320" w:hanging="360"/>
+      </w:pPr>
+      <w:rPr>
+        <w:rFonts w:ascii="Wingdings 2" w:hAnsi="Wingdings 2" w:hint="default"/>
+      </w:rPr>
+    </w:lvl>
+    <w:lvl w:ilvl="6" w:tplc="C93A2F08" w:tentative="1">
+      <w:start w:val="1"/>
+      <w:numFmt w:val="bullet"/>
+      <w:lvlText w:val=""/>
+      <w:lvlJc w:val="left"/>
+      <w:pPr>
+        <w:tabs>
+          <w:tab w:val="num" w:pos="5040"/>
+        </w:tabs>
+        <w:ind w:left="5040" w:hanging="360"/>
+      </w:pPr>
+      <w:rPr>
+        <w:rFonts w:ascii="Wingdings 2" w:hAnsi="Wingdings 2" w:hint="default"/>
+      </w:rPr>
+    </w:lvl>
+    <w:lvl w:ilvl="7" w:tplc="CAF493AE" w:tentative="1">
+      <w:start w:val="1"/>
+      <w:numFmt w:val="bullet"/>
+      <w:lvlText w:val=""/>
+      <w:lvlJc w:val="left"/>
+      <w:pPr>
+        <w:tabs>
+          <w:tab w:val="num" w:pos="5760"/>
+        </w:tabs>
+        <w:ind w:left="5760" w:hanging="360"/>
+      </w:pPr>
+      <w:rPr>
+        <w:rFonts w:ascii="Wingdings 2" w:hAnsi="Wingdings 2" w:hint="default"/>
+      </w:rPr>
+    </w:lvl>
+    <w:lvl w:ilvl="8" w:tplc="EBBAD2D2" w:tentative="1">
+      <w:start w:val="1"/>
+      <w:numFmt w:val="bullet"/>
+      <w:lvlText w:val=""/>
+      <w:lvlJc w:val="left"/>
+      <w:pPr>
+        <w:tabs>
+          <w:tab w:val="num" w:pos="6480"/>
+        </w:tabs>
+        <w:ind w:left="6480" w:hanging="360"/>
+      </w:pPr>
+      <w:rPr>
+        <w:rFonts w:ascii="Wingdings 2" w:hAnsi="Wingdings 2" w:hint="default"/>
+      </w:rPr>
+    </w:lvl>
+  </w:abstractNum>
+  <w:abstractNum w:abstractNumId="3" w15:restartNumberingAfterBreak="0">
     <w:nsid w:val="25DA4C22"/>
     <w:multiLevelType w:val="hybridMultilevel"/>
     <w:tmpl w:val="0076E66C"/>
@@ -3171,7 +3489,7 @@
       </w:rPr>
     </w:lvl>
   </w:abstractNum>
-  <w:abstractNum w:abstractNumId="3" w15:restartNumberingAfterBreak="0">
+  <w:abstractNum w:abstractNumId="4" w15:restartNumberingAfterBreak="0">
     <w:nsid w:val="26500674"/>
     <w:multiLevelType w:val="multilevel"/>
     <w:tmpl w:val="39E2E114"/>
@@ -3316,7 +3634,7 @@
       </w:rPr>
     </w:lvl>
   </w:abstractNum>
-  <w:abstractNum w:abstractNumId="4" w15:restartNumberingAfterBreak="0">
+  <w:abstractNum w:abstractNumId="5" w15:restartNumberingAfterBreak="0">
     <w:nsid w:val="43C642CE"/>
     <w:multiLevelType w:val="hybridMultilevel"/>
     <w:tmpl w:val="3528C55A"/>
@@ -3429,7 +3747,7 @@
       </w:rPr>
     </w:lvl>
   </w:abstractNum>
-  <w:abstractNum w:abstractNumId="5" w15:restartNumberingAfterBreak="0">
+  <w:abstractNum w:abstractNumId="6" w15:restartNumberingAfterBreak="0">
     <w:nsid w:val="473D2CEB"/>
     <w:multiLevelType w:val="hybridMultilevel"/>
     <w:tmpl w:val="716EF636"/>
@@ -3542,7 +3860,7 @@
       </w:rPr>
     </w:lvl>
   </w:abstractNum>
-  <w:abstractNum w:abstractNumId="6" w15:restartNumberingAfterBreak="0">
+  <w:abstractNum w:abstractNumId="7" w15:restartNumberingAfterBreak="0">
     <w:nsid w:val="47652C5A"/>
     <w:multiLevelType w:val="hybridMultilevel"/>
     <w:tmpl w:val="7CE28B1C"/>
@@ -3655,7 +3973,7 @@
       </w:rPr>
     </w:lvl>
   </w:abstractNum>
-  <w:abstractNum w:abstractNumId="7" w15:restartNumberingAfterBreak="0">
+  <w:abstractNum w:abstractNumId="8" w15:restartNumberingAfterBreak="0">
     <w:nsid w:val="482C09C7"/>
     <w:multiLevelType w:val="hybridMultilevel"/>
     <w:tmpl w:val="BAC0CBB8"/>
@@ -3768,7 +4086,7 @@
       </w:rPr>
     </w:lvl>
   </w:abstractNum>
-  <w:abstractNum w:abstractNumId="8" w15:restartNumberingAfterBreak="0">
+  <w:abstractNum w:abstractNumId="9" w15:restartNumberingAfterBreak="0">
     <w:nsid w:val="604C184D"/>
     <w:multiLevelType w:val="multilevel"/>
     <w:tmpl w:val="CB667C56"/>
@@ -3917,7 +4235,7 @@
       </w:rPr>
     </w:lvl>
   </w:abstractNum>
-  <w:abstractNum w:abstractNumId="9" w15:restartNumberingAfterBreak="0">
+  <w:abstractNum w:abstractNumId="10" w15:restartNumberingAfterBreak="0">
     <w:nsid w:val="6F235D3E"/>
     <w:multiLevelType w:val="hybridMultilevel"/>
     <w:tmpl w:val="339A2474"/>
@@ -4030,7 +4348,7 @@
       </w:rPr>
     </w:lvl>
   </w:abstractNum>
-  <w:abstractNum w:abstractNumId="10" w15:restartNumberingAfterBreak="0">
+  <w:abstractNum w:abstractNumId="11" w15:restartNumberingAfterBreak="0">
     <w:nsid w:val="7EEF6F14"/>
     <w:multiLevelType w:val="hybridMultilevel"/>
     <w:tmpl w:val="453EB3CE"/>
@@ -4144,25 +4462,25 @@
     </w:lvl>
   </w:abstractNum>
   <w:num w:numId="1">
-    <w:abstractNumId w:val="4"/>
+    <w:abstractNumId w:val="5"/>
   </w:num>
   <w:num w:numId="2">
-    <w:abstractNumId w:val="6"/>
+    <w:abstractNumId w:val="7"/>
   </w:num>
   <w:num w:numId="3">
-    <w:abstractNumId w:val="2"/>
+    <w:abstractNumId w:val="3"/>
   </w:num>
   <w:num w:numId="4">
-    <w:abstractNumId w:val="9"/>
+    <w:abstractNumId w:val="10"/>
   </w:num>
   <w:num w:numId="5">
     <w:abstractNumId w:val="1"/>
   </w:num>
   <w:num w:numId="6">
-    <w:abstractNumId w:val="5"/>
+    <w:abstractNumId w:val="6"/>
   </w:num>
   <w:num w:numId="7">
-    <w:abstractNumId w:val="3"/>
+    <w:abstractNumId w:val="4"/>
     <w:lvlOverride w:ilvl="0">
       <w:lvl w:ilvl="0">
         <w:numFmt w:val="bullet"/>
@@ -4182,7 +4500,7 @@
     </w:lvlOverride>
   </w:num>
   <w:num w:numId="8">
-    <w:abstractNumId w:val="8"/>
+    <w:abstractNumId w:val="9"/>
     <w:lvlOverride w:ilvl="0">
       <w:lvl w:ilvl="0">
         <w:numFmt w:val="bullet"/>
@@ -4202,13 +4520,16 @@
     </w:lvlOverride>
   </w:num>
   <w:num w:numId="9">
-    <w:abstractNumId w:val="7"/>
+    <w:abstractNumId w:val="8"/>
   </w:num>
   <w:num w:numId="10">
-    <w:abstractNumId w:val="10"/>
+    <w:abstractNumId w:val="11"/>
   </w:num>
   <w:num w:numId="11">
     <w:abstractNumId w:val="0"/>
+  </w:num>
+  <w:num w:numId="12">
+    <w:abstractNumId w:val="2"/>
   </w:num>
 </w:numbering>
 </file>
@@ -4611,7 +4932,6 @@
   <w:style w:type="character" w:default="1" w:styleId="DefaultParagraphFont">
     <w:name w:val="Default Paragraph Font"/>
     <w:uiPriority w:val="1"/>
-    <w:semiHidden/>
     <w:unhideWhenUsed/>
   </w:style>
   <w:style w:type="table" w:default="1" w:styleId="TableNormal">

</xml_diff>

<commit_message>
Updated Where Does Data Live section
</commit_message>
<xml_diff>
--- a/the_code_issue_terms_and_definitions.docx
+++ b/the_code_issue_terms_and_definitions.docx
@@ -1,6 +1,6 @@
 
 <file path=word/document.xml><?xml version="1.0" encoding="utf-8"?>
-<w:document xmlns:wpc="http://schemas.microsoft.com/office/word/2010/wordprocessingCanvas" xmlns:cx="http://schemas.microsoft.com/office/drawing/2014/chartex" xmlns:cx1="http://schemas.microsoft.com/office/drawing/2015/9/8/chartex" xmlns:cx2="http://schemas.microsoft.com/office/drawing/2015/10/21/chartex" xmlns:cx3="http://schemas.microsoft.com/office/drawing/2016/5/9/chartex" xmlns:cx4="http://schemas.microsoft.com/office/drawing/2016/5/10/chartex" xmlns:cx5="http://schemas.microsoft.com/office/drawing/2016/5/11/chartex" xmlns:cx6="http://schemas.microsoft.com/office/drawing/2016/5/12/chartex" xmlns:cx7="http://schemas.microsoft.com/office/drawing/2016/5/13/chartex" xmlns:cx8="http://schemas.microsoft.com/office/drawing/2016/5/14/chartex" xmlns:mc="http://schemas.openxmlformats.org/markup-compatibility/2006" xmlns:aink="http://schemas.microsoft.com/office/drawing/2016/ink" xmlns:am3d="http://schemas.microsoft.com/office/drawing/2017/model3d" xmlns:o="urn:schemas-microsoft-com:office:office" xmlns:r="http://schemas.openxmlformats.org/officeDocument/2006/relationships" xmlns:m="http://schemas.openxmlformats.org/officeDocument/2006/math" xmlns:v="urn:schemas-microsoft-com:vml" xmlns:wp14="http://schemas.microsoft.com/office/word/2010/wordprocessingDrawing" xmlns:wp="http://schemas.openxmlformats.org/drawingml/2006/wordprocessingDrawing" xmlns:w10="urn:schemas-microsoft-com:office:word" xmlns:w="http://schemas.openxmlformats.org/wordprocessingml/2006/main" xmlns:w14="http://schemas.microsoft.com/office/word/2010/wordml" xmlns:w15="http://schemas.microsoft.com/office/word/2012/wordml" xmlns:w16cid="http://schemas.microsoft.com/office/word/2016/wordml/cid" xmlns:w16se="http://schemas.microsoft.com/office/word/2015/wordml/symex" xmlns:wpg="http://schemas.microsoft.com/office/word/2010/wordprocessingGroup" xmlns:wpi="http://schemas.microsoft.com/office/word/2010/wordprocessingInk" xmlns:wne="http://schemas.microsoft.com/office/word/2006/wordml" xmlns:wps="http://schemas.microsoft.com/office/word/2010/wordprocessingShape" mc:Ignorable="w14 w15 w16se w16cid wp14">
+<w:document xmlns:wpc="http://schemas.microsoft.com/office/word/2010/wordprocessingCanvas" xmlns:cx="http://schemas.microsoft.com/office/drawing/2014/chartex" xmlns:mc="http://schemas.openxmlformats.org/markup-compatibility/2006" xmlns:o="urn:schemas-microsoft-com:office:office" xmlns:r="http://schemas.openxmlformats.org/officeDocument/2006/relationships" xmlns:m="http://schemas.openxmlformats.org/officeDocument/2006/math" xmlns:v="urn:schemas-microsoft-com:vml" xmlns:wp14="http://schemas.microsoft.com/office/word/2010/wordprocessingDrawing" xmlns:wp="http://schemas.openxmlformats.org/drawingml/2006/wordprocessingDrawing" xmlns:w10="urn:schemas-microsoft-com:office:word" xmlns:w="http://schemas.openxmlformats.org/wordprocessingml/2006/main" xmlns:w14="http://schemas.microsoft.com/office/word/2010/wordml" xmlns:w15="http://schemas.microsoft.com/office/word/2012/wordml" xmlns:w16se="http://schemas.microsoft.com/office/word/2015/wordml/symex" xmlns:wpg="http://schemas.microsoft.com/office/word/2010/wordprocessingGroup" xmlns:wpi="http://schemas.microsoft.com/office/word/2010/wordprocessingInk" xmlns:wne="http://schemas.microsoft.com/office/word/2006/wordml" xmlns:wps="http://schemas.microsoft.com/office/word/2010/wordprocessingShape" mc:Ignorable="w14 w15 w16se wp14">
   <w:body>
     <w:p>
       <w:pPr>
@@ -1092,6 +1092,7 @@
           <w:sz w:val="24"/>
           <w:szCs w:val="24"/>
         </w:rPr>
+        <w:lastRenderedPageBreak/>
         <w:t>Algorithm</w:t>
       </w:r>
       <w:r>
@@ -1185,7 +1186,27 @@
           <w:sz w:val="24"/>
           <w:szCs w:val="24"/>
         </w:rPr>
-        <w:t xml:space="preserve"> Dijkstra. </w:t>
+        <w:t xml:space="preserve"> </w:t>
+      </w:r>
+      <w:proofErr w:type="spellStart"/>
+      <w:r>
+        <w:rPr>
+          <w:rFonts w:ascii="Calibri" w:eastAsia="Times New Roman" w:hAnsi="Calibri" w:cs="Calibri"/>
+          <w:color w:val="000000"/>
+          <w:sz w:val="24"/>
+          <w:szCs w:val="24"/>
+        </w:rPr>
+        <w:t>Dijkstra</w:t>
+      </w:r>
+      <w:proofErr w:type="spellEnd"/>
+      <w:r>
+        <w:rPr>
+          <w:rFonts w:ascii="Calibri" w:eastAsia="Times New Roman" w:hAnsi="Calibri" w:cs="Calibri"/>
+          <w:color w:val="000000"/>
+          <w:sz w:val="24"/>
+          <w:szCs w:val="24"/>
+        </w:rPr>
+        <w:t xml:space="preserve">. </w:t>
       </w:r>
     </w:p>
     <w:p>
@@ -1822,6 +1843,7 @@
         <w:rPr>
           <w:b/>
         </w:rPr>
+        <w:lastRenderedPageBreak/>
         <w:t xml:space="preserve">Panels </w:t>
       </w:r>
     </w:p>
@@ -2353,6 +2375,7 @@
         <w:rPr>
           <w:b/>
         </w:rPr>
+        <w:lastRenderedPageBreak/>
         <w:t>programming</w:t>
       </w:r>
     </w:p>
@@ -2782,6 +2805,7 @@
         <w:rPr>
           <w:b/>
         </w:rPr>
+        <w:lastRenderedPageBreak/>
         <w:t>Bikeshedding</w:t>
       </w:r>
       <w:proofErr w:type="spellEnd"/>
@@ -2897,7 +2921,15 @@
         <w:t xml:space="preserve">PHP: </w:t>
       </w:r>
       <w:r>
-        <w:t xml:space="preserve">Is a programming language that is commonly used for web development but can bet used as a general-purpose language.  Was created by Rasmus </w:t>
+        <w:t xml:space="preserve">Is a programming language that is commonly used for web development but can bet used as a general-purpose language.  Was created by </w:t>
+      </w:r>
+      <w:proofErr w:type="spellStart"/>
+      <w:r>
+        <w:t>Rasmus</w:t>
+      </w:r>
+      <w:proofErr w:type="spellEnd"/>
+      <w:r>
+        <w:t xml:space="preserve"> </w:t>
       </w:r>
       <w:proofErr w:type="spellStart"/>
       <w:r>
@@ -2975,13 +3007,125 @@
     <w:p>
       <w:pPr>
         <w:spacing w:before="160"/>
-      </w:pPr>
-      <w:r>
+        <w:rPr>
+          <w:b/>
+        </w:rPr>
+      </w:pPr>
+      <w:r>
+        <w:rPr>
+          <w:b/>
+        </w:rPr>
         <w:t>Where Does Data Live?</w:t>
       </w:r>
     </w:p>
     <w:p>
       <w:pPr>
+        <w:pStyle w:val="ListParagraph"/>
+        <w:numPr>
+          <w:ilvl w:val="0"/>
+          <w:numId w:val="16"/>
+        </w:numPr>
+        <w:spacing w:before="160"/>
+      </w:pPr>
+      <w:r>
+        <w:rPr>
+          <w:u w:val="single"/>
+        </w:rPr>
+        <w:t>Relational Databases:</w:t>
+      </w:r>
+      <w:r>
+        <w:t xml:space="preserve"> </w:t>
+      </w:r>
+      <w:r>
+        <w:rPr>
+          <w:rFonts w:ascii="Arial" w:hAnsi="Arial" w:cs="Arial"/>
+          <w:sz w:val="20"/>
+          <w:szCs w:val="20"/>
+          <w:lang w:val="en"/>
+        </w:rPr>
+        <w:t xml:space="preserve">is a digital database whose organization is based on the relational model of data, as proposed by E. F. </w:t>
+      </w:r>
+      <w:proofErr w:type="spellStart"/>
+      <w:r>
+        <w:rPr>
+          <w:rFonts w:ascii="Arial" w:hAnsi="Arial" w:cs="Arial"/>
+          <w:sz w:val="20"/>
+          <w:szCs w:val="20"/>
+          <w:lang w:val="en"/>
+        </w:rPr>
+        <w:t>Codd</w:t>
+      </w:r>
+      <w:proofErr w:type="spellEnd"/>
+      <w:r>
+        <w:rPr>
+          <w:rFonts w:ascii="Arial" w:hAnsi="Arial" w:cs="Arial"/>
+          <w:sz w:val="20"/>
+          <w:szCs w:val="20"/>
+          <w:lang w:val="en"/>
+        </w:rPr>
+        <w:t xml:space="preserve"> in 1970</w:t>
+      </w:r>
+      <w:r>
+        <w:rPr>
+          <w:rFonts w:ascii="Arial" w:hAnsi="Arial" w:cs="Arial"/>
+          <w:sz w:val="20"/>
+          <w:szCs w:val="20"/>
+          <w:lang w:val="en"/>
+        </w:rPr>
+        <w:t>.</w:t>
+      </w:r>
+    </w:p>
+    <w:p>
+      <w:pPr>
+        <w:pStyle w:val="ListParagraph"/>
+        <w:numPr>
+          <w:ilvl w:val="0"/>
+          <w:numId w:val="16"/>
+        </w:numPr>
+        <w:spacing w:before="160"/>
+      </w:pPr>
+      <w:r>
+        <w:rPr>
+          <w:rFonts w:ascii="Arial" w:hAnsi="Arial" w:cs="Arial"/>
+          <w:sz w:val="20"/>
+          <w:szCs w:val="20"/>
+          <w:u w:val="single"/>
+          <w:lang w:val="en"/>
+        </w:rPr>
+        <w:t>SQL</w:t>
+      </w:r>
+      <w:r>
+        <w:rPr>
+          <w:rFonts w:ascii="Arial" w:hAnsi="Arial" w:cs="Arial"/>
+          <w:sz w:val="20"/>
+          <w:szCs w:val="20"/>
+          <w:lang w:val="en"/>
+        </w:rPr>
+        <w:t xml:space="preserve">: </w:t>
+      </w:r>
+      <w:r>
+        <w:rPr>
+          <w:rFonts w:ascii="Arial" w:hAnsi="Arial" w:cs="Arial"/>
+          <w:sz w:val="20"/>
+          <w:szCs w:val="20"/>
+          <w:lang w:val="en"/>
+        </w:rPr>
+        <w:t>is a special-purpose programming langu</w:t>
+      </w:r>
+      <w:bookmarkStart w:id="0" w:name="_GoBack"/>
+      <w:bookmarkEnd w:id="0"/>
+      <w:r>
+        <w:rPr>
+          <w:rFonts w:ascii="Arial" w:hAnsi="Arial" w:cs="Arial"/>
+          <w:sz w:val="20"/>
+          <w:szCs w:val="20"/>
+          <w:lang w:val="en"/>
+        </w:rPr>
+        <w:t>age designed for managing data held in a relational database.</w:t>
+      </w:r>
+    </w:p>
+    <w:p>
+      <w:pPr>
         <w:spacing w:before="160"/>
         <w:rPr>
           <w:b/>
@@ -3086,6 +3230,7 @@
         <w:spacing w:before="160"/>
       </w:pPr>
       <w:r>
+        <w:lastRenderedPageBreak/>
         <w:t>JavaScript: Interpreted Programming Language, allows for browser based computing in webpages</w:t>
       </w:r>
     </w:p>
@@ -3497,6 +3642,7 @@
         <w:rPr>
           <w:u w:val="single"/>
         </w:rPr>
+        <w:lastRenderedPageBreak/>
         <w:t>MIDI</w:t>
       </w:r>
       <w:r>
@@ -3507,8 +3653,6 @@
       <w:pPr>
         <w:spacing w:before="160"/>
       </w:pPr>
-      <w:bookmarkStart w:id="0" w:name="_GoBack"/>
-      <w:bookmarkEnd w:id="0"/>
     </w:p>
     <w:p>
       <w:pPr>
@@ -3535,7 +3679,7 @@
 </file>
 
 <file path=word/numbering.xml><?xml version="1.0" encoding="utf-8"?>
-<w:numbering xmlns:wpc="http://schemas.microsoft.com/office/word/2010/wordprocessingCanvas" xmlns:cx="http://schemas.microsoft.com/office/drawing/2014/chartex" xmlns:cx1="http://schemas.microsoft.com/office/drawing/2015/9/8/chartex" xmlns:cx2="http://schemas.microsoft.com/office/drawing/2015/10/21/chartex" xmlns:cx3="http://schemas.microsoft.com/office/drawing/2016/5/9/chartex" xmlns:cx4="http://schemas.microsoft.com/office/drawing/2016/5/10/chartex" xmlns:cx5="http://schemas.microsoft.com/office/drawing/2016/5/11/chartex" xmlns:cx6="http://schemas.microsoft.com/office/drawing/2016/5/12/chartex" xmlns:cx7="http://schemas.microsoft.com/office/drawing/2016/5/13/chartex" xmlns:cx8="http://schemas.microsoft.com/office/drawing/2016/5/14/chartex" xmlns:mc="http://schemas.openxmlformats.org/markup-compatibility/2006" xmlns:aink="http://schemas.microsoft.com/office/drawing/2016/ink" xmlns:am3d="http://schemas.microsoft.com/office/drawing/2017/model3d" xmlns:o="urn:schemas-microsoft-com:office:office" xmlns:r="http://schemas.openxmlformats.org/officeDocument/2006/relationships" xmlns:m="http://schemas.openxmlformats.org/officeDocument/2006/math" xmlns:v="urn:schemas-microsoft-com:vml" xmlns:wp14="http://schemas.microsoft.com/office/word/2010/wordprocessingDrawing" xmlns:wp="http://schemas.openxmlformats.org/drawingml/2006/wordprocessingDrawing" xmlns:w10="urn:schemas-microsoft-com:office:word" xmlns:w="http://schemas.openxmlformats.org/wordprocessingml/2006/main" xmlns:w14="http://schemas.microsoft.com/office/word/2010/wordml" xmlns:w15="http://schemas.microsoft.com/office/word/2012/wordml" xmlns:w16cid="http://schemas.microsoft.com/office/word/2016/wordml/cid" xmlns:w16se="http://schemas.microsoft.com/office/word/2015/wordml/symex" xmlns:wpg="http://schemas.microsoft.com/office/word/2010/wordprocessingGroup" xmlns:wpi="http://schemas.microsoft.com/office/word/2010/wordprocessingInk" xmlns:wne="http://schemas.microsoft.com/office/word/2006/wordml" xmlns:wps="http://schemas.microsoft.com/office/word/2010/wordprocessingShape" mc:Ignorable="w14 w15 w16se w16cid wp14">
+<w:numbering xmlns:wpc="http://schemas.microsoft.com/office/word/2010/wordprocessingCanvas" xmlns:cx="http://schemas.microsoft.com/office/drawing/2014/chartex" xmlns:mc="http://schemas.openxmlformats.org/markup-compatibility/2006" xmlns:o="urn:schemas-microsoft-com:office:office" xmlns:r="http://schemas.openxmlformats.org/officeDocument/2006/relationships" xmlns:m="http://schemas.openxmlformats.org/officeDocument/2006/math" xmlns:v="urn:schemas-microsoft-com:vml" xmlns:wp14="http://schemas.microsoft.com/office/word/2010/wordprocessingDrawing" xmlns:wp="http://schemas.openxmlformats.org/drawingml/2006/wordprocessingDrawing" xmlns:w10="urn:schemas-microsoft-com:office:word" xmlns:w="http://schemas.openxmlformats.org/wordprocessingml/2006/main" xmlns:w14="http://schemas.microsoft.com/office/word/2010/wordml" xmlns:w15="http://schemas.microsoft.com/office/word/2012/wordml" xmlns:w16se="http://schemas.microsoft.com/office/word/2015/wordml/symex" xmlns:wpg="http://schemas.microsoft.com/office/word/2010/wordprocessingGroup" xmlns:wpi="http://schemas.microsoft.com/office/word/2010/wordprocessingInk" xmlns:wne="http://schemas.microsoft.com/office/word/2006/wordml" xmlns:wps="http://schemas.microsoft.com/office/word/2010/wordprocessingShape" mc:Ignorable="w14 w15 w16se wp14">
   <w:abstractNum w:abstractNumId="0" w15:restartNumberingAfterBreak="0">
     <w:nsid w:val="010C4886"/>
     <w:multiLevelType w:val="hybridMultilevel"/>
@@ -5015,6 +5159,119 @@
     </w:lvl>
   </w:abstractNum>
   <w:abstractNum w:abstractNumId="12" w15:restartNumberingAfterBreak="0">
+    <w:nsid w:val="61AB2CB9"/>
+    <w:multiLevelType w:val="hybridMultilevel"/>
+    <w:tmpl w:val="DB20DBDA"/>
+    <w:lvl w:ilvl="0" w:tplc="04090001">
+      <w:start w:val="1"/>
+      <w:numFmt w:val="bullet"/>
+      <w:lvlText w:val=""/>
+      <w:lvlJc w:val="left"/>
+      <w:pPr>
+        <w:ind w:left="1080" w:hanging="360"/>
+      </w:pPr>
+      <w:rPr>
+        <w:rFonts w:ascii="Symbol" w:hAnsi="Symbol" w:hint="default"/>
+      </w:rPr>
+    </w:lvl>
+    <w:lvl w:ilvl="1" w:tplc="04090003" w:tentative="1">
+      <w:start w:val="1"/>
+      <w:numFmt w:val="bullet"/>
+      <w:lvlText w:val="o"/>
+      <w:lvlJc w:val="left"/>
+      <w:pPr>
+        <w:ind w:left="1800" w:hanging="360"/>
+      </w:pPr>
+      <w:rPr>
+        <w:rFonts w:ascii="Courier New" w:hAnsi="Courier New" w:cs="Courier New" w:hint="default"/>
+      </w:rPr>
+    </w:lvl>
+    <w:lvl w:ilvl="2" w:tplc="04090005" w:tentative="1">
+      <w:start w:val="1"/>
+      <w:numFmt w:val="bullet"/>
+      <w:lvlText w:val=""/>
+      <w:lvlJc w:val="left"/>
+      <w:pPr>
+        <w:ind w:left="2520" w:hanging="360"/>
+      </w:pPr>
+      <w:rPr>
+        <w:rFonts w:ascii="Wingdings" w:hAnsi="Wingdings" w:hint="default"/>
+      </w:rPr>
+    </w:lvl>
+    <w:lvl w:ilvl="3" w:tplc="04090001" w:tentative="1">
+      <w:start w:val="1"/>
+      <w:numFmt w:val="bullet"/>
+      <w:lvlText w:val=""/>
+      <w:lvlJc w:val="left"/>
+      <w:pPr>
+        <w:ind w:left="3240" w:hanging="360"/>
+      </w:pPr>
+      <w:rPr>
+        <w:rFonts w:ascii="Symbol" w:hAnsi="Symbol" w:hint="default"/>
+      </w:rPr>
+    </w:lvl>
+    <w:lvl w:ilvl="4" w:tplc="04090003" w:tentative="1">
+      <w:start w:val="1"/>
+      <w:numFmt w:val="bullet"/>
+      <w:lvlText w:val="o"/>
+      <w:lvlJc w:val="left"/>
+      <w:pPr>
+        <w:ind w:left="3960" w:hanging="360"/>
+      </w:pPr>
+      <w:rPr>
+        <w:rFonts w:ascii="Courier New" w:hAnsi="Courier New" w:cs="Courier New" w:hint="default"/>
+      </w:rPr>
+    </w:lvl>
+    <w:lvl w:ilvl="5" w:tplc="04090005" w:tentative="1">
+      <w:start w:val="1"/>
+      <w:numFmt w:val="bullet"/>
+      <w:lvlText w:val=""/>
+      <w:lvlJc w:val="left"/>
+      <w:pPr>
+        <w:ind w:left="4680" w:hanging="360"/>
+      </w:pPr>
+      <w:rPr>
+        <w:rFonts w:ascii="Wingdings" w:hAnsi="Wingdings" w:hint="default"/>
+      </w:rPr>
+    </w:lvl>
+    <w:lvl w:ilvl="6" w:tplc="04090001" w:tentative="1">
+      <w:start w:val="1"/>
+      <w:numFmt w:val="bullet"/>
+      <w:lvlText w:val=""/>
+      <w:lvlJc w:val="left"/>
+      <w:pPr>
+        <w:ind w:left="5400" w:hanging="360"/>
+      </w:pPr>
+      <w:rPr>
+        <w:rFonts w:ascii="Symbol" w:hAnsi="Symbol" w:hint="default"/>
+      </w:rPr>
+    </w:lvl>
+    <w:lvl w:ilvl="7" w:tplc="04090003" w:tentative="1">
+      <w:start w:val="1"/>
+      <w:numFmt w:val="bullet"/>
+      <w:lvlText w:val="o"/>
+      <w:lvlJc w:val="left"/>
+      <w:pPr>
+        <w:ind w:left="6120" w:hanging="360"/>
+      </w:pPr>
+      <w:rPr>
+        <w:rFonts w:ascii="Courier New" w:hAnsi="Courier New" w:cs="Courier New" w:hint="default"/>
+      </w:rPr>
+    </w:lvl>
+    <w:lvl w:ilvl="8" w:tplc="04090005" w:tentative="1">
+      <w:start w:val="1"/>
+      <w:numFmt w:val="bullet"/>
+      <w:lvlText w:val=""/>
+      <w:lvlJc w:val="left"/>
+      <w:pPr>
+        <w:ind w:left="6840" w:hanging="360"/>
+      </w:pPr>
+      <w:rPr>
+        <w:rFonts w:ascii="Wingdings" w:hAnsi="Wingdings" w:hint="default"/>
+      </w:rPr>
+    </w:lvl>
+  </w:abstractNum>
+  <w:abstractNum w:abstractNumId="13" w15:restartNumberingAfterBreak="0">
     <w:nsid w:val="6B671416"/>
     <w:multiLevelType w:val="hybridMultilevel"/>
     <w:tmpl w:val="96F494E8"/>
@@ -5127,7 +5384,7 @@
       </w:rPr>
     </w:lvl>
   </w:abstractNum>
-  <w:abstractNum w:abstractNumId="13" w15:restartNumberingAfterBreak="0">
+  <w:abstractNum w:abstractNumId="14" w15:restartNumberingAfterBreak="0">
     <w:nsid w:val="6F235D3E"/>
     <w:multiLevelType w:val="hybridMultilevel"/>
     <w:tmpl w:val="339A2474"/>
@@ -5240,7 +5497,7 @@
       </w:rPr>
     </w:lvl>
   </w:abstractNum>
-  <w:abstractNum w:abstractNumId="14" w15:restartNumberingAfterBreak="0">
+  <w:abstractNum w:abstractNumId="15" w15:restartNumberingAfterBreak="0">
     <w:nsid w:val="7EEF6F14"/>
     <w:multiLevelType w:val="hybridMultilevel"/>
     <w:tmpl w:val="453EB3CE"/>
@@ -5363,7 +5620,7 @@
     <w:abstractNumId w:val="3"/>
   </w:num>
   <w:num w:numId="4">
-    <w:abstractNumId w:val="13"/>
+    <w:abstractNumId w:val="14"/>
   </w:num>
   <w:num w:numId="5">
     <w:abstractNumId w:val="1"/>
@@ -5415,7 +5672,7 @@
     <w:abstractNumId w:val="9"/>
   </w:num>
   <w:num w:numId="10">
-    <w:abstractNumId w:val="14"/>
+    <w:abstractNumId w:val="15"/>
   </w:num>
   <w:num w:numId="11">
     <w:abstractNumId w:val="0"/>
@@ -5427,16 +5684,19 @@
     <w:abstractNumId w:val="10"/>
   </w:num>
   <w:num w:numId="14">
-    <w:abstractNumId w:val="12"/>
+    <w:abstractNumId w:val="13"/>
   </w:num>
   <w:num w:numId="15">
     <w:abstractNumId w:val="5"/>
+  </w:num>
+  <w:num w:numId="16">
+    <w:abstractNumId w:val="12"/>
   </w:num>
 </w:numbering>
 </file>
 
 <file path=word/styles.xml><?xml version="1.0" encoding="utf-8"?>
-<w:styles xmlns:mc="http://schemas.openxmlformats.org/markup-compatibility/2006" xmlns:r="http://schemas.openxmlformats.org/officeDocument/2006/relationships" xmlns:w="http://schemas.openxmlformats.org/wordprocessingml/2006/main" xmlns:w14="http://schemas.microsoft.com/office/word/2010/wordml" xmlns:w15="http://schemas.microsoft.com/office/word/2012/wordml" xmlns:w16cid="http://schemas.microsoft.com/office/word/2016/wordml/cid" xmlns:w16se="http://schemas.microsoft.com/office/word/2015/wordml/symex" mc:Ignorable="w14 w15 w16se w16cid">
+<w:styles xmlns:mc="http://schemas.openxmlformats.org/markup-compatibility/2006" xmlns:r="http://schemas.openxmlformats.org/officeDocument/2006/relationships" xmlns:w="http://schemas.openxmlformats.org/wordprocessingml/2006/main" xmlns:w14="http://schemas.microsoft.com/office/word/2010/wordml" xmlns:w15="http://schemas.microsoft.com/office/word/2012/wordml" xmlns:w16se="http://schemas.microsoft.com/office/word/2015/wordml/symex" mc:Ignorable="w14 w15 w16se">
   <w:docDefaults>
     <w:rPrDefault>
       <w:rPr>
@@ -5453,7 +5713,7 @@
       </w:pPr>
     </w:pPrDefault>
   </w:docDefaults>
-  <w:latentStyles w:defLockedState="0" w:defUIPriority="99" w:defSemiHidden="0" w:defUnhideWhenUsed="0" w:defQFormat="0" w:count="375">
+  <w:latentStyles w:defLockedState="0" w:defUIPriority="99" w:defSemiHidden="0" w:defUnhideWhenUsed="0" w:defQFormat="0" w:count="371">
     <w:lsdException w:name="Normal" w:uiPriority="0" w:qFormat="1"/>
     <w:lsdException w:name="heading 1" w:uiPriority="9" w:qFormat="1"/>
     <w:lsdException w:name="heading 2" w:semiHidden="1" w:uiPriority="9" w:unhideWhenUsed="1" w:qFormat="1"/>
@@ -5559,6 +5819,7 @@
     <w:lsdException w:name="HTML Sample" w:semiHidden="1" w:unhideWhenUsed="1"/>
     <w:lsdException w:name="HTML Typewriter" w:semiHidden="1" w:unhideWhenUsed="1"/>
     <w:lsdException w:name="HTML Variable" w:semiHidden="1" w:unhideWhenUsed="1"/>
+    <w:lsdException w:name="Normal Table" w:semiHidden="1" w:unhideWhenUsed="1"/>
     <w:lsdException w:name="annotation subject" w:semiHidden="1" w:unhideWhenUsed="1"/>
     <w:lsdException w:name="No List" w:semiHidden="1" w:unhideWhenUsed="1"/>
     <w:lsdException w:name="Outline List 1" w:semiHidden="1" w:unhideWhenUsed="1"/>
@@ -5602,8 +5863,10 @@
     <w:lsdException w:name="Table Elegant" w:semiHidden="1" w:unhideWhenUsed="1"/>
     <w:lsdException w:name="Table Professional" w:semiHidden="1" w:unhideWhenUsed="1"/>
     <w:lsdException w:name="Table Subtle 1" w:semiHidden="1" w:unhideWhenUsed="1"/>
+    <w:lsdException w:name="Table Subtle 2" w:semiHidden="1" w:unhideWhenUsed="1"/>
     <w:lsdException w:name="Table Web 1" w:semiHidden="1" w:unhideWhenUsed="1"/>
     <w:lsdException w:name="Table Web 2" w:semiHidden="1" w:unhideWhenUsed="1"/>
+    <w:lsdException w:name="Table Web 3" w:semiHidden="1" w:unhideWhenUsed="1"/>
     <w:lsdException w:name="Balloon Text" w:semiHidden="1" w:unhideWhenUsed="1"/>
     <w:lsdException w:name="Table Grid" w:uiPriority="39"/>
     <w:lsdException w:name="Table Theme" w:semiHidden="1" w:unhideWhenUsed="1"/>
@@ -5822,10 +6085,6 @@
     <w:lsdException w:name="List Table 5 Dark Accent 6" w:uiPriority="50"/>
     <w:lsdException w:name="List Table 6 Colorful Accent 6" w:uiPriority="51"/>
     <w:lsdException w:name="List Table 7 Colorful Accent 6" w:uiPriority="52"/>
-    <w:lsdException w:name="Mention" w:semiHidden="1" w:unhideWhenUsed="1"/>
-    <w:lsdException w:name="Smart Hyperlink" w:semiHidden="1" w:unhideWhenUsed="1"/>
-    <w:lsdException w:name="Hashtag" w:semiHidden="1" w:unhideWhenUsed="1"/>
-    <w:lsdException w:name="Unresolved Mention" w:semiHidden="1" w:unhideWhenUsed="1"/>
   </w:latentStyles>
   <w:style w:type="paragraph" w:default="1" w:styleId="Normal">
     <w:name w:val="Normal"/>

</xml_diff>

<commit_message>
Minor edits to my section using the correct method (RB)
</commit_message>
<xml_diff>
--- a/the_code_issue_terms_and_definitions.docx
+++ b/the_code_issue_terms_and_definitions.docx
@@ -55,19 +55,11 @@
         <w:spacing w:before="160"/>
         <w:contextualSpacing w:val="0"/>
       </w:pPr>
-      <w:proofErr w:type="spellStart"/>
       <w:r>
         <w:rPr>
           <w:i/>
         </w:rPr>
-        <w:t>TMitTB</w:t>
-      </w:r>
-      <w:proofErr w:type="spellEnd"/>
-      <w:r>
-        <w:rPr>
-          <w:i/>
-        </w:rPr>
-        <w:t xml:space="preserve"> (the man in the taupe blazer)</w:t>
+        <w:t>TMitTB (the man in the taupe blazer)</w:t>
       </w:r>
       <w:r>
         <w:t>: technical team lead</w:t>
@@ -444,21 +436,7 @@
         <w:rPr>
           <w:rFonts w:ascii="Times New Roman" w:eastAsia="Times New Roman" w:hAnsi="Times New Roman" w:cs="Times New Roman"/>
         </w:rPr>
-        <w:t>into other XML documents or other formats like HTML (</w:t>
-      </w:r>
-      <w:proofErr w:type="spellStart"/>
-      <w:r>
-        <w:rPr>
-          <w:rFonts w:ascii="Times New Roman" w:eastAsia="Times New Roman" w:hAnsi="Times New Roman" w:cs="Times New Roman"/>
-        </w:rPr>
-        <w:t>HyperText</w:t>
-      </w:r>
-      <w:proofErr w:type="spellEnd"/>
-      <w:r>
-        <w:rPr>
-          <w:rFonts w:ascii="Times New Roman" w:eastAsia="Times New Roman" w:hAnsi="Times New Roman" w:cs="Times New Roman"/>
-        </w:rPr>
-        <w:t xml:space="preserve"> Markup Language) </w:t>
+        <w:t xml:space="preserve">into other XML documents or other formats like HTML (HyperText Markup Language) </w:t>
       </w:r>
     </w:p>
     <w:p>
@@ -492,14 +470,12 @@
           <w:b/>
         </w:rPr>
       </w:pPr>
-      <w:proofErr w:type="spellStart"/>
       <w:r>
         <w:rPr>
           <w:b/>
         </w:rPr>
         <w:t>Scancode</w:t>
       </w:r>
-      <w:proofErr w:type="spellEnd"/>
       <w:r>
         <w:t xml:space="preserve"> this is the data sent by the keyboard reporting which keys have been pressed to the computer; each key is assigned a number or sequence of numbers</w:t>
       </w:r>
@@ -523,15 +499,7 @@
         <w:t xml:space="preserve">ASCII </w:t>
       </w:r>
       <w:r>
-        <w:t>American Standard Code for Info Interchange, a character encoding standard that encodes 128 specified characters into eight-bit integers, e.g. the letter “</w:t>
-      </w:r>
-      <w:proofErr w:type="spellStart"/>
-      <w:r>
-        <w:t>i</w:t>
-      </w:r>
-      <w:proofErr w:type="spellEnd"/>
-      <w:r>
-        <w:t>” as 01101001</w:t>
+        <w:t>American Standard Code for Info Interchange, a character encoding standard that encodes 128 specified characters into eight-bit integers, e.g. the letter “i” as 01101001</w:t>
       </w:r>
     </w:p>
     <w:p>
@@ -784,23 +752,7 @@
           <w:rFonts w:eastAsia="Times New Roman" w:cstheme="minorHAnsi"/>
           <w:color w:val="191B0E"/>
         </w:rPr>
-        <w:t xml:space="preserve"> – a proprietary array processing language developed by Arthur Whitney and commercialized by </w:t>
-      </w:r>
-      <w:proofErr w:type="spellStart"/>
-      <w:r>
-        <w:rPr>
-          <w:rFonts w:eastAsia="Times New Roman" w:cstheme="minorHAnsi"/>
-          <w:color w:val="191B0E"/>
-        </w:rPr>
-        <w:t>Kx</w:t>
-      </w:r>
-      <w:proofErr w:type="spellEnd"/>
-      <w:r>
-        <w:rPr>
-          <w:rFonts w:eastAsia="Times New Roman" w:cstheme="minorHAnsi"/>
-          <w:color w:val="191B0E"/>
-        </w:rPr>
-        <w:t xml:space="preserve"> Systems.</w:t>
+        <w:t xml:space="preserve"> – a proprietary array processing language developed by Arthur Whitney and commercialized by Kx Systems.</w:t>
       </w:r>
     </w:p>
     <w:p>
@@ -856,7 +808,6 @@
         </w:rPr>
         <w:t xml:space="preserve">–an acronym for </w:t>
       </w:r>
-      <w:proofErr w:type="spellStart"/>
       <w:r>
         <w:rPr>
           <w:rFonts w:eastAsia="Times New Roman" w:cstheme="minorHAnsi"/>
@@ -871,40 +822,23 @@
           <w:rFonts w:eastAsia="Times New Roman" w:cstheme="minorHAnsi"/>
           <w:color w:val="191B0E"/>
         </w:rPr>
-        <w:t>mula</w:t>
-      </w:r>
-      <w:proofErr w:type="spellEnd"/>
+        <w:t xml:space="preserve">mula </w:t>
+      </w:r>
+      <w:r>
+        <w:rPr>
+          <w:rFonts w:eastAsia="Times New Roman" w:cstheme="minorHAnsi"/>
+          <w:b/>
+          <w:bCs/>
+          <w:color w:val="191B0E"/>
+        </w:rPr>
+        <w:t>TRAN</w:t>
+      </w:r>
       <w:r>
         <w:rPr>
           <w:rFonts w:eastAsia="Times New Roman" w:cstheme="minorHAnsi"/>
           <w:color w:val="191B0E"/>
         </w:rPr>
-        <w:t xml:space="preserve"> </w:t>
-      </w:r>
-      <w:proofErr w:type="spellStart"/>
-      <w:r>
-        <w:rPr>
-          <w:rFonts w:eastAsia="Times New Roman" w:cstheme="minorHAnsi"/>
-          <w:b/>
-          <w:bCs/>
-          <w:color w:val="191B0E"/>
-        </w:rPr>
-        <w:t>TRAN</w:t>
-      </w:r>
-      <w:r>
-        <w:rPr>
-          <w:rFonts w:eastAsia="Times New Roman" w:cstheme="minorHAnsi"/>
-          <w:color w:val="191B0E"/>
-        </w:rPr>
-        <w:t>slation</w:t>
-      </w:r>
-      <w:proofErr w:type="spellEnd"/>
-      <w:r>
-        <w:rPr>
-          <w:rFonts w:eastAsia="Times New Roman" w:cstheme="minorHAnsi"/>
-          <w:color w:val="191B0E"/>
-        </w:rPr>
-        <w:t xml:space="preserve"> designed to allow easy translation of math formulas into code.</w:t>
+        <w:t>slation designed to allow easy translation of math formulas into code.</w:t>
       </w:r>
     </w:p>
     <w:p>
@@ -1166,9 +1100,45 @@
           <w:sz w:val="24"/>
           <w:szCs w:val="24"/>
         </w:rPr>
-        <w:t xml:space="preserve"> A method for finding the shortest paths between nodes in a graph or road network, developed by </w:t>
-      </w:r>
-      <w:proofErr w:type="spellStart"/>
+        <w:t xml:space="preserve"> A method for finding the shortest paths between nodes in a graph or road network, developed by Edsger Dijkstra. </w:t>
+      </w:r>
+    </w:p>
+    <w:p>
+      <w:pPr>
+        <w:pStyle w:val="ListParagraph"/>
+        <w:spacing w:after="0" w:line="240" w:lineRule="auto"/>
+        <w:ind w:left="1440" w:firstLine="0"/>
+        <w:rPr>
+          <w:rFonts w:ascii="Times New Roman" w:eastAsia="Times New Roman" w:hAnsi="Times New Roman" w:cs="Times New Roman"/>
+          <w:sz w:val="24"/>
+          <w:szCs w:val="24"/>
+        </w:rPr>
+      </w:pPr>
+    </w:p>
+    <w:p>
+      <w:pPr>
+        <w:pStyle w:val="ListParagraph"/>
+        <w:numPr>
+          <w:ilvl w:val="0"/>
+          <w:numId w:val="13"/>
+        </w:numPr>
+        <w:spacing w:after="0" w:line="240" w:lineRule="auto"/>
+        <w:rPr>
+          <w:rFonts w:ascii="Times New Roman" w:eastAsia="Times New Roman" w:hAnsi="Times New Roman" w:cs="Times New Roman"/>
+          <w:sz w:val="24"/>
+          <w:szCs w:val="24"/>
+        </w:rPr>
+      </w:pPr>
+      <w:r>
+        <w:rPr>
+          <w:rFonts w:ascii="Calibri" w:eastAsia="Times New Roman" w:hAnsi="Calibri" w:cs="Calibri"/>
+          <w:b/>
+          <w:color w:val="000000"/>
+          <w:sz w:val="24"/>
+          <w:szCs w:val="24"/>
+        </w:rPr>
+        <w:t>Euclid’s algorithm</w:t>
+      </w:r>
       <w:r>
         <w:rPr>
           <w:rFonts w:ascii="Calibri" w:eastAsia="Times New Roman" w:hAnsi="Calibri" w:cs="Calibri"/>
@@ -1176,9 +1146,8 @@
           <w:sz w:val="24"/>
           <w:szCs w:val="24"/>
         </w:rPr>
-        <w:t>Edsger</w:t>
-      </w:r>
-      <w:proofErr w:type="spellEnd"/>
+        <w:t>:</w:t>
+      </w:r>
       <w:r>
         <w:rPr>
           <w:rFonts w:ascii="Calibri" w:eastAsia="Times New Roman" w:hAnsi="Calibri" w:cs="Calibri"/>
@@ -1186,9 +1155,45 @@
           <w:sz w:val="24"/>
           <w:szCs w:val="24"/>
         </w:rPr>
-        <w:t xml:space="preserve"> </w:t>
-      </w:r>
-      <w:proofErr w:type="spellStart"/>
+        <w:t xml:space="preserve"> A method for finding the greatest common divisor between two positive integers, without leaving a remainder. </w:t>
+      </w:r>
+    </w:p>
+    <w:p>
+      <w:pPr>
+        <w:pStyle w:val="ListParagraph"/>
+        <w:spacing w:after="0" w:line="240" w:lineRule="auto"/>
+        <w:ind w:left="1440" w:firstLine="0"/>
+        <w:rPr>
+          <w:rFonts w:ascii="Times New Roman" w:eastAsia="Times New Roman" w:hAnsi="Times New Roman" w:cs="Times New Roman"/>
+          <w:sz w:val="24"/>
+          <w:szCs w:val="24"/>
+        </w:rPr>
+      </w:pPr>
+    </w:p>
+    <w:p>
+      <w:pPr>
+        <w:pStyle w:val="ListParagraph"/>
+        <w:numPr>
+          <w:ilvl w:val="0"/>
+          <w:numId w:val="13"/>
+        </w:numPr>
+        <w:spacing w:after="0" w:line="240" w:lineRule="auto"/>
+        <w:rPr>
+          <w:rFonts w:ascii="Times New Roman" w:eastAsia="Times New Roman" w:hAnsi="Times New Roman" w:cs="Times New Roman"/>
+          <w:sz w:val="24"/>
+          <w:szCs w:val="24"/>
+        </w:rPr>
+      </w:pPr>
+      <w:r>
+        <w:rPr>
+          <w:rFonts w:ascii="Calibri" w:eastAsia="Times New Roman" w:hAnsi="Calibri" w:cs="Calibri"/>
+          <w:b/>
+          <w:color w:val="000000"/>
+          <w:sz w:val="24"/>
+          <w:szCs w:val="24"/>
+        </w:rPr>
+        <w:t>PostScript</w:t>
+      </w:r>
       <w:r>
         <w:rPr>
           <w:rFonts w:ascii="Calibri" w:eastAsia="Times New Roman" w:hAnsi="Calibri" w:cs="Calibri"/>
@@ -1196,9 +1201,8 @@
           <w:sz w:val="24"/>
           <w:szCs w:val="24"/>
         </w:rPr>
-        <w:t>Dijkstra</w:t>
-      </w:r>
-      <w:proofErr w:type="spellEnd"/>
+        <w:t xml:space="preserve">: </w:t>
+      </w:r>
       <w:r>
         <w:rPr>
           <w:rFonts w:ascii="Calibri" w:eastAsia="Times New Roman" w:hAnsi="Calibri" w:cs="Calibri"/>
@@ -1206,14 +1210,13 @@
           <w:sz w:val="24"/>
           <w:szCs w:val="24"/>
         </w:rPr>
-        <w:t xml:space="preserve">. </w:t>
-      </w:r>
-    </w:p>
-    <w:p>
-      <w:pPr>
-        <w:pStyle w:val="ListParagraph"/>
+        <w:t xml:space="preserve">A programming language originally designed to program printers. A page description language in the electronic publishing and desktop printing, created by Adobe System. </w:t>
+      </w:r>
+    </w:p>
+    <w:p>
+      <w:pPr>
         <w:spacing w:after="0" w:line="240" w:lineRule="auto"/>
-        <w:ind w:left="1440" w:firstLine="0"/>
+        <w:ind w:left="0" w:firstLine="0"/>
         <w:rPr>
           <w:rFonts w:ascii="Times New Roman" w:eastAsia="Times New Roman" w:hAnsi="Times New Roman" w:cs="Times New Roman"/>
           <w:sz w:val="24"/>
@@ -1243,7 +1246,7 @@
           <w:sz w:val="24"/>
           <w:szCs w:val="24"/>
         </w:rPr>
-        <w:t>Euclid’s algorithm</w:t>
+        <w:t>Stack</w:t>
       </w:r>
       <w:r>
         <w:rPr>
@@ -1261,45 +1264,20 @@
           <w:sz w:val="24"/>
           <w:szCs w:val="24"/>
         </w:rPr>
-        <w:t xml:space="preserve"> A method for finding the greatest common divisor between two positive integers, without leaving a remainder. </w:t>
+        <w:t xml:space="preserve"> fundamental algorithmic structure in computing. For instance, method foo ( ) calls method goo ( ). Method goo ( ) calls method zoo ( ). </w:t>
       </w:r>
     </w:p>
     <w:p>
       <w:pPr>
         <w:pStyle w:val="ListParagraph"/>
         <w:spacing w:after="0" w:line="240" w:lineRule="auto"/>
-        <w:ind w:left="1440" w:firstLine="0"/>
+        <w:ind w:left="2160" w:firstLine="720"/>
         <w:rPr>
           <w:rFonts w:ascii="Times New Roman" w:eastAsia="Times New Roman" w:hAnsi="Times New Roman" w:cs="Times New Roman"/>
           <w:sz w:val="24"/>
           <w:szCs w:val="24"/>
         </w:rPr>
       </w:pPr>
-    </w:p>
-    <w:p>
-      <w:pPr>
-        <w:pStyle w:val="ListParagraph"/>
-        <w:numPr>
-          <w:ilvl w:val="0"/>
-          <w:numId w:val="13"/>
-        </w:numPr>
-        <w:spacing w:after="0" w:line="240" w:lineRule="auto"/>
-        <w:rPr>
-          <w:rFonts w:ascii="Times New Roman" w:eastAsia="Times New Roman" w:hAnsi="Times New Roman" w:cs="Times New Roman"/>
-          <w:sz w:val="24"/>
-          <w:szCs w:val="24"/>
-        </w:rPr>
-      </w:pPr>
-      <w:r>
-        <w:rPr>
-          <w:rFonts w:ascii="Calibri" w:eastAsia="Times New Roman" w:hAnsi="Calibri" w:cs="Calibri"/>
-          <w:b/>
-          <w:color w:val="000000"/>
-          <w:sz w:val="24"/>
-          <w:szCs w:val="24"/>
-        </w:rPr>
-        <w:t>PostScript</w:t>
-      </w:r>
       <w:r>
         <w:rPr>
           <w:rFonts w:ascii="Calibri" w:eastAsia="Times New Roman" w:hAnsi="Calibri" w:cs="Calibri"/>
@@ -1307,7 +1285,7 @@
           <w:sz w:val="24"/>
           <w:szCs w:val="24"/>
         </w:rPr>
-        <w:t xml:space="preserve">: </w:t>
+        <w:t xml:space="preserve">For example, </w:t>
       </w:r>
       <w:r>
         <w:rPr>
@@ -1316,43 +1294,7 @@
           <w:sz w:val="24"/>
           <w:szCs w:val="24"/>
         </w:rPr>
-        <w:t xml:space="preserve">A programming language originally designed to program printers. A page description language in the electronic publishing and desktop printing, created by Adobe System. </w:t>
-      </w:r>
-    </w:p>
-    <w:p>
-      <w:pPr>
-        <w:spacing w:after="0" w:line="240" w:lineRule="auto"/>
-        <w:ind w:left="0" w:firstLine="0"/>
-        <w:rPr>
-          <w:rFonts w:ascii="Times New Roman" w:eastAsia="Times New Roman" w:hAnsi="Times New Roman" w:cs="Times New Roman"/>
-          <w:sz w:val="24"/>
-          <w:szCs w:val="24"/>
-        </w:rPr>
-      </w:pPr>
-    </w:p>
-    <w:p>
-      <w:pPr>
-        <w:pStyle w:val="ListParagraph"/>
-        <w:numPr>
-          <w:ilvl w:val="0"/>
-          <w:numId w:val="13"/>
-        </w:numPr>
-        <w:spacing w:after="0" w:line="240" w:lineRule="auto"/>
-        <w:rPr>
-          <w:rFonts w:ascii="Times New Roman" w:eastAsia="Times New Roman" w:hAnsi="Times New Roman" w:cs="Times New Roman"/>
-          <w:sz w:val="24"/>
-          <w:szCs w:val="24"/>
-        </w:rPr>
-      </w:pPr>
-      <w:r>
-        <w:rPr>
-          <w:rFonts w:ascii="Calibri" w:eastAsia="Times New Roman" w:hAnsi="Calibri" w:cs="Calibri"/>
-          <w:b/>
-          <w:color w:val="000000"/>
-          <w:sz w:val="24"/>
-          <w:szCs w:val="24"/>
-        </w:rPr>
-        <w:t>Stack</w:t>
+        <w:tab/>
       </w:r>
       <w:r>
         <w:rPr>
@@ -1361,8 +1303,20 @@
           <w:sz w:val="24"/>
           <w:szCs w:val="24"/>
         </w:rPr>
-        <w:t>:</w:t>
-      </w:r>
+        <w:t>3. zoo ( )</w:t>
+      </w:r>
+    </w:p>
+    <w:p>
+      <w:pPr>
+        <w:pStyle w:val="ListParagraph"/>
+        <w:spacing w:after="0" w:line="240" w:lineRule="auto"/>
+        <w:ind w:left="4320" w:firstLine="0"/>
+        <w:rPr>
+          <w:rFonts w:ascii="Times New Roman" w:eastAsia="Times New Roman" w:hAnsi="Times New Roman" w:cs="Times New Roman"/>
+          <w:sz w:val="24"/>
+          <w:szCs w:val="24"/>
+        </w:rPr>
+      </w:pPr>
       <w:r>
         <w:rPr>
           <w:rFonts w:ascii="Calibri" w:eastAsia="Times New Roman" w:hAnsi="Calibri" w:cs="Calibri"/>
@@ -1370,9 +1324,20 @@
           <w:sz w:val="24"/>
           <w:szCs w:val="24"/>
         </w:rPr>
-        <w:t xml:space="preserve"> fundamental algorithmic structure in computing. For instance, method foo </w:t>
-      </w:r>
-      <w:proofErr w:type="gramStart"/>
+        <w:t xml:space="preserve">2. goo ( ) </w:t>
+      </w:r>
+    </w:p>
+    <w:p>
+      <w:pPr>
+        <w:pStyle w:val="ListParagraph"/>
+        <w:spacing w:after="0" w:line="240" w:lineRule="auto"/>
+        <w:ind w:left="3600" w:firstLine="720"/>
+        <w:rPr>
+          <w:rFonts w:ascii="Times New Roman" w:eastAsia="Times New Roman" w:hAnsi="Times New Roman" w:cs="Times New Roman"/>
+          <w:sz w:val="24"/>
+          <w:szCs w:val="24"/>
+        </w:rPr>
+      </w:pPr>
       <w:r>
         <w:rPr>
           <w:rFonts w:ascii="Calibri" w:eastAsia="Times New Roman" w:hAnsi="Calibri" w:cs="Calibri"/>
@@ -1380,9 +1345,45 @@
           <w:sz w:val="24"/>
           <w:szCs w:val="24"/>
         </w:rPr>
-        <w:t>( )</w:t>
-      </w:r>
-      <w:proofErr w:type="gramEnd"/>
+        <w:t>1. foo ( )</w:t>
+      </w:r>
+    </w:p>
+    <w:p>
+      <w:pPr>
+        <w:pStyle w:val="ListParagraph"/>
+        <w:spacing w:after="0" w:line="240" w:lineRule="auto"/>
+        <w:ind w:left="1440" w:firstLine="0"/>
+        <w:rPr>
+          <w:rFonts w:ascii="Times New Roman" w:eastAsia="Times New Roman" w:hAnsi="Times New Roman" w:cs="Times New Roman"/>
+          <w:sz w:val="24"/>
+          <w:szCs w:val="24"/>
+        </w:rPr>
+      </w:pPr>
+    </w:p>
+    <w:p>
+      <w:pPr>
+        <w:pStyle w:val="ListParagraph"/>
+        <w:numPr>
+          <w:ilvl w:val="0"/>
+          <w:numId w:val="13"/>
+        </w:numPr>
+        <w:spacing w:after="0" w:line="240" w:lineRule="auto"/>
+        <w:rPr>
+          <w:rFonts w:ascii="Times New Roman" w:eastAsia="Times New Roman" w:hAnsi="Times New Roman" w:cs="Times New Roman"/>
+          <w:sz w:val="24"/>
+          <w:szCs w:val="24"/>
+        </w:rPr>
+      </w:pPr>
+      <w:r>
+        <w:rPr>
+          <w:rFonts w:ascii="Calibri" w:eastAsia="Times New Roman" w:hAnsi="Calibri" w:cs="Calibri"/>
+          <w:b/>
+          <w:color w:val="000000"/>
+          <w:sz w:val="24"/>
+          <w:szCs w:val="24"/>
+        </w:rPr>
+        <w:t>DRY</w:t>
+      </w:r>
       <w:r>
         <w:rPr>
           <w:rFonts w:ascii="Calibri" w:eastAsia="Times New Roman" w:hAnsi="Calibri" w:cs="Calibri"/>
@@ -1390,195 +1391,6 @@
           <w:sz w:val="24"/>
           <w:szCs w:val="24"/>
         </w:rPr>
-        <w:t xml:space="preserve"> calls method goo ( ). Method goo </w:t>
-      </w:r>
-      <w:proofErr w:type="gramStart"/>
-      <w:r>
-        <w:rPr>
-          <w:rFonts w:ascii="Calibri" w:eastAsia="Times New Roman" w:hAnsi="Calibri" w:cs="Calibri"/>
-          <w:color w:val="000000"/>
-          <w:sz w:val="24"/>
-          <w:szCs w:val="24"/>
-        </w:rPr>
-        <w:t>( )</w:t>
-      </w:r>
-      <w:proofErr w:type="gramEnd"/>
-      <w:r>
-        <w:rPr>
-          <w:rFonts w:ascii="Calibri" w:eastAsia="Times New Roman" w:hAnsi="Calibri" w:cs="Calibri"/>
-          <w:color w:val="000000"/>
-          <w:sz w:val="24"/>
-          <w:szCs w:val="24"/>
-        </w:rPr>
-        <w:t xml:space="preserve"> calls method zoo ( ). </w:t>
-      </w:r>
-    </w:p>
-    <w:p>
-      <w:pPr>
-        <w:pStyle w:val="ListParagraph"/>
-        <w:spacing w:after="0" w:line="240" w:lineRule="auto"/>
-        <w:ind w:left="2160" w:firstLine="720"/>
-        <w:rPr>
-          <w:rFonts w:ascii="Times New Roman" w:eastAsia="Times New Roman" w:hAnsi="Times New Roman" w:cs="Times New Roman"/>
-          <w:sz w:val="24"/>
-          <w:szCs w:val="24"/>
-        </w:rPr>
-      </w:pPr>
-      <w:r>
-        <w:rPr>
-          <w:rFonts w:ascii="Calibri" w:eastAsia="Times New Roman" w:hAnsi="Calibri" w:cs="Calibri"/>
-          <w:color w:val="000000"/>
-          <w:sz w:val="24"/>
-          <w:szCs w:val="24"/>
-        </w:rPr>
-        <w:t xml:space="preserve">For example, </w:t>
-      </w:r>
-      <w:r>
-        <w:rPr>
-          <w:rFonts w:ascii="Calibri" w:eastAsia="Times New Roman" w:hAnsi="Calibri" w:cs="Calibri"/>
-          <w:color w:val="000000"/>
-          <w:sz w:val="24"/>
-          <w:szCs w:val="24"/>
-        </w:rPr>
-        <w:tab/>
-      </w:r>
-      <w:r>
-        <w:rPr>
-          <w:rFonts w:ascii="Calibri" w:eastAsia="Times New Roman" w:hAnsi="Calibri" w:cs="Calibri"/>
-          <w:color w:val="000000"/>
-          <w:sz w:val="24"/>
-          <w:szCs w:val="24"/>
-        </w:rPr>
-        <w:t xml:space="preserve">3. zoo </w:t>
-      </w:r>
-      <w:proofErr w:type="gramStart"/>
-      <w:r>
-        <w:rPr>
-          <w:rFonts w:ascii="Calibri" w:eastAsia="Times New Roman" w:hAnsi="Calibri" w:cs="Calibri"/>
-          <w:color w:val="000000"/>
-          <w:sz w:val="24"/>
-          <w:szCs w:val="24"/>
-        </w:rPr>
-        <w:t>( )</w:t>
-      </w:r>
-      <w:proofErr w:type="gramEnd"/>
-    </w:p>
-    <w:p>
-      <w:pPr>
-        <w:pStyle w:val="ListParagraph"/>
-        <w:spacing w:after="0" w:line="240" w:lineRule="auto"/>
-        <w:ind w:left="4320" w:firstLine="0"/>
-        <w:rPr>
-          <w:rFonts w:ascii="Times New Roman" w:eastAsia="Times New Roman" w:hAnsi="Times New Roman" w:cs="Times New Roman"/>
-          <w:sz w:val="24"/>
-          <w:szCs w:val="24"/>
-        </w:rPr>
-      </w:pPr>
-      <w:r>
-        <w:rPr>
-          <w:rFonts w:ascii="Calibri" w:eastAsia="Times New Roman" w:hAnsi="Calibri" w:cs="Calibri"/>
-          <w:color w:val="000000"/>
-          <w:sz w:val="24"/>
-          <w:szCs w:val="24"/>
-        </w:rPr>
-        <w:t xml:space="preserve">2. goo </w:t>
-      </w:r>
-      <w:proofErr w:type="gramStart"/>
-      <w:r>
-        <w:rPr>
-          <w:rFonts w:ascii="Calibri" w:eastAsia="Times New Roman" w:hAnsi="Calibri" w:cs="Calibri"/>
-          <w:color w:val="000000"/>
-          <w:sz w:val="24"/>
-          <w:szCs w:val="24"/>
-        </w:rPr>
-        <w:t>( )</w:t>
-      </w:r>
-      <w:proofErr w:type="gramEnd"/>
-      <w:r>
-        <w:rPr>
-          <w:rFonts w:ascii="Calibri" w:eastAsia="Times New Roman" w:hAnsi="Calibri" w:cs="Calibri"/>
-          <w:color w:val="000000"/>
-          <w:sz w:val="24"/>
-          <w:szCs w:val="24"/>
-        </w:rPr>
-        <w:t xml:space="preserve"> </w:t>
-      </w:r>
-    </w:p>
-    <w:p>
-      <w:pPr>
-        <w:pStyle w:val="ListParagraph"/>
-        <w:spacing w:after="0" w:line="240" w:lineRule="auto"/>
-        <w:ind w:left="3600" w:firstLine="720"/>
-        <w:rPr>
-          <w:rFonts w:ascii="Times New Roman" w:eastAsia="Times New Roman" w:hAnsi="Times New Roman" w:cs="Times New Roman"/>
-          <w:sz w:val="24"/>
-          <w:szCs w:val="24"/>
-        </w:rPr>
-      </w:pPr>
-      <w:r>
-        <w:rPr>
-          <w:rFonts w:ascii="Calibri" w:eastAsia="Times New Roman" w:hAnsi="Calibri" w:cs="Calibri"/>
-          <w:color w:val="000000"/>
-          <w:sz w:val="24"/>
-          <w:szCs w:val="24"/>
-        </w:rPr>
-        <w:t xml:space="preserve">1. foo </w:t>
-      </w:r>
-      <w:proofErr w:type="gramStart"/>
-      <w:r>
-        <w:rPr>
-          <w:rFonts w:ascii="Calibri" w:eastAsia="Times New Roman" w:hAnsi="Calibri" w:cs="Calibri"/>
-          <w:color w:val="000000"/>
-          <w:sz w:val="24"/>
-          <w:szCs w:val="24"/>
-        </w:rPr>
-        <w:t>( )</w:t>
-      </w:r>
-      <w:proofErr w:type="gramEnd"/>
-    </w:p>
-    <w:p>
-      <w:pPr>
-        <w:pStyle w:val="ListParagraph"/>
-        <w:spacing w:after="0" w:line="240" w:lineRule="auto"/>
-        <w:ind w:left="1440" w:firstLine="0"/>
-        <w:rPr>
-          <w:rFonts w:ascii="Times New Roman" w:eastAsia="Times New Roman" w:hAnsi="Times New Roman" w:cs="Times New Roman"/>
-          <w:sz w:val="24"/>
-          <w:szCs w:val="24"/>
-        </w:rPr>
-      </w:pPr>
-    </w:p>
-    <w:p>
-      <w:pPr>
-        <w:pStyle w:val="ListParagraph"/>
-        <w:numPr>
-          <w:ilvl w:val="0"/>
-          <w:numId w:val="13"/>
-        </w:numPr>
-        <w:spacing w:after="0" w:line="240" w:lineRule="auto"/>
-        <w:rPr>
-          <w:rFonts w:ascii="Times New Roman" w:eastAsia="Times New Roman" w:hAnsi="Times New Roman" w:cs="Times New Roman"/>
-          <w:sz w:val="24"/>
-          <w:szCs w:val="24"/>
-        </w:rPr>
-      </w:pPr>
-      <w:r>
-        <w:rPr>
-          <w:rFonts w:ascii="Calibri" w:eastAsia="Times New Roman" w:hAnsi="Calibri" w:cs="Calibri"/>
-          <w:b/>
-          <w:color w:val="000000"/>
-          <w:sz w:val="24"/>
-          <w:szCs w:val="24"/>
-        </w:rPr>
-        <w:t>DRY</w:t>
-      </w:r>
-      <w:r>
-        <w:rPr>
-          <w:rFonts w:ascii="Calibri" w:eastAsia="Times New Roman" w:hAnsi="Calibri" w:cs="Calibri"/>
-          <w:color w:val="000000"/>
-          <w:sz w:val="24"/>
-          <w:szCs w:val="24"/>
-        </w:rPr>
         <w:t xml:space="preserve">: Don’t Repeat Yourself. For example, you can create a method and call it in your program, instead of writing it over and over again. </w:t>
       </w:r>
     </w:p>
@@ -1700,23 +1512,7 @@
           <w:color w:val="222222"/>
           <w:highlight w:val="white"/>
         </w:rPr>
-        <w:t xml:space="preserve">(type of Agile framework) instead of doing a project in waterfall steps, you look at it in chunks. One part of the project in the first two weeks, next part in one week, </w:t>
-      </w:r>
-      <w:proofErr w:type="spellStart"/>
-      <w:r>
-        <w:rPr>
-          <w:color w:val="222222"/>
-          <w:highlight w:val="white"/>
-        </w:rPr>
-        <w:t>ect</w:t>
-      </w:r>
-      <w:proofErr w:type="spellEnd"/>
-      <w:r>
-        <w:rPr>
-          <w:color w:val="222222"/>
-          <w:highlight w:val="white"/>
-        </w:rPr>
-        <w:t xml:space="preserve">. </w:t>
+        <w:t xml:space="preserve">(type of Agile framework) instead of doing a project in waterfall steps, you look at it in chunks. One part of the project in the first two weeks, next part in one week, ect. </w:t>
       </w:r>
     </w:p>
     <w:p>
@@ -2152,23 +1948,7 @@
           <w:sz w:val="22"/>
           <w:szCs w:val="22"/>
         </w:rPr>
-        <w:t xml:space="preserve">: A package manager for downloading and </w:t>
-      </w:r>
-      <w:proofErr w:type="gramStart"/>
-      <w:r>
-        <w:rPr>
-          <w:sz w:val="22"/>
-          <w:szCs w:val="22"/>
-        </w:rPr>
-        <w:t>installing  3</w:t>
-      </w:r>
-      <w:proofErr w:type="gramEnd"/>
-      <w:r>
-        <w:rPr>
-          <w:sz w:val="22"/>
-          <w:szCs w:val="22"/>
-        </w:rPr>
-        <w:t>rd party modules for python.</w:t>
+        <w:t>: A package manager for downloading and installing  3rd party modules for python.</w:t>
       </w:r>
     </w:p>
     <w:p>
@@ -2291,21 +2071,7 @@
         <w:rPr>
           <w:b/>
         </w:rPr>
-        <w:t>Assembly (</w:t>
-      </w:r>
-      <w:proofErr w:type="spellStart"/>
-      <w:r>
-        <w:rPr>
-          <w:b/>
-        </w:rPr>
-        <w:t>asm</w:t>
-      </w:r>
-      <w:proofErr w:type="spellEnd"/>
-      <w:r>
-        <w:rPr>
-          <w:b/>
-        </w:rPr>
-        <w:t>): a low-level programming language in which there is a very strong (but often</w:t>
+        <w:t>Assembly (asm): a low-level programming language in which there is a very strong (but often</w:t>
       </w:r>
     </w:p>
     <w:p>
@@ -2658,19 +2424,11 @@
           <w:b/>
         </w:rPr>
       </w:pPr>
-      <w:proofErr w:type="spellStart"/>
-      <w:r>
-        <w:rPr>
-          <w:b/>
-        </w:rPr>
-        <w:t>Simula</w:t>
-      </w:r>
-      <w:proofErr w:type="spellEnd"/>
-      <w:r>
-        <w:rPr>
-          <w:b/>
-        </w:rPr>
-        <w:t xml:space="preserve">: </w:t>
+      <w:r>
+        <w:rPr>
+          <w:b/>
+        </w:rPr>
+        <w:t xml:space="preserve">Simula: </w:t>
       </w:r>
       <w:r>
         <w:t>One of the oldest OOP languages</w:t>
@@ -2709,21 +2467,7 @@
         <w:rPr>
           <w:b/>
         </w:rPr>
-        <w:t xml:space="preserve">Look How Big and Weird Things Get </w:t>
-      </w:r>
-      <w:proofErr w:type="gramStart"/>
-      <w:r>
-        <w:rPr>
-          <w:b/>
-        </w:rPr>
-        <w:t>With</w:t>
-      </w:r>
-      <w:proofErr w:type="gramEnd"/>
-      <w:r>
-        <w:rPr>
-          <w:b/>
-        </w:rPr>
-        <w:t xml:space="preserve"> Just Python</w:t>
+        <w:t>Look How Big and Weird Things Get With Just Python</w:t>
       </w:r>
     </w:p>
     <w:p>
@@ -2749,27 +2493,23 @@
       </w:r>
     </w:p>
     <w:p>
-      <w:proofErr w:type="spellStart"/>
       <w:r>
         <w:rPr>
           <w:b/>
         </w:rPr>
         <w:t>Jython</w:t>
       </w:r>
-      <w:proofErr w:type="spellEnd"/>
       <w:r>
         <w:t>: Version of Python designed to run inside of Java</w:t>
       </w:r>
     </w:p>
     <w:p>
-      <w:proofErr w:type="spellStart"/>
       <w:r>
         <w:rPr>
           <w:b/>
         </w:rPr>
         <w:t>IronPython</w:t>
       </w:r>
-      <w:proofErr w:type="spellEnd"/>
       <w:r>
         <w:t>: Version of Python that works with Microsoft’s .NET</w:t>
       </w:r>
@@ -2800,31 +2540,15 @@
       <w:pPr>
         <w:spacing w:before="160"/>
       </w:pPr>
-      <w:proofErr w:type="spellStart"/>
       <w:r>
         <w:rPr>
           <w:b/>
         </w:rPr>
         <w:lastRenderedPageBreak/>
-        <w:t>Bikeshedding</w:t>
-      </w:r>
-      <w:proofErr w:type="spellEnd"/>
-      <w:r>
-        <w:rPr>
-          <w:b/>
-        </w:rPr>
-        <w:t xml:space="preserve">: </w:t>
-      </w:r>
-      <w:r>
-        <w:t xml:space="preserve">arguing over things that do not </w:t>
-      </w:r>
-      <w:proofErr w:type="gramStart"/>
-      <w:r>
-        <w:t>matter(</w:t>
-      </w:r>
-      <w:proofErr w:type="gramEnd"/>
-      <w:r>
-        <w:t>what color is the bike shed going to be? Who cares?)</w:t>
+        <w:t xml:space="preserve">Bikeshedding: </w:t>
+      </w:r>
+      <w:r>
+        <w:t>arguing over things that do not matter(what color is the bike shed going to be? Who cares?)</w:t>
       </w:r>
     </w:p>
     <w:p>
@@ -2852,15 +2576,7 @@
         <w:t>Silicon Valley:</w:t>
       </w:r>
       <w:r>
-        <w:t xml:space="preserve"> southern portion of the bay area California that is known for its technological advancements and </w:t>
-      </w:r>
-      <w:proofErr w:type="spellStart"/>
-      <w:r>
-        <w:t>start up</w:t>
-      </w:r>
-      <w:proofErr w:type="spellEnd"/>
-      <w:r>
-        <w:t xml:space="preserve"> companies.</w:t>
+        <w:t xml:space="preserve"> southern portion of the bay area California that is known for its technological advancements and start up companies.</w:t>
       </w:r>
     </w:p>
     <w:p>
@@ -2918,27 +2634,22 @@
         <w:rPr>
           <w:b/>
         </w:rPr>
-        <w:t xml:space="preserve">PHP: </w:t>
-      </w:r>
-      <w:r>
-        <w:t xml:space="preserve">Is a programming language that is commonly used for web development but can bet used as a general-purpose language.  Was created by </w:t>
-      </w:r>
-      <w:proofErr w:type="spellStart"/>
-      <w:r>
-        <w:t>Rasmus</w:t>
-      </w:r>
-      <w:proofErr w:type="spellEnd"/>
-      <w:r>
+        <w:t>PHP[world]:</w:t>
+      </w:r>
+      <w:r>
+        <w:rPr>
+          <w:b/>
+        </w:rPr>
         <w:t xml:space="preserve"> </w:t>
       </w:r>
-      <w:proofErr w:type="spellStart"/>
-      <w:r>
-        <w:t>Lerdorf</w:t>
-      </w:r>
-      <w:proofErr w:type="spellEnd"/>
-      <w:r>
-        <w:t xml:space="preserve"> is 1994.</w:t>
-      </w:r>
+      <w:r>
+        <w:t>Is an annual conference where programmers can gather to talk and learn about the PHP language</w:t>
+      </w:r>
+      <w:r>
+        <w:t>.</w:t>
+      </w:r>
+      <w:bookmarkStart w:id="0" w:name="_GoBack"/>
+      <w:bookmarkEnd w:id="0"/>
     </w:p>
     <w:p>
       <w:pPr>
@@ -2948,25 +2659,26 @@
           <w:numId w:val="10"/>
         </w:numPr>
         <w:spacing w:before="160"/>
-        <w:rPr>
-          <w:b/>
-        </w:rPr>
-      </w:pPr>
-      <w:r>
-        <w:rPr>
-          <w:b/>
-        </w:rPr>
-        <w:t>PHP[world]:</w:t>
-      </w:r>
-      <w:r>
-        <w:rPr>
-          <w:b/>
-        </w:rPr>
-        <w:t xml:space="preserve"> </w:t>
-      </w:r>
-      <w:r>
-        <w:t xml:space="preserve">Is an annual conference where programmers can gather to talk and learn about the PHP language. </w:t>
-      </w:r>
+      </w:pPr>
+      <w:r>
+        <w:rPr>
+          <w:b/>
+        </w:rPr>
+        <w:t xml:space="preserve">PHP: </w:t>
+      </w:r>
+      <w:r>
+        <w:t>Is a programming language that is commonly used for web development but can bet used as a general-purpose language.  Was created by Rasmus Lerdorf is 1994.</w:t>
+      </w:r>
+    </w:p>
+    <w:p>
+      <w:pPr>
+        <w:pStyle w:val="ListParagraph"/>
+        <w:spacing w:before="160"/>
+        <w:ind w:left="1080" w:firstLine="0"/>
+        <w:rPr>
+          <w:b/>
+        </w:rPr>
+      </w:pPr>
     </w:p>
     <w:p>
       <w:pPr>
@@ -3043,27 +2755,7 @@
           <w:szCs w:val="20"/>
           <w:lang w:val="en"/>
         </w:rPr>
-        <w:t xml:space="preserve">is a digital database whose organization is based on the relational model of data, as proposed by E. F. </w:t>
-      </w:r>
-      <w:proofErr w:type="spellStart"/>
-      <w:r>
-        <w:rPr>
-          <w:rFonts w:ascii="Arial" w:hAnsi="Arial" w:cs="Arial"/>
-          <w:sz w:val="20"/>
-          <w:szCs w:val="20"/>
-          <w:lang w:val="en"/>
-        </w:rPr>
-        <w:t>Codd</w:t>
-      </w:r>
-      <w:proofErr w:type="spellEnd"/>
-      <w:r>
-        <w:rPr>
-          <w:rFonts w:ascii="Arial" w:hAnsi="Arial" w:cs="Arial"/>
-          <w:sz w:val="20"/>
-          <w:szCs w:val="20"/>
-          <w:lang w:val="en"/>
-        </w:rPr>
-        <w:t xml:space="preserve"> in 1970.</w:t>
+        <w:t>is a digital database whose organization is based on the relational model of data, as proposed by E. F. Codd in 1970.</w:t>
       </w:r>
     </w:p>
     <w:p>
@@ -3285,8 +2977,6 @@
       <w:r>
         <w:t>Nothing Is Built</w:t>
       </w:r>
-      <w:bookmarkStart w:id="0" w:name="_GoBack"/>
-      <w:bookmarkEnd w:id="0"/>
     </w:p>
     <w:p>
       <w:pPr>

</xml_diff>

<commit_message>
Updated- From HW to SW
</commit_message>
<xml_diff>
--- a/the_code_issue_terms_and_definitions.docx
+++ b/the_code_issue_terms_and_definitions.docx
@@ -55,11 +55,19 @@
         <w:spacing w:before="160"/>
         <w:contextualSpacing w:val="0"/>
       </w:pPr>
+      <w:proofErr w:type="spellStart"/>
       <w:r>
         <w:rPr>
           <w:i/>
         </w:rPr>
-        <w:t>TMitTB (the man in the taupe blazer)</w:t>
+        <w:t>TMitTB</w:t>
+      </w:r>
+      <w:proofErr w:type="spellEnd"/>
+      <w:r>
+        <w:rPr>
+          <w:i/>
+        </w:rPr>
+        <w:t xml:space="preserve"> (the man in the taupe blazer)</w:t>
       </w:r>
       <w:r>
         <w:t>: technical team lead</w:t>
@@ -122,6 +130,7 @@
           <w:rFonts w:asciiTheme="majorHAnsi" w:hAnsiTheme="majorHAnsi" w:cstheme="majorHAnsi"/>
         </w:rPr>
       </w:pPr>
+      <w:proofErr w:type="spellStart"/>
       <w:r>
         <w:rPr>
           <w:rFonts w:asciiTheme="majorHAnsi" w:hAnsiTheme="majorHAnsi" w:cstheme="majorHAnsi"/>
@@ -129,6 +138,7 @@
         </w:rPr>
         <w:t>Clojure</w:t>
       </w:r>
+      <w:proofErr w:type="spellEnd"/>
       <w:r>
         <w:rPr>
           <w:rFonts w:asciiTheme="majorHAnsi" w:hAnsiTheme="majorHAnsi" w:cstheme="majorHAnsi"/>
@@ -436,7 +446,21 @@
         <w:rPr>
           <w:rFonts w:ascii="Times New Roman" w:eastAsia="Times New Roman" w:hAnsi="Times New Roman" w:cs="Times New Roman"/>
         </w:rPr>
-        <w:t xml:space="preserve">into other XML documents or other formats like HTML (HyperText Markup Language) </w:t>
+        <w:t>into other XML documents or other formats like HTML (</w:t>
+      </w:r>
+      <w:proofErr w:type="spellStart"/>
+      <w:r>
+        <w:rPr>
+          <w:rFonts w:ascii="Times New Roman" w:eastAsia="Times New Roman" w:hAnsi="Times New Roman" w:cs="Times New Roman"/>
+        </w:rPr>
+        <w:t>HyperText</w:t>
+      </w:r>
+      <w:proofErr w:type="spellEnd"/>
+      <w:r>
+        <w:rPr>
+          <w:rFonts w:ascii="Times New Roman" w:eastAsia="Times New Roman" w:hAnsi="Times New Roman" w:cs="Times New Roman"/>
+        </w:rPr>
+        <w:t xml:space="preserve"> Markup Language) </w:t>
       </w:r>
     </w:p>
     <w:p>
@@ -470,12 +494,14 @@
           <w:b/>
         </w:rPr>
       </w:pPr>
+      <w:proofErr w:type="spellStart"/>
       <w:r>
         <w:rPr>
           <w:b/>
         </w:rPr>
         <w:t>Scancode</w:t>
       </w:r>
+      <w:proofErr w:type="spellEnd"/>
       <w:r>
         <w:t xml:space="preserve"> this is the data sent by the keyboard reporting which keys have been pressed to the computer; each key is assigned a number or sequence of numbers</w:t>
       </w:r>
@@ -499,7 +525,15 @@
         <w:t xml:space="preserve">ASCII </w:t>
       </w:r>
       <w:r>
-        <w:t>American Standard Code for Info Interchange, a character encoding standard that encodes 128 specified characters into eight-bit integers, e.g. the letter “i” as 01101001</w:t>
+        <w:t>American Standard Code for Info Interchange, a character encoding standard that encodes 128 specified characters into eight-bit integers, e.g. the letter “</w:t>
+      </w:r>
+      <w:proofErr w:type="spellStart"/>
+      <w:r>
+        <w:t>i</w:t>
+      </w:r>
+      <w:proofErr w:type="spellEnd"/>
+      <w:r>
+        <w:t>” as 01101001</w:t>
       </w:r>
     </w:p>
     <w:p>
@@ -686,6 +720,115 @@
         </w:rPr>
         <w:t>From Hardware to Software</w:t>
       </w:r>
+      <w:r>
+        <w:rPr>
+          <w:b/>
+        </w:rPr>
+        <w:t>:</w:t>
+      </w:r>
+    </w:p>
+    <w:p>
+      <w:pPr>
+        <w:spacing w:before="160"/>
+      </w:pPr>
+      <w:r>
+        <w:rPr>
+          <w:b/>
+        </w:rPr>
+        <w:t xml:space="preserve">Linux: </w:t>
+      </w:r>
+      <w:r>
+        <w:t xml:space="preserve">Free and open sourced operating system released by Linus Torvalds September 17 </w:t>
+      </w:r>
+      <w:proofErr w:type="spellStart"/>
+      <w:proofErr w:type="gramStart"/>
+      <w:r>
+        <w:t>th</w:t>
+      </w:r>
+      <w:proofErr w:type="spellEnd"/>
+      <w:r>
+        <w:t xml:space="preserve"> ,</w:t>
+      </w:r>
+      <w:proofErr w:type="gramEnd"/>
+      <w:r>
+        <w:t xml:space="preserve"> 1991.</w:t>
+      </w:r>
+    </w:p>
+    <w:p>
+      <w:pPr>
+        <w:spacing w:before="160"/>
+      </w:pPr>
+      <w:r>
+        <w:t>Operating System: The software that enables a machine to be useable for the public. It supports basic</w:t>
+      </w:r>
+    </w:p>
+    <w:p>
+      <w:pPr>
+        <w:spacing w:before="160"/>
+      </w:pPr>
+      <w:r>
+        <w:t>functions and allows users to run applications.</w:t>
+      </w:r>
+    </w:p>
+    <w:p>
+      <w:pPr>
+        <w:spacing w:before="160"/>
+      </w:pPr>
+      <w:r>
+        <w:rPr>
+          <w:b/>
+        </w:rPr>
+        <w:t xml:space="preserve">Subprograms: </w:t>
+      </w:r>
+      <w:r>
+        <w:t>Simple applications that automatically come with operating systems like solitaire or a</w:t>
+      </w:r>
+    </w:p>
+    <w:p>
+      <w:pPr>
+        <w:spacing w:before="160"/>
+      </w:pPr>
+      <w:r>
+        <w:t>mail app.</w:t>
+      </w:r>
+    </w:p>
+    <w:p>
+      <w:pPr>
+        <w:spacing w:before="160"/>
+        <w:rPr>
+          <w:b/>
+        </w:rPr>
+      </w:pPr>
+      <w:r>
+        <w:rPr>
+          <w:b/>
+        </w:rPr>
+        <w:t xml:space="preserve">Software: </w:t>
+      </w:r>
+      <w:r>
+        <w:t>The operating information and programs used by a computer.</w:t>
+      </w:r>
+    </w:p>
+    <w:p>
+      <w:pPr>
+        <w:spacing w:before="160"/>
+      </w:pPr>
+      <w:r>
+        <w:rPr>
+          <w:b/>
+        </w:rPr>
+        <w:t xml:space="preserve">Hardware: </w:t>
+      </w:r>
+      <w:r>
+        <w:t>The physical parts of a computer system.</w:t>
+      </w:r>
+    </w:p>
+    <w:p>
+      <w:pPr>
+        <w:spacing w:before="160"/>
+      </w:pPr>
+      <w:bookmarkStart w:id="0" w:name="_GoBack"/>
+      <w:bookmarkEnd w:id="0"/>
     </w:p>
     <w:p>
       <w:pPr>
@@ -752,7 +895,23 @@
           <w:rFonts w:eastAsia="Times New Roman" w:cstheme="minorHAnsi"/>
           <w:color w:val="191B0E"/>
         </w:rPr>
-        <w:t xml:space="preserve"> – a proprietary array processing language developed by Arthur Whitney and commercialized by Kx Systems.</w:t>
+        <w:t xml:space="preserve"> – a proprietary array processing language developed by Arthur Whitney and commercialized by </w:t>
+      </w:r>
+      <w:proofErr w:type="spellStart"/>
+      <w:r>
+        <w:rPr>
+          <w:rFonts w:eastAsia="Times New Roman" w:cstheme="minorHAnsi"/>
+          <w:color w:val="191B0E"/>
+        </w:rPr>
+        <w:t>Kx</w:t>
+      </w:r>
+      <w:proofErr w:type="spellEnd"/>
+      <w:r>
+        <w:rPr>
+          <w:rFonts w:eastAsia="Times New Roman" w:cstheme="minorHAnsi"/>
+          <w:color w:val="191B0E"/>
+        </w:rPr>
+        <w:t xml:space="preserve"> Systems.</w:t>
       </w:r>
     </w:p>
     <w:p>
@@ -808,6 +967,7 @@
         </w:rPr>
         <w:t xml:space="preserve">–an acronym for </w:t>
       </w:r>
+      <w:proofErr w:type="spellStart"/>
       <w:r>
         <w:rPr>
           <w:rFonts w:eastAsia="Times New Roman" w:cstheme="minorHAnsi"/>
@@ -822,8 +982,17 @@
           <w:rFonts w:eastAsia="Times New Roman" w:cstheme="minorHAnsi"/>
           <w:color w:val="191B0E"/>
         </w:rPr>
-        <w:t xml:space="preserve">mula </w:t>
-      </w:r>
+        <w:t>mula</w:t>
+      </w:r>
+      <w:proofErr w:type="spellEnd"/>
+      <w:r>
+        <w:rPr>
+          <w:rFonts w:eastAsia="Times New Roman" w:cstheme="minorHAnsi"/>
+          <w:color w:val="191B0E"/>
+        </w:rPr>
+        <w:t xml:space="preserve"> </w:t>
+      </w:r>
+      <w:proofErr w:type="spellStart"/>
       <w:r>
         <w:rPr>
           <w:rFonts w:eastAsia="Times New Roman" w:cstheme="minorHAnsi"/>
@@ -838,16 +1007,24 @@
           <w:rFonts w:eastAsia="Times New Roman" w:cstheme="minorHAnsi"/>
           <w:color w:val="191B0E"/>
         </w:rPr>
-        <w:t>slation designed to allow easy translation of math formulas into code.</w:t>
-      </w:r>
-    </w:p>
-    <w:p>
-      <w:pPr>
-        <w:spacing w:before="160"/>
+        <w:t>slation</w:t>
+      </w:r>
+      <w:proofErr w:type="spellEnd"/>
+      <w:r>
         <w:rPr>
           <w:rFonts w:eastAsia="Times New Roman" w:cstheme="minorHAnsi"/>
           <w:color w:val="191B0E"/>
         </w:rPr>
+        <w:t xml:space="preserve"> designed to allow easy translation of math formulas into code.</w:t>
+      </w:r>
+    </w:p>
+    <w:p>
+      <w:pPr>
+        <w:spacing w:before="160"/>
+        <w:rPr>
+          <w:rFonts w:eastAsia="Times New Roman" w:cstheme="minorHAnsi"/>
+          <w:color w:val="191B0E"/>
+        </w:rPr>
       </w:pPr>
       <w:r>
         <w:rPr>
@@ -856,6 +1033,7 @@
           <w:bCs/>
           <w:color w:val="191B0E"/>
         </w:rPr>
+        <w:lastRenderedPageBreak/>
         <w:t xml:space="preserve">    </w:t>
       </w:r>
       <w:r>
@@ -1026,7 +1204,6 @@
           <w:sz w:val="24"/>
           <w:szCs w:val="24"/>
         </w:rPr>
-        <w:lastRenderedPageBreak/>
         <w:t>Algorithm</w:t>
       </w:r>
       <w:r>
@@ -1074,6 +1251,7 @@
           <w:szCs w:val="24"/>
         </w:rPr>
       </w:pPr>
+      <w:proofErr w:type="spellStart"/>
       <w:r>
         <w:rPr>
           <w:rFonts w:ascii="Calibri" w:eastAsia="Times New Roman" w:hAnsi="Calibri" w:cs="Calibri"/>
@@ -1082,7 +1260,18 @@
           <w:sz w:val="24"/>
           <w:szCs w:val="24"/>
         </w:rPr>
-        <w:t>Dijkstra’s algorithm</w:t>
+        <w:t>Dijkstra’s</w:t>
+      </w:r>
+      <w:proofErr w:type="spellEnd"/>
+      <w:r>
+        <w:rPr>
+          <w:rFonts w:ascii="Calibri" w:eastAsia="Times New Roman" w:hAnsi="Calibri" w:cs="Calibri"/>
+          <w:b/>
+          <w:color w:val="000000"/>
+          <w:sz w:val="24"/>
+          <w:szCs w:val="24"/>
+        </w:rPr>
+        <w:t xml:space="preserve"> algorithm</w:t>
       </w:r>
       <w:r>
         <w:rPr>
@@ -1100,7 +1289,47 @@
           <w:sz w:val="24"/>
           <w:szCs w:val="24"/>
         </w:rPr>
-        <w:t xml:space="preserve"> A method for finding the shortest paths between nodes in a graph or road network, developed by Edsger Dijkstra. </w:t>
+        <w:t xml:space="preserve"> A method for finding the shortest paths between nodes in a graph or road network, developed by </w:t>
+      </w:r>
+      <w:proofErr w:type="spellStart"/>
+      <w:r>
+        <w:rPr>
+          <w:rFonts w:ascii="Calibri" w:eastAsia="Times New Roman" w:hAnsi="Calibri" w:cs="Calibri"/>
+          <w:color w:val="000000"/>
+          <w:sz w:val="24"/>
+          <w:szCs w:val="24"/>
+        </w:rPr>
+        <w:t>Edsger</w:t>
+      </w:r>
+      <w:proofErr w:type="spellEnd"/>
+      <w:r>
+        <w:rPr>
+          <w:rFonts w:ascii="Calibri" w:eastAsia="Times New Roman" w:hAnsi="Calibri" w:cs="Calibri"/>
+          <w:color w:val="000000"/>
+          <w:sz w:val="24"/>
+          <w:szCs w:val="24"/>
+        </w:rPr>
+        <w:t xml:space="preserve"> </w:t>
+      </w:r>
+      <w:proofErr w:type="spellStart"/>
+      <w:r>
+        <w:rPr>
+          <w:rFonts w:ascii="Calibri" w:eastAsia="Times New Roman" w:hAnsi="Calibri" w:cs="Calibri"/>
+          <w:color w:val="000000"/>
+          <w:sz w:val="24"/>
+          <w:szCs w:val="24"/>
+        </w:rPr>
+        <w:t>Dijkstra</w:t>
+      </w:r>
+      <w:proofErr w:type="spellEnd"/>
+      <w:r>
+        <w:rPr>
+          <w:rFonts w:ascii="Calibri" w:eastAsia="Times New Roman" w:hAnsi="Calibri" w:cs="Calibri"/>
+          <w:color w:val="000000"/>
+          <w:sz w:val="24"/>
+          <w:szCs w:val="24"/>
+        </w:rPr>
+        <w:t xml:space="preserve">. </w:t>
       </w:r>
     </w:p>
     <w:p>
@@ -1264,20 +1493,9 @@
           <w:sz w:val="24"/>
           <w:szCs w:val="24"/>
         </w:rPr>
-        <w:t xml:space="preserve"> fundamental algorithmic structure in computing. For instance, method foo ( ) calls method goo ( ). Method goo ( ) calls method zoo ( ). </w:t>
-      </w:r>
-    </w:p>
-    <w:p>
-      <w:pPr>
-        <w:pStyle w:val="ListParagraph"/>
-        <w:spacing w:after="0" w:line="240" w:lineRule="auto"/>
-        <w:ind w:left="2160" w:firstLine="720"/>
-        <w:rPr>
-          <w:rFonts w:ascii="Times New Roman" w:eastAsia="Times New Roman" w:hAnsi="Times New Roman" w:cs="Times New Roman"/>
-          <w:sz w:val="24"/>
-          <w:szCs w:val="24"/>
-        </w:rPr>
-      </w:pPr>
+        <w:t xml:space="preserve"> fundamental algorithmic structure in computing. For instance, method foo </w:t>
+      </w:r>
+      <w:proofErr w:type="gramStart"/>
       <w:r>
         <w:rPr>
           <w:rFonts w:ascii="Calibri" w:eastAsia="Times New Roman" w:hAnsi="Calibri" w:cs="Calibri"/>
@@ -1285,8 +1503,9 @@
           <w:sz w:val="24"/>
           <w:szCs w:val="24"/>
         </w:rPr>
-        <w:t xml:space="preserve">For example, </w:t>
-      </w:r>
+        <w:t>( )</w:t>
+      </w:r>
+      <w:proofErr w:type="gramEnd"/>
       <w:r>
         <w:rPr>
           <w:rFonts w:ascii="Calibri" w:eastAsia="Times New Roman" w:hAnsi="Calibri" w:cs="Calibri"/>
@@ -1294,8 +1513,9 @@
           <w:sz w:val="24"/>
           <w:szCs w:val="24"/>
         </w:rPr>
-        <w:tab/>
-      </w:r>
+        <w:t xml:space="preserve"> calls method goo ( ). Method goo </w:t>
+      </w:r>
+      <w:proofErr w:type="gramStart"/>
       <w:r>
         <w:rPr>
           <w:rFonts w:ascii="Calibri" w:eastAsia="Times New Roman" w:hAnsi="Calibri" w:cs="Calibri"/>
@@ -1303,20 +1523,9 @@
           <w:sz w:val="24"/>
           <w:szCs w:val="24"/>
         </w:rPr>
-        <w:t>3. zoo ( )</w:t>
-      </w:r>
-    </w:p>
-    <w:p>
-      <w:pPr>
-        <w:pStyle w:val="ListParagraph"/>
-        <w:spacing w:after="0" w:line="240" w:lineRule="auto"/>
-        <w:ind w:left="4320" w:firstLine="0"/>
-        <w:rPr>
-          <w:rFonts w:ascii="Times New Roman" w:eastAsia="Times New Roman" w:hAnsi="Times New Roman" w:cs="Times New Roman"/>
-          <w:sz w:val="24"/>
-          <w:szCs w:val="24"/>
-        </w:rPr>
-      </w:pPr>
+        <w:t>( )</w:t>
+      </w:r>
+      <w:proofErr w:type="gramEnd"/>
       <w:r>
         <w:rPr>
           <w:rFonts w:ascii="Calibri" w:eastAsia="Times New Roman" w:hAnsi="Calibri" w:cs="Calibri"/>
@@ -1324,14 +1533,14 @@
           <w:sz w:val="24"/>
           <w:szCs w:val="24"/>
         </w:rPr>
-        <w:t xml:space="preserve">2. goo ( ) </w:t>
+        <w:t xml:space="preserve"> calls method zoo ( ). </w:t>
       </w:r>
     </w:p>
     <w:p>
       <w:pPr>
         <w:pStyle w:val="ListParagraph"/>
         <w:spacing w:after="0" w:line="240" w:lineRule="auto"/>
-        <w:ind w:left="3600" w:firstLine="720"/>
+        <w:ind w:left="2160" w:firstLine="720"/>
         <w:rPr>
           <w:rFonts w:ascii="Times New Roman" w:eastAsia="Times New Roman" w:hAnsi="Times New Roman" w:cs="Times New Roman"/>
           <w:sz w:val="24"/>
@@ -1345,8 +1554,110 @@
           <w:sz w:val="24"/>
           <w:szCs w:val="24"/>
         </w:rPr>
-        <w:t>1. foo ( )</w:t>
-      </w:r>
+        <w:t xml:space="preserve">For example, </w:t>
+      </w:r>
+      <w:r>
+        <w:rPr>
+          <w:rFonts w:ascii="Calibri" w:eastAsia="Times New Roman" w:hAnsi="Calibri" w:cs="Calibri"/>
+          <w:color w:val="000000"/>
+          <w:sz w:val="24"/>
+          <w:szCs w:val="24"/>
+        </w:rPr>
+        <w:tab/>
+      </w:r>
+      <w:r>
+        <w:rPr>
+          <w:rFonts w:ascii="Calibri" w:eastAsia="Times New Roman" w:hAnsi="Calibri" w:cs="Calibri"/>
+          <w:color w:val="000000"/>
+          <w:sz w:val="24"/>
+          <w:szCs w:val="24"/>
+        </w:rPr>
+        <w:t xml:space="preserve">3. zoo </w:t>
+      </w:r>
+      <w:proofErr w:type="gramStart"/>
+      <w:r>
+        <w:rPr>
+          <w:rFonts w:ascii="Calibri" w:eastAsia="Times New Roman" w:hAnsi="Calibri" w:cs="Calibri"/>
+          <w:color w:val="000000"/>
+          <w:sz w:val="24"/>
+          <w:szCs w:val="24"/>
+        </w:rPr>
+        <w:t>( )</w:t>
+      </w:r>
+      <w:proofErr w:type="gramEnd"/>
+    </w:p>
+    <w:p>
+      <w:pPr>
+        <w:pStyle w:val="ListParagraph"/>
+        <w:spacing w:after="0" w:line="240" w:lineRule="auto"/>
+        <w:ind w:left="4320" w:firstLine="0"/>
+        <w:rPr>
+          <w:rFonts w:ascii="Times New Roman" w:eastAsia="Times New Roman" w:hAnsi="Times New Roman" w:cs="Times New Roman"/>
+          <w:sz w:val="24"/>
+          <w:szCs w:val="24"/>
+        </w:rPr>
+      </w:pPr>
+      <w:r>
+        <w:rPr>
+          <w:rFonts w:ascii="Calibri" w:eastAsia="Times New Roman" w:hAnsi="Calibri" w:cs="Calibri"/>
+          <w:color w:val="000000"/>
+          <w:sz w:val="24"/>
+          <w:szCs w:val="24"/>
+        </w:rPr>
+        <w:t xml:space="preserve">2. goo </w:t>
+      </w:r>
+      <w:proofErr w:type="gramStart"/>
+      <w:r>
+        <w:rPr>
+          <w:rFonts w:ascii="Calibri" w:eastAsia="Times New Roman" w:hAnsi="Calibri" w:cs="Calibri"/>
+          <w:color w:val="000000"/>
+          <w:sz w:val="24"/>
+          <w:szCs w:val="24"/>
+        </w:rPr>
+        <w:t>( )</w:t>
+      </w:r>
+      <w:proofErr w:type="gramEnd"/>
+      <w:r>
+        <w:rPr>
+          <w:rFonts w:ascii="Calibri" w:eastAsia="Times New Roman" w:hAnsi="Calibri" w:cs="Calibri"/>
+          <w:color w:val="000000"/>
+          <w:sz w:val="24"/>
+          <w:szCs w:val="24"/>
+        </w:rPr>
+        <w:t xml:space="preserve"> </w:t>
+      </w:r>
+    </w:p>
+    <w:p>
+      <w:pPr>
+        <w:pStyle w:val="ListParagraph"/>
+        <w:spacing w:after="0" w:line="240" w:lineRule="auto"/>
+        <w:ind w:left="3600" w:firstLine="720"/>
+        <w:rPr>
+          <w:rFonts w:ascii="Times New Roman" w:eastAsia="Times New Roman" w:hAnsi="Times New Roman" w:cs="Times New Roman"/>
+          <w:sz w:val="24"/>
+          <w:szCs w:val="24"/>
+        </w:rPr>
+      </w:pPr>
+      <w:r>
+        <w:rPr>
+          <w:rFonts w:ascii="Calibri" w:eastAsia="Times New Roman" w:hAnsi="Calibri" w:cs="Calibri"/>
+          <w:color w:val="000000"/>
+          <w:sz w:val="24"/>
+          <w:szCs w:val="24"/>
+        </w:rPr>
+        <w:t xml:space="preserve">1. foo </w:t>
+      </w:r>
+      <w:proofErr w:type="gramStart"/>
+      <w:r>
+        <w:rPr>
+          <w:rFonts w:ascii="Calibri" w:eastAsia="Times New Roman" w:hAnsi="Calibri" w:cs="Calibri"/>
+          <w:color w:val="000000"/>
+          <w:sz w:val="24"/>
+          <w:szCs w:val="24"/>
+        </w:rPr>
+        <w:t>( )</w:t>
+      </w:r>
+      <w:proofErr w:type="gramEnd"/>
     </w:p>
     <w:p>
       <w:pPr>
@@ -1482,6 +1793,7 @@
           <w:color w:val="222222"/>
           <w:highlight w:val="white"/>
         </w:rPr>
+        <w:lastRenderedPageBreak/>
         <w:t xml:space="preserve">Standup: </w:t>
       </w:r>
       <w:r>
@@ -1512,29 +1824,45 @@
           <w:color w:val="222222"/>
           <w:highlight w:val="white"/>
         </w:rPr>
-        <w:t xml:space="preserve">(type of Agile framework) instead of doing a project in waterfall steps, you look at it in chunks. One part of the project in the first two weeks, next part in one week, ect. </w:t>
-      </w:r>
-    </w:p>
-    <w:p>
-      <w:pPr>
+        <w:t xml:space="preserve">(type of Agile framework) instead of doing a project in waterfall steps, you look at it in chunks. One part of the project in the first two weeks, next part in one week, </w:t>
+      </w:r>
+      <w:proofErr w:type="spellStart"/>
+      <w:r>
         <w:rPr>
           <w:color w:val="222222"/>
           <w:highlight w:val="white"/>
         </w:rPr>
-      </w:pPr>
-      <w:r>
-        <w:rPr>
-          <w:b/>
+        <w:t>ect</w:t>
+      </w:r>
+      <w:proofErr w:type="spellEnd"/>
+      <w:r>
+        <w:rPr>
           <w:color w:val="222222"/>
           <w:highlight w:val="white"/>
         </w:rPr>
-        <w:t xml:space="preserve">User Story: </w:t>
-      </w:r>
-      <w:r>
+        <w:t xml:space="preserve">. </w:t>
+      </w:r>
+    </w:p>
+    <w:p>
+      <w:pPr>
         <w:rPr>
           <w:color w:val="222222"/>
           <w:highlight w:val="white"/>
         </w:rPr>
+      </w:pPr>
+      <w:r>
+        <w:rPr>
+          <w:b/>
+          <w:color w:val="222222"/>
+          <w:highlight w:val="white"/>
+        </w:rPr>
+        <w:t xml:space="preserve">User Story: </w:t>
+      </w:r>
+      <w:r>
+        <w:rPr>
+          <w:color w:val="222222"/>
+          <w:highlight w:val="white"/>
+        </w:rPr>
         <w:t xml:space="preserve">(use case) what the program will look like to the users. </w:t>
       </w:r>
     </w:p>
@@ -1549,7 +1877,21 @@
         <w:rPr>
           <w:b/>
         </w:rPr>
-        <w:t>What's With All These Conferences, Anyway?</w:t>
+        <w:t xml:space="preserve">What's </w:t>
+      </w:r>
+      <w:proofErr w:type="gramStart"/>
+      <w:r>
+        <w:rPr>
+          <w:b/>
+        </w:rPr>
+        <w:t>With</w:t>
+      </w:r>
+      <w:proofErr w:type="gramEnd"/>
+      <w:r>
+        <w:rPr>
+          <w:b/>
+        </w:rPr>
+        <w:t xml:space="preserve"> All These Conferences, Anyway?</w:t>
       </w:r>
     </w:p>
     <w:p>
@@ -1639,7 +1981,6 @@
         <w:rPr>
           <w:b/>
         </w:rPr>
-        <w:lastRenderedPageBreak/>
         <w:t xml:space="preserve">Panels </w:t>
       </w:r>
     </w:p>
@@ -1948,7 +2289,23 @@
           <w:sz w:val="22"/>
           <w:szCs w:val="22"/>
         </w:rPr>
-        <w:t>: A package manager for downloading and installing  3rd party modules for python.</w:t>
+        <w:t xml:space="preserve">: A package manager for downloading and </w:t>
+      </w:r>
+      <w:proofErr w:type="gramStart"/>
+      <w:r>
+        <w:rPr>
+          <w:sz w:val="22"/>
+          <w:szCs w:val="22"/>
+        </w:rPr>
+        <w:t>installing  3</w:t>
+      </w:r>
+      <w:proofErr w:type="gramEnd"/>
+      <w:r>
+        <w:rPr>
+          <w:sz w:val="22"/>
+          <w:szCs w:val="22"/>
+        </w:rPr>
+        <w:t>rd party modules for python.</w:t>
       </w:r>
     </w:p>
     <w:p>
@@ -2016,6 +2373,7 @@
           <w:szCs w:val="22"/>
         </w:rPr>
       </w:pPr>
+      <w:proofErr w:type="spellStart"/>
       <w:r>
         <w:rPr>
           <w:b/>
@@ -2023,7 +2381,18 @@
           <w:sz w:val="22"/>
           <w:szCs w:val="22"/>
         </w:rPr>
-        <w:t xml:space="preserve">NumPy:  </w:t>
+        <w:lastRenderedPageBreak/>
+        <w:t>NumPy</w:t>
+      </w:r>
+      <w:proofErr w:type="spellEnd"/>
+      <w:r>
+        <w:rPr>
+          <w:b/>
+          <w:bCs/>
+          <w:sz w:val="22"/>
+          <w:szCs w:val="22"/>
+        </w:rPr>
+        <w:t xml:space="preserve">:  </w:t>
       </w:r>
       <w:r>
         <w:rPr>
@@ -2071,7 +2440,21 @@
         <w:rPr>
           <w:b/>
         </w:rPr>
-        <w:t>Assembly (asm): a low-level programming language in which there is a very strong (but often</w:t>
+        <w:t>Assembly (</w:t>
+      </w:r>
+      <w:proofErr w:type="spellStart"/>
+      <w:r>
+        <w:rPr>
+          <w:b/>
+        </w:rPr>
+        <w:t>asm</w:t>
+      </w:r>
+      <w:proofErr w:type="spellEnd"/>
+      <w:r>
+        <w:rPr>
+          <w:b/>
+        </w:rPr>
+        <w:t>): a low-level programming language in which there is a very strong (but often</w:t>
       </w:r>
     </w:p>
     <w:p>
@@ -2141,7 +2524,6 @@
         <w:rPr>
           <w:b/>
         </w:rPr>
-        <w:lastRenderedPageBreak/>
         <w:t>programming</w:t>
       </w:r>
     </w:p>
@@ -2424,11 +2806,19 @@
           <w:b/>
         </w:rPr>
       </w:pPr>
-      <w:r>
-        <w:rPr>
-          <w:b/>
-        </w:rPr>
-        <w:t xml:space="preserve">Simula: </w:t>
+      <w:proofErr w:type="spellStart"/>
+      <w:r>
+        <w:rPr>
+          <w:b/>
+        </w:rPr>
+        <w:t>Simula</w:t>
+      </w:r>
+      <w:proofErr w:type="spellEnd"/>
+      <w:r>
+        <w:rPr>
+          <w:b/>
+        </w:rPr>
+        <w:t xml:space="preserve">: </w:t>
       </w:r>
       <w:r>
         <w:t>One of the oldest OOP languages</w:t>
@@ -2450,6 +2840,7 @@
         <w:rPr>
           <w:b/>
         </w:rPr>
+        <w:lastRenderedPageBreak/>
         <w:t xml:space="preserve">Smalltalk: </w:t>
       </w:r>
       <w:r>
@@ -2467,7 +2858,21 @@
         <w:rPr>
           <w:b/>
         </w:rPr>
-        <w:t>Look How Big and Weird Things Get With Just Python</w:t>
+        <w:t xml:space="preserve">Look How Big and Weird Things Get </w:t>
+      </w:r>
+      <w:proofErr w:type="gramStart"/>
+      <w:r>
+        <w:rPr>
+          <w:b/>
+        </w:rPr>
+        <w:t>With</w:t>
+      </w:r>
+      <w:proofErr w:type="gramEnd"/>
+      <w:r>
+        <w:rPr>
+          <w:b/>
+        </w:rPr>
+        <w:t xml:space="preserve"> Just Python</w:t>
       </w:r>
     </w:p>
     <w:p>
@@ -2493,23 +2898,27 @@
       </w:r>
     </w:p>
     <w:p>
+      <w:proofErr w:type="spellStart"/>
       <w:r>
         <w:rPr>
           <w:b/>
         </w:rPr>
         <w:t>Jython</w:t>
       </w:r>
+      <w:proofErr w:type="spellEnd"/>
       <w:r>
         <w:t>: Version of Python designed to run inside of Java</w:t>
       </w:r>
     </w:p>
     <w:p>
+      <w:proofErr w:type="spellStart"/>
       <w:r>
         <w:rPr>
           <w:b/>
         </w:rPr>
         <w:t>IronPython</w:t>
       </w:r>
+      <w:proofErr w:type="spellEnd"/>
       <w:r>
         <w:t>: Version of Python that works with Microsoft’s .NET</w:t>
       </w:r>
@@ -2540,26 +2949,55 @@
       <w:pPr>
         <w:spacing w:before="160"/>
       </w:pPr>
-      <w:r>
-        <w:rPr>
-          <w:b/>
-        </w:rPr>
-        <w:lastRenderedPageBreak/>
-        <w:t xml:space="preserve">Bikeshedding: </w:t>
-      </w:r>
-      <w:r>
-        <w:t>arguing over things that do not matter(what color is the bike shed going to be? Who cares?)</w:t>
-      </w:r>
-    </w:p>
-    <w:p>
-      <w:pPr>
-        <w:spacing w:before="160"/>
-      </w:pPr>
-      <w:r>
-        <w:rPr>
-          <w:b/>
-        </w:rPr>
-        <w:t>Cloud microservices:</w:t>
+      <w:proofErr w:type="spellStart"/>
+      <w:r>
+        <w:rPr>
+          <w:b/>
+        </w:rPr>
+        <w:t>Bikeshedding</w:t>
+      </w:r>
+      <w:proofErr w:type="spellEnd"/>
+      <w:r>
+        <w:rPr>
+          <w:b/>
+        </w:rPr>
+        <w:t xml:space="preserve">: </w:t>
+      </w:r>
+      <w:r>
+        <w:t xml:space="preserve">arguing over things that do not </w:t>
+      </w:r>
+      <w:proofErr w:type="gramStart"/>
+      <w:r>
+        <w:t>matter(</w:t>
+      </w:r>
+      <w:proofErr w:type="gramEnd"/>
+      <w:r>
+        <w:t>what color is the bike shed going to be? Who cares?)</w:t>
+      </w:r>
+    </w:p>
+    <w:p>
+      <w:pPr>
+        <w:spacing w:before="160"/>
+      </w:pPr>
+      <w:r>
+        <w:rPr>
+          <w:b/>
+        </w:rPr>
+        <w:t xml:space="preserve">Cloud </w:t>
+      </w:r>
+      <w:proofErr w:type="spellStart"/>
+      <w:r>
+        <w:rPr>
+          <w:b/>
+        </w:rPr>
+        <w:t>microservices</w:t>
+      </w:r>
+      <w:proofErr w:type="spellEnd"/>
+      <w:r>
+        <w:rPr>
+          <w:b/>
+        </w:rPr>
+        <w:t>:</w:t>
       </w:r>
       <w:r>
         <w:t xml:space="preserve"> type of architecture that allows for continuous delivery/ deployment of complex applications in the cloud</w:t>
@@ -2576,7 +3014,15 @@
         <w:t>Silicon Valley:</w:t>
       </w:r>
       <w:r>
-        <w:t xml:space="preserve"> southern portion of the bay area California that is known for its technological advancements and start up companies.</w:t>
+        <w:t xml:space="preserve"> southern portion of the bay area California that is known for its technological advancements and </w:t>
+      </w:r>
+      <w:proofErr w:type="spellStart"/>
+      <w:r>
+        <w:t>start up</w:t>
+      </w:r>
+      <w:proofErr w:type="spellEnd"/>
+      <w:r>
+        <w:t xml:space="preserve"> companies.</w:t>
       </w:r>
     </w:p>
     <w:p>
@@ -2643,13 +3089,8 @@
         <w:t xml:space="preserve"> </w:t>
       </w:r>
       <w:r>
-        <w:t>Is an annual conference where programmers can gather to talk and learn about the PHP language</w:t>
-      </w:r>
-      <w:r>
-        <w:t>.</w:t>
-      </w:r>
-      <w:bookmarkStart w:id="0" w:name="_GoBack"/>
-      <w:bookmarkEnd w:id="0"/>
+        <w:t>Is an annual conference where programmers can gather to talk and learn about the PHP language.</w:t>
+      </w:r>
     </w:p>
     <w:p>
       <w:pPr>
@@ -2667,7 +3108,23 @@
         <w:t xml:space="preserve">PHP: </w:t>
       </w:r>
       <w:r>
-        <w:t>Is a programming language that is commonly used for web development but can bet used as a general-purpose language.  Was created by Rasmus Lerdorf is 1994.</w:t>
+        <w:t xml:space="preserve">Is a programming language that is commonly used for web development but can bet used as a general-purpose language.  Was created by </w:t>
+      </w:r>
+      <w:proofErr w:type="spellStart"/>
+      <w:r>
+        <w:t>Rasmus</w:t>
+      </w:r>
+      <w:proofErr w:type="spellEnd"/>
+      <w:r>
+        <w:t xml:space="preserve"> </w:t>
+      </w:r>
+      <w:proofErr w:type="spellStart"/>
+      <w:r>
+        <w:t>Lerdorf</w:t>
+      </w:r>
+      <w:proofErr w:type="spellEnd"/>
+      <w:r>
+        <w:t xml:space="preserve"> is 1994.</w:t>
       </w:r>
     </w:p>
     <w:p>
@@ -2755,7 +3212,27 @@
           <w:szCs w:val="20"/>
           <w:lang w:val="en"/>
         </w:rPr>
-        <w:t>is a digital database whose organization is based on the relational model of data, as proposed by E. F. Codd in 1970.</w:t>
+        <w:t xml:space="preserve">is a digital database whose organization is based on the relational model of data, as proposed by E. F. </w:t>
+      </w:r>
+      <w:proofErr w:type="spellStart"/>
+      <w:r>
+        <w:rPr>
+          <w:rFonts w:ascii="Arial" w:hAnsi="Arial" w:cs="Arial"/>
+          <w:sz w:val="20"/>
+          <w:szCs w:val="20"/>
+          <w:lang w:val="en"/>
+        </w:rPr>
+        <w:t>Codd</w:t>
+      </w:r>
+      <w:proofErr w:type="spellEnd"/>
+      <w:r>
+        <w:rPr>
+          <w:rFonts w:ascii="Arial" w:hAnsi="Arial" w:cs="Arial"/>
+          <w:sz w:val="20"/>
+          <w:szCs w:val="20"/>
+          <w:lang w:val="en"/>
+        </w:rPr>
+        <w:t xml:space="preserve"> in 1970.</w:t>
       </w:r>
     </w:p>
     <w:p>
@@ -2814,6 +3291,7 @@
         <w:spacing w:before="160"/>
       </w:pPr>
       <w:r>
+        <w:lastRenderedPageBreak/>
         <w:t>Class Library - A collection of classes, methods, and pre-written code that can be used to complete tasks that the language can perform</w:t>
       </w:r>
     </w:p>
@@ -2893,7 +3371,6 @@
         <w:spacing w:before="160"/>
       </w:pPr>
       <w:r>
-        <w:lastRenderedPageBreak/>
         <w:t>JavaScript: Interpreted Programming Language, allows for browser based computing in webpages</w:t>
       </w:r>
     </w:p>
@@ -3142,11 +3619,19 @@
         </w:numPr>
         <w:spacing w:before="160"/>
       </w:pPr>
+      <w:proofErr w:type="spellStart"/>
       <w:r>
         <w:rPr>
           <w:u w:val="single"/>
         </w:rPr>
-        <w:t>git clone</w:t>
+        <w:t>git</w:t>
+      </w:r>
+      <w:proofErr w:type="spellEnd"/>
+      <w:r>
+        <w:rPr>
+          <w:u w:val="single"/>
+        </w:rPr>
+        <w:t xml:space="preserve"> clone</w:t>
       </w:r>
       <w:r>
         <w:t>:</w:t>
@@ -3167,11 +3652,19 @@
         </w:numPr>
         <w:spacing w:before="160"/>
       </w:pPr>
+      <w:proofErr w:type="spellStart"/>
       <w:r>
         <w:rPr>
           <w:u w:val="single"/>
         </w:rPr>
-        <w:t>git add</w:t>
+        <w:t>git</w:t>
+      </w:r>
+      <w:proofErr w:type="spellEnd"/>
+      <w:r>
+        <w:rPr>
+          <w:u w:val="single"/>
+        </w:rPr>
+        <w:t xml:space="preserve"> add</w:t>
       </w:r>
       <w:r>
         <w:t>:</w:t>
@@ -3189,11 +3682,19 @@
         </w:numPr>
         <w:spacing w:before="160"/>
       </w:pPr>
+      <w:proofErr w:type="spellStart"/>
       <w:r>
         <w:rPr>
           <w:u w:val="single"/>
         </w:rPr>
-        <w:t>git commit</w:t>
+        <w:t>git</w:t>
+      </w:r>
+      <w:proofErr w:type="spellEnd"/>
+      <w:r>
+        <w:rPr>
+          <w:u w:val="single"/>
+        </w:rPr>
+        <w:t xml:space="preserve"> commit</w:t>
       </w:r>
       <w:r>
         <w:t>: enter commit massage explaining what have done.</w:t>
@@ -3231,6 +3732,7 @@
         <w:rPr>
           <w:b/>
         </w:rPr>
+        <w:lastRenderedPageBreak/>
         <w:t>Welcome to the Scrum</w:t>
       </w:r>
     </w:p>
@@ -3335,7 +3837,6 @@
         <w:rPr>
           <w:u w:val="single"/>
         </w:rPr>
-        <w:lastRenderedPageBreak/>
         <w:t>SDK</w:t>
       </w:r>
       <w:r>

</xml_diff>

<commit_message>
Added terms to word document (ZW)
</commit_message>
<xml_diff>
--- a/the_code_issue_terms_and_definitions.docx
+++ b/the_code_issue_terms_and_definitions.docx
@@ -827,8 +827,6 @@
       <w:pPr>
         <w:spacing w:before="160"/>
       </w:pPr>
-      <w:bookmarkStart w:id="0" w:name="_GoBack"/>
-      <w:bookmarkEnd w:id="0"/>
     </w:p>
     <w:p>
       <w:pPr>
@@ -3773,10 +3771,108 @@
     <w:p>
       <w:pPr>
         <w:spacing w:before="160"/>
-      </w:pPr>
-      <w:r>
+        <w:rPr>
+          <w:b/>
+        </w:rPr>
+      </w:pPr>
+      <w:r>
+        <w:rPr>
+          <w:b/>
+        </w:rPr>
         <w:t>We Are Going to Ship</w:t>
       </w:r>
+    </w:p>
+    <w:p>
+      <w:pPr>
+        <w:numPr>
+          <w:ilvl w:val="0"/>
+          <w:numId w:val="18"/>
+        </w:numPr>
+        <w:spacing w:before="160"/>
+      </w:pPr>
+      <w:r>
+        <w:t>Virtual Private Network: an extension of private network across a public network. Enables users to send and receive data across shared or public networks even if their device was directly connected to a private network.</w:t>
+      </w:r>
+    </w:p>
+    <w:p>
+      <w:pPr>
+        <w:numPr>
+          <w:ilvl w:val="0"/>
+          <w:numId w:val="18"/>
+        </w:numPr>
+        <w:spacing w:before="160"/>
+      </w:pPr>
+      <w:r>
+        <w:t>Integrated Development Environment</w:t>
+      </w:r>
+      <w:bookmarkStart w:id="0" w:name="_GoBack"/>
+      <w:bookmarkEnd w:id="0"/>
+      <w:r>
+        <w:t xml:space="preserve">: a software application that provides facilities to computer programmers for software development. An IDE generally consists of a source code editor, build </w:t>
+      </w:r>
+      <w:r>
+        <w:t>automation tools and a debugger. Ex/ Visual Studio</w:t>
+      </w:r>
+    </w:p>
+    <w:p>
+      <w:pPr>
+        <w:numPr>
+          <w:ilvl w:val="0"/>
+          <w:numId w:val="18"/>
+        </w:numPr>
+        <w:spacing w:before="160"/>
+      </w:pPr>
+      <w:r>
+        <w:t xml:space="preserve">Server-side </w:t>
+      </w:r>
+      <w:proofErr w:type="spellStart"/>
+      <w:r>
+        <w:t>Javascript</w:t>
+      </w:r>
+      <w:proofErr w:type="spellEnd"/>
+      <w:r>
+        <w:t>: an extended version of JavaScript that enables the enhancement and manipulation of webpages and client browsers.</w:t>
+      </w:r>
+    </w:p>
+    <w:p>
+      <w:pPr>
+        <w:numPr>
+          <w:ilvl w:val="0"/>
+          <w:numId w:val="18"/>
+        </w:numPr>
+        <w:spacing w:before="160"/>
+      </w:pPr>
+      <w:r>
+        <w:t xml:space="preserve">Client-side </w:t>
+      </w:r>
+      <w:proofErr w:type="spellStart"/>
+      <w:r>
+        <w:t>Javascript</w:t>
+      </w:r>
+      <w:proofErr w:type="spellEnd"/>
+      <w:r>
+        <w:t>: an extended version of JavaScript that enables access to databases, file systems, and servers.</w:t>
+      </w:r>
+    </w:p>
+    <w:p>
+      <w:pPr>
+        <w:numPr>
+          <w:ilvl w:val="0"/>
+          <w:numId w:val="18"/>
+        </w:numPr>
+        <w:spacing w:before="160"/>
+      </w:pPr>
+      <w:r>
+        <w:t>Continuous In</w:t>
+      </w:r>
+      <w:r>
+        <w:t>tegration Server: a server used to implement continuous processes and apply quality control measures — coding is done in small pieces of effort, applied frequently.</w:t>
+      </w:r>
+    </w:p>
+    <w:p>
+      <w:pPr>
+        <w:spacing w:before="160"/>
+      </w:pPr>
     </w:p>
     <w:p>
       <w:pPr>
@@ -4771,6 +4867,146 @@
     </w:lvl>
   </w:abstractNum>
   <w:abstractNum w:abstractNumId="7" w15:restartNumberingAfterBreak="0">
+    <w:nsid w:val="44E66111"/>
+    <w:multiLevelType w:val="hybridMultilevel"/>
+    <w:tmpl w:val="2714A0F4"/>
+    <w:lvl w:ilvl="0" w:tplc="228EFB48">
+      <w:start w:val="1"/>
+      <w:numFmt w:val="bullet"/>
+      <w:lvlText w:val="•"/>
+      <w:lvlJc w:val="left"/>
+      <w:pPr>
+        <w:tabs>
+          <w:tab w:val="num" w:pos="720"/>
+        </w:tabs>
+        <w:ind w:left="720" w:hanging="360"/>
+      </w:pPr>
+      <w:rPr>
+        <w:rFonts w:ascii="Times New Roman" w:hAnsi="Times New Roman" w:hint="default"/>
+      </w:rPr>
+    </w:lvl>
+    <w:lvl w:ilvl="1" w:tplc="8C9EEFAC" w:tentative="1">
+      <w:start w:val="1"/>
+      <w:numFmt w:val="bullet"/>
+      <w:lvlText w:val="•"/>
+      <w:lvlJc w:val="left"/>
+      <w:pPr>
+        <w:tabs>
+          <w:tab w:val="num" w:pos="1440"/>
+        </w:tabs>
+        <w:ind w:left="1440" w:hanging="360"/>
+      </w:pPr>
+      <w:rPr>
+        <w:rFonts w:ascii="Times New Roman" w:hAnsi="Times New Roman" w:hint="default"/>
+      </w:rPr>
+    </w:lvl>
+    <w:lvl w:ilvl="2" w:tplc="3042ACAC" w:tentative="1">
+      <w:start w:val="1"/>
+      <w:numFmt w:val="bullet"/>
+      <w:lvlText w:val="•"/>
+      <w:lvlJc w:val="left"/>
+      <w:pPr>
+        <w:tabs>
+          <w:tab w:val="num" w:pos="2160"/>
+        </w:tabs>
+        <w:ind w:left="2160" w:hanging="360"/>
+      </w:pPr>
+      <w:rPr>
+        <w:rFonts w:ascii="Times New Roman" w:hAnsi="Times New Roman" w:hint="default"/>
+      </w:rPr>
+    </w:lvl>
+    <w:lvl w:ilvl="3" w:tplc="EB34C5CE" w:tentative="1">
+      <w:start w:val="1"/>
+      <w:numFmt w:val="bullet"/>
+      <w:lvlText w:val="•"/>
+      <w:lvlJc w:val="left"/>
+      <w:pPr>
+        <w:tabs>
+          <w:tab w:val="num" w:pos="2880"/>
+        </w:tabs>
+        <w:ind w:left="2880" w:hanging="360"/>
+      </w:pPr>
+      <w:rPr>
+        <w:rFonts w:ascii="Times New Roman" w:hAnsi="Times New Roman" w:hint="default"/>
+      </w:rPr>
+    </w:lvl>
+    <w:lvl w:ilvl="4" w:tplc="E8B05FBA" w:tentative="1">
+      <w:start w:val="1"/>
+      <w:numFmt w:val="bullet"/>
+      <w:lvlText w:val="•"/>
+      <w:lvlJc w:val="left"/>
+      <w:pPr>
+        <w:tabs>
+          <w:tab w:val="num" w:pos="3600"/>
+        </w:tabs>
+        <w:ind w:left="3600" w:hanging="360"/>
+      </w:pPr>
+      <w:rPr>
+        <w:rFonts w:ascii="Times New Roman" w:hAnsi="Times New Roman" w:hint="default"/>
+      </w:rPr>
+    </w:lvl>
+    <w:lvl w:ilvl="5" w:tplc="E8906C0C" w:tentative="1">
+      <w:start w:val="1"/>
+      <w:numFmt w:val="bullet"/>
+      <w:lvlText w:val="•"/>
+      <w:lvlJc w:val="left"/>
+      <w:pPr>
+        <w:tabs>
+          <w:tab w:val="num" w:pos="4320"/>
+        </w:tabs>
+        <w:ind w:left="4320" w:hanging="360"/>
+      </w:pPr>
+      <w:rPr>
+        <w:rFonts w:ascii="Times New Roman" w:hAnsi="Times New Roman" w:hint="default"/>
+      </w:rPr>
+    </w:lvl>
+    <w:lvl w:ilvl="6" w:tplc="6A1063FA" w:tentative="1">
+      <w:start w:val="1"/>
+      <w:numFmt w:val="bullet"/>
+      <w:lvlText w:val="•"/>
+      <w:lvlJc w:val="left"/>
+      <w:pPr>
+        <w:tabs>
+          <w:tab w:val="num" w:pos="5040"/>
+        </w:tabs>
+        <w:ind w:left="5040" w:hanging="360"/>
+      </w:pPr>
+      <w:rPr>
+        <w:rFonts w:ascii="Times New Roman" w:hAnsi="Times New Roman" w:hint="default"/>
+      </w:rPr>
+    </w:lvl>
+    <w:lvl w:ilvl="7" w:tplc="DDFA78C8" w:tentative="1">
+      <w:start w:val="1"/>
+      <w:numFmt w:val="bullet"/>
+      <w:lvlText w:val="•"/>
+      <w:lvlJc w:val="left"/>
+      <w:pPr>
+        <w:tabs>
+          <w:tab w:val="num" w:pos="5760"/>
+        </w:tabs>
+        <w:ind w:left="5760" w:hanging="360"/>
+      </w:pPr>
+      <w:rPr>
+        <w:rFonts w:ascii="Times New Roman" w:hAnsi="Times New Roman" w:hint="default"/>
+      </w:rPr>
+    </w:lvl>
+    <w:lvl w:ilvl="8" w:tplc="172656B0" w:tentative="1">
+      <w:start w:val="1"/>
+      <w:numFmt w:val="bullet"/>
+      <w:lvlText w:val="•"/>
+      <w:lvlJc w:val="left"/>
+      <w:pPr>
+        <w:tabs>
+          <w:tab w:val="num" w:pos="6480"/>
+        </w:tabs>
+        <w:ind w:left="6480" w:hanging="360"/>
+      </w:pPr>
+      <w:rPr>
+        <w:rFonts w:ascii="Times New Roman" w:hAnsi="Times New Roman" w:hint="default"/>
+      </w:rPr>
+    </w:lvl>
+  </w:abstractNum>
+  <w:abstractNum w:abstractNumId="8" w15:restartNumberingAfterBreak="0">
     <w:nsid w:val="473D2CEB"/>
     <w:multiLevelType w:val="hybridMultilevel"/>
     <w:tmpl w:val="716EF636"/>
@@ -4883,7 +5119,7 @@
       </w:rPr>
     </w:lvl>
   </w:abstractNum>
-  <w:abstractNum w:abstractNumId="8" w15:restartNumberingAfterBreak="0">
+  <w:abstractNum w:abstractNumId="9" w15:restartNumberingAfterBreak="0">
     <w:nsid w:val="47652C5A"/>
     <w:multiLevelType w:val="hybridMultilevel"/>
     <w:tmpl w:val="7CE28B1C"/>
@@ -4996,7 +5232,7 @@
       </w:rPr>
     </w:lvl>
   </w:abstractNum>
-  <w:abstractNum w:abstractNumId="9" w15:restartNumberingAfterBreak="0">
+  <w:abstractNum w:abstractNumId="10" w15:restartNumberingAfterBreak="0">
     <w:nsid w:val="482C09C7"/>
     <w:multiLevelType w:val="hybridMultilevel"/>
     <w:tmpl w:val="BAC0CBB8"/>
@@ -5109,7 +5345,7 @@
       </w:rPr>
     </w:lvl>
   </w:abstractNum>
-  <w:abstractNum w:abstractNumId="10" w15:restartNumberingAfterBreak="0">
+  <w:abstractNum w:abstractNumId="11" w15:restartNumberingAfterBreak="0">
     <w:nsid w:val="4C201DEB"/>
     <w:multiLevelType w:val="hybridMultilevel"/>
     <w:tmpl w:val="F2ECFDF0"/>
@@ -5222,7 +5458,7 @@
       </w:rPr>
     </w:lvl>
   </w:abstractNum>
-  <w:abstractNum w:abstractNumId="11" w15:restartNumberingAfterBreak="0">
+  <w:abstractNum w:abstractNumId="12" w15:restartNumberingAfterBreak="0">
     <w:nsid w:val="5DA1229E"/>
     <w:multiLevelType w:val="hybridMultilevel"/>
     <w:tmpl w:val="A1248192"/>
@@ -5335,7 +5571,7 @@
       </w:rPr>
     </w:lvl>
   </w:abstractNum>
-  <w:abstractNum w:abstractNumId="12" w15:restartNumberingAfterBreak="0">
+  <w:abstractNum w:abstractNumId="13" w15:restartNumberingAfterBreak="0">
     <w:nsid w:val="604C184D"/>
     <w:multiLevelType w:val="multilevel"/>
     <w:tmpl w:val="CB667C56"/>
@@ -5484,7 +5720,7 @@
       </w:rPr>
     </w:lvl>
   </w:abstractNum>
-  <w:abstractNum w:abstractNumId="13" w15:restartNumberingAfterBreak="0">
+  <w:abstractNum w:abstractNumId="14" w15:restartNumberingAfterBreak="0">
     <w:nsid w:val="61AB2CB9"/>
     <w:multiLevelType w:val="hybridMultilevel"/>
     <w:tmpl w:val="DB20DBDA"/>
@@ -5597,7 +5833,7 @@
       </w:rPr>
     </w:lvl>
   </w:abstractNum>
-  <w:abstractNum w:abstractNumId="14" w15:restartNumberingAfterBreak="0">
+  <w:abstractNum w:abstractNumId="15" w15:restartNumberingAfterBreak="0">
     <w:nsid w:val="6B671416"/>
     <w:multiLevelType w:val="hybridMultilevel"/>
     <w:tmpl w:val="96F494E8"/>
@@ -5710,7 +5946,7 @@
       </w:rPr>
     </w:lvl>
   </w:abstractNum>
-  <w:abstractNum w:abstractNumId="15" w15:restartNumberingAfterBreak="0">
+  <w:abstractNum w:abstractNumId="16" w15:restartNumberingAfterBreak="0">
     <w:nsid w:val="6F235D3E"/>
     <w:multiLevelType w:val="hybridMultilevel"/>
     <w:tmpl w:val="339A2474"/>
@@ -5823,7 +6059,7 @@
       </w:rPr>
     </w:lvl>
   </w:abstractNum>
-  <w:abstractNum w:abstractNumId="16" w15:restartNumberingAfterBreak="0">
+  <w:abstractNum w:abstractNumId="17" w15:restartNumberingAfterBreak="0">
     <w:nsid w:val="7EEF6F14"/>
     <w:multiLevelType w:val="hybridMultilevel"/>
     <w:tmpl w:val="453EB3CE"/>
@@ -5940,19 +6176,19 @@
     <w:abstractNumId w:val="6"/>
   </w:num>
   <w:num w:numId="2">
-    <w:abstractNumId w:val="8"/>
+    <w:abstractNumId w:val="9"/>
   </w:num>
   <w:num w:numId="3">
     <w:abstractNumId w:val="3"/>
   </w:num>
   <w:num w:numId="4">
-    <w:abstractNumId w:val="15"/>
+    <w:abstractNumId w:val="16"/>
   </w:num>
   <w:num w:numId="5">
     <w:abstractNumId w:val="1"/>
   </w:num>
   <w:num w:numId="6">
-    <w:abstractNumId w:val="7"/>
+    <w:abstractNumId w:val="8"/>
   </w:num>
   <w:num w:numId="7">
     <w:abstractNumId w:val="4"/>
@@ -5975,7 +6211,7 @@
     </w:lvlOverride>
   </w:num>
   <w:num w:numId="8">
-    <w:abstractNumId w:val="12"/>
+    <w:abstractNumId w:val="13"/>
     <w:lvlOverride w:ilvl="0">
       <w:lvl w:ilvl="0">
         <w:numFmt w:val="bullet"/>
@@ -5995,10 +6231,10 @@
     </w:lvlOverride>
   </w:num>
   <w:num w:numId="9">
-    <w:abstractNumId w:val="9"/>
+    <w:abstractNumId w:val="10"/>
   </w:num>
   <w:num w:numId="10">
-    <w:abstractNumId w:val="16"/>
+    <w:abstractNumId w:val="17"/>
   </w:num>
   <w:num w:numId="11">
     <w:abstractNumId w:val="0"/>
@@ -6007,19 +6243,22 @@
     <w:abstractNumId w:val="2"/>
   </w:num>
   <w:num w:numId="13">
-    <w:abstractNumId w:val="11"/>
+    <w:abstractNumId w:val="12"/>
   </w:num>
   <w:num w:numId="14">
-    <w:abstractNumId w:val="14"/>
+    <w:abstractNumId w:val="15"/>
   </w:num>
   <w:num w:numId="15">
     <w:abstractNumId w:val="5"/>
   </w:num>
   <w:num w:numId="16">
-    <w:abstractNumId w:val="13"/>
+    <w:abstractNumId w:val="14"/>
   </w:num>
   <w:num w:numId="17">
-    <w:abstractNumId w:val="10"/>
+    <w:abstractNumId w:val="11"/>
+  </w:num>
+  <w:num w:numId="18">
+    <w:abstractNumId w:val="7"/>
   </w:num>
 </w:numbering>
 </file>
@@ -6422,7 +6661,6 @@
   <w:style w:type="character" w:default="1" w:styleId="DefaultParagraphFont">
     <w:name w:val="Default Paragraph Font"/>
     <w:uiPriority w:val="1"/>
-    <w:semiHidden/>
     <w:unhideWhenUsed/>
   </w:style>
   <w:style w:type="table" w:default="1" w:styleId="TableNormal">

</xml_diff>

<commit_message>
Uploaded vocab from the Time You Attended an Email Address Validation Meeting (ESC)
</commit_message>
<xml_diff>
--- a/the_code_issue_terms_and_definitions.docx
+++ b/the_code_issue_terms_and_definitions.docx
@@ -55,19 +55,11 @@
         <w:spacing w:before="160"/>
         <w:contextualSpacing w:val="0"/>
       </w:pPr>
-      <w:proofErr w:type="spellStart"/>
       <w:r>
         <w:rPr>
           <w:i/>
         </w:rPr>
-        <w:t>TMitTB</w:t>
-      </w:r>
-      <w:proofErr w:type="spellEnd"/>
-      <w:r>
-        <w:rPr>
-          <w:i/>
-        </w:rPr>
-        <w:t xml:space="preserve"> (the man in the taupe blazer)</w:t>
+        <w:t>TMitTB (the man in the taupe blazer)</w:t>
       </w:r>
       <w:r>
         <w:t>: technical team lead</w:t>
@@ -130,7 +122,6 @@
           <w:rFonts w:asciiTheme="majorHAnsi" w:hAnsiTheme="majorHAnsi" w:cstheme="majorHAnsi"/>
         </w:rPr>
       </w:pPr>
-      <w:proofErr w:type="spellStart"/>
       <w:r>
         <w:rPr>
           <w:rFonts w:asciiTheme="majorHAnsi" w:hAnsiTheme="majorHAnsi" w:cstheme="majorHAnsi"/>
@@ -138,7 +129,6 @@
         </w:rPr>
         <w:t>Clojure</w:t>
       </w:r>
-      <w:proofErr w:type="spellEnd"/>
       <w:r>
         <w:rPr>
           <w:rFonts w:asciiTheme="majorHAnsi" w:hAnsiTheme="majorHAnsi" w:cstheme="majorHAnsi"/>
@@ -446,21 +436,7 @@
         <w:rPr>
           <w:rFonts w:ascii="Times New Roman" w:eastAsia="Times New Roman" w:hAnsi="Times New Roman" w:cs="Times New Roman"/>
         </w:rPr>
-        <w:t>into other XML documents or other formats like HTML (</w:t>
-      </w:r>
-      <w:proofErr w:type="spellStart"/>
-      <w:r>
-        <w:rPr>
-          <w:rFonts w:ascii="Times New Roman" w:eastAsia="Times New Roman" w:hAnsi="Times New Roman" w:cs="Times New Roman"/>
-        </w:rPr>
-        <w:t>HyperText</w:t>
-      </w:r>
-      <w:proofErr w:type="spellEnd"/>
-      <w:r>
-        <w:rPr>
-          <w:rFonts w:ascii="Times New Roman" w:eastAsia="Times New Roman" w:hAnsi="Times New Roman" w:cs="Times New Roman"/>
-        </w:rPr>
-        <w:t xml:space="preserve"> Markup Language) </w:t>
+        <w:t xml:space="preserve">into other XML documents or other formats like HTML (HyperText Markup Language) </w:t>
       </w:r>
     </w:p>
     <w:p>
@@ -494,14 +470,12 @@
           <w:b/>
         </w:rPr>
       </w:pPr>
-      <w:proofErr w:type="spellStart"/>
       <w:r>
         <w:rPr>
           <w:b/>
         </w:rPr>
         <w:t>Scancode</w:t>
       </w:r>
-      <w:proofErr w:type="spellEnd"/>
       <w:r>
         <w:t xml:space="preserve"> this is the data sent by the keyboard reporting which keys have been pressed to the computer; each key is assigned a number or sequence of numbers</w:t>
       </w:r>
@@ -525,15 +499,7 @@
         <w:t xml:space="preserve">ASCII </w:t>
       </w:r>
       <w:r>
-        <w:t>American Standard Code for Info Interchange, a character encoding standard that encodes 128 specified characters into eight-bit integers, e.g. the letter “</w:t>
-      </w:r>
-      <w:proofErr w:type="spellStart"/>
-      <w:r>
-        <w:t>i</w:t>
-      </w:r>
-      <w:proofErr w:type="spellEnd"/>
-      <w:r>
-        <w:t>” as 01101001</w:t>
+        <w:t>American Standard Code for Info Interchange, a character encoding standard that encodes 128 specified characters into eight-bit integers, e.g. the letter “i” as 01101001</w:t>
       </w:r>
     </w:p>
     <w:p>
@@ -738,20 +704,7 @@
         <w:t xml:space="preserve">Linux: </w:t>
       </w:r>
       <w:r>
-        <w:t xml:space="preserve">Free and open sourced operating system released by Linus Torvalds September 17 </w:t>
-      </w:r>
-      <w:proofErr w:type="spellStart"/>
-      <w:proofErr w:type="gramStart"/>
-      <w:r>
-        <w:t>th</w:t>
-      </w:r>
-      <w:proofErr w:type="spellEnd"/>
-      <w:r>
-        <w:t xml:space="preserve"> ,</w:t>
-      </w:r>
-      <w:proofErr w:type="gramEnd"/>
-      <w:r>
-        <w:t xml:space="preserve"> 1991.</w:t>
+        <w:t>Free and open sourced operating system released by Linus Torvalds September 17 th , 1991.</w:t>
       </w:r>
     </w:p>
     <w:p>
@@ -893,23 +846,7 @@
           <w:rFonts w:eastAsia="Times New Roman" w:cstheme="minorHAnsi"/>
           <w:color w:val="191B0E"/>
         </w:rPr>
-        <w:t xml:space="preserve"> – a proprietary array processing language developed by Arthur Whitney and commercialized by </w:t>
-      </w:r>
-      <w:proofErr w:type="spellStart"/>
-      <w:r>
-        <w:rPr>
-          <w:rFonts w:eastAsia="Times New Roman" w:cstheme="minorHAnsi"/>
-          <w:color w:val="191B0E"/>
-        </w:rPr>
-        <w:t>Kx</w:t>
-      </w:r>
-      <w:proofErr w:type="spellEnd"/>
-      <w:r>
-        <w:rPr>
-          <w:rFonts w:eastAsia="Times New Roman" w:cstheme="minorHAnsi"/>
-          <w:color w:val="191B0E"/>
-        </w:rPr>
-        <w:t xml:space="preserve"> Systems.</w:t>
+        <w:t xml:space="preserve"> – a proprietary array processing language developed by Arthur Whitney and commercialized by Kx Systems.</w:t>
       </w:r>
     </w:p>
     <w:p>
@@ -965,7 +902,6 @@
         </w:rPr>
         <w:t xml:space="preserve">–an acronym for </w:t>
       </w:r>
-      <w:proofErr w:type="spellStart"/>
       <w:r>
         <w:rPr>
           <w:rFonts w:eastAsia="Times New Roman" w:cstheme="minorHAnsi"/>
@@ -980,40 +916,23 @@
           <w:rFonts w:eastAsia="Times New Roman" w:cstheme="minorHAnsi"/>
           <w:color w:val="191B0E"/>
         </w:rPr>
-        <w:t>mula</w:t>
-      </w:r>
-      <w:proofErr w:type="spellEnd"/>
+        <w:t xml:space="preserve">mula </w:t>
+      </w:r>
+      <w:r>
+        <w:rPr>
+          <w:rFonts w:eastAsia="Times New Roman" w:cstheme="minorHAnsi"/>
+          <w:b/>
+          <w:bCs/>
+          <w:color w:val="191B0E"/>
+        </w:rPr>
+        <w:t>TRAN</w:t>
+      </w:r>
       <w:r>
         <w:rPr>
           <w:rFonts w:eastAsia="Times New Roman" w:cstheme="minorHAnsi"/>
           <w:color w:val="191B0E"/>
         </w:rPr>
-        <w:t xml:space="preserve"> </w:t>
-      </w:r>
-      <w:proofErr w:type="spellStart"/>
-      <w:r>
-        <w:rPr>
-          <w:rFonts w:eastAsia="Times New Roman" w:cstheme="minorHAnsi"/>
-          <w:b/>
-          <w:bCs/>
-          <w:color w:val="191B0E"/>
-        </w:rPr>
-        <w:t>TRAN</w:t>
-      </w:r>
-      <w:r>
-        <w:rPr>
-          <w:rFonts w:eastAsia="Times New Roman" w:cstheme="minorHAnsi"/>
-          <w:color w:val="191B0E"/>
-        </w:rPr>
-        <w:t>slation</w:t>
-      </w:r>
-      <w:proofErr w:type="spellEnd"/>
-      <w:r>
-        <w:rPr>
-          <w:rFonts w:eastAsia="Times New Roman" w:cstheme="minorHAnsi"/>
-          <w:color w:val="191B0E"/>
-        </w:rPr>
-        <w:t xml:space="preserve"> designed to allow easy translation of math formulas into code.</w:t>
+        <w:t>slation designed to allow easy translation of math formulas into code.</w:t>
       </w:r>
     </w:p>
     <w:p>
@@ -1249,7 +1168,6 @@
           <w:szCs w:val="24"/>
         </w:rPr>
       </w:pPr>
-      <w:proofErr w:type="spellStart"/>
       <w:r>
         <w:rPr>
           <w:rFonts w:ascii="Calibri" w:eastAsia="Times New Roman" w:hAnsi="Calibri" w:cs="Calibri"/>
@@ -1258,18 +1176,7 @@
           <w:sz w:val="24"/>
           <w:szCs w:val="24"/>
         </w:rPr>
-        <w:t>Dijkstra’s</w:t>
-      </w:r>
-      <w:proofErr w:type="spellEnd"/>
-      <w:r>
-        <w:rPr>
-          <w:rFonts w:ascii="Calibri" w:eastAsia="Times New Roman" w:hAnsi="Calibri" w:cs="Calibri"/>
-          <w:b/>
-          <w:color w:val="000000"/>
-          <w:sz w:val="24"/>
-          <w:szCs w:val="24"/>
-        </w:rPr>
-        <w:t xml:space="preserve"> algorithm</w:t>
+        <w:t>Dijkstra’s algorithm</w:t>
       </w:r>
       <w:r>
         <w:rPr>
@@ -1287,9 +1194,45 @@
           <w:sz w:val="24"/>
           <w:szCs w:val="24"/>
         </w:rPr>
-        <w:t xml:space="preserve"> A method for finding the shortest paths between nodes in a graph or road network, developed by </w:t>
-      </w:r>
-      <w:proofErr w:type="spellStart"/>
+        <w:t xml:space="preserve"> A method for finding the shortest paths between nodes in a graph or road network, developed by Edsger Dijkstra. </w:t>
+      </w:r>
+    </w:p>
+    <w:p>
+      <w:pPr>
+        <w:pStyle w:val="ListParagraph"/>
+        <w:spacing w:after="0" w:line="240" w:lineRule="auto"/>
+        <w:ind w:left="1440" w:firstLine="0"/>
+        <w:rPr>
+          <w:rFonts w:ascii="Times New Roman" w:eastAsia="Times New Roman" w:hAnsi="Times New Roman" w:cs="Times New Roman"/>
+          <w:sz w:val="24"/>
+          <w:szCs w:val="24"/>
+        </w:rPr>
+      </w:pPr>
+    </w:p>
+    <w:p>
+      <w:pPr>
+        <w:pStyle w:val="ListParagraph"/>
+        <w:numPr>
+          <w:ilvl w:val="0"/>
+          <w:numId w:val="13"/>
+        </w:numPr>
+        <w:spacing w:after="0" w:line="240" w:lineRule="auto"/>
+        <w:rPr>
+          <w:rFonts w:ascii="Times New Roman" w:eastAsia="Times New Roman" w:hAnsi="Times New Roman" w:cs="Times New Roman"/>
+          <w:sz w:val="24"/>
+          <w:szCs w:val="24"/>
+        </w:rPr>
+      </w:pPr>
+      <w:r>
+        <w:rPr>
+          <w:rFonts w:ascii="Calibri" w:eastAsia="Times New Roman" w:hAnsi="Calibri" w:cs="Calibri"/>
+          <w:b/>
+          <w:color w:val="000000"/>
+          <w:sz w:val="24"/>
+          <w:szCs w:val="24"/>
+        </w:rPr>
+        <w:t>Euclid’s algorithm</w:t>
+      </w:r>
       <w:r>
         <w:rPr>
           <w:rFonts w:ascii="Calibri" w:eastAsia="Times New Roman" w:hAnsi="Calibri" w:cs="Calibri"/>
@@ -1297,9 +1240,8 @@
           <w:sz w:val="24"/>
           <w:szCs w:val="24"/>
         </w:rPr>
-        <w:t>Edsger</w:t>
-      </w:r>
-      <w:proofErr w:type="spellEnd"/>
+        <w:t>:</w:t>
+      </w:r>
       <w:r>
         <w:rPr>
           <w:rFonts w:ascii="Calibri" w:eastAsia="Times New Roman" w:hAnsi="Calibri" w:cs="Calibri"/>
@@ -1307,9 +1249,45 @@
           <w:sz w:val="24"/>
           <w:szCs w:val="24"/>
         </w:rPr>
-        <w:t xml:space="preserve"> </w:t>
-      </w:r>
-      <w:proofErr w:type="spellStart"/>
+        <w:t xml:space="preserve"> A method for finding the greatest common divisor between two positive integers, without leaving a remainder. </w:t>
+      </w:r>
+    </w:p>
+    <w:p>
+      <w:pPr>
+        <w:pStyle w:val="ListParagraph"/>
+        <w:spacing w:after="0" w:line="240" w:lineRule="auto"/>
+        <w:ind w:left="1440" w:firstLine="0"/>
+        <w:rPr>
+          <w:rFonts w:ascii="Times New Roman" w:eastAsia="Times New Roman" w:hAnsi="Times New Roman" w:cs="Times New Roman"/>
+          <w:sz w:val="24"/>
+          <w:szCs w:val="24"/>
+        </w:rPr>
+      </w:pPr>
+    </w:p>
+    <w:p>
+      <w:pPr>
+        <w:pStyle w:val="ListParagraph"/>
+        <w:numPr>
+          <w:ilvl w:val="0"/>
+          <w:numId w:val="13"/>
+        </w:numPr>
+        <w:spacing w:after="0" w:line="240" w:lineRule="auto"/>
+        <w:rPr>
+          <w:rFonts w:ascii="Times New Roman" w:eastAsia="Times New Roman" w:hAnsi="Times New Roman" w:cs="Times New Roman"/>
+          <w:sz w:val="24"/>
+          <w:szCs w:val="24"/>
+        </w:rPr>
+      </w:pPr>
+      <w:r>
+        <w:rPr>
+          <w:rFonts w:ascii="Calibri" w:eastAsia="Times New Roman" w:hAnsi="Calibri" w:cs="Calibri"/>
+          <w:b/>
+          <w:color w:val="000000"/>
+          <w:sz w:val="24"/>
+          <w:szCs w:val="24"/>
+        </w:rPr>
+        <w:t>PostScript</w:t>
+      </w:r>
       <w:r>
         <w:rPr>
           <w:rFonts w:ascii="Calibri" w:eastAsia="Times New Roman" w:hAnsi="Calibri" w:cs="Calibri"/>
@@ -1317,9 +1295,8 @@
           <w:sz w:val="24"/>
           <w:szCs w:val="24"/>
         </w:rPr>
-        <w:t>Dijkstra</w:t>
-      </w:r>
-      <w:proofErr w:type="spellEnd"/>
+        <w:t xml:space="preserve">: </w:t>
+      </w:r>
       <w:r>
         <w:rPr>
           <w:rFonts w:ascii="Calibri" w:eastAsia="Times New Roman" w:hAnsi="Calibri" w:cs="Calibri"/>
@@ -1327,14 +1304,13 @@
           <w:sz w:val="24"/>
           <w:szCs w:val="24"/>
         </w:rPr>
-        <w:t xml:space="preserve">. </w:t>
-      </w:r>
-    </w:p>
-    <w:p>
-      <w:pPr>
-        <w:pStyle w:val="ListParagraph"/>
+        <w:t xml:space="preserve">A programming language originally designed to program printers. A page description language in the electronic publishing and desktop printing, created by Adobe System. </w:t>
+      </w:r>
+    </w:p>
+    <w:p>
+      <w:pPr>
         <w:spacing w:after="0" w:line="240" w:lineRule="auto"/>
-        <w:ind w:left="1440" w:firstLine="0"/>
+        <w:ind w:left="0" w:firstLine="0"/>
         <w:rPr>
           <w:rFonts w:ascii="Times New Roman" w:eastAsia="Times New Roman" w:hAnsi="Times New Roman" w:cs="Times New Roman"/>
           <w:sz w:val="24"/>
@@ -1364,7 +1340,7 @@
           <w:sz w:val="24"/>
           <w:szCs w:val="24"/>
         </w:rPr>
-        <w:t>Euclid’s algorithm</w:t>
+        <w:t>Stack</w:t>
       </w:r>
       <w:r>
         <w:rPr>
@@ -1382,45 +1358,20 @@
           <w:sz w:val="24"/>
           <w:szCs w:val="24"/>
         </w:rPr>
-        <w:t xml:space="preserve"> A method for finding the greatest common divisor between two positive integers, without leaving a remainder. </w:t>
+        <w:t xml:space="preserve"> fundamental algorithmic structure in computing. For instance, method foo ( ) calls method goo ( ). Method goo ( ) calls method zoo ( ). </w:t>
       </w:r>
     </w:p>
     <w:p>
       <w:pPr>
         <w:pStyle w:val="ListParagraph"/>
         <w:spacing w:after="0" w:line="240" w:lineRule="auto"/>
-        <w:ind w:left="1440" w:firstLine="0"/>
+        <w:ind w:left="2160" w:firstLine="720"/>
         <w:rPr>
           <w:rFonts w:ascii="Times New Roman" w:eastAsia="Times New Roman" w:hAnsi="Times New Roman" w:cs="Times New Roman"/>
           <w:sz w:val="24"/>
           <w:szCs w:val="24"/>
         </w:rPr>
       </w:pPr>
-    </w:p>
-    <w:p>
-      <w:pPr>
-        <w:pStyle w:val="ListParagraph"/>
-        <w:numPr>
-          <w:ilvl w:val="0"/>
-          <w:numId w:val="13"/>
-        </w:numPr>
-        <w:spacing w:after="0" w:line="240" w:lineRule="auto"/>
-        <w:rPr>
-          <w:rFonts w:ascii="Times New Roman" w:eastAsia="Times New Roman" w:hAnsi="Times New Roman" w:cs="Times New Roman"/>
-          <w:sz w:val="24"/>
-          <w:szCs w:val="24"/>
-        </w:rPr>
-      </w:pPr>
-      <w:r>
-        <w:rPr>
-          <w:rFonts w:ascii="Calibri" w:eastAsia="Times New Roman" w:hAnsi="Calibri" w:cs="Calibri"/>
-          <w:b/>
-          <w:color w:val="000000"/>
-          <w:sz w:val="24"/>
-          <w:szCs w:val="24"/>
-        </w:rPr>
-        <w:t>PostScript</w:t>
-      </w:r>
       <w:r>
         <w:rPr>
           <w:rFonts w:ascii="Calibri" w:eastAsia="Times New Roman" w:hAnsi="Calibri" w:cs="Calibri"/>
@@ -1428,7 +1379,7 @@
           <w:sz w:val="24"/>
           <w:szCs w:val="24"/>
         </w:rPr>
-        <w:t xml:space="preserve">: </w:t>
+        <w:t xml:space="preserve">For example, </w:t>
       </w:r>
       <w:r>
         <w:rPr>
@@ -1437,43 +1388,7 @@
           <w:sz w:val="24"/>
           <w:szCs w:val="24"/>
         </w:rPr>
-        <w:t xml:space="preserve">A programming language originally designed to program printers. A page description language in the electronic publishing and desktop printing, created by Adobe System. </w:t>
-      </w:r>
-    </w:p>
-    <w:p>
-      <w:pPr>
-        <w:spacing w:after="0" w:line="240" w:lineRule="auto"/>
-        <w:ind w:left="0" w:firstLine="0"/>
-        <w:rPr>
-          <w:rFonts w:ascii="Times New Roman" w:eastAsia="Times New Roman" w:hAnsi="Times New Roman" w:cs="Times New Roman"/>
-          <w:sz w:val="24"/>
-          <w:szCs w:val="24"/>
-        </w:rPr>
-      </w:pPr>
-    </w:p>
-    <w:p>
-      <w:pPr>
-        <w:pStyle w:val="ListParagraph"/>
-        <w:numPr>
-          <w:ilvl w:val="0"/>
-          <w:numId w:val="13"/>
-        </w:numPr>
-        <w:spacing w:after="0" w:line="240" w:lineRule="auto"/>
-        <w:rPr>
-          <w:rFonts w:ascii="Times New Roman" w:eastAsia="Times New Roman" w:hAnsi="Times New Roman" w:cs="Times New Roman"/>
-          <w:sz w:val="24"/>
-          <w:szCs w:val="24"/>
-        </w:rPr>
-      </w:pPr>
-      <w:r>
-        <w:rPr>
-          <w:rFonts w:ascii="Calibri" w:eastAsia="Times New Roman" w:hAnsi="Calibri" w:cs="Calibri"/>
-          <w:b/>
-          <w:color w:val="000000"/>
-          <w:sz w:val="24"/>
-          <w:szCs w:val="24"/>
-        </w:rPr>
-        <w:t>Stack</w:t>
+        <w:tab/>
       </w:r>
       <w:r>
         <w:rPr>
@@ -1482,8 +1397,20 @@
           <w:sz w:val="24"/>
           <w:szCs w:val="24"/>
         </w:rPr>
-        <w:t>:</w:t>
-      </w:r>
+        <w:t>3. zoo ( )</w:t>
+      </w:r>
+    </w:p>
+    <w:p>
+      <w:pPr>
+        <w:pStyle w:val="ListParagraph"/>
+        <w:spacing w:after="0" w:line="240" w:lineRule="auto"/>
+        <w:ind w:left="4320" w:firstLine="0"/>
+        <w:rPr>
+          <w:rFonts w:ascii="Times New Roman" w:eastAsia="Times New Roman" w:hAnsi="Times New Roman" w:cs="Times New Roman"/>
+          <w:sz w:val="24"/>
+          <w:szCs w:val="24"/>
+        </w:rPr>
+      </w:pPr>
       <w:r>
         <w:rPr>
           <w:rFonts w:ascii="Calibri" w:eastAsia="Times New Roman" w:hAnsi="Calibri" w:cs="Calibri"/>
@@ -1491,9 +1418,20 @@
           <w:sz w:val="24"/>
           <w:szCs w:val="24"/>
         </w:rPr>
-        <w:t xml:space="preserve"> fundamental algorithmic structure in computing. For instance, method foo </w:t>
-      </w:r>
-      <w:proofErr w:type="gramStart"/>
+        <w:t xml:space="preserve">2. goo ( ) </w:t>
+      </w:r>
+    </w:p>
+    <w:p>
+      <w:pPr>
+        <w:pStyle w:val="ListParagraph"/>
+        <w:spacing w:after="0" w:line="240" w:lineRule="auto"/>
+        <w:ind w:left="3600" w:firstLine="720"/>
+        <w:rPr>
+          <w:rFonts w:ascii="Times New Roman" w:eastAsia="Times New Roman" w:hAnsi="Times New Roman" w:cs="Times New Roman"/>
+          <w:sz w:val="24"/>
+          <w:szCs w:val="24"/>
+        </w:rPr>
+      </w:pPr>
       <w:r>
         <w:rPr>
           <w:rFonts w:ascii="Calibri" w:eastAsia="Times New Roman" w:hAnsi="Calibri" w:cs="Calibri"/>
@@ -1501,9 +1439,45 @@
           <w:sz w:val="24"/>
           <w:szCs w:val="24"/>
         </w:rPr>
-        <w:t>( )</w:t>
-      </w:r>
-      <w:proofErr w:type="gramEnd"/>
+        <w:t>1. foo ( )</w:t>
+      </w:r>
+    </w:p>
+    <w:p>
+      <w:pPr>
+        <w:pStyle w:val="ListParagraph"/>
+        <w:spacing w:after="0" w:line="240" w:lineRule="auto"/>
+        <w:ind w:left="1440" w:firstLine="0"/>
+        <w:rPr>
+          <w:rFonts w:ascii="Times New Roman" w:eastAsia="Times New Roman" w:hAnsi="Times New Roman" w:cs="Times New Roman"/>
+          <w:sz w:val="24"/>
+          <w:szCs w:val="24"/>
+        </w:rPr>
+      </w:pPr>
+    </w:p>
+    <w:p>
+      <w:pPr>
+        <w:pStyle w:val="ListParagraph"/>
+        <w:numPr>
+          <w:ilvl w:val="0"/>
+          <w:numId w:val="13"/>
+        </w:numPr>
+        <w:spacing w:after="0" w:line="240" w:lineRule="auto"/>
+        <w:rPr>
+          <w:rFonts w:ascii="Times New Roman" w:eastAsia="Times New Roman" w:hAnsi="Times New Roman" w:cs="Times New Roman"/>
+          <w:sz w:val="24"/>
+          <w:szCs w:val="24"/>
+        </w:rPr>
+      </w:pPr>
+      <w:r>
+        <w:rPr>
+          <w:rFonts w:ascii="Calibri" w:eastAsia="Times New Roman" w:hAnsi="Calibri" w:cs="Calibri"/>
+          <w:b/>
+          <w:color w:val="000000"/>
+          <w:sz w:val="24"/>
+          <w:szCs w:val="24"/>
+        </w:rPr>
+        <w:t>DRY</w:t>
+      </w:r>
       <w:r>
         <w:rPr>
           <w:rFonts w:ascii="Calibri" w:eastAsia="Times New Roman" w:hAnsi="Calibri" w:cs="Calibri"/>
@@ -1511,195 +1485,6 @@
           <w:sz w:val="24"/>
           <w:szCs w:val="24"/>
         </w:rPr>
-        <w:t xml:space="preserve"> calls method goo ( ). Method goo </w:t>
-      </w:r>
-      <w:proofErr w:type="gramStart"/>
-      <w:r>
-        <w:rPr>
-          <w:rFonts w:ascii="Calibri" w:eastAsia="Times New Roman" w:hAnsi="Calibri" w:cs="Calibri"/>
-          <w:color w:val="000000"/>
-          <w:sz w:val="24"/>
-          <w:szCs w:val="24"/>
-        </w:rPr>
-        <w:t>( )</w:t>
-      </w:r>
-      <w:proofErr w:type="gramEnd"/>
-      <w:r>
-        <w:rPr>
-          <w:rFonts w:ascii="Calibri" w:eastAsia="Times New Roman" w:hAnsi="Calibri" w:cs="Calibri"/>
-          <w:color w:val="000000"/>
-          <w:sz w:val="24"/>
-          <w:szCs w:val="24"/>
-        </w:rPr>
-        <w:t xml:space="preserve"> calls method zoo ( ). </w:t>
-      </w:r>
-    </w:p>
-    <w:p>
-      <w:pPr>
-        <w:pStyle w:val="ListParagraph"/>
-        <w:spacing w:after="0" w:line="240" w:lineRule="auto"/>
-        <w:ind w:left="2160" w:firstLine="720"/>
-        <w:rPr>
-          <w:rFonts w:ascii="Times New Roman" w:eastAsia="Times New Roman" w:hAnsi="Times New Roman" w:cs="Times New Roman"/>
-          <w:sz w:val="24"/>
-          <w:szCs w:val="24"/>
-        </w:rPr>
-      </w:pPr>
-      <w:r>
-        <w:rPr>
-          <w:rFonts w:ascii="Calibri" w:eastAsia="Times New Roman" w:hAnsi="Calibri" w:cs="Calibri"/>
-          <w:color w:val="000000"/>
-          <w:sz w:val="24"/>
-          <w:szCs w:val="24"/>
-        </w:rPr>
-        <w:t xml:space="preserve">For example, </w:t>
-      </w:r>
-      <w:r>
-        <w:rPr>
-          <w:rFonts w:ascii="Calibri" w:eastAsia="Times New Roman" w:hAnsi="Calibri" w:cs="Calibri"/>
-          <w:color w:val="000000"/>
-          <w:sz w:val="24"/>
-          <w:szCs w:val="24"/>
-        </w:rPr>
-        <w:tab/>
-      </w:r>
-      <w:r>
-        <w:rPr>
-          <w:rFonts w:ascii="Calibri" w:eastAsia="Times New Roman" w:hAnsi="Calibri" w:cs="Calibri"/>
-          <w:color w:val="000000"/>
-          <w:sz w:val="24"/>
-          <w:szCs w:val="24"/>
-        </w:rPr>
-        <w:t xml:space="preserve">3. zoo </w:t>
-      </w:r>
-      <w:proofErr w:type="gramStart"/>
-      <w:r>
-        <w:rPr>
-          <w:rFonts w:ascii="Calibri" w:eastAsia="Times New Roman" w:hAnsi="Calibri" w:cs="Calibri"/>
-          <w:color w:val="000000"/>
-          <w:sz w:val="24"/>
-          <w:szCs w:val="24"/>
-        </w:rPr>
-        <w:t>( )</w:t>
-      </w:r>
-      <w:proofErr w:type="gramEnd"/>
-    </w:p>
-    <w:p>
-      <w:pPr>
-        <w:pStyle w:val="ListParagraph"/>
-        <w:spacing w:after="0" w:line="240" w:lineRule="auto"/>
-        <w:ind w:left="4320" w:firstLine="0"/>
-        <w:rPr>
-          <w:rFonts w:ascii="Times New Roman" w:eastAsia="Times New Roman" w:hAnsi="Times New Roman" w:cs="Times New Roman"/>
-          <w:sz w:val="24"/>
-          <w:szCs w:val="24"/>
-        </w:rPr>
-      </w:pPr>
-      <w:r>
-        <w:rPr>
-          <w:rFonts w:ascii="Calibri" w:eastAsia="Times New Roman" w:hAnsi="Calibri" w:cs="Calibri"/>
-          <w:color w:val="000000"/>
-          <w:sz w:val="24"/>
-          <w:szCs w:val="24"/>
-        </w:rPr>
-        <w:t xml:space="preserve">2. goo </w:t>
-      </w:r>
-      <w:proofErr w:type="gramStart"/>
-      <w:r>
-        <w:rPr>
-          <w:rFonts w:ascii="Calibri" w:eastAsia="Times New Roman" w:hAnsi="Calibri" w:cs="Calibri"/>
-          <w:color w:val="000000"/>
-          <w:sz w:val="24"/>
-          <w:szCs w:val="24"/>
-        </w:rPr>
-        <w:t>( )</w:t>
-      </w:r>
-      <w:proofErr w:type="gramEnd"/>
-      <w:r>
-        <w:rPr>
-          <w:rFonts w:ascii="Calibri" w:eastAsia="Times New Roman" w:hAnsi="Calibri" w:cs="Calibri"/>
-          <w:color w:val="000000"/>
-          <w:sz w:val="24"/>
-          <w:szCs w:val="24"/>
-        </w:rPr>
-        <w:t xml:space="preserve"> </w:t>
-      </w:r>
-    </w:p>
-    <w:p>
-      <w:pPr>
-        <w:pStyle w:val="ListParagraph"/>
-        <w:spacing w:after="0" w:line="240" w:lineRule="auto"/>
-        <w:ind w:left="3600" w:firstLine="720"/>
-        <w:rPr>
-          <w:rFonts w:ascii="Times New Roman" w:eastAsia="Times New Roman" w:hAnsi="Times New Roman" w:cs="Times New Roman"/>
-          <w:sz w:val="24"/>
-          <w:szCs w:val="24"/>
-        </w:rPr>
-      </w:pPr>
-      <w:r>
-        <w:rPr>
-          <w:rFonts w:ascii="Calibri" w:eastAsia="Times New Roman" w:hAnsi="Calibri" w:cs="Calibri"/>
-          <w:color w:val="000000"/>
-          <w:sz w:val="24"/>
-          <w:szCs w:val="24"/>
-        </w:rPr>
-        <w:t xml:space="preserve">1. foo </w:t>
-      </w:r>
-      <w:proofErr w:type="gramStart"/>
-      <w:r>
-        <w:rPr>
-          <w:rFonts w:ascii="Calibri" w:eastAsia="Times New Roman" w:hAnsi="Calibri" w:cs="Calibri"/>
-          <w:color w:val="000000"/>
-          <w:sz w:val="24"/>
-          <w:szCs w:val="24"/>
-        </w:rPr>
-        <w:t>( )</w:t>
-      </w:r>
-      <w:proofErr w:type="gramEnd"/>
-    </w:p>
-    <w:p>
-      <w:pPr>
-        <w:pStyle w:val="ListParagraph"/>
-        <w:spacing w:after="0" w:line="240" w:lineRule="auto"/>
-        <w:ind w:left="1440" w:firstLine="0"/>
-        <w:rPr>
-          <w:rFonts w:ascii="Times New Roman" w:eastAsia="Times New Roman" w:hAnsi="Times New Roman" w:cs="Times New Roman"/>
-          <w:sz w:val="24"/>
-          <w:szCs w:val="24"/>
-        </w:rPr>
-      </w:pPr>
-    </w:p>
-    <w:p>
-      <w:pPr>
-        <w:pStyle w:val="ListParagraph"/>
-        <w:numPr>
-          <w:ilvl w:val="0"/>
-          <w:numId w:val="13"/>
-        </w:numPr>
-        <w:spacing w:after="0" w:line="240" w:lineRule="auto"/>
-        <w:rPr>
-          <w:rFonts w:ascii="Times New Roman" w:eastAsia="Times New Roman" w:hAnsi="Times New Roman" w:cs="Times New Roman"/>
-          <w:sz w:val="24"/>
-          <w:szCs w:val="24"/>
-        </w:rPr>
-      </w:pPr>
-      <w:r>
-        <w:rPr>
-          <w:rFonts w:ascii="Calibri" w:eastAsia="Times New Roman" w:hAnsi="Calibri" w:cs="Calibri"/>
-          <w:b/>
-          <w:color w:val="000000"/>
-          <w:sz w:val="24"/>
-          <w:szCs w:val="24"/>
-        </w:rPr>
-        <w:t>DRY</w:t>
-      </w:r>
-      <w:r>
-        <w:rPr>
-          <w:rFonts w:ascii="Calibri" w:eastAsia="Times New Roman" w:hAnsi="Calibri" w:cs="Calibri"/>
-          <w:color w:val="000000"/>
-          <w:sz w:val="24"/>
-          <w:szCs w:val="24"/>
-        </w:rPr>
         <w:t xml:space="preserve">: Don’t Repeat Yourself. For example, you can create a method and call it in your program, instead of writing it over and over again. </w:t>
       </w:r>
     </w:p>
@@ -1822,45 +1607,29 @@
           <w:color w:val="222222"/>
           <w:highlight w:val="white"/>
         </w:rPr>
-        <w:t xml:space="preserve">(type of Agile framework) instead of doing a project in waterfall steps, you look at it in chunks. One part of the project in the first two weeks, next part in one week, </w:t>
-      </w:r>
-      <w:proofErr w:type="spellStart"/>
-      <w:r>
+        <w:t xml:space="preserve">(type of Agile framework) instead of doing a project in waterfall steps, you look at it in chunks. One part of the project in the first two weeks, next part in one week, ect. </w:t>
+      </w:r>
+    </w:p>
+    <w:p>
+      <w:pPr>
         <w:rPr>
           <w:color w:val="222222"/>
           <w:highlight w:val="white"/>
         </w:rPr>
-        <w:t>ect</w:t>
-      </w:r>
-      <w:proofErr w:type="spellEnd"/>
-      <w:r>
-        <w:rPr>
+      </w:pPr>
+      <w:r>
+        <w:rPr>
+          <w:b/>
           <w:color w:val="222222"/>
           <w:highlight w:val="white"/>
         </w:rPr>
-        <w:t xml:space="preserve">. </w:t>
-      </w:r>
-    </w:p>
-    <w:p>
-      <w:pPr>
+        <w:t xml:space="preserve">User Story: </w:t>
+      </w:r>
+      <w:r>
         <w:rPr>
           <w:color w:val="222222"/>
           <w:highlight w:val="white"/>
         </w:rPr>
-      </w:pPr>
-      <w:r>
-        <w:rPr>
-          <w:b/>
-          <w:color w:val="222222"/>
-          <w:highlight w:val="white"/>
-        </w:rPr>
-        <w:t xml:space="preserve">User Story: </w:t>
-      </w:r>
-      <w:r>
-        <w:rPr>
-          <w:color w:val="222222"/>
-          <w:highlight w:val="white"/>
-        </w:rPr>
         <w:t xml:space="preserve">(use case) what the program will look like to the users. </w:t>
       </w:r>
     </w:p>
@@ -1875,21 +1644,7 @@
         <w:rPr>
           <w:b/>
         </w:rPr>
-        <w:t xml:space="preserve">What's </w:t>
-      </w:r>
-      <w:proofErr w:type="gramStart"/>
-      <w:r>
-        <w:rPr>
-          <w:b/>
-        </w:rPr>
-        <w:t>With</w:t>
-      </w:r>
-      <w:proofErr w:type="gramEnd"/>
-      <w:r>
-        <w:rPr>
-          <w:b/>
-        </w:rPr>
-        <w:t xml:space="preserve"> All These Conferences, Anyway?</w:t>
+        <w:t>What's With All These Conferences, Anyway?</w:t>
       </w:r>
     </w:p>
     <w:p>
@@ -2287,23 +2042,7 @@
           <w:sz w:val="22"/>
           <w:szCs w:val="22"/>
         </w:rPr>
-        <w:t xml:space="preserve">: A package manager for downloading and </w:t>
-      </w:r>
-      <w:proofErr w:type="gramStart"/>
-      <w:r>
-        <w:rPr>
-          <w:sz w:val="22"/>
-          <w:szCs w:val="22"/>
-        </w:rPr>
-        <w:t>installing  3</w:t>
-      </w:r>
-      <w:proofErr w:type="gramEnd"/>
-      <w:r>
-        <w:rPr>
-          <w:sz w:val="22"/>
-          <w:szCs w:val="22"/>
-        </w:rPr>
-        <w:t>rd party modules for python.</w:t>
+        <w:t>: A package manager for downloading and installing  3rd party modules for python.</w:t>
       </w:r>
     </w:p>
     <w:p>
@@ -2371,7 +2110,6 @@
           <w:szCs w:val="22"/>
         </w:rPr>
       </w:pPr>
-      <w:proofErr w:type="spellStart"/>
       <w:r>
         <w:rPr>
           <w:b/>
@@ -2380,23 +2118,13 @@
           <w:szCs w:val="22"/>
         </w:rPr>
         <w:lastRenderedPageBreak/>
-        <w:t>NumPy</w:t>
-      </w:r>
-      <w:proofErr w:type="spellEnd"/>
-      <w:r>
-        <w:rPr>
-          <w:b/>
-          <w:bCs/>
+        <w:t xml:space="preserve">NumPy:  </w:t>
+      </w:r>
+      <w:r>
+        <w:rPr>
           <w:sz w:val="22"/>
           <w:szCs w:val="22"/>
         </w:rPr>
-        <w:t xml:space="preserve">:  </w:t>
-      </w:r>
-      <w:r>
-        <w:rPr>
-          <w:sz w:val="22"/>
-          <w:szCs w:val="22"/>
-        </w:rPr>
         <w:t>A commonly used 3rd party library for python that has several modules for scientific computing </w:t>
       </w:r>
     </w:p>
@@ -2438,21 +2166,7 @@
         <w:rPr>
           <w:b/>
         </w:rPr>
-        <w:t>Assembly (</w:t>
-      </w:r>
-      <w:proofErr w:type="spellStart"/>
-      <w:r>
-        <w:rPr>
-          <w:b/>
-        </w:rPr>
-        <w:t>asm</w:t>
-      </w:r>
-      <w:proofErr w:type="spellEnd"/>
-      <w:r>
-        <w:rPr>
-          <w:b/>
-        </w:rPr>
-        <w:t>): a low-level programming language in which there is a very strong (but often</w:t>
+        <w:t>Assembly (asm): a low-level programming language in which there is a very strong (but often</w:t>
       </w:r>
     </w:p>
     <w:p>
@@ -2804,19 +2518,11 @@
           <w:b/>
         </w:rPr>
       </w:pPr>
-      <w:proofErr w:type="spellStart"/>
-      <w:r>
-        <w:rPr>
-          <w:b/>
-        </w:rPr>
-        <w:t>Simula</w:t>
-      </w:r>
-      <w:proofErr w:type="spellEnd"/>
-      <w:r>
-        <w:rPr>
-          <w:b/>
-        </w:rPr>
-        <w:t xml:space="preserve">: </w:t>
+      <w:r>
+        <w:rPr>
+          <w:b/>
+        </w:rPr>
+        <w:t xml:space="preserve">Simula: </w:t>
       </w:r>
       <w:r>
         <w:t>One of the oldest OOP languages</w:t>
@@ -2856,21 +2562,7 @@
         <w:rPr>
           <w:b/>
         </w:rPr>
-        <w:t xml:space="preserve">Look How Big and Weird Things Get </w:t>
-      </w:r>
-      <w:proofErr w:type="gramStart"/>
-      <w:r>
-        <w:rPr>
-          <w:b/>
-        </w:rPr>
-        <w:t>With</w:t>
-      </w:r>
-      <w:proofErr w:type="gramEnd"/>
-      <w:r>
-        <w:rPr>
-          <w:b/>
-        </w:rPr>
-        <w:t xml:space="preserve"> Just Python</w:t>
+        <w:t>Look How Big and Weird Things Get With Just Python</w:t>
       </w:r>
     </w:p>
     <w:p>
@@ -2896,27 +2588,23 @@
       </w:r>
     </w:p>
     <w:p>
-      <w:proofErr w:type="spellStart"/>
       <w:r>
         <w:rPr>
           <w:b/>
         </w:rPr>
         <w:t>Jython</w:t>
       </w:r>
-      <w:proofErr w:type="spellEnd"/>
       <w:r>
         <w:t>: Version of Python designed to run inside of Java</w:t>
       </w:r>
     </w:p>
     <w:p>
-      <w:proofErr w:type="spellStart"/>
       <w:r>
         <w:rPr>
           <w:b/>
         </w:rPr>
         <w:t>IronPython</w:t>
       </w:r>
-      <w:proofErr w:type="spellEnd"/>
       <w:r>
         <w:t>: Version of Python that works with Microsoft’s .NET</w:t>
       </w:r>
@@ -2947,55 +2635,25 @@
       <w:pPr>
         <w:spacing w:before="160"/>
       </w:pPr>
-      <w:proofErr w:type="spellStart"/>
-      <w:r>
-        <w:rPr>
-          <w:b/>
-        </w:rPr>
-        <w:t>Bikeshedding</w:t>
-      </w:r>
-      <w:proofErr w:type="spellEnd"/>
-      <w:r>
-        <w:rPr>
-          <w:b/>
-        </w:rPr>
-        <w:t xml:space="preserve">: </w:t>
-      </w:r>
-      <w:r>
-        <w:t xml:space="preserve">arguing over things that do not </w:t>
-      </w:r>
-      <w:proofErr w:type="gramStart"/>
-      <w:r>
-        <w:t>matter(</w:t>
-      </w:r>
-      <w:proofErr w:type="gramEnd"/>
-      <w:r>
-        <w:t>what color is the bike shed going to be? Who cares?)</w:t>
-      </w:r>
-    </w:p>
-    <w:p>
-      <w:pPr>
-        <w:spacing w:before="160"/>
-      </w:pPr>
-      <w:r>
-        <w:rPr>
-          <w:b/>
-        </w:rPr>
-        <w:t xml:space="preserve">Cloud </w:t>
-      </w:r>
-      <w:proofErr w:type="spellStart"/>
-      <w:r>
-        <w:rPr>
-          <w:b/>
-        </w:rPr>
-        <w:t>microservices</w:t>
-      </w:r>
-      <w:proofErr w:type="spellEnd"/>
-      <w:r>
-        <w:rPr>
-          <w:b/>
-        </w:rPr>
-        <w:t>:</w:t>
+      <w:r>
+        <w:rPr>
+          <w:b/>
+        </w:rPr>
+        <w:t xml:space="preserve">Bikeshedding: </w:t>
+      </w:r>
+      <w:r>
+        <w:t>arguing over things that do not matter(what color is the bike shed going to be? Who cares?)</w:t>
+      </w:r>
+    </w:p>
+    <w:p>
+      <w:pPr>
+        <w:spacing w:before="160"/>
+      </w:pPr>
+      <w:r>
+        <w:rPr>
+          <w:b/>
+        </w:rPr>
+        <w:t>Cloud microservices:</w:t>
       </w:r>
       <w:r>
         <w:t xml:space="preserve"> type of architecture that allows for continuous delivery/ deployment of complex applications in the cloud</w:t>
@@ -3012,15 +2670,7 @@
         <w:t>Silicon Valley:</w:t>
       </w:r>
       <w:r>
-        <w:t xml:space="preserve"> southern portion of the bay area California that is known for its technological advancements and </w:t>
-      </w:r>
-      <w:proofErr w:type="spellStart"/>
-      <w:r>
-        <w:t>start up</w:t>
-      </w:r>
-      <w:proofErr w:type="spellEnd"/>
-      <w:r>
-        <w:t xml:space="preserve"> companies.</w:t>
+        <w:t xml:space="preserve"> southern portion of the bay area California that is known for its technological advancements and start up companies.</w:t>
       </w:r>
     </w:p>
     <w:p>
@@ -3106,23 +2756,7 @@
         <w:t xml:space="preserve">PHP: </w:t>
       </w:r>
       <w:r>
-        <w:t xml:space="preserve">Is a programming language that is commonly used for web development but can bet used as a general-purpose language.  Was created by </w:t>
-      </w:r>
-      <w:proofErr w:type="spellStart"/>
-      <w:r>
-        <w:t>Rasmus</w:t>
-      </w:r>
-      <w:proofErr w:type="spellEnd"/>
-      <w:r>
-        <w:t xml:space="preserve"> </w:t>
-      </w:r>
-      <w:proofErr w:type="spellStart"/>
-      <w:r>
-        <w:t>Lerdorf</w:t>
-      </w:r>
-      <w:proofErr w:type="spellEnd"/>
-      <w:r>
-        <w:t xml:space="preserve"> is 1994.</w:t>
+        <w:t>Is a programming language that is commonly used for web development but can bet used as a general-purpose language.  Was created by Rasmus Lerdorf is 1994.</w:t>
       </w:r>
     </w:p>
     <w:p>
@@ -3162,6 +2796,64 @@
         </w:rPr>
         <w:t>The Time You Attended the Email Address Validation Meeting</w:t>
       </w:r>
+    </w:p>
+    <w:p>
+      <w:pPr>
+        <w:spacing w:before="160"/>
+      </w:pPr>
+      <w:r>
+        <w:rPr>
+          <w:b/>
+        </w:rPr>
+        <w:t>Best Practice:</w:t>
+      </w:r>
+      <w:r>
+        <w:t xml:space="preserve"> commercial or professional procedures that are accepted or prescribed as being correct or most effective</w:t>
+      </w:r>
+    </w:p>
+    <w:p>
+      <w:pPr>
+        <w:spacing w:before="160"/>
+      </w:pPr>
+      <w:r>
+        <w:rPr>
+          <w:b/>
+        </w:rPr>
+        <w:t>Mailinator.com:</w:t>
+      </w:r>
+      <w:r>
+        <w:t xml:space="preserve"> an online temporary email service</w:t>
+      </w:r>
+    </w:p>
+    <w:p>
+      <w:pPr>
+        <w:spacing w:before="160"/>
+      </w:pPr>
+      <w:r>
+        <w:rPr>
+          <w:b/>
+        </w:rPr>
+        <w:t xml:space="preserve">RFC 5321: </w:t>
+      </w:r>
+      <w:r>
+        <w:t>Simple Mail Transfer Protocol from the Internet Engineering Task Force (IETF)</w:t>
+      </w:r>
+    </w:p>
+    <w:p>
+      <w:pPr>
+        <w:spacing w:before="160"/>
+      </w:pPr>
+      <w:r>
+        <w:rPr>
+          <w:b/>
+        </w:rPr>
+        <w:t>RFC 5322:</w:t>
+      </w:r>
+      <w:r>
+        <w:t xml:space="preserve"> Internet Message Format from IETF</w:t>
+      </w:r>
+      <w:bookmarkStart w:id="0" w:name="_GoBack"/>
+      <w:bookmarkEnd w:id="0"/>
     </w:p>
     <w:p>
       <w:pPr>
@@ -3198,6 +2890,7 @@
         <w:rPr>
           <w:u w:val="single"/>
         </w:rPr>
+        <w:lastRenderedPageBreak/>
         <w:t>Relational Databases:</w:t>
       </w:r>
       <w:r>
@@ -3210,27 +2903,7 @@
           <w:szCs w:val="20"/>
           <w:lang w:val="en"/>
         </w:rPr>
-        <w:t xml:space="preserve">is a digital database whose organization is based on the relational model of data, as proposed by E. F. </w:t>
-      </w:r>
-      <w:proofErr w:type="spellStart"/>
-      <w:r>
-        <w:rPr>
-          <w:rFonts w:ascii="Arial" w:hAnsi="Arial" w:cs="Arial"/>
-          <w:sz w:val="20"/>
-          <w:szCs w:val="20"/>
-          <w:lang w:val="en"/>
-        </w:rPr>
-        <w:t>Codd</w:t>
-      </w:r>
-      <w:proofErr w:type="spellEnd"/>
-      <w:r>
-        <w:rPr>
-          <w:rFonts w:ascii="Arial" w:hAnsi="Arial" w:cs="Arial"/>
-          <w:sz w:val="20"/>
-          <w:szCs w:val="20"/>
-          <w:lang w:val="en"/>
-        </w:rPr>
-        <w:t xml:space="preserve"> in 1970.</w:t>
+        <w:t>is a digital database whose organization is based on the relational model of data, as proposed by E. F. Codd in 1970.</w:t>
       </w:r>
     </w:p>
     <w:p>
@@ -3289,7 +2962,6 @@
         <w:spacing w:before="160"/>
       </w:pPr>
       <w:r>
-        <w:lastRenderedPageBreak/>
         <w:t>Class Library - A collection of classes, methods, and pre-written code that can be used to complete tasks that the language can perform</w:t>
       </w:r>
     </w:p>
@@ -3617,19 +3289,11 @@
         </w:numPr>
         <w:spacing w:before="160"/>
       </w:pPr>
-      <w:proofErr w:type="spellStart"/>
       <w:r>
         <w:rPr>
           <w:u w:val="single"/>
         </w:rPr>
-        <w:t>git</w:t>
-      </w:r>
-      <w:proofErr w:type="spellEnd"/>
-      <w:r>
-        <w:rPr>
-          <w:u w:val="single"/>
-        </w:rPr>
-        <w:t xml:space="preserve"> clone</w:t>
+        <w:t>git clone</w:t>
       </w:r>
       <w:r>
         <w:t>:</w:t>
@@ -3650,19 +3314,12 @@
         </w:numPr>
         <w:spacing w:before="160"/>
       </w:pPr>
-      <w:proofErr w:type="spellStart"/>
       <w:r>
         <w:rPr>
           <w:u w:val="single"/>
         </w:rPr>
-        <w:t>git</w:t>
-      </w:r>
-      <w:proofErr w:type="spellEnd"/>
-      <w:r>
-        <w:rPr>
-          <w:u w:val="single"/>
-        </w:rPr>
-        <w:t xml:space="preserve"> add</w:t>
+        <w:lastRenderedPageBreak/>
+        <w:t>git add</w:t>
       </w:r>
       <w:r>
         <w:t>:</w:t>
@@ -3680,19 +3337,11 @@
         </w:numPr>
         <w:spacing w:before="160"/>
       </w:pPr>
-      <w:proofErr w:type="spellStart"/>
       <w:r>
         <w:rPr>
           <w:u w:val="single"/>
         </w:rPr>
-        <w:t>git</w:t>
-      </w:r>
-      <w:proofErr w:type="spellEnd"/>
-      <w:r>
-        <w:rPr>
-          <w:u w:val="single"/>
-        </w:rPr>
-        <w:t xml:space="preserve"> commit</w:t>
+        <w:t>git commit</w:t>
       </w:r>
       <w:r>
         <w:t>: enter commit massage explaining what have done.</w:t>
@@ -3730,7 +3379,6 @@
         <w:rPr>
           <w:b/>
         </w:rPr>
-        <w:lastRenderedPageBreak/>
         <w:t>Welcome to the Scrum</w:t>
       </w:r>
     </w:p>
@@ -3803,15 +3451,7 @@
         <w:spacing w:before="160"/>
       </w:pPr>
       <w:r>
-        <w:t>Integrated Development Environment</w:t>
-      </w:r>
-      <w:bookmarkStart w:id="0" w:name="_GoBack"/>
-      <w:bookmarkEnd w:id="0"/>
-      <w:r>
-        <w:t xml:space="preserve">: a software application that provides facilities to computer programmers for software development. An IDE generally consists of a source code editor, build </w:t>
-      </w:r>
-      <w:r>
-        <w:t>automation tools and a debugger. Ex/ Visual Studio</w:t>
+        <w:t>Integrated Development Environment: a software application that provides facilities to computer programmers for software development. An IDE generally consists of a source code editor, build automation tools and a debugger. Ex/ Visual Studio</w:t>
       </w:r>
     </w:p>
     <w:p>
@@ -3823,15 +3463,7 @@
         <w:spacing w:before="160"/>
       </w:pPr>
       <w:r>
-        <w:t xml:space="preserve">Server-side </w:t>
-      </w:r>
-      <w:proofErr w:type="spellStart"/>
-      <w:r>
-        <w:t>Javascript</w:t>
-      </w:r>
-      <w:proofErr w:type="spellEnd"/>
-      <w:r>
-        <w:t>: an extended version of JavaScript that enables the enhancement and manipulation of webpages and client browsers.</w:t>
+        <w:t>Server-side Javascript: an extended version of JavaScript that enables the enhancement and manipulation of webpages and client browsers.</w:t>
       </w:r>
     </w:p>
     <w:p>
@@ -3843,15 +3475,7 @@
         <w:spacing w:before="160"/>
       </w:pPr>
       <w:r>
-        <w:t xml:space="preserve">Client-side </w:t>
-      </w:r>
-      <w:proofErr w:type="spellStart"/>
-      <w:r>
-        <w:t>Javascript</w:t>
-      </w:r>
-      <w:proofErr w:type="spellEnd"/>
-      <w:r>
-        <w:t>: an extended version of JavaScript that enables access to databases, file systems, and servers.</w:t>
+        <w:t>Client-side Javascript: an extended version of JavaScript that enables access to databases, file systems, and servers.</w:t>
       </w:r>
     </w:p>
     <w:p>
@@ -3863,10 +3487,7 @@
         <w:spacing w:before="160"/>
       </w:pPr>
       <w:r>
-        <w:t>Continuous In</w:t>
-      </w:r>
-      <w:r>
-        <w:t>tegration Server: a server used to implement continuous processes and apply quality control measures — coding is done in small pieces of effort, applied frequently.</w:t>
+        <w:t>Continuous Integration Server: a server used to implement continuous processes and apply quality control measures — coding is done in small pieces of effort, applied frequently.</w:t>
       </w:r>
     </w:p>
     <w:p>
@@ -6661,6 +6282,7 @@
   <w:style w:type="character" w:default="1" w:styleId="DefaultParagraphFont">
     <w:name w:val="Default Paragraph Font"/>
     <w:uiPriority w:val="1"/>
+    <w:semiHidden/>
     <w:unhideWhenUsed/>
   </w:style>
   <w:style w:type="table" w:default="1" w:styleId="TableNormal">

</xml_diff>

<commit_message>
Added terms to word document (AC)
</commit_message>
<xml_diff>
--- a/the_code_issue_terms_and_definitions.docx
+++ b/the_code_issue_terms_and_definitions.docx
@@ -55,11 +55,19 @@
         <w:spacing w:before="160"/>
         <w:contextualSpacing w:val="0"/>
       </w:pPr>
+      <w:proofErr w:type="spellStart"/>
       <w:r>
         <w:rPr>
           <w:i/>
         </w:rPr>
-        <w:t>TMitTB (the man in the taupe blazer)</w:t>
+        <w:t>TMitTB</w:t>
+      </w:r>
+      <w:proofErr w:type="spellEnd"/>
+      <w:r>
+        <w:rPr>
+          <w:i/>
+        </w:rPr>
+        <w:t xml:space="preserve"> (the man in the taupe blazer)</w:t>
       </w:r>
       <w:r>
         <w:t>: technical team lead</w:t>
@@ -122,6 +130,7 @@
           <w:rFonts w:asciiTheme="majorHAnsi" w:hAnsiTheme="majorHAnsi" w:cstheme="majorHAnsi"/>
         </w:rPr>
       </w:pPr>
+      <w:proofErr w:type="spellStart"/>
       <w:r>
         <w:rPr>
           <w:rFonts w:asciiTheme="majorHAnsi" w:hAnsiTheme="majorHAnsi" w:cstheme="majorHAnsi"/>
@@ -129,6 +138,7 @@
         </w:rPr>
         <w:t>Clojure</w:t>
       </w:r>
+      <w:proofErr w:type="spellEnd"/>
       <w:r>
         <w:rPr>
           <w:rFonts w:asciiTheme="majorHAnsi" w:hAnsiTheme="majorHAnsi" w:cstheme="majorHAnsi"/>
@@ -436,7 +446,21 @@
         <w:rPr>
           <w:rFonts w:ascii="Times New Roman" w:eastAsia="Times New Roman" w:hAnsi="Times New Roman" w:cs="Times New Roman"/>
         </w:rPr>
-        <w:t xml:space="preserve">into other XML documents or other formats like HTML (HyperText Markup Language) </w:t>
+        <w:t>into other XML documents or other formats like HTML (</w:t>
+      </w:r>
+      <w:proofErr w:type="spellStart"/>
+      <w:r>
+        <w:rPr>
+          <w:rFonts w:ascii="Times New Roman" w:eastAsia="Times New Roman" w:hAnsi="Times New Roman" w:cs="Times New Roman"/>
+        </w:rPr>
+        <w:t>HyperText</w:t>
+      </w:r>
+      <w:proofErr w:type="spellEnd"/>
+      <w:r>
+        <w:rPr>
+          <w:rFonts w:ascii="Times New Roman" w:eastAsia="Times New Roman" w:hAnsi="Times New Roman" w:cs="Times New Roman"/>
+        </w:rPr>
+        <w:t xml:space="preserve"> Markup Language) </w:t>
       </w:r>
     </w:p>
     <w:p>
@@ -470,12 +494,14 @@
           <w:b/>
         </w:rPr>
       </w:pPr>
+      <w:proofErr w:type="spellStart"/>
       <w:r>
         <w:rPr>
           <w:b/>
         </w:rPr>
         <w:t>Scancode</w:t>
       </w:r>
+      <w:proofErr w:type="spellEnd"/>
       <w:r>
         <w:t xml:space="preserve"> this is the data sent by the keyboard reporting which keys have been pressed to the computer; each key is assigned a number or sequence of numbers</w:t>
       </w:r>
@@ -499,7 +525,15 @@
         <w:t xml:space="preserve">ASCII </w:t>
       </w:r>
       <w:r>
-        <w:t>American Standard Code for Info Interchange, a character encoding standard that encodes 128 specified characters into eight-bit integers, e.g. the letter “i” as 01101001</w:t>
+        <w:t>American Standard Code for Info Interchange, a character encoding standard that encodes 128 specified characters into eight-bit integers, e.g. the letter “</w:t>
+      </w:r>
+      <w:proofErr w:type="spellStart"/>
+      <w:r>
+        <w:t>i</w:t>
+      </w:r>
+      <w:proofErr w:type="spellEnd"/>
+      <w:r>
+        <w:t>” as 01101001</w:t>
       </w:r>
     </w:p>
     <w:p>
@@ -704,7 +738,20 @@
         <w:t xml:space="preserve">Linux: </w:t>
       </w:r>
       <w:r>
-        <w:t>Free and open sourced operating system released by Linus Torvalds September 17 th , 1991.</w:t>
+        <w:t xml:space="preserve">Free and open sourced operating system released by Linus Torvalds September 17 </w:t>
+      </w:r>
+      <w:proofErr w:type="spellStart"/>
+      <w:proofErr w:type="gramStart"/>
+      <w:r>
+        <w:t>th</w:t>
+      </w:r>
+      <w:proofErr w:type="spellEnd"/>
+      <w:r>
+        <w:t xml:space="preserve"> ,</w:t>
+      </w:r>
+      <w:proofErr w:type="gramEnd"/>
+      <w:r>
+        <w:t xml:space="preserve"> 1991.</w:t>
       </w:r>
     </w:p>
     <w:p>
@@ -846,7 +893,23 @@
           <w:rFonts w:eastAsia="Times New Roman" w:cstheme="minorHAnsi"/>
           <w:color w:val="191B0E"/>
         </w:rPr>
-        <w:t xml:space="preserve"> – a proprietary array processing language developed by Arthur Whitney and commercialized by Kx Systems.</w:t>
+        <w:t xml:space="preserve"> – a proprietary array processing language developed by Arthur Whitney and commercialized by </w:t>
+      </w:r>
+      <w:proofErr w:type="spellStart"/>
+      <w:r>
+        <w:rPr>
+          <w:rFonts w:eastAsia="Times New Roman" w:cstheme="minorHAnsi"/>
+          <w:color w:val="191B0E"/>
+        </w:rPr>
+        <w:t>Kx</w:t>
+      </w:r>
+      <w:proofErr w:type="spellEnd"/>
+      <w:r>
+        <w:rPr>
+          <w:rFonts w:eastAsia="Times New Roman" w:cstheme="minorHAnsi"/>
+          <w:color w:val="191B0E"/>
+        </w:rPr>
+        <w:t xml:space="preserve"> Systems.</w:t>
       </w:r>
     </w:p>
     <w:p>
@@ -902,6 +965,7 @@
         </w:rPr>
         <w:t xml:space="preserve">–an acronym for </w:t>
       </w:r>
+      <w:proofErr w:type="spellStart"/>
       <w:r>
         <w:rPr>
           <w:rFonts w:eastAsia="Times New Roman" w:cstheme="minorHAnsi"/>
@@ -916,8 +980,17 @@
           <w:rFonts w:eastAsia="Times New Roman" w:cstheme="minorHAnsi"/>
           <w:color w:val="191B0E"/>
         </w:rPr>
-        <w:t xml:space="preserve">mula </w:t>
-      </w:r>
+        <w:t>mula</w:t>
+      </w:r>
+      <w:proofErr w:type="spellEnd"/>
+      <w:r>
+        <w:rPr>
+          <w:rFonts w:eastAsia="Times New Roman" w:cstheme="minorHAnsi"/>
+          <w:color w:val="191B0E"/>
+        </w:rPr>
+        <w:t xml:space="preserve"> </w:t>
+      </w:r>
+      <w:proofErr w:type="spellStart"/>
       <w:r>
         <w:rPr>
           <w:rFonts w:eastAsia="Times New Roman" w:cstheme="minorHAnsi"/>
@@ -932,7 +1005,15 @@
           <w:rFonts w:eastAsia="Times New Roman" w:cstheme="minorHAnsi"/>
           <w:color w:val="191B0E"/>
         </w:rPr>
-        <w:t>slation designed to allow easy translation of math formulas into code.</w:t>
+        <w:t>slation</w:t>
+      </w:r>
+      <w:proofErr w:type="spellEnd"/>
+      <w:r>
+        <w:rPr>
+          <w:rFonts w:eastAsia="Times New Roman" w:cstheme="minorHAnsi"/>
+          <w:color w:val="191B0E"/>
+        </w:rPr>
+        <w:t xml:space="preserve"> designed to allow easy translation of math formulas into code.</w:t>
       </w:r>
     </w:p>
     <w:p>
@@ -1168,6 +1249,7 @@
           <w:szCs w:val="24"/>
         </w:rPr>
       </w:pPr>
+      <w:proofErr w:type="spellStart"/>
       <w:r>
         <w:rPr>
           <w:rFonts w:ascii="Calibri" w:eastAsia="Times New Roman" w:hAnsi="Calibri" w:cs="Calibri"/>
@@ -1176,7 +1258,18 @@
           <w:sz w:val="24"/>
           <w:szCs w:val="24"/>
         </w:rPr>
-        <w:t>Dijkstra’s algorithm</w:t>
+        <w:t>Dijkstra’s</w:t>
+      </w:r>
+      <w:proofErr w:type="spellEnd"/>
+      <w:r>
+        <w:rPr>
+          <w:rFonts w:ascii="Calibri" w:eastAsia="Times New Roman" w:hAnsi="Calibri" w:cs="Calibri"/>
+          <w:b/>
+          <w:color w:val="000000"/>
+          <w:sz w:val="24"/>
+          <w:szCs w:val="24"/>
+        </w:rPr>
+        <w:t xml:space="preserve"> algorithm</w:t>
       </w:r>
       <w:r>
         <w:rPr>
@@ -1194,7 +1287,47 @@
           <w:sz w:val="24"/>
           <w:szCs w:val="24"/>
         </w:rPr>
-        <w:t xml:space="preserve"> A method for finding the shortest paths between nodes in a graph or road network, developed by Edsger Dijkstra. </w:t>
+        <w:t xml:space="preserve"> A method for finding the shortest paths between nodes in a graph or road network, developed by </w:t>
+      </w:r>
+      <w:proofErr w:type="spellStart"/>
+      <w:r>
+        <w:rPr>
+          <w:rFonts w:ascii="Calibri" w:eastAsia="Times New Roman" w:hAnsi="Calibri" w:cs="Calibri"/>
+          <w:color w:val="000000"/>
+          <w:sz w:val="24"/>
+          <w:szCs w:val="24"/>
+        </w:rPr>
+        <w:t>Edsger</w:t>
+      </w:r>
+      <w:proofErr w:type="spellEnd"/>
+      <w:r>
+        <w:rPr>
+          <w:rFonts w:ascii="Calibri" w:eastAsia="Times New Roman" w:hAnsi="Calibri" w:cs="Calibri"/>
+          <w:color w:val="000000"/>
+          <w:sz w:val="24"/>
+          <w:szCs w:val="24"/>
+        </w:rPr>
+        <w:t xml:space="preserve"> </w:t>
+      </w:r>
+      <w:proofErr w:type="spellStart"/>
+      <w:r>
+        <w:rPr>
+          <w:rFonts w:ascii="Calibri" w:eastAsia="Times New Roman" w:hAnsi="Calibri" w:cs="Calibri"/>
+          <w:color w:val="000000"/>
+          <w:sz w:val="24"/>
+          <w:szCs w:val="24"/>
+        </w:rPr>
+        <w:t>Dijkstra</w:t>
+      </w:r>
+      <w:proofErr w:type="spellEnd"/>
+      <w:r>
+        <w:rPr>
+          <w:rFonts w:ascii="Calibri" w:eastAsia="Times New Roman" w:hAnsi="Calibri" w:cs="Calibri"/>
+          <w:color w:val="000000"/>
+          <w:sz w:val="24"/>
+          <w:szCs w:val="24"/>
+        </w:rPr>
+        <w:t xml:space="preserve">. </w:t>
       </w:r>
     </w:p>
     <w:p>
@@ -1358,20 +1491,9 @@
           <w:sz w:val="24"/>
           <w:szCs w:val="24"/>
         </w:rPr>
-        <w:t xml:space="preserve"> fundamental algorithmic structure in computing. For instance, method foo ( ) calls method goo ( ). Method goo ( ) calls method zoo ( ). </w:t>
-      </w:r>
-    </w:p>
-    <w:p>
-      <w:pPr>
-        <w:pStyle w:val="ListParagraph"/>
-        <w:spacing w:after="0" w:line="240" w:lineRule="auto"/>
-        <w:ind w:left="2160" w:firstLine="720"/>
-        <w:rPr>
-          <w:rFonts w:ascii="Times New Roman" w:eastAsia="Times New Roman" w:hAnsi="Times New Roman" w:cs="Times New Roman"/>
-          <w:sz w:val="24"/>
-          <w:szCs w:val="24"/>
-        </w:rPr>
-      </w:pPr>
+        <w:t xml:space="preserve"> fundamental algorithmic structure in computing. For instance, method foo </w:t>
+      </w:r>
+      <w:proofErr w:type="gramStart"/>
       <w:r>
         <w:rPr>
           <w:rFonts w:ascii="Calibri" w:eastAsia="Times New Roman" w:hAnsi="Calibri" w:cs="Calibri"/>
@@ -1379,8 +1501,9 @@
           <w:sz w:val="24"/>
           <w:szCs w:val="24"/>
         </w:rPr>
-        <w:t xml:space="preserve">For example, </w:t>
-      </w:r>
+        <w:t>( )</w:t>
+      </w:r>
+      <w:proofErr w:type="gramEnd"/>
       <w:r>
         <w:rPr>
           <w:rFonts w:ascii="Calibri" w:eastAsia="Times New Roman" w:hAnsi="Calibri" w:cs="Calibri"/>
@@ -1388,8 +1511,9 @@
           <w:sz w:val="24"/>
           <w:szCs w:val="24"/>
         </w:rPr>
-        <w:tab/>
-      </w:r>
+        <w:t xml:space="preserve"> calls method goo ( ). Method goo </w:t>
+      </w:r>
+      <w:proofErr w:type="gramStart"/>
       <w:r>
         <w:rPr>
           <w:rFonts w:ascii="Calibri" w:eastAsia="Times New Roman" w:hAnsi="Calibri" w:cs="Calibri"/>
@@ -1397,20 +1521,9 @@
           <w:sz w:val="24"/>
           <w:szCs w:val="24"/>
         </w:rPr>
-        <w:t>3. zoo ( )</w:t>
-      </w:r>
-    </w:p>
-    <w:p>
-      <w:pPr>
-        <w:pStyle w:val="ListParagraph"/>
-        <w:spacing w:after="0" w:line="240" w:lineRule="auto"/>
-        <w:ind w:left="4320" w:firstLine="0"/>
-        <w:rPr>
-          <w:rFonts w:ascii="Times New Roman" w:eastAsia="Times New Roman" w:hAnsi="Times New Roman" w:cs="Times New Roman"/>
-          <w:sz w:val="24"/>
-          <w:szCs w:val="24"/>
-        </w:rPr>
-      </w:pPr>
+        <w:t>( )</w:t>
+      </w:r>
+      <w:proofErr w:type="gramEnd"/>
       <w:r>
         <w:rPr>
           <w:rFonts w:ascii="Calibri" w:eastAsia="Times New Roman" w:hAnsi="Calibri" w:cs="Calibri"/>
@@ -1418,14 +1531,14 @@
           <w:sz w:val="24"/>
           <w:szCs w:val="24"/>
         </w:rPr>
-        <w:t xml:space="preserve">2. goo ( ) </w:t>
+        <w:t xml:space="preserve"> calls method zoo ( ). </w:t>
       </w:r>
     </w:p>
     <w:p>
       <w:pPr>
         <w:pStyle w:val="ListParagraph"/>
         <w:spacing w:after="0" w:line="240" w:lineRule="auto"/>
-        <w:ind w:left="3600" w:firstLine="720"/>
+        <w:ind w:left="2160" w:firstLine="720"/>
         <w:rPr>
           <w:rFonts w:ascii="Times New Roman" w:eastAsia="Times New Roman" w:hAnsi="Times New Roman" w:cs="Times New Roman"/>
           <w:sz w:val="24"/>
@@ -1439,8 +1552,110 @@
           <w:sz w:val="24"/>
           <w:szCs w:val="24"/>
         </w:rPr>
-        <w:t>1. foo ( )</w:t>
-      </w:r>
+        <w:t xml:space="preserve">For example, </w:t>
+      </w:r>
+      <w:r>
+        <w:rPr>
+          <w:rFonts w:ascii="Calibri" w:eastAsia="Times New Roman" w:hAnsi="Calibri" w:cs="Calibri"/>
+          <w:color w:val="000000"/>
+          <w:sz w:val="24"/>
+          <w:szCs w:val="24"/>
+        </w:rPr>
+        <w:tab/>
+      </w:r>
+      <w:r>
+        <w:rPr>
+          <w:rFonts w:ascii="Calibri" w:eastAsia="Times New Roman" w:hAnsi="Calibri" w:cs="Calibri"/>
+          <w:color w:val="000000"/>
+          <w:sz w:val="24"/>
+          <w:szCs w:val="24"/>
+        </w:rPr>
+        <w:t xml:space="preserve">3. zoo </w:t>
+      </w:r>
+      <w:proofErr w:type="gramStart"/>
+      <w:r>
+        <w:rPr>
+          <w:rFonts w:ascii="Calibri" w:eastAsia="Times New Roman" w:hAnsi="Calibri" w:cs="Calibri"/>
+          <w:color w:val="000000"/>
+          <w:sz w:val="24"/>
+          <w:szCs w:val="24"/>
+        </w:rPr>
+        <w:t>( )</w:t>
+      </w:r>
+      <w:proofErr w:type="gramEnd"/>
+    </w:p>
+    <w:p>
+      <w:pPr>
+        <w:pStyle w:val="ListParagraph"/>
+        <w:spacing w:after="0" w:line="240" w:lineRule="auto"/>
+        <w:ind w:left="4320" w:firstLine="0"/>
+        <w:rPr>
+          <w:rFonts w:ascii="Times New Roman" w:eastAsia="Times New Roman" w:hAnsi="Times New Roman" w:cs="Times New Roman"/>
+          <w:sz w:val="24"/>
+          <w:szCs w:val="24"/>
+        </w:rPr>
+      </w:pPr>
+      <w:r>
+        <w:rPr>
+          <w:rFonts w:ascii="Calibri" w:eastAsia="Times New Roman" w:hAnsi="Calibri" w:cs="Calibri"/>
+          <w:color w:val="000000"/>
+          <w:sz w:val="24"/>
+          <w:szCs w:val="24"/>
+        </w:rPr>
+        <w:t xml:space="preserve">2. goo </w:t>
+      </w:r>
+      <w:proofErr w:type="gramStart"/>
+      <w:r>
+        <w:rPr>
+          <w:rFonts w:ascii="Calibri" w:eastAsia="Times New Roman" w:hAnsi="Calibri" w:cs="Calibri"/>
+          <w:color w:val="000000"/>
+          <w:sz w:val="24"/>
+          <w:szCs w:val="24"/>
+        </w:rPr>
+        <w:t>( )</w:t>
+      </w:r>
+      <w:proofErr w:type="gramEnd"/>
+      <w:r>
+        <w:rPr>
+          <w:rFonts w:ascii="Calibri" w:eastAsia="Times New Roman" w:hAnsi="Calibri" w:cs="Calibri"/>
+          <w:color w:val="000000"/>
+          <w:sz w:val="24"/>
+          <w:szCs w:val="24"/>
+        </w:rPr>
+        <w:t xml:space="preserve"> </w:t>
+      </w:r>
+    </w:p>
+    <w:p>
+      <w:pPr>
+        <w:pStyle w:val="ListParagraph"/>
+        <w:spacing w:after="0" w:line="240" w:lineRule="auto"/>
+        <w:ind w:left="3600" w:firstLine="720"/>
+        <w:rPr>
+          <w:rFonts w:ascii="Times New Roman" w:eastAsia="Times New Roman" w:hAnsi="Times New Roman" w:cs="Times New Roman"/>
+          <w:sz w:val="24"/>
+          <w:szCs w:val="24"/>
+        </w:rPr>
+      </w:pPr>
+      <w:r>
+        <w:rPr>
+          <w:rFonts w:ascii="Calibri" w:eastAsia="Times New Roman" w:hAnsi="Calibri" w:cs="Calibri"/>
+          <w:color w:val="000000"/>
+          <w:sz w:val="24"/>
+          <w:szCs w:val="24"/>
+        </w:rPr>
+        <w:t xml:space="preserve">1. foo </w:t>
+      </w:r>
+      <w:proofErr w:type="gramStart"/>
+      <w:r>
+        <w:rPr>
+          <w:rFonts w:ascii="Calibri" w:eastAsia="Times New Roman" w:hAnsi="Calibri" w:cs="Calibri"/>
+          <w:color w:val="000000"/>
+          <w:sz w:val="24"/>
+          <w:szCs w:val="24"/>
+        </w:rPr>
+        <w:t>( )</w:t>
+      </w:r>
+      <w:proofErr w:type="gramEnd"/>
     </w:p>
     <w:p>
       <w:pPr>
@@ -1607,29 +1822,45 @@
           <w:color w:val="222222"/>
           <w:highlight w:val="white"/>
         </w:rPr>
-        <w:t xml:space="preserve">(type of Agile framework) instead of doing a project in waterfall steps, you look at it in chunks. One part of the project in the first two weeks, next part in one week, ect. </w:t>
-      </w:r>
-    </w:p>
-    <w:p>
-      <w:pPr>
+        <w:t xml:space="preserve">(type of Agile framework) instead of doing a project in waterfall steps, you look at it in chunks. One part of the project in the first two weeks, next part in one week, </w:t>
+      </w:r>
+      <w:proofErr w:type="spellStart"/>
+      <w:r>
         <w:rPr>
           <w:color w:val="222222"/>
           <w:highlight w:val="white"/>
         </w:rPr>
-      </w:pPr>
-      <w:r>
-        <w:rPr>
-          <w:b/>
+        <w:t>ect</w:t>
+      </w:r>
+      <w:proofErr w:type="spellEnd"/>
+      <w:r>
+        <w:rPr>
           <w:color w:val="222222"/>
           <w:highlight w:val="white"/>
         </w:rPr>
-        <w:t xml:space="preserve">User Story: </w:t>
-      </w:r>
-      <w:r>
+        <w:t xml:space="preserve">. </w:t>
+      </w:r>
+    </w:p>
+    <w:p>
+      <w:pPr>
         <w:rPr>
           <w:color w:val="222222"/>
           <w:highlight w:val="white"/>
         </w:rPr>
+      </w:pPr>
+      <w:r>
+        <w:rPr>
+          <w:b/>
+          <w:color w:val="222222"/>
+          <w:highlight w:val="white"/>
+        </w:rPr>
+        <w:t xml:space="preserve">User Story: </w:t>
+      </w:r>
+      <w:r>
+        <w:rPr>
+          <w:color w:val="222222"/>
+          <w:highlight w:val="white"/>
+        </w:rPr>
         <w:t xml:space="preserve">(use case) what the program will look like to the users. </w:t>
       </w:r>
     </w:p>
@@ -1644,7 +1875,21 @@
         <w:rPr>
           <w:b/>
         </w:rPr>
-        <w:t>What's With All These Conferences, Anyway?</w:t>
+        <w:t xml:space="preserve">What's </w:t>
+      </w:r>
+      <w:proofErr w:type="gramStart"/>
+      <w:r>
+        <w:rPr>
+          <w:b/>
+        </w:rPr>
+        <w:t>With</w:t>
+      </w:r>
+      <w:proofErr w:type="gramEnd"/>
+      <w:r>
+        <w:rPr>
+          <w:b/>
+        </w:rPr>
+        <w:t xml:space="preserve"> All These Conferences, Anyway?</w:t>
       </w:r>
     </w:p>
     <w:p>
@@ -1833,27 +2078,56 @@
     </w:p>
     <w:p>
       <w:pPr>
-        <w:spacing w:before="160"/>
-        <w:rPr>
-          <w:b/>
-        </w:rPr>
-      </w:pPr>
-    </w:p>
-    <w:p>
-      <w:pPr>
-        <w:spacing w:before="160"/>
-        <w:rPr>
-          <w:b/>
-        </w:rPr>
-      </w:pPr>
-    </w:p>
-    <w:p>
-      <w:pPr>
-        <w:spacing w:before="160"/>
-        <w:rPr>
-          <w:b/>
-        </w:rPr>
-      </w:pPr>
+        <w:spacing w:after="320" w:line="240" w:lineRule="auto"/>
+        <w:ind w:left="0" w:firstLine="0"/>
+        <w:rPr>
+          <w:rFonts w:ascii="Times New Roman" w:eastAsia="Times New Roman" w:hAnsi="Times New Roman" w:cs="Times New Roman"/>
+          <w:sz w:val="24"/>
+          <w:szCs w:val="24"/>
+        </w:rPr>
+      </w:pPr>
+      <w:proofErr w:type="spellStart"/>
+      <w:r>
+        <w:rPr>
+          <w:rFonts w:ascii="Times New Roman" w:eastAsia="Times New Roman" w:hAnsi="Times New Roman" w:cs="Times New Roman"/>
+          <w:sz w:val="24"/>
+          <w:szCs w:val="24"/>
+          <w:shd w:val="clear" w:color="auto" w:fill="FFFFFF"/>
+        </w:rPr>
+        <w:t>RedMonk</w:t>
+      </w:r>
+      <w:proofErr w:type="spellEnd"/>
+      <w:r>
+        <w:rPr>
+          <w:rFonts w:ascii="Times New Roman" w:eastAsia="Times New Roman" w:hAnsi="Times New Roman" w:cs="Times New Roman"/>
+          <w:sz w:val="24"/>
+          <w:szCs w:val="24"/>
+          <w:shd w:val="clear" w:color="auto" w:fill="FFFFFF"/>
+        </w:rPr>
+        <w:t>- is one of the biggest industry analyst firms focused on software developers.</w:t>
+      </w:r>
+    </w:p>
+    <w:p>
+      <w:pPr>
+        <w:spacing w:after="320" w:line="240" w:lineRule="auto"/>
+        <w:ind w:left="0" w:firstLine="0"/>
+        <w:rPr>
+          <w:rFonts w:ascii="Times New Roman" w:eastAsia="Times New Roman" w:hAnsi="Times New Roman" w:cs="Times New Roman"/>
+          <w:sz w:val="24"/>
+          <w:szCs w:val="24"/>
+        </w:rPr>
+      </w:pPr>
+      <w:r>
+        <w:rPr>
+          <w:rFonts w:ascii="Times New Roman" w:eastAsia="Times New Roman" w:hAnsi="Times New Roman" w:cs="Times New Roman"/>
+          <w:sz w:val="24"/>
+          <w:szCs w:val="24"/>
+          <w:shd w:val="clear" w:color="auto" w:fill="FFFFFF"/>
+        </w:rPr>
+        <w:t xml:space="preserve">Perl Languages- a family of high-level, general-purpose, interpreted, dynamic programming languages. Shows the development of a certain language over times. </w:t>
+      </w:r>
+      <w:bookmarkStart w:id="0" w:name="_GoBack"/>
+      <w:bookmarkEnd w:id="0"/>
     </w:p>
     <w:p>
       <w:pPr>
@@ -2042,7 +2316,23 @@
           <w:sz w:val="22"/>
           <w:szCs w:val="22"/>
         </w:rPr>
-        <w:t>: A package manager for downloading and installing  3rd party modules for python.</w:t>
+        <w:t xml:space="preserve">: A package manager for downloading and </w:t>
+      </w:r>
+      <w:proofErr w:type="gramStart"/>
+      <w:r>
+        <w:rPr>
+          <w:sz w:val="22"/>
+          <w:szCs w:val="22"/>
+        </w:rPr>
+        <w:t>installing  3</w:t>
+      </w:r>
+      <w:proofErr w:type="gramEnd"/>
+      <w:r>
+        <w:rPr>
+          <w:sz w:val="22"/>
+          <w:szCs w:val="22"/>
+        </w:rPr>
+        <w:t>rd party modules for python.</w:t>
       </w:r>
     </w:p>
     <w:p>
@@ -2110,6 +2400,7 @@
           <w:szCs w:val="22"/>
         </w:rPr>
       </w:pPr>
+      <w:proofErr w:type="spellStart"/>
       <w:r>
         <w:rPr>
           <w:b/>
@@ -2117,8 +2408,17 @@
           <w:sz w:val="22"/>
           <w:szCs w:val="22"/>
         </w:rPr>
-        <w:lastRenderedPageBreak/>
-        <w:t xml:space="preserve">NumPy:  </w:t>
+        <w:t>NumPy</w:t>
+      </w:r>
+      <w:proofErr w:type="spellEnd"/>
+      <w:r>
+        <w:rPr>
+          <w:b/>
+          <w:bCs/>
+          <w:sz w:val="22"/>
+          <w:szCs w:val="22"/>
+        </w:rPr>
+        <w:t xml:space="preserve">:  </w:t>
       </w:r>
       <w:r>
         <w:rPr>
@@ -2166,7 +2466,21 @@
         <w:rPr>
           <w:b/>
         </w:rPr>
-        <w:t>Assembly (asm): a low-level programming language in which there is a very strong (but often</w:t>
+        <w:t>Assembly (</w:t>
+      </w:r>
+      <w:proofErr w:type="spellStart"/>
+      <w:r>
+        <w:rPr>
+          <w:b/>
+        </w:rPr>
+        <w:t>asm</w:t>
+      </w:r>
+      <w:proofErr w:type="spellEnd"/>
+      <w:r>
+        <w:rPr>
+          <w:b/>
+        </w:rPr>
+        <w:t>): a low-level programming language in which there is a very strong (but often</w:t>
       </w:r>
     </w:p>
     <w:p>
@@ -2518,11 +2832,20 @@
           <w:b/>
         </w:rPr>
       </w:pPr>
-      <w:r>
-        <w:rPr>
-          <w:b/>
-        </w:rPr>
-        <w:t xml:space="preserve">Simula: </w:t>
+      <w:proofErr w:type="spellStart"/>
+      <w:r>
+        <w:rPr>
+          <w:b/>
+        </w:rPr>
+        <w:lastRenderedPageBreak/>
+        <w:t>Simula</w:t>
+      </w:r>
+      <w:proofErr w:type="spellEnd"/>
+      <w:r>
+        <w:rPr>
+          <w:b/>
+        </w:rPr>
+        <w:t xml:space="preserve">: </w:t>
       </w:r>
       <w:r>
         <w:t>One of the oldest OOP languages</w:t>
@@ -2544,7 +2867,6 @@
         <w:rPr>
           <w:b/>
         </w:rPr>
-        <w:lastRenderedPageBreak/>
         <w:t xml:space="preserve">Smalltalk: </w:t>
       </w:r>
       <w:r>
@@ -2562,7 +2884,21 @@
         <w:rPr>
           <w:b/>
         </w:rPr>
-        <w:t>Look How Big and Weird Things Get With Just Python</w:t>
+        <w:t xml:space="preserve">Look How Big and Weird Things Get </w:t>
+      </w:r>
+      <w:proofErr w:type="gramStart"/>
+      <w:r>
+        <w:rPr>
+          <w:b/>
+        </w:rPr>
+        <w:t>With</w:t>
+      </w:r>
+      <w:proofErr w:type="gramEnd"/>
+      <w:r>
+        <w:rPr>
+          <w:b/>
+        </w:rPr>
+        <w:t xml:space="preserve"> Just Python</w:t>
       </w:r>
     </w:p>
     <w:p>
@@ -2588,23 +2924,27 @@
       </w:r>
     </w:p>
     <w:p>
+      <w:proofErr w:type="spellStart"/>
       <w:r>
         <w:rPr>
           <w:b/>
         </w:rPr>
         <w:t>Jython</w:t>
       </w:r>
+      <w:proofErr w:type="spellEnd"/>
       <w:r>
         <w:t>: Version of Python designed to run inside of Java</w:t>
       </w:r>
     </w:p>
     <w:p>
+      <w:proofErr w:type="spellStart"/>
       <w:r>
         <w:rPr>
           <w:b/>
         </w:rPr>
         <w:t>IronPython</w:t>
       </w:r>
+      <w:proofErr w:type="spellEnd"/>
       <w:r>
         <w:t>: Version of Python that works with Microsoft’s .NET</w:t>
       </w:r>
@@ -2635,25 +2975,55 @@
       <w:pPr>
         <w:spacing w:before="160"/>
       </w:pPr>
-      <w:r>
-        <w:rPr>
-          <w:b/>
-        </w:rPr>
-        <w:t xml:space="preserve">Bikeshedding: </w:t>
-      </w:r>
-      <w:r>
-        <w:t>arguing over things that do not matter(what color is the bike shed going to be? Who cares?)</w:t>
-      </w:r>
-    </w:p>
-    <w:p>
-      <w:pPr>
-        <w:spacing w:before="160"/>
-      </w:pPr>
-      <w:r>
-        <w:rPr>
-          <w:b/>
-        </w:rPr>
-        <w:t>Cloud microservices:</w:t>
+      <w:proofErr w:type="spellStart"/>
+      <w:r>
+        <w:rPr>
+          <w:b/>
+        </w:rPr>
+        <w:t>Bikeshedding</w:t>
+      </w:r>
+      <w:proofErr w:type="spellEnd"/>
+      <w:r>
+        <w:rPr>
+          <w:b/>
+        </w:rPr>
+        <w:t xml:space="preserve">: </w:t>
+      </w:r>
+      <w:r>
+        <w:t xml:space="preserve">arguing over things that do not </w:t>
+      </w:r>
+      <w:proofErr w:type="gramStart"/>
+      <w:r>
+        <w:t>matter(</w:t>
+      </w:r>
+      <w:proofErr w:type="gramEnd"/>
+      <w:r>
+        <w:t>what color is the bike shed going to be? Who cares?)</w:t>
+      </w:r>
+    </w:p>
+    <w:p>
+      <w:pPr>
+        <w:spacing w:before="160"/>
+      </w:pPr>
+      <w:r>
+        <w:rPr>
+          <w:b/>
+        </w:rPr>
+        <w:t xml:space="preserve">Cloud </w:t>
+      </w:r>
+      <w:proofErr w:type="spellStart"/>
+      <w:r>
+        <w:rPr>
+          <w:b/>
+        </w:rPr>
+        <w:t>microservices</w:t>
+      </w:r>
+      <w:proofErr w:type="spellEnd"/>
+      <w:r>
+        <w:rPr>
+          <w:b/>
+        </w:rPr>
+        <w:t>:</w:t>
       </w:r>
       <w:r>
         <w:t xml:space="preserve"> type of architecture that allows for continuous delivery/ deployment of complex applications in the cloud</w:t>
@@ -2670,7 +3040,15 @@
         <w:t>Silicon Valley:</w:t>
       </w:r>
       <w:r>
-        <w:t xml:space="preserve"> southern portion of the bay area California that is known for its technological advancements and start up companies.</w:t>
+        <w:t xml:space="preserve"> southern portion of the bay area California that is known for its technological advancements and </w:t>
+      </w:r>
+      <w:proofErr w:type="spellStart"/>
+      <w:r>
+        <w:t>start up</w:t>
+      </w:r>
+      <w:proofErr w:type="spellEnd"/>
+      <w:r>
+        <w:t xml:space="preserve"> companies.</w:t>
       </w:r>
     </w:p>
     <w:p>
@@ -2756,7 +3134,23 @@
         <w:t xml:space="preserve">PHP: </w:t>
       </w:r>
       <w:r>
-        <w:t>Is a programming language that is commonly used for web development but can bet used as a general-purpose language.  Was created by Rasmus Lerdorf is 1994.</w:t>
+        <w:t xml:space="preserve">Is a programming language that is commonly used for web development but can bet used as a general-purpose language.  Was created by </w:t>
+      </w:r>
+      <w:proofErr w:type="spellStart"/>
+      <w:r>
+        <w:t>Rasmus</w:t>
+      </w:r>
+      <w:proofErr w:type="spellEnd"/>
+      <w:r>
+        <w:t xml:space="preserve"> </w:t>
+      </w:r>
+      <w:proofErr w:type="spellStart"/>
+      <w:r>
+        <w:t>Lerdorf</w:t>
+      </w:r>
+      <w:proofErr w:type="spellEnd"/>
+      <w:r>
+        <w:t xml:space="preserve"> is 1994.</w:t>
       </w:r>
     </w:p>
     <w:p>
@@ -2852,8 +3246,6 @@
       <w:r>
         <w:t xml:space="preserve"> Internet Message Format from IETF</w:t>
       </w:r>
-      <w:bookmarkStart w:id="0" w:name="_GoBack"/>
-      <w:bookmarkEnd w:id="0"/>
     </w:p>
     <w:p>
       <w:pPr>
@@ -2874,6 +3266,7 @@
         <w:rPr>
           <w:b/>
         </w:rPr>
+        <w:lastRenderedPageBreak/>
         <w:t>Where Does Data Live?</w:t>
       </w:r>
     </w:p>
@@ -2890,7 +3283,6 @@
         <w:rPr>
           <w:u w:val="single"/>
         </w:rPr>
-        <w:lastRenderedPageBreak/>
         <w:t>Relational Databases:</w:t>
       </w:r>
       <w:r>
@@ -2903,7 +3295,27 @@
           <w:szCs w:val="20"/>
           <w:lang w:val="en"/>
         </w:rPr>
-        <w:t>is a digital database whose organization is based on the relational model of data, as proposed by E. F. Codd in 1970.</w:t>
+        <w:t xml:space="preserve">is a digital database whose organization is based on the relational model of data, as proposed by E. F. </w:t>
+      </w:r>
+      <w:proofErr w:type="spellStart"/>
+      <w:r>
+        <w:rPr>
+          <w:rFonts w:ascii="Arial" w:hAnsi="Arial" w:cs="Arial"/>
+          <w:sz w:val="20"/>
+          <w:szCs w:val="20"/>
+          <w:lang w:val="en"/>
+        </w:rPr>
+        <w:t>Codd</w:t>
+      </w:r>
+      <w:proofErr w:type="spellEnd"/>
+      <w:r>
+        <w:rPr>
+          <w:rFonts w:ascii="Arial" w:hAnsi="Arial" w:cs="Arial"/>
+          <w:sz w:val="20"/>
+          <w:szCs w:val="20"/>
+          <w:lang w:val="en"/>
+        </w:rPr>
+        <w:t xml:space="preserve"> in 1970.</w:t>
       </w:r>
     </w:p>
     <w:p>
@@ -3289,11 +3701,20 @@
         </w:numPr>
         <w:spacing w:before="160"/>
       </w:pPr>
+      <w:proofErr w:type="spellStart"/>
       <w:r>
         <w:rPr>
           <w:u w:val="single"/>
         </w:rPr>
-        <w:t>git clone</w:t>
+        <w:lastRenderedPageBreak/>
+        <w:t>git</w:t>
+      </w:r>
+      <w:proofErr w:type="spellEnd"/>
+      <w:r>
+        <w:rPr>
+          <w:u w:val="single"/>
+        </w:rPr>
+        <w:t xml:space="preserve"> clone</w:t>
       </w:r>
       <w:r>
         <w:t>:</w:t>
@@ -3314,12 +3735,19 @@
         </w:numPr>
         <w:spacing w:before="160"/>
       </w:pPr>
+      <w:proofErr w:type="spellStart"/>
       <w:r>
         <w:rPr>
           <w:u w:val="single"/>
         </w:rPr>
-        <w:lastRenderedPageBreak/>
-        <w:t>git add</w:t>
+        <w:t>git</w:t>
+      </w:r>
+      <w:proofErr w:type="spellEnd"/>
+      <w:r>
+        <w:rPr>
+          <w:u w:val="single"/>
+        </w:rPr>
+        <w:t xml:space="preserve"> add</w:t>
       </w:r>
       <w:r>
         <w:t>:</w:t>
@@ -3337,11 +3765,19 @@
         </w:numPr>
         <w:spacing w:before="160"/>
       </w:pPr>
+      <w:proofErr w:type="spellStart"/>
       <w:r>
         <w:rPr>
           <w:u w:val="single"/>
         </w:rPr>
-        <w:t>git commit</w:t>
+        <w:t>git</w:t>
+      </w:r>
+      <w:proofErr w:type="spellEnd"/>
+      <w:r>
+        <w:rPr>
+          <w:u w:val="single"/>
+        </w:rPr>
+        <w:t xml:space="preserve"> commit</w:t>
       </w:r>
       <w:r>
         <w:t>: enter commit massage explaining what have done.</w:t>
@@ -3463,7 +3899,15 @@
         <w:spacing w:before="160"/>
       </w:pPr>
       <w:r>
-        <w:t>Server-side Javascript: an extended version of JavaScript that enables the enhancement and manipulation of webpages and client browsers.</w:t>
+        <w:t xml:space="preserve">Server-side </w:t>
+      </w:r>
+      <w:proofErr w:type="spellStart"/>
+      <w:r>
+        <w:t>Javascript</w:t>
+      </w:r>
+      <w:proofErr w:type="spellEnd"/>
+      <w:r>
+        <w:t>: an extended version of JavaScript that enables the enhancement and manipulation of webpages and client browsers.</w:t>
       </w:r>
     </w:p>
     <w:p>
@@ -3475,7 +3919,15 @@
         <w:spacing w:before="160"/>
       </w:pPr>
       <w:r>
-        <w:t>Client-side Javascript: an extended version of JavaScript that enables access to databases, file systems, and servers.</w:t>
+        <w:t xml:space="preserve">Client-side </w:t>
+      </w:r>
+      <w:proofErr w:type="spellStart"/>
+      <w:r>
+        <w:t>Javascript</w:t>
+      </w:r>
+      <w:proofErr w:type="spellEnd"/>
+      <w:r>
+        <w:t>: an extended version of JavaScript that enables access to databases, file systems, and servers.</w:t>
       </w:r>
     </w:p>
     <w:p>

</xml_diff>

<commit_message>
Updated Why Are There So Many Languages Terms(JJ)
</commit_message>
<xml_diff>
--- a/the_code_issue_terms_and_definitions.docx
+++ b/the_code_issue_terms_and_definitions.docx
@@ -2126,8 +2126,6 @@
         </w:rPr>
         <w:t xml:space="preserve">Perl Languages- a family of high-level, general-purpose, interpreted, dynamic programming languages. Shows the development of a certain language over times. </w:t>
       </w:r>
-      <w:bookmarkStart w:id="0" w:name="_GoBack"/>
-      <w:bookmarkEnd w:id="0"/>
     </w:p>
     <w:p>
       <w:pPr>
@@ -3179,6 +3177,109 @@
     </w:p>
     <w:p>
       <w:pPr>
+        <w:pStyle w:val="ListParagraph"/>
+        <w:numPr>
+          <w:ilvl w:val="0"/>
+          <w:numId w:val="19"/>
+        </w:numPr>
+        <w:shd w:val="clear" w:color="auto" w:fill="FFFFFF"/>
+        <w:spacing w:after="240" w:line="240" w:lineRule="auto"/>
+        <w:rPr>
+          <w:rFonts w:ascii="Arial" w:eastAsia="Times New Roman" w:hAnsi="Arial" w:cs="Arial"/>
+          <w:color w:val="222222"/>
+          <w:sz w:val="19"/>
+          <w:szCs w:val="19"/>
+        </w:rPr>
+      </w:pPr>
+      <w:r>
+        <w:rPr>
+          <w:rFonts w:ascii="Arial" w:eastAsia="Times New Roman" w:hAnsi="Arial" w:cs="Arial"/>
+          <w:color w:val="222222"/>
+          <w:sz w:val="19"/>
+          <w:szCs w:val="19"/>
+        </w:rPr>
+        <w:t>Cobol: Programming language used in the 1960s. Stands for Common Business Oriented Language.</w:t>
+      </w:r>
+    </w:p>
+    <w:p>
+      <w:pPr>
+        <w:pStyle w:val="ListParagraph"/>
+        <w:numPr>
+          <w:ilvl w:val="0"/>
+          <w:numId w:val="19"/>
+        </w:numPr>
+        <w:shd w:val="clear" w:color="auto" w:fill="FFFFFF"/>
+        <w:spacing w:after="240" w:line="240" w:lineRule="auto"/>
+        <w:rPr>
+          <w:rFonts w:ascii="Arial" w:eastAsia="Times New Roman" w:hAnsi="Arial" w:cs="Arial"/>
+          <w:color w:val="222222"/>
+          <w:sz w:val="19"/>
+          <w:szCs w:val="19"/>
+        </w:rPr>
+      </w:pPr>
+      <w:r>
+        <w:rPr>
+          <w:rFonts w:ascii="Arial" w:eastAsia="Times New Roman" w:hAnsi="Arial" w:cs="Arial"/>
+          <w:color w:val="222222"/>
+          <w:sz w:val="19"/>
+          <w:szCs w:val="19"/>
+        </w:rPr>
+        <w:t>Fortran: The oldest computer programming language used especially for scientific computation.</w:t>
+      </w:r>
+    </w:p>
+    <w:p>
+      <w:pPr>
+        <w:pStyle w:val="ListParagraph"/>
+        <w:numPr>
+          <w:ilvl w:val="0"/>
+          <w:numId w:val="19"/>
+        </w:numPr>
+        <w:shd w:val="clear" w:color="auto" w:fill="FFFFFF"/>
+        <w:spacing w:after="240" w:line="240" w:lineRule="auto"/>
+        <w:rPr>
+          <w:rFonts w:ascii="Arial" w:eastAsia="Times New Roman" w:hAnsi="Arial" w:cs="Arial"/>
+          <w:color w:val="222222"/>
+          <w:sz w:val="19"/>
+          <w:szCs w:val="19"/>
+        </w:rPr>
+      </w:pPr>
+      <w:r>
+        <w:rPr>
+          <w:rFonts w:ascii="Arial" w:eastAsia="Times New Roman" w:hAnsi="Arial" w:cs="Arial"/>
+          <w:color w:val="222222"/>
+          <w:sz w:val="19"/>
+          <w:szCs w:val="19"/>
+        </w:rPr>
+        <w:t>Lisp: A family of computer programming languages that originated in 1958. The word Lisp is derived from "list processing".</w:t>
+      </w:r>
+    </w:p>
+    <w:p>
+      <w:pPr>
+        <w:pStyle w:val="ListParagraph"/>
+        <w:numPr>
+          <w:ilvl w:val="0"/>
+          <w:numId w:val="19"/>
+        </w:numPr>
+        <w:spacing w:before="160"/>
+        <w:rPr>
+          <w:b/>
+        </w:rPr>
+      </w:pPr>
+      <w:bookmarkStart w:id="0" w:name="_GoBack"/>
+      <w:bookmarkEnd w:id="0"/>
+      <w:r>
+        <w:rPr>
+          <w:rFonts w:ascii="Arial" w:eastAsia="Times New Roman" w:hAnsi="Arial" w:cs="Arial"/>
+          <w:color w:val="222222"/>
+          <w:sz w:val="19"/>
+          <w:szCs w:val="19"/>
+          <w:shd w:val="clear" w:color="auto" w:fill="FFFFFF"/>
+        </w:rPr>
+        <w:t>PHP: A widely used open source general purpose scripting language that is especially suited for web development and can be embedded into HTML.</w:t>
+      </w:r>
+    </w:p>
+    <w:p>
+      <w:pPr>
         <w:spacing w:before="160"/>
         <w:rPr>
           <w:b/>
@@ -3227,6 +3328,7 @@
         <w:rPr>
           <w:b/>
         </w:rPr>
+        <w:lastRenderedPageBreak/>
         <w:t xml:space="preserve">RFC 5321: </w:t>
       </w:r>
       <w:r>
@@ -3266,7 +3368,6 @@
         <w:rPr>
           <w:b/>
         </w:rPr>
-        <w:lastRenderedPageBreak/>
         <w:t>Where Does Data Live?</w:t>
       </w:r>
     </w:p>
@@ -3642,6 +3743,7 @@
         <w:spacing w:before="160"/>
       </w:pPr>
       <w:r>
+        <w:lastRenderedPageBreak/>
         <w:t>And Now for Something Beautiful</w:t>
       </w:r>
     </w:p>
@@ -3706,7 +3808,6 @@
         <w:rPr>
           <w:u w:val="single"/>
         </w:rPr>
-        <w:lastRenderedPageBreak/>
         <w:t>git</w:t>
       </w:r>
       <w:proofErr w:type="spellEnd"/>
@@ -4006,6 +4107,7 @@
         <w:rPr>
           <w:u w:val="single"/>
         </w:rPr>
+        <w:lastRenderedPageBreak/>
         <w:t>SDK</w:t>
       </w:r>
       <w:r>
@@ -5532,6 +5634,119 @@
     </w:lvl>
   </w:abstractNum>
   <w:abstractNum w:abstractNumId="12" w15:restartNumberingAfterBreak="0">
+    <w:nsid w:val="55E57828"/>
+    <w:multiLevelType w:val="hybridMultilevel"/>
+    <w:tmpl w:val="A8404AA4"/>
+    <w:lvl w:ilvl="0" w:tplc="04090001">
+      <w:start w:val="1"/>
+      <w:numFmt w:val="bullet"/>
+      <w:lvlText w:val=""/>
+      <w:lvlJc w:val="left"/>
+      <w:pPr>
+        <w:ind w:left="720" w:hanging="360"/>
+      </w:pPr>
+      <w:rPr>
+        <w:rFonts w:ascii="Symbol" w:hAnsi="Symbol" w:hint="default"/>
+      </w:rPr>
+    </w:lvl>
+    <w:lvl w:ilvl="1" w:tplc="04090003" w:tentative="1">
+      <w:start w:val="1"/>
+      <w:numFmt w:val="bullet"/>
+      <w:lvlText w:val="o"/>
+      <w:lvlJc w:val="left"/>
+      <w:pPr>
+        <w:ind w:left="1440" w:hanging="360"/>
+      </w:pPr>
+      <w:rPr>
+        <w:rFonts w:ascii="Courier New" w:hAnsi="Courier New" w:cs="Courier New" w:hint="default"/>
+      </w:rPr>
+    </w:lvl>
+    <w:lvl w:ilvl="2" w:tplc="04090005" w:tentative="1">
+      <w:start w:val="1"/>
+      <w:numFmt w:val="bullet"/>
+      <w:lvlText w:val=""/>
+      <w:lvlJc w:val="left"/>
+      <w:pPr>
+        <w:ind w:left="2160" w:hanging="360"/>
+      </w:pPr>
+      <w:rPr>
+        <w:rFonts w:ascii="Wingdings" w:hAnsi="Wingdings" w:hint="default"/>
+      </w:rPr>
+    </w:lvl>
+    <w:lvl w:ilvl="3" w:tplc="04090001" w:tentative="1">
+      <w:start w:val="1"/>
+      <w:numFmt w:val="bullet"/>
+      <w:lvlText w:val=""/>
+      <w:lvlJc w:val="left"/>
+      <w:pPr>
+        <w:ind w:left="2880" w:hanging="360"/>
+      </w:pPr>
+      <w:rPr>
+        <w:rFonts w:ascii="Symbol" w:hAnsi="Symbol" w:hint="default"/>
+      </w:rPr>
+    </w:lvl>
+    <w:lvl w:ilvl="4" w:tplc="04090003" w:tentative="1">
+      <w:start w:val="1"/>
+      <w:numFmt w:val="bullet"/>
+      <w:lvlText w:val="o"/>
+      <w:lvlJc w:val="left"/>
+      <w:pPr>
+        <w:ind w:left="3600" w:hanging="360"/>
+      </w:pPr>
+      <w:rPr>
+        <w:rFonts w:ascii="Courier New" w:hAnsi="Courier New" w:cs="Courier New" w:hint="default"/>
+      </w:rPr>
+    </w:lvl>
+    <w:lvl w:ilvl="5" w:tplc="04090005" w:tentative="1">
+      <w:start w:val="1"/>
+      <w:numFmt w:val="bullet"/>
+      <w:lvlText w:val=""/>
+      <w:lvlJc w:val="left"/>
+      <w:pPr>
+        <w:ind w:left="4320" w:hanging="360"/>
+      </w:pPr>
+      <w:rPr>
+        <w:rFonts w:ascii="Wingdings" w:hAnsi="Wingdings" w:hint="default"/>
+      </w:rPr>
+    </w:lvl>
+    <w:lvl w:ilvl="6" w:tplc="04090001" w:tentative="1">
+      <w:start w:val="1"/>
+      <w:numFmt w:val="bullet"/>
+      <w:lvlText w:val=""/>
+      <w:lvlJc w:val="left"/>
+      <w:pPr>
+        <w:ind w:left="5040" w:hanging="360"/>
+      </w:pPr>
+      <w:rPr>
+        <w:rFonts w:ascii="Symbol" w:hAnsi="Symbol" w:hint="default"/>
+      </w:rPr>
+    </w:lvl>
+    <w:lvl w:ilvl="7" w:tplc="04090003" w:tentative="1">
+      <w:start w:val="1"/>
+      <w:numFmt w:val="bullet"/>
+      <w:lvlText w:val="o"/>
+      <w:lvlJc w:val="left"/>
+      <w:pPr>
+        <w:ind w:left="5760" w:hanging="360"/>
+      </w:pPr>
+      <w:rPr>
+        <w:rFonts w:ascii="Courier New" w:hAnsi="Courier New" w:cs="Courier New" w:hint="default"/>
+      </w:rPr>
+    </w:lvl>
+    <w:lvl w:ilvl="8" w:tplc="04090005" w:tentative="1">
+      <w:start w:val="1"/>
+      <w:numFmt w:val="bullet"/>
+      <w:lvlText w:val=""/>
+      <w:lvlJc w:val="left"/>
+      <w:pPr>
+        <w:ind w:left="6480" w:hanging="360"/>
+      </w:pPr>
+      <w:rPr>
+        <w:rFonts w:ascii="Wingdings" w:hAnsi="Wingdings" w:hint="default"/>
+      </w:rPr>
+    </w:lvl>
+  </w:abstractNum>
+  <w:abstractNum w:abstractNumId="13" w15:restartNumberingAfterBreak="0">
     <w:nsid w:val="5DA1229E"/>
     <w:multiLevelType w:val="hybridMultilevel"/>
     <w:tmpl w:val="A1248192"/>
@@ -5644,7 +5859,7 @@
       </w:rPr>
     </w:lvl>
   </w:abstractNum>
-  <w:abstractNum w:abstractNumId="13" w15:restartNumberingAfterBreak="0">
+  <w:abstractNum w:abstractNumId="14" w15:restartNumberingAfterBreak="0">
     <w:nsid w:val="604C184D"/>
     <w:multiLevelType w:val="multilevel"/>
     <w:tmpl w:val="CB667C56"/>
@@ -5793,7 +6008,7 @@
       </w:rPr>
     </w:lvl>
   </w:abstractNum>
-  <w:abstractNum w:abstractNumId="14" w15:restartNumberingAfterBreak="0">
+  <w:abstractNum w:abstractNumId="15" w15:restartNumberingAfterBreak="0">
     <w:nsid w:val="61AB2CB9"/>
     <w:multiLevelType w:val="hybridMultilevel"/>
     <w:tmpl w:val="DB20DBDA"/>
@@ -5906,7 +6121,7 @@
       </w:rPr>
     </w:lvl>
   </w:abstractNum>
-  <w:abstractNum w:abstractNumId="15" w15:restartNumberingAfterBreak="0">
+  <w:abstractNum w:abstractNumId="16" w15:restartNumberingAfterBreak="0">
     <w:nsid w:val="6B671416"/>
     <w:multiLevelType w:val="hybridMultilevel"/>
     <w:tmpl w:val="96F494E8"/>
@@ -6019,7 +6234,7 @@
       </w:rPr>
     </w:lvl>
   </w:abstractNum>
-  <w:abstractNum w:abstractNumId="16" w15:restartNumberingAfterBreak="0">
+  <w:abstractNum w:abstractNumId="17" w15:restartNumberingAfterBreak="0">
     <w:nsid w:val="6F235D3E"/>
     <w:multiLevelType w:val="hybridMultilevel"/>
     <w:tmpl w:val="339A2474"/>
@@ -6132,7 +6347,7 @@
       </w:rPr>
     </w:lvl>
   </w:abstractNum>
-  <w:abstractNum w:abstractNumId="17" w15:restartNumberingAfterBreak="0">
+  <w:abstractNum w:abstractNumId="18" w15:restartNumberingAfterBreak="0">
     <w:nsid w:val="7EEF6F14"/>
     <w:multiLevelType w:val="hybridMultilevel"/>
     <w:tmpl w:val="453EB3CE"/>
@@ -6255,7 +6470,7 @@
     <w:abstractNumId w:val="3"/>
   </w:num>
   <w:num w:numId="4">
-    <w:abstractNumId w:val="16"/>
+    <w:abstractNumId w:val="17"/>
   </w:num>
   <w:num w:numId="5">
     <w:abstractNumId w:val="1"/>
@@ -6284,7 +6499,7 @@
     </w:lvlOverride>
   </w:num>
   <w:num w:numId="8">
-    <w:abstractNumId w:val="13"/>
+    <w:abstractNumId w:val="14"/>
     <w:lvlOverride w:ilvl="0">
       <w:lvl w:ilvl="0">
         <w:numFmt w:val="bullet"/>
@@ -6307,7 +6522,7 @@
     <w:abstractNumId w:val="10"/>
   </w:num>
   <w:num w:numId="10">
-    <w:abstractNumId w:val="17"/>
+    <w:abstractNumId w:val="18"/>
   </w:num>
   <w:num w:numId="11">
     <w:abstractNumId w:val="0"/>
@@ -6316,22 +6531,25 @@
     <w:abstractNumId w:val="2"/>
   </w:num>
   <w:num w:numId="13">
-    <w:abstractNumId w:val="12"/>
+    <w:abstractNumId w:val="13"/>
   </w:num>
   <w:num w:numId="14">
-    <w:abstractNumId w:val="15"/>
+    <w:abstractNumId w:val="16"/>
   </w:num>
   <w:num w:numId="15">
     <w:abstractNumId w:val="5"/>
   </w:num>
   <w:num w:numId="16">
-    <w:abstractNumId w:val="14"/>
+    <w:abstractNumId w:val="15"/>
   </w:num>
   <w:num w:numId="17">
     <w:abstractNumId w:val="11"/>
   </w:num>
   <w:num w:numId="18">
     <w:abstractNumId w:val="7"/>
+  </w:num>
+  <w:num w:numId="19">
+    <w:abstractNumId w:val="12"/>
   </w:num>
 </w:numbering>
 </file>

</xml_diff>

<commit_message>
Added terms for The Framework: Wilder, Younger Cousin of the Software Development Kit (JG)the_code_issue_terms_and_definitions
</commit_message>
<xml_diff>
--- a/the_code_issue_terms_and_definitions.docx
+++ b/the_code_issue_terms_and_definitions.docx
@@ -1,6 +1,6 @@
 
 <file path=word/document.xml><?xml version="1.0" encoding="utf-8"?>
-<w:document xmlns:wpc="http://schemas.microsoft.com/office/word/2010/wordprocessingCanvas" xmlns:cx="http://schemas.microsoft.com/office/drawing/2014/chartex" xmlns:mc="http://schemas.openxmlformats.org/markup-compatibility/2006" xmlns:o="urn:schemas-microsoft-com:office:office" xmlns:r="http://schemas.openxmlformats.org/officeDocument/2006/relationships" xmlns:m="http://schemas.openxmlformats.org/officeDocument/2006/math" xmlns:v="urn:schemas-microsoft-com:vml" xmlns:wp14="http://schemas.microsoft.com/office/word/2010/wordprocessingDrawing" xmlns:wp="http://schemas.openxmlformats.org/drawingml/2006/wordprocessingDrawing" xmlns:w10="urn:schemas-microsoft-com:office:word" xmlns:w="http://schemas.openxmlformats.org/wordprocessingml/2006/main" xmlns:w14="http://schemas.microsoft.com/office/word/2010/wordml" xmlns:w15="http://schemas.microsoft.com/office/word/2012/wordml" xmlns:w16se="http://schemas.microsoft.com/office/word/2015/wordml/symex" xmlns:wpg="http://schemas.microsoft.com/office/word/2010/wordprocessingGroup" xmlns:wpi="http://schemas.microsoft.com/office/word/2010/wordprocessingInk" xmlns:wne="http://schemas.microsoft.com/office/word/2006/wordml" xmlns:wps="http://schemas.microsoft.com/office/word/2010/wordprocessingShape" mc:Ignorable="w14 w15 w16se wp14">
+<w:document xmlns:wpc="http://schemas.microsoft.com/office/word/2010/wordprocessingCanvas" xmlns:cx="http://schemas.microsoft.com/office/drawing/2014/chartex" xmlns:cx1="http://schemas.microsoft.com/office/drawing/2015/9/8/chartex" xmlns:cx2="http://schemas.microsoft.com/office/drawing/2015/10/21/chartex" xmlns:cx3="http://schemas.microsoft.com/office/drawing/2016/5/9/chartex" xmlns:cx4="http://schemas.microsoft.com/office/drawing/2016/5/10/chartex" xmlns:cx5="http://schemas.microsoft.com/office/drawing/2016/5/11/chartex" xmlns:cx6="http://schemas.microsoft.com/office/drawing/2016/5/12/chartex" xmlns:cx7="http://schemas.microsoft.com/office/drawing/2016/5/13/chartex" xmlns:cx8="http://schemas.microsoft.com/office/drawing/2016/5/14/chartex" xmlns:mc="http://schemas.openxmlformats.org/markup-compatibility/2006" xmlns:aink="http://schemas.microsoft.com/office/drawing/2016/ink" xmlns:am3d="http://schemas.microsoft.com/office/drawing/2017/model3d" xmlns:o="urn:schemas-microsoft-com:office:office" xmlns:r="http://schemas.openxmlformats.org/officeDocument/2006/relationships" xmlns:m="http://schemas.openxmlformats.org/officeDocument/2006/math" xmlns:v="urn:schemas-microsoft-com:vml" xmlns:wp14="http://schemas.microsoft.com/office/word/2010/wordprocessingDrawing" xmlns:wp="http://schemas.openxmlformats.org/drawingml/2006/wordprocessingDrawing" xmlns:w10="urn:schemas-microsoft-com:office:word" xmlns:w="http://schemas.openxmlformats.org/wordprocessingml/2006/main" xmlns:w14="http://schemas.microsoft.com/office/word/2010/wordml" xmlns:w15="http://schemas.microsoft.com/office/word/2012/wordml" xmlns:w16cid="http://schemas.microsoft.com/office/word/2016/wordml/cid" xmlns:w16se="http://schemas.microsoft.com/office/word/2015/wordml/symex" xmlns:wpg="http://schemas.microsoft.com/office/word/2010/wordprocessingGroup" xmlns:wpi="http://schemas.microsoft.com/office/word/2010/wordprocessingInk" xmlns:wne="http://schemas.microsoft.com/office/word/2006/wordml" xmlns:wps="http://schemas.microsoft.com/office/word/2010/wordprocessingShape" mc:Ignorable="w14 w15 w16se w16cid wp14">
   <w:body>
     <w:p>
       <w:pPr>
@@ -130,7 +130,6 @@
           <w:rFonts w:asciiTheme="majorHAnsi" w:hAnsiTheme="majorHAnsi" w:cstheme="majorHAnsi"/>
         </w:rPr>
       </w:pPr>
-      <w:proofErr w:type="spellStart"/>
       <w:r>
         <w:rPr>
           <w:rFonts w:asciiTheme="majorHAnsi" w:hAnsiTheme="majorHAnsi" w:cstheme="majorHAnsi"/>
@@ -138,7 +137,6 @@
         </w:rPr>
         <w:t>Clojure</w:t>
       </w:r>
-      <w:proofErr w:type="spellEnd"/>
       <w:r>
         <w:rPr>
           <w:rFonts w:asciiTheme="majorHAnsi" w:hAnsiTheme="majorHAnsi" w:cstheme="majorHAnsi"/>
@@ -1249,7 +1247,6 @@
           <w:szCs w:val="24"/>
         </w:rPr>
       </w:pPr>
-      <w:proofErr w:type="spellStart"/>
       <w:r>
         <w:rPr>
           <w:rFonts w:ascii="Calibri" w:eastAsia="Times New Roman" w:hAnsi="Calibri" w:cs="Calibri"/>
@@ -1258,18 +1255,7 @@
           <w:sz w:val="24"/>
           <w:szCs w:val="24"/>
         </w:rPr>
-        <w:t>Dijkstra’s</w:t>
-      </w:r>
-      <w:proofErr w:type="spellEnd"/>
-      <w:r>
-        <w:rPr>
-          <w:rFonts w:ascii="Calibri" w:eastAsia="Times New Roman" w:hAnsi="Calibri" w:cs="Calibri"/>
-          <w:b/>
-          <w:color w:val="000000"/>
-          <w:sz w:val="24"/>
-          <w:szCs w:val="24"/>
-        </w:rPr>
-        <w:t xml:space="preserve"> algorithm</w:t>
+        <w:t>Dijkstra’s algorithm</w:t>
       </w:r>
       <w:r>
         <w:rPr>
@@ -1307,9 +1293,45 @@
           <w:sz w:val="24"/>
           <w:szCs w:val="24"/>
         </w:rPr>
-        <w:t xml:space="preserve"> </w:t>
-      </w:r>
-      <w:proofErr w:type="spellStart"/>
+        <w:t xml:space="preserve"> Dijkstra. </w:t>
+      </w:r>
+    </w:p>
+    <w:p>
+      <w:pPr>
+        <w:pStyle w:val="ListParagraph"/>
+        <w:spacing w:after="0" w:line="240" w:lineRule="auto"/>
+        <w:ind w:left="1440" w:firstLine="0"/>
+        <w:rPr>
+          <w:rFonts w:ascii="Times New Roman" w:eastAsia="Times New Roman" w:hAnsi="Times New Roman" w:cs="Times New Roman"/>
+          <w:sz w:val="24"/>
+          <w:szCs w:val="24"/>
+        </w:rPr>
+      </w:pPr>
+    </w:p>
+    <w:p>
+      <w:pPr>
+        <w:pStyle w:val="ListParagraph"/>
+        <w:numPr>
+          <w:ilvl w:val="0"/>
+          <w:numId w:val="13"/>
+        </w:numPr>
+        <w:spacing w:after="0" w:line="240" w:lineRule="auto"/>
+        <w:rPr>
+          <w:rFonts w:ascii="Times New Roman" w:eastAsia="Times New Roman" w:hAnsi="Times New Roman" w:cs="Times New Roman"/>
+          <w:sz w:val="24"/>
+          <w:szCs w:val="24"/>
+        </w:rPr>
+      </w:pPr>
+      <w:r>
+        <w:rPr>
+          <w:rFonts w:ascii="Calibri" w:eastAsia="Times New Roman" w:hAnsi="Calibri" w:cs="Calibri"/>
+          <w:b/>
+          <w:color w:val="000000"/>
+          <w:sz w:val="24"/>
+          <w:szCs w:val="24"/>
+        </w:rPr>
+        <w:t>Euclid’s algorithm</w:t>
+      </w:r>
       <w:r>
         <w:rPr>
           <w:rFonts w:ascii="Calibri" w:eastAsia="Times New Roman" w:hAnsi="Calibri" w:cs="Calibri"/>
@@ -1317,9 +1339,8 @@
           <w:sz w:val="24"/>
           <w:szCs w:val="24"/>
         </w:rPr>
-        <w:t>Dijkstra</w:t>
-      </w:r>
-      <w:proofErr w:type="spellEnd"/>
+        <w:t>:</w:t>
+      </w:r>
       <w:r>
         <w:rPr>
           <w:rFonts w:ascii="Calibri" w:eastAsia="Times New Roman" w:hAnsi="Calibri" w:cs="Calibri"/>
@@ -1327,7 +1348,7 @@
           <w:sz w:val="24"/>
           <w:szCs w:val="24"/>
         </w:rPr>
-        <w:t xml:space="preserve">. </w:t>
+        <w:t xml:space="preserve"> A method for finding the greatest common divisor between two positive integers, without leaving a remainder. </w:t>
       </w:r>
     </w:p>
     <w:p>
@@ -1364,7 +1385,7 @@
           <w:sz w:val="24"/>
           <w:szCs w:val="24"/>
         </w:rPr>
-        <w:t>Euclid’s algorithm</w:t>
+        <w:t>PostScript</w:t>
       </w:r>
       <w:r>
         <w:rPr>
@@ -1373,7 +1394,7 @@
           <w:sz w:val="24"/>
           <w:szCs w:val="24"/>
         </w:rPr>
-        <w:t>:</w:t>
+        <w:t xml:space="preserve">: </w:t>
       </w:r>
       <w:r>
         <w:rPr>
@@ -1382,14 +1403,13 @@
           <w:sz w:val="24"/>
           <w:szCs w:val="24"/>
         </w:rPr>
-        <w:t xml:space="preserve"> A method for finding the greatest common divisor between two positive integers, without leaving a remainder. </w:t>
-      </w:r>
-    </w:p>
-    <w:p>
-      <w:pPr>
-        <w:pStyle w:val="ListParagraph"/>
+        <w:t xml:space="preserve">A programming language originally designed to program printers. A page description language in the electronic publishing and desktop printing, created by Adobe System. </w:t>
+      </w:r>
+    </w:p>
+    <w:p>
+      <w:pPr>
         <w:spacing w:after="0" w:line="240" w:lineRule="auto"/>
-        <w:ind w:left="1440" w:firstLine="0"/>
+        <w:ind w:left="0" w:firstLine="0"/>
         <w:rPr>
           <w:rFonts w:ascii="Times New Roman" w:eastAsia="Times New Roman" w:hAnsi="Times New Roman" w:cs="Times New Roman"/>
           <w:sz w:val="24"/>
@@ -1419,7 +1439,7 @@
           <w:sz w:val="24"/>
           <w:szCs w:val="24"/>
         </w:rPr>
-        <w:t>PostScript</w:t>
+        <w:t>Stack</w:t>
       </w:r>
       <w:r>
         <w:rPr>
@@ -1428,7 +1448,7 @@
           <w:sz w:val="24"/>
           <w:szCs w:val="24"/>
         </w:rPr>
-        <w:t xml:space="preserve">: </w:t>
+        <w:t>:</w:t>
       </w:r>
       <w:r>
         <w:rPr>
@@ -1437,44 +1457,9 @@
           <w:sz w:val="24"/>
           <w:szCs w:val="24"/>
         </w:rPr>
-        <w:t xml:space="preserve">A programming language originally designed to program printers. A page description language in the electronic publishing and desktop printing, created by Adobe System. </w:t>
-      </w:r>
-    </w:p>
-    <w:p>
-      <w:pPr>
-        <w:spacing w:after="0" w:line="240" w:lineRule="auto"/>
-        <w:ind w:left="0" w:firstLine="0"/>
-        <w:rPr>
-          <w:rFonts w:ascii="Times New Roman" w:eastAsia="Times New Roman" w:hAnsi="Times New Roman" w:cs="Times New Roman"/>
-          <w:sz w:val="24"/>
-          <w:szCs w:val="24"/>
-        </w:rPr>
-      </w:pPr>
-    </w:p>
-    <w:p>
-      <w:pPr>
-        <w:pStyle w:val="ListParagraph"/>
-        <w:numPr>
-          <w:ilvl w:val="0"/>
-          <w:numId w:val="13"/>
-        </w:numPr>
-        <w:spacing w:after="0" w:line="240" w:lineRule="auto"/>
-        <w:rPr>
-          <w:rFonts w:ascii="Times New Roman" w:eastAsia="Times New Roman" w:hAnsi="Times New Roman" w:cs="Times New Roman"/>
-          <w:sz w:val="24"/>
-          <w:szCs w:val="24"/>
-        </w:rPr>
-      </w:pPr>
-      <w:r>
-        <w:rPr>
-          <w:rFonts w:ascii="Calibri" w:eastAsia="Times New Roman" w:hAnsi="Calibri" w:cs="Calibri"/>
-          <w:b/>
-          <w:color w:val="000000"/>
-          <w:sz w:val="24"/>
-          <w:szCs w:val="24"/>
-        </w:rPr>
-        <w:t>Stack</w:t>
-      </w:r>
+        <w:t xml:space="preserve"> fundamental algorithmic structure in computing. For instance, method foo </w:t>
+      </w:r>
+      <w:proofErr w:type="gramStart"/>
       <w:r>
         <w:rPr>
           <w:rFonts w:ascii="Calibri" w:eastAsia="Times New Roman" w:hAnsi="Calibri" w:cs="Calibri"/>
@@ -1482,8 +1467,9 @@
           <w:sz w:val="24"/>
           <w:szCs w:val="24"/>
         </w:rPr>
-        <w:t>:</w:t>
-      </w:r>
+        <w:t>( )</w:t>
+      </w:r>
+      <w:proofErr w:type="gramEnd"/>
       <w:r>
         <w:rPr>
           <w:rFonts w:ascii="Calibri" w:eastAsia="Times New Roman" w:hAnsi="Calibri" w:cs="Calibri"/>
@@ -1491,7 +1477,7 @@
           <w:sz w:val="24"/>
           <w:szCs w:val="24"/>
         </w:rPr>
-        <w:t xml:space="preserve"> fundamental algorithmic structure in computing. For instance, method foo </w:t>
+        <w:t xml:space="preserve"> calls method goo ( ). Method goo </w:t>
       </w:r>
       <w:proofErr w:type="gramStart"/>
       <w:r>
@@ -1511,9 +1497,20 @@
           <w:sz w:val="24"/>
           <w:szCs w:val="24"/>
         </w:rPr>
-        <w:t xml:space="preserve"> calls method goo ( ). Method goo </w:t>
-      </w:r>
-      <w:proofErr w:type="gramStart"/>
+        <w:t xml:space="preserve"> calls method zoo ( ). </w:t>
+      </w:r>
+    </w:p>
+    <w:p>
+      <w:pPr>
+        <w:pStyle w:val="ListParagraph"/>
+        <w:spacing w:after="0" w:line="240" w:lineRule="auto"/>
+        <w:ind w:left="2160" w:firstLine="720"/>
+        <w:rPr>
+          <w:rFonts w:ascii="Times New Roman" w:eastAsia="Times New Roman" w:hAnsi="Times New Roman" w:cs="Times New Roman"/>
+          <w:sz w:val="24"/>
+          <w:szCs w:val="24"/>
+        </w:rPr>
+      </w:pPr>
       <w:r>
         <w:rPr>
           <w:rFonts w:ascii="Calibri" w:eastAsia="Times New Roman" w:hAnsi="Calibri" w:cs="Calibri"/>
@@ -1521,9 +1518,8 @@
           <w:sz w:val="24"/>
           <w:szCs w:val="24"/>
         </w:rPr>
-        <w:t>( )</w:t>
-      </w:r>
-      <w:proofErr w:type="gramEnd"/>
+        <w:t xml:space="preserve">For example, </w:t>
+      </w:r>
       <w:r>
         <w:rPr>
           <w:rFonts w:ascii="Calibri" w:eastAsia="Times New Roman" w:hAnsi="Calibri" w:cs="Calibri"/>
@@ -1531,20 +1527,8 @@
           <w:sz w:val="24"/>
           <w:szCs w:val="24"/>
         </w:rPr>
-        <w:t xml:space="preserve"> calls method zoo ( ). </w:t>
-      </w:r>
-    </w:p>
-    <w:p>
-      <w:pPr>
-        <w:pStyle w:val="ListParagraph"/>
-        <w:spacing w:after="0" w:line="240" w:lineRule="auto"/>
-        <w:ind w:left="2160" w:firstLine="720"/>
-        <w:rPr>
-          <w:rFonts w:ascii="Times New Roman" w:eastAsia="Times New Roman" w:hAnsi="Times New Roman" w:cs="Times New Roman"/>
-          <w:sz w:val="24"/>
-          <w:szCs w:val="24"/>
-        </w:rPr>
-      </w:pPr>
+        <w:tab/>
+      </w:r>
       <w:r>
         <w:rPr>
           <w:rFonts w:ascii="Calibri" w:eastAsia="Times New Roman" w:hAnsi="Calibri" w:cs="Calibri"/>
@@ -1552,8 +1536,9 @@
           <w:sz w:val="24"/>
           <w:szCs w:val="24"/>
         </w:rPr>
-        <w:t xml:space="preserve">For example, </w:t>
-      </w:r>
+        <w:t xml:space="preserve">3. zoo </w:t>
+      </w:r>
+      <w:proofErr w:type="gramStart"/>
       <w:r>
         <w:rPr>
           <w:rFonts w:ascii="Calibri" w:eastAsia="Times New Roman" w:hAnsi="Calibri" w:cs="Calibri"/>
@@ -1561,8 +1546,21 @@
           <w:sz w:val="24"/>
           <w:szCs w:val="24"/>
         </w:rPr>
-        <w:tab/>
-      </w:r>
+        <w:t>( )</w:t>
+      </w:r>
+      <w:proofErr w:type="gramEnd"/>
+    </w:p>
+    <w:p>
+      <w:pPr>
+        <w:pStyle w:val="ListParagraph"/>
+        <w:spacing w:after="0" w:line="240" w:lineRule="auto"/>
+        <w:ind w:left="4320" w:firstLine="0"/>
+        <w:rPr>
+          <w:rFonts w:ascii="Times New Roman" w:eastAsia="Times New Roman" w:hAnsi="Times New Roman" w:cs="Times New Roman"/>
+          <w:sz w:val="24"/>
+          <w:szCs w:val="24"/>
+        </w:rPr>
+      </w:pPr>
       <w:r>
         <w:rPr>
           <w:rFonts w:ascii="Calibri" w:eastAsia="Times New Roman" w:hAnsi="Calibri" w:cs="Calibri"/>
@@ -1570,7 +1568,7 @@
           <w:sz w:val="24"/>
           <w:szCs w:val="24"/>
         </w:rPr>
-        <w:t xml:space="preserve">3. zoo </w:t>
+        <w:t xml:space="preserve">2. goo </w:t>
       </w:r>
       <w:proofErr w:type="gramStart"/>
       <w:r>
@@ -1583,18 +1581,6 @@
         <w:t>( )</w:t>
       </w:r>
       <w:proofErr w:type="gramEnd"/>
-    </w:p>
-    <w:p>
-      <w:pPr>
-        <w:pStyle w:val="ListParagraph"/>
-        <w:spacing w:after="0" w:line="240" w:lineRule="auto"/>
-        <w:ind w:left="4320" w:firstLine="0"/>
-        <w:rPr>
-          <w:rFonts w:ascii="Times New Roman" w:eastAsia="Times New Roman" w:hAnsi="Times New Roman" w:cs="Times New Roman"/>
-          <w:sz w:val="24"/>
-          <w:szCs w:val="24"/>
-        </w:rPr>
-      </w:pPr>
       <w:r>
         <w:rPr>
           <w:rFonts w:ascii="Calibri" w:eastAsia="Times New Roman" w:hAnsi="Calibri" w:cs="Calibri"/>
@@ -1602,9 +1588,20 @@
           <w:sz w:val="24"/>
           <w:szCs w:val="24"/>
         </w:rPr>
-        <w:t xml:space="preserve">2. goo </w:t>
-      </w:r>
-      <w:proofErr w:type="gramStart"/>
+        <w:t xml:space="preserve"> </w:t>
+      </w:r>
+    </w:p>
+    <w:p>
+      <w:pPr>
+        <w:pStyle w:val="ListParagraph"/>
+        <w:spacing w:after="0" w:line="240" w:lineRule="auto"/>
+        <w:ind w:left="3600" w:firstLine="720"/>
+        <w:rPr>
+          <w:rFonts w:ascii="Times New Roman" w:eastAsia="Times New Roman" w:hAnsi="Times New Roman" w:cs="Times New Roman"/>
+          <w:sz w:val="24"/>
+          <w:szCs w:val="24"/>
+        </w:rPr>
+      </w:pPr>
       <w:r>
         <w:rPr>
           <w:rFonts w:ascii="Calibri" w:eastAsia="Times New Roman" w:hAnsi="Calibri" w:cs="Calibri"/>
@@ -1612,9 +1609,9 @@
           <w:sz w:val="24"/>
           <w:szCs w:val="24"/>
         </w:rPr>
-        <w:t>( )</w:t>
-      </w:r>
-      <w:proofErr w:type="gramEnd"/>
+        <w:t xml:space="preserve">1. foo </w:t>
+      </w:r>
+      <w:proofErr w:type="gramStart"/>
       <w:r>
         <w:rPr>
           <w:rFonts w:ascii="Calibri" w:eastAsia="Times New Roman" w:hAnsi="Calibri" w:cs="Calibri"/>
@@ -1622,20 +1619,46 @@
           <w:sz w:val="24"/>
           <w:szCs w:val="24"/>
         </w:rPr>
-        <w:t xml:space="preserve"> </w:t>
-      </w:r>
+        <w:t>( )</w:t>
+      </w:r>
+      <w:proofErr w:type="gramEnd"/>
     </w:p>
     <w:p>
       <w:pPr>
         <w:pStyle w:val="ListParagraph"/>
         <w:spacing w:after="0" w:line="240" w:lineRule="auto"/>
-        <w:ind w:left="3600" w:firstLine="720"/>
+        <w:ind w:left="1440" w:firstLine="0"/>
         <w:rPr>
           <w:rFonts w:ascii="Times New Roman" w:eastAsia="Times New Roman" w:hAnsi="Times New Roman" w:cs="Times New Roman"/>
           <w:sz w:val="24"/>
           <w:szCs w:val="24"/>
         </w:rPr>
       </w:pPr>
+    </w:p>
+    <w:p>
+      <w:pPr>
+        <w:pStyle w:val="ListParagraph"/>
+        <w:numPr>
+          <w:ilvl w:val="0"/>
+          <w:numId w:val="13"/>
+        </w:numPr>
+        <w:spacing w:after="0" w:line="240" w:lineRule="auto"/>
+        <w:rPr>
+          <w:rFonts w:ascii="Times New Roman" w:eastAsia="Times New Roman" w:hAnsi="Times New Roman" w:cs="Times New Roman"/>
+          <w:sz w:val="24"/>
+          <w:szCs w:val="24"/>
+        </w:rPr>
+      </w:pPr>
+      <w:r>
+        <w:rPr>
+          <w:rFonts w:ascii="Calibri" w:eastAsia="Times New Roman" w:hAnsi="Calibri" w:cs="Calibri"/>
+          <w:b/>
+          <w:color w:val="000000"/>
+          <w:sz w:val="24"/>
+          <w:szCs w:val="24"/>
+        </w:rPr>
+        <w:t>DRY</w:t>
+      </w:r>
       <w:r>
         <w:rPr>
           <w:rFonts w:ascii="Calibri" w:eastAsia="Times New Roman" w:hAnsi="Calibri" w:cs="Calibri"/>
@@ -1643,63 +1666,6 @@
           <w:sz w:val="24"/>
           <w:szCs w:val="24"/>
         </w:rPr>
-        <w:t xml:space="preserve">1. foo </w:t>
-      </w:r>
-      <w:proofErr w:type="gramStart"/>
-      <w:r>
-        <w:rPr>
-          <w:rFonts w:ascii="Calibri" w:eastAsia="Times New Roman" w:hAnsi="Calibri" w:cs="Calibri"/>
-          <w:color w:val="000000"/>
-          <w:sz w:val="24"/>
-          <w:szCs w:val="24"/>
-        </w:rPr>
-        <w:t>( )</w:t>
-      </w:r>
-      <w:proofErr w:type="gramEnd"/>
-    </w:p>
-    <w:p>
-      <w:pPr>
-        <w:pStyle w:val="ListParagraph"/>
-        <w:spacing w:after="0" w:line="240" w:lineRule="auto"/>
-        <w:ind w:left="1440" w:firstLine="0"/>
-        <w:rPr>
-          <w:rFonts w:ascii="Times New Roman" w:eastAsia="Times New Roman" w:hAnsi="Times New Roman" w:cs="Times New Roman"/>
-          <w:sz w:val="24"/>
-          <w:szCs w:val="24"/>
-        </w:rPr>
-      </w:pPr>
-    </w:p>
-    <w:p>
-      <w:pPr>
-        <w:pStyle w:val="ListParagraph"/>
-        <w:numPr>
-          <w:ilvl w:val="0"/>
-          <w:numId w:val="13"/>
-        </w:numPr>
-        <w:spacing w:after="0" w:line="240" w:lineRule="auto"/>
-        <w:rPr>
-          <w:rFonts w:ascii="Times New Roman" w:eastAsia="Times New Roman" w:hAnsi="Times New Roman" w:cs="Times New Roman"/>
-          <w:sz w:val="24"/>
-          <w:szCs w:val="24"/>
-        </w:rPr>
-      </w:pPr>
-      <w:r>
-        <w:rPr>
-          <w:rFonts w:ascii="Calibri" w:eastAsia="Times New Roman" w:hAnsi="Calibri" w:cs="Calibri"/>
-          <w:b/>
-          <w:color w:val="000000"/>
-          <w:sz w:val="24"/>
-          <w:szCs w:val="24"/>
-        </w:rPr>
-        <w:t>DRY</w:t>
-      </w:r>
-      <w:r>
-        <w:rPr>
-          <w:rFonts w:ascii="Calibri" w:eastAsia="Times New Roman" w:hAnsi="Calibri" w:cs="Calibri"/>
-          <w:color w:val="000000"/>
-          <w:sz w:val="24"/>
-          <w:szCs w:val="24"/>
-        </w:rPr>
         <w:t xml:space="preserve">: Don’t Repeat Yourself. For example, you can create a method and call it in your program, instead of writing it over and over again. </w:t>
       </w:r>
     </w:p>
@@ -2398,7 +2364,6 @@
           <w:szCs w:val="22"/>
         </w:rPr>
       </w:pPr>
-      <w:proofErr w:type="spellStart"/>
       <w:r>
         <w:rPr>
           <w:b/>
@@ -2406,23 +2371,13 @@
           <w:sz w:val="22"/>
           <w:szCs w:val="22"/>
         </w:rPr>
-        <w:t>NumPy</w:t>
-      </w:r>
-      <w:proofErr w:type="spellEnd"/>
-      <w:r>
-        <w:rPr>
-          <w:b/>
-          <w:bCs/>
+        <w:t xml:space="preserve">NumPy:  </w:t>
+      </w:r>
+      <w:r>
+        <w:rPr>
           <w:sz w:val="22"/>
           <w:szCs w:val="22"/>
         </w:rPr>
-        <w:t xml:space="preserve">:  </w:t>
-      </w:r>
-      <w:r>
-        <w:rPr>
-          <w:sz w:val="22"/>
-          <w:szCs w:val="22"/>
-        </w:rPr>
         <w:t>A commonly used 3rd party library for python that has several modules for scientific computing </w:t>
       </w:r>
     </w:p>
@@ -3007,21 +2962,7 @@
         <w:rPr>
           <w:b/>
         </w:rPr>
-        <w:t xml:space="preserve">Cloud </w:t>
-      </w:r>
-      <w:proofErr w:type="spellStart"/>
-      <w:r>
-        <w:rPr>
-          <w:b/>
-        </w:rPr>
-        <w:t>microservices</w:t>
-      </w:r>
-      <w:proofErr w:type="spellEnd"/>
-      <w:r>
-        <w:rPr>
-          <w:b/>
-        </w:rPr>
-        <w:t>:</w:t>
+        <w:t>Cloud microservices:</w:t>
       </w:r>
       <w:r>
         <w:t xml:space="preserve"> type of architecture that allows for continuous delivery/ deployment of complex applications in the cloud</w:t>
@@ -3132,15 +3073,7 @@
         <w:t xml:space="preserve">PHP: </w:t>
       </w:r>
       <w:r>
-        <w:t xml:space="preserve">Is a programming language that is commonly used for web development but can bet used as a general-purpose language.  Was created by </w:t>
-      </w:r>
-      <w:proofErr w:type="spellStart"/>
-      <w:r>
-        <w:t>Rasmus</w:t>
-      </w:r>
-      <w:proofErr w:type="spellEnd"/>
-      <w:r>
-        <w:t xml:space="preserve"> </w:t>
+        <w:t xml:space="preserve">Is a programming language that is commonly used for web development but can bet used as a general-purpose language.  Was created by Rasmus </w:t>
       </w:r>
       <w:proofErr w:type="spellStart"/>
       <w:r>
@@ -3265,8 +3198,6 @@
           <w:b/>
         </w:rPr>
       </w:pPr>
-      <w:bookmarkStart w:id="0" w:name="_GoBack"/>
-      <w:bookmarkEnd w:id="0"/>
       <w:r>
         <w:rPr>
           <w:rFonts w:ascii="Arial" w:eastAsia="Times New Roman" w:hAnsi="Arial" w:cs="Arial"/>
@@ -3396,27 +3327,7 @@
           <w:szCs w:val="20"/>
           <w:lang w:val="en"/>
         </w:rPr>
-        <w:t xml:space="preserve">is a digital database whose organization is based on the relational model of data, as proposed by E. F. </w:t>
-      </w:r>
-      <w:proofErr w:type="spellStart"/>
-      <w:r>
-        <w:rPr>
-          <w:rFonts w:ascii="Arial" w:hAnsi="Arial" w:cs="Arial"/>
-          <w:sz w:val="20"/>
-          <w:szCs w:val="20"/>
-          <w:lang w:val="en"/>
-        </w:rPr>
-        <w:t>Codd</w:t>
-      </w:r>
-      <w:proofErr w:type="spellEnd"/>
-      <w:r>
-        <w:rPr>
-          <w:rFonts w:ascii="Arial" w:hAnsi="Arial" w:cs="Arial"/>
-          <w:sz w:val="20"/>
-          <w:szCs w:val="20"/>
-          <w:lang w:val="en"/>
-        </w:rPr>
-        <w:t xml:space="preserve"> in 1970.</w:t>
+        <w:t>is a digital database whose organization is based on the relational model of data, as proposed by E. F. Codd in 1970.</w:t>
       </w:r>
     </w:p>
     <w:p>
@@ -3569,8 +3480,111 @@
       <w:pPr>
         <w:spacing w:before="160"/>
       </w:pPr>
-      <w:r>
+      <w:bookmarkStart w:id="0" w:name="_GoBack"/>
+      <w:r>
+        <w:rPr>
+          <w:b/>
+        </w:rPr>
         <w:t>The Framework: Wilder, Younger Cousin of the Software Development Kit</w:t>
+      </w:r>
+    </w:p>
+    <w:bookmarkEnd w:id="0"/>
+    <w:p>
+      <w:r>
+        <w:rPr>
+          <w:b/>
+        </w:rPr>
+        <w:t>Framework:</w:t>
+      </w:r>
+      <w:r>
+        <w:t xml:space="preserve"> a skeleton of a program that is formatted to serve the needs of a programmer; designed to give programmers an easier time coding exactly what they want in their programs</w:t>
+      </w:r>
+    </w:p>
+    <w:p>
+      <w:r>
+        <w:rPr>
+          <w:b/>
+        </w:rPr>
+        <w:t>Django:</w:t>
+      </w:r>
+      <w:r>
+        <w:t xml:space="preserve"> a web-application framework designed for use in Python</w:t>
+      </w:r>
+    </w:p>
+    <w:p>
+      <w:r>
+        <w:rPr>
+          <w:b/>
+        </w:rPr>
+        <w:t>Ruby on Rails (</w:t>
+      </w:r>
+      <w:proofErr w:type="spellStart"/>
+      <w:r>
+        <w:rPr>
+          <w:b/>
+        </w:rPr>
+        <w:t>RoR</w:t>
+      </w:r>
+      <w:proofErr w:type="spellEnd"/>
+      <w:r>
+        <w:rPr>
+          <w:b/>
+        </w:rPr>
+        <w:t>):</w:t>
+      </w:r>
+      <w:r>
+        <w:t xml:space="preserve"> a web-application framework developed in and designed for the Ruby language</w:t>
+      </w:r>
+    </w:p>
+    <w:p>
+      <w:r>
+        <w:rPr>
+          <w:b/>
+        </w:rPr>
+        <w:t>Software Development Kit (SDK):</w:t>
+      </w:r>
+      <w:r>
+        <w:t xml:space="preserve"> corporate frameworks, commercial in nature and sold to the</w:t>
+      </w:r>
+      <w:r>
+        <w:t xml:space="preserve"> </w:t>
+      </w:r>
+      <w:r>
+        <w:t>public; highly useful and renowned</w:t>
+      </w:r>
+    </w:p>
+    <w:p>
+      <w:r>
+        <w:rPr>
+          <w:b/>
+        </w:rPr>
+        <w:t>“Admin” View:</w:t>
+      </w:r>
+      <w:r>
+        <w:t xml:space="preserve"> rights to enter data and update/change information within a program framework</w:t>
+      </w:r>
+    </w:p>
+    <w:p>
+      <w:r>
+        <w:rPr>
+          <w:b/>
+        </w:rPr>
+        <w:t>Premature optimization:</w:t>
+      </w:r>
+      <w:r>
+        <w:t xml:space="preserve"> overthinking the code before realizing what the real problems might be</w:t>
+      </w:r>
+    </w:p>
+    <w:p>
+      <w:r>
+        <w:rPr>
+          <w:b/>
+        </w:rPr>
+        <w:lastRenderedPageBreak/>
+        <w:t>NIH:</w:t>
+      </w:r>
+      <w:r>
+        <w:t xml:space="preserve"> “Not invented here”</w:t>
       </w:r>
     </w:p>
     <w:p>
@@ -3743,7 +3757,6 @@
         <w:spacing w:before="160"/>
       </w:pPr>
       <w:r>
-        <w:lastRenderedPageBreak/>
         <w:t>And Now for Something Beautiful</w:t>
       </w:r>
     </w:p>
@@ -3803,19 +3816,11 @@
         </w:numPr>
         <w:spacing w:before="160"/>
       </w:pPr>
-      <w:proofErr w:type="spellStart"/>
       <w:r>
         <w:rPr>
           <w:u w:val="single"/>
         </w:rPr>
-        <w:t>git</w:t>
-      </w:r>
-      <w:proofErr w:type="spellEnd"/>
-      <w:r>
-        <w:rPr>
-          <w:u w:val="single"/>
-        </w:rPr>
-        <w:t xml:space="preserve"> clone</w:t>
+        <w:t>git clone</w:t>
       </w:r>
       <w:r>
         <w:t>:</w:t>
@@ -3836,19 +3841,11 @@
         </w:numPr>
         <w:spacing w:before="160"/>
       </w:pPr>
-      <w:proofErr w:type="spellStart"/>
       <w:r>
         <w:rPr>
           <w:u w:val="single"/>
         </w:rPr>
-        <w:t>git</w:t>
-      </w:r>
-      <w:proofErr w:type="spellEnd"/>
-      <w:r>
-        <w:rPr>
-          <w:u w:val="single"/>
-        </w:rPr>
-        <w:t xml:space="preserve"> add</w:t>
+        <w:t>git add</w:t>
       </w:r>
       <w:r>
         <w:t>:</w:t>
@@ -3866,19 +3863,11 @@
         </w:numPr>
         <w:spacing w:before="160"/>
       </w:pPr>
-      <w:proofErr w:type="spellStart"/>
       <w:r>
         <w:rPr>
           <w:u w:val="single"/>
         </w:rPr>
-        <w:t>git</w:t>
-      </w:r>
-      <w:proofErr w:type="spellEnd"/>
-      <w:r>
-        <w:rPr>
-          <w:u w:val="single"/>
-        </w:rPr>
-        <w:t xml:space="preserve"> commit</w:t>
+        <w:t>git commit</w:t>
       </w:r>
       <w:r>
         <w:t>: enter commit massage explaining what have done.</w:t>
@@ -4020,6 +4009,7 @@
         <w:spacing w:before="160"/>
       </w:pPr>
       <w:r>
+        <w:lastRenderedPageBreak/>
         <w:t xml:space="preserve">Client-side </w:t>
       </w:r>
       <w:proofErr w:type="spellStart"/>
@@ -4107,7 +4097,6 @@
         <w:rPr>
           <w:u w:val="single"/>
         </w:rPr>
-        <w:lastRenderedPageBreak/>
         <w:t>SDK</w:t>
       </w:r>
       <w:r>
@@ -4163,7 +4152,7 @@
 </file>
 
 <file path=word/numbering.xml><?xml version="1.0" encoding="utf-8"?>
-<w:numbering xmlns:wpc="http://schemas.microsoft.com/office/word/2010/wordprocessingCanvas" xmlns:cx="http://schemas.microsoft.com/office/drawing/2014/chartex" xmlns:mc="http://schemas.openxmlformats.org/markup-compatibility/2006" xmlns:o="urn:schemas-microsoft-com:office:office" xmlns:r="http://schemas.openxmlformats.org/officeDocument/2006/relationships" xmlns:m="http://schemas.openxmlformats.org/officeDocument/2006/math" xmlns:v="urn:schemas-microsoft-com:vml" xmlns:wp14="http://schemas.microsoft.com/office/word/2010/wordprocessingDrawing" xmlns:wp="http://schemas.openxmlformats.org/drawingml/2006/wordprocessingDrawing" xmlns:w10="urn:schemas-microsoft-com:office:word" xmlns:w="http://schemas.openxmlformats.org/wordprocessingml/2006/main" xmlns:w14="http://schemas.microsoft.com/office/word/2010/wordml" xmlns:w15="http://schemas.microsoft.com/office/word/2012/wordml" xmlns:w16se="http://schemas.microsoft.com/office/word/2015/wordml/symex" xmlns:wpg="http://schemas.microsoft.com/office/word/2010/wordprocessingGroup" xmlns:wpi="http://schemas.microsoft.com/office/word/2010/wordprocessingInk" xmlns:wne="http://schemas.microsoft.com/office/word/2006/wordml" xmlns:wps="http://schemas.microsoft.com/office/word/2010/wordprocessingShape" mc:Ignorable="w14 w15 w16se wp14">
+<w:numbering xmlns:wpc="http://schemas.microsoft.com/office/word/2010/wordprocessingCanvas" xmlns:cx="http://schemas.microsoft.com/office/drawing/2014/chartex" xmlns:cx1="http://schemas.microsoft.com/office/drawing/2015/9/8/chartex" xmlns:cx2="http://schemas.microsoft.com/office/drawing/2015/10/21/chartex" xmlns:cx3="http://schemas.microsoft.com/office/drawing/2016/5/9/chartex" xmlns:cx4="http://schemas.microsoft.com/office/drawing/2016/5/10/chartex" xmlns:cx5="http://schemas.microsoft.com/office/drawing/2016/5/11/chartex" xmlns:cx6="http://schemas.microsoft.com/office/drawing/2016/5/12/chartex" xmlns:cx7="http://schemas.microsoft.com/office/drawing/2016/5/13/chartex" xmlns:cx8="http://schemas.microsoft.com/office/drawing/2016/5/14/chartex" xmlns:mc="http://schemas.openxmlformats.org/markup-compatibility/2006" xmlns:aink="http://schemas.microsoft.com/office/drawing/2016/ink" xmlns:am3d="http://schemas.microsoft.com/office/drawing/2017/model3d" xmlns:o="urn:schemas-microsoft-com:office:office" xmlns:r="http://schemas.openxmlformats.org/officeDocument/2006/relationships" xmlns:m="http://schemas.openxmlformats.org/officeDocument/2006/math" xmlns:v="urn:schemas-microsoft-com:vml" xmlns:wp14="http://schemas.microsoft.com/office/word/2010/wordprocessingDrawing" xmlns:wp="http://schemas.openxmlformats.org/drawingml/2006/wordprocessingDrawing" xmlns:w10="urn:schemas-microsoft-com:office:word" xmlns:w="http://schemas.openxmlformats.org/wordprocessingml/2006/main" xmlns:w14="http://schemas.microsoft.com/office/word/2010/wordml" xmlns:w15="http://schemas.microsoft.com/office/word/2012/wordml" xmlns:w16cid="http://schemas.microsoft.com/office/word/2016/wordml/cid" xmlns:w16se="http://schemas.microsoft.com/office/word/2015/wordml/symex" xmlns:wpg="http://schemas.microsoft.com/office/word/2010/wordprocessingGroup" xmlns:wpi="http://schemas.microsoft.com/office/word/2010/wordprocessingInk" xmlns:wne="http://schemas.microsoft.com/office/word/2006/wordml" xmlns:wps="http://schemas.microsoft.com/office/word/2010/wordprocessingShape" mc:Ignorable="w14 w15 w16se w16cid wp14">
   <w:abstractNum w:abstractNumId="0" w15:restartNumberingAfterBreak="0">
     <w:nsid w:val="010C4886"/>
     <w:multiLevelType w:val="hybridMultilevel"/>
@@ -6555,7 +6544,7 @@
 </file>
 
 <file path=word/styles.xml><?xml version="1.0" encoding="utf-8"?>
-<w:styles xmlns:mc="http://schemas.openxmlformats.org/markup-compatibility/2006" xmlns:r="http://schemas.openxmlformats.org/officeDocument/2006/relationships" xmlns:w="http://schemas.openxmlformats.org/wordprocessingml/2006/main" xmlns:w14="http://schemas.microsoft.com/office/word/2010/wordml" xmlns:w15="http://schemas.microsoft.com/office/word/2012/wordml" xmlns:w16se="http://schemas.microsoft.com/office/word/2015/wordml/symex" mc:Ignorable="w14 w15 w16se">
+<w:styles xmlns:mc="http://schemas.openxmlformats.org/markup-compatibility/2006" xmlns:r="http://schemas.openxmlformats.org/officeDocument/2006/relationships" xmlns:w="http://schemas.openxmlformats.org/wordprocessingml/2006/main" xmlns:w14="http://schemas.microsoft.com/office/word/2010/wordml" xmlns:w15="http://schemas.microsoft.com/office/word/2012/wordml" xmlns:w16cid="http://schemas.microsoft.com/office/word/2016/wordml/cid" xmlns:w16se="http://schemas.microsoft.com/office/word/2015/wordml/symex" mc:Ignorable="w14 w15 w16se w16cid">
   <w:docDefaults>
     <w:rPrDefault>
       <w:rPr>
@@ -6572,7 +6561,7 @@
       </w:pPr>
     </w:pPrDefault>
   </w:docDefaults>
-  <w:latentStyles w:defLockedState="0" w:defUIPriority="99" w:defSemiHidden="0" w:defUnhideWhenUsed="0" w:defQFormat="0" w:count="371">
+  <w:latentStyles w:defLockedState="0" w:defUIPriority="99" w:defSemiHidden="0" w:defUnhideWhenUsed="0" w:defQFormat="0" w:count="375">
     <w:lsdException w:name="Normal" w:uiPriority="0" w:qFormat="1"/>
     <w:lsdException w:name="heading 1" w:uiPriority="9" w:qFormat="1"/>
     <w:lsdException w:name="heading 2" w:semiHidden="1" w:uiPriority="9" w:unhideWhenUsed="1" w:qFormat="1"/>
@@ -6678,7 +6667,6 @@
     <w:lsdException w:name="HTML Sample" w:semiHidden="1" w:unhideWhenUsed="1"/>
     <w:lsdException w:name="HTML Typewriter" w:semiHidden="1" w:unhideWhenUsed="1"/>
     <w:lsdException w:name="HTML Variable" w:semiHidden="1" w:unhideWhenUsed="1"/>
-    <w:lsdException w:name="Normal Table" w:semiHidden="1" w:unhideWhenUsed="1"/>
     <w:lsdException w:name="annotation subject" w:semiHidden="1" w:unhideWhenUsed="1"/>
     <w:lsdException w:name="No List" w:semiHidden="1" w:unhideWhenUsed="1"/>
     <w:lsdException w:name="Outline List 1" w:semiHidden="1" w:unhideWhenUsed="1"/>
@@ -6722,10 +6710,8 @@
     <w:lsdException w:name="Table Elegant" w:semiHidden="1" w:unhideWhenUsed="1"/>
     <w:lsdException w:name="Table Professional" w:semiHidden="1" w:unhideWhenUsed="1"/>
     <w:lsdException w:name="Table Subtle 1" w:semiHidden="1" w:unhideWhenUsed="1"/>
-    <w:lsdException w:name="Table Subtle 2" w:semiHidden="1" w:unhideWhenUsed="1"/>
     <w:lsdException w:name="Table Web 1" w:semiHidden="1" w:unhideWhenUsed="1"/>
     <w:lsdException w:name="Table Web 2" w:semiHidden="1" w:unhideWhenUsed="1"/>
-    <w:lsdException w:name="Table Web 3" w:semiHidden="1" w:unhideWhenUsed="1"/>
     <w:lsdException w:name="Balloon Text" w:semiHidden="1" w:unhideWhenUsed="1"/>
     <w:lsdException w:name="Table Grid" w:uiPriority="39"/>
     <w:lsdException w:name="Table Theme" w:semiHidden="1" w:unhideWhenUsed="1"/>
@@ -6944,6 +6930,10 @@
     <w:lsdException w:name="List Table 5 Dark Accent 6" w:uiPriority="50"/>
     <w:lsdException w:name="List Table 6 Colorful Accent 6" w:uiPriority="51"/>
     <w:lsdException w:name="List Table 7 Colorful Accent 6" w:uiPriority="52"/>
+    <w:lsdException w:name="Mention" w:semiHidden="1" w:unhideWhenUsed="1"/>
+    <w:lsdException w:name="Smart Hyperlink" w:semiHidden="1" w:unhideWhenUsed="1"/>
+    <w:lsdException w:name="Hashtag" w:semiHidden="1" w:unhideWhenUsed="1"/>
+    <w:lsdException w:name="Unresolved Mention" w:semiHidden="1" w:unhideWhenUsed="1"/>
   </w:latentStyles>
   <w:style w:type="paragraph" w:default="1" w:styleId="Normal">
     <w:name w:val="Normal"/>

</xml_diff>

<commit_message>
Updated Word Doc with New Terms_AW
</commit_message>
<xml_diff>
--- a/the_code_issue_terms_and_definitions.docx
+++ b/the_code_issue_terms_and_definitions.docx
@@ -3416,6 +3416,120 @@
     </w:p>
     <w:p>
       <w:pPr>
+        <w:spacing w:after="0" w:line="240" w:lineRule="auto"/>
+        <w:ind w:left="360" w:firstLine="0"/>
+        <w:rPr>
+          <w:rFonts w:eastAsia="Times New Roman" w:cstheme="minorHAnsi"/>
+          <w:sz w:val="20"/>
+          <w:szCs w:val="24"/>
+        </w:rPr>
+      </w:pPr>
+      <w:r>
+        <w:rPr>
+          <w:rFonts w:eastAsia="Times New Roman" w:cstheme="minorHAnsi"/>
+          <w:bCs/>
+          <w:color w:val="000000"/>
+          <w:szCs w:val="28"/>
+        </w:rPr>
+        <w:t>Applets:</w:t>
+      </w:r>
+      <w:r>
+        <w:rPr>
+          <w:rFonts w:eastAsia="Times New Roman" w:cstheme="minorHAnsi"/>
+          <w:color w:val="000000"/>
+          <w:szCs w:val="28"/>
+        </w:rPr>
+        <w:t xml:space="preserve"> Small Java (not JavaScript!!) applications run in the web browser (nowadays pretty much defunct)</w:t>
+      </w:r>
+    </w:p>
+    <w:p>
+      <w:pPr>
+        <w:spacing w:after="0" w:line="240" w:lineRule="auto"/>
+        <w:ind w:left="360" w:firstLine="0"/>
+        <w:rPr>
+          <w:rFonts w:eastAsia="Times New Roman" w:cstheme="minorHAnsi"/>
+          <w:sz w:val="20"/>
+          <w:szCs w:val="24"/>
+        </w:rPr>
+      </w:pPr>
+    </w:p>
+    <w:p>
+      <w:pPr>
+        <w:spacing w:after="0" w:line="240" w:lineRule="auto"/>
+        <w:ind w:left="360" w:firstLine="0"/>
+        <w:rPr>
+          <w:rFonts w:eastAsia="Times New Roman" w:cstheme="minorHAnsi"/>
+          <w:sz w:val="20"/>
+          <w:szCs w:val="24"/>
+        </w:rPr>
+      </w:pPr>
+      <w:r>
+        <w:rPr>
+          <w:rFonts w:eastAsia="Times New Roman" w:cstheme="minorHAnsi"/>
+          <w:bCs/>
+          <w:color w:val="000000"/>
+          <w:szCs w:val="28"/>
+        </w:rPr>
+        <w:t xml:space="preserve">Dynamically (or Weakly) typed: </w:t>
+      </w:r>
+      <w:r>
+        <w:rPr>
+          <w:rFonts w:eastAsia="Times New Roman" w:cstheme="minorHAnsi"/>
+          <w:color w:val="000000"/>
+          <w:szCs w:val="28"/>
+        </w:rPr>
+        <w:t>Variable checking is done at run-time → programmer does not declare variables</w:t>
+      </w:r>
+    </w:p>
+    <w:p>
+      <w:pPr>
+        <w:spacing w:after="0" w:line="240" w:lineRule="auto"/>
+        <w:ind w:left="360" w:firstLine="0"/>
+        <w:rPr>
+          <w:rFonts w:eastAsia="Times New Roman" w:cstheme="minorHAnsi"/>
+          <w:sz w:val="20"/>
+          <w:szCs w:val="24"/>
+        </w:rPr>
+      </w:pPr>
+    </w:p>
+    <w:p>
+      <w:pPr>
+        <w:spacing w:after="0" w:line="240" w:lineRule="auto"/>
+        <w:ind w:left="360" w:firstLine="0"/>
+        <w:rPr>
+          <w:rFonts w:eastAsia="Times New Roman" w:cstheme="minorHAnsi"/>
+          <w:sz w:val="20"/>
+          <w:szCs w:val="24"/>
+        </w:rPr>
+      </w:pPr>
+      <w:r>
+        <w:rPr>
+          <w:rFonts w:eastAsia="Times New Roman" w:cstheme="minorHAnsi"/>
+          <w:bCs/>
+          <w:color w:val="000000"/>
+          <w:szCs w:val="28"/>
+        </w:rPr>
+        <w:t xml:space="preserve">Statically (or Strictly) typed: </w:t>
+      </w:r>
+      <w:r>
+        <w:rPr>
+          <w:rFonts w:eastAsia="Times New Roman" w:cstheme="minorHAnsi"/>
+          <w:color w:val="000000"/>
+          <w:szCs w:val="28"/>
+        </w:rPr>
+        <w:t>Variable checking is done at compile-time → programmer must declare variables</w:t>
+      </w:r>
+    </w:p>
+    <w:p>
+      <w:pPr>
+        <w:spacing w:before="160"/>
+        <w:ind w:left="0" w:firstLine="0"/>
+      </w:pPr>
+      <w:bookmarkStart w:id="0" w:name="_GoBack"/>
+      <w:bookmarkEnd w:id="0"/>
+    </w:p>
+    <w:p>
+      <w:pPr>
         <w:spacing w:before="160"/>
       </w:pPr>
       <w:r>
@@ -3480,7 +3594,6 @@
       <w:pPr>
         <w:spacing w:before="160"/>
       </w:pPr>
-      <w:bookmarkStart w:id="0" w:name="_GoBack"/>
       <w:r>
         <w:rPr>
           <w:b/>
@@ -3488,7 +3601,6 @@
         <w:t>The Framework: Wilder, Younger Cousin of the Software Development Kit</w:t>
       </w:r>
     </w:p>
-    <w:bookmarkEnd w:id="0"/>
     <w:p>
       <w:r>
         <w:rPr>
@@ -3516,6 +3628,7 @@
         <w:rPr>
           <w:b/>
         </w:rPr>
+        <w:lastRenderedPageBreak/>
         <w:t>Ruby on Rails (</w:t>
       </w:r>
       <w:proofErr w:type="spellStart"/>
@@ -3580,7 +3693,6 @@
         <w:rPr>
           <w:b/>
         </w:rPr>
-        <w:lastRenderedPageBreak/>
         <w:t>NIH:</w:t>
       </w:r>
       <w:r>
@@ -3965,6 +4077,7 @@
         <w:spacing w:before="160"/>
       </w:pPr>
       <w:r>
+        <w:lastRenderedPageBreak/>
         <w:t>Virtual Private Network: an extension of private network across a public network. Enables users to send and receive data across shared or public networks even if their device was directly connected to a private network.</w:t>
       </w:r>
     </w:p>
@@ -4009,7 +4122,6 @@
         <w:spacing w:before="160"/>
       </w:pPr>
       <w:r>
-        <w:lastRenderedPageBreak/>
         <w:t xml:space="preserve">Client-side </w:t>
       </w:r>
       <w:proofErr w:type="spellStart"/>
@@ -6667,6 +6779,7 @@
     <w:lsdException w:name="HTML Sample" w:semiHidden="1" w:unhideWhenUsed="1"/>
     <w:lsdException w:name="HTML Typewriter" w:semiHidden="1" w:unhideWhenUsed="1"/>
     <w:lsdException w:name="HTML Variable" w:semiHidden="1" w:unhideWhenUsed="1"/>
+    <w:lsdException w:name="Normal Table" w:semiHidden="1" w:unhideWhenUsed="1"/>
     <w:lsdException w:name="annotation subject" w:semiHidden="1" w:unhideWhenUsed="1"/>
     <w:lsdException w:name="No List" w:semiHidden="1" w:unhideWhenUsed="1"/>
     <w:lsdException w:name="Outline List 1" w:semiHidden="1" w:unhideWhenUsed="1"/>
@@ -6710,8 +6823,10 @@
     <w:lsdException w:name="Table Elegant" w:semiHidden="1" w:unhideWhenUsed="1"/>
     <w:lsdException w:name="Table Professional" w:semiHidden="1" w:unhideWhenUsed="1"/>
     <w:lsdException w:name="Table Subtle 1" w:semiHidden="1" w:unhideWhenUsed="1"/>
+    <w:lsdException w:name="Table Subtle 2" w:semiHidden="1" w:unhideWhenUsed="1"/>
     <w:lsdException w:name="Table Web 1" w:semiHidden="1" w:unhideWhenUsed="1"/>
     <w:lsdException w:name="Table Web 2" w:semiHidden="1" w:unhideWhenUsed="1"/>
+    <w:lsdException w:name="Table Web 3" w:semiHidden="1" w:unhideWhenUsed="1"/>
     <w:lsdException w:name="Balloon Text" w:semiHidden="1" w:unhideWhenUsed="1"/>
     <w:lsdException w:name="Table Grid" w:uiPriority="39"/>
     <w:lsdException w:name="Table Theme" w:semiHidden="1" w:unhideWhenUsed="1"/>

</xml_diff>

<commit_message>
Recommit using the command prompt (CP)the_code_issue_concept_map.vsdx
</commit_message>
<xml_diff>
--- a/the_code_issue_terms_and_definitions.docx
+++ b/the_code_issue_terms_and_definitions.docx
@@ -1,6 +1,6 @@
 
 <file path=word/document.xml><?xml version="1.0" encoding="utf-8"?>
-<w:document xmlns:wpc="http://schemas.microsoft.com/office/word/2010/wordprocessingCanvas" xmlns:cx="http://schemas.microsoft.com/office/drawing/2014/chartex" xmlns:cx1="http://schemas.microsoft.com/office/drawing/2015/9/8/chartex" xmlns:cx2="http://schemas.microsoft.com/office/drawing/2015/10/21/chartex" xmlns:cx3="http://schemas.microsoft.com/office/drawing/2016/5/9/chartex" xmlns:cx4="http://schemas.microsoft.com/office/drawing/2016/5/10/chartex" xmlns:cx5="http://schemas.microsoft.com/office/drawing/2016/5/11/chartex" xmlns:cx6="http://schemas.microsoft.com/office/drawing/2016/5/12/chartex" xmlns:cx7="http://schemas.microsoft.com/office/drawing/2016/5/13/chartex" xmlns:cx8="http://schemas.microsoft.com/office/drawing/2016/5/14/chartex" xmlns:mc="http://schemas.openxmlformats.org/markup-compatibility/2006" xmlns:aink="http://schemas.microsoft.com/office/drawing/2016/ink" xmlns:am3d="http://schemas.microsoft.com/office/drawing/2017/model3d" xmlns:o="urn:schemas-microsoft-com:office:office" xmlns:r="http://schemas.openxmlformats.org/officeDocument/2006/relationships" xmlns:m="http://schemas.openxmlformats.org/officeDocument/2006/math" xmlns:v="urn:schemas-microsoft-com:vml" xmlns:wp14="http://schemas.microsoft.com/office/word/2010/wordprocessingDrawing" xmlns:wp="http://schemas.openxmlformats.org/drawingml/2006/wordprocessingDrawing" xmlns:w10="urn:schemas-microsoft-com:office:word" xmlns:w="http://schemas.openxmlformats.org/wordprocessingml/2006/main" xmlns:w14="http://schemas.microsoft.com/office/word/2010/wordml" xmlns:w15="http://schemas.microsoft.com/office/word/2012/wordml" xmlns:w16cid="http://schemas.microsoft.com/office/word/2016/wordml/cid" xmlns:w16se="http://schemas.microsoft.com/office/word/2015/wordml/symex" xmlns:wpg="http://schemas.microsoft.com/office/word/2010/wordprocessingGroup" xmlns:wpi="http://schemas.microsoft.com/office/word/2010/wordprocessingInk" xmlns:wne="http://schemas.microsoft.com/office/word/2006/wordml" xmlns:wps="http://schemas.microsoft.com/office/word/2010/wordprocessingShape" mc:Ignorable="w14 w15 w16se w16cid wp14">
+<w:document xmlns:wpc="http://schemas.microsoft.com/office/word/2010/wordprocessingCanvas" xmlns:cx="http://schemas.microsoft.com/office/drawing/2014/chartex" xmlns:mc="http://schemas.openxmlformats.org/markup-compatibility/2006" xmlns:o="urn:schemas-microsoft-com:office:office" xmlns:r="http://schemas.openxmlformats.org/officeDocument/2006/relationships" xmlns:m="http://schemas.openxmlformats.org/officeDocument/2006/math" xmlns:v="urn:schemas-microsoft-com:vml" xmlns:wp14="http://schemas.microsoft.com/office/word/2010/wordprocessingDrawing" xmlns:wp="http://schemas.openxmlformats.org/drawingml/2006/wordprocessingDrawing" xmlns:w10="urn:schemas-microsoft-com:office:word" xmlns:w="http://schemas.openxmlformats.org/wordprocessingml/2006/main" xmlns:w14="http://schemas.microsoft.com/office/word/2010/wordml" xmlns:w15="http://schemas.microsoft.com/office/word/2012/wordml" xmlns:w16se="http://schemas.microsoft.com/office/word/2015/wordml/symex" xmlns:wpg="http://schemas.microsoft.com/office/word/2010/wordprocessingGroup" xmlns:wpi="http://schemas.microsoft.com/office/word/2010/wordprocessingInk" xmlns:wne="http://schemas.microsoft.com/office/word/2006/wordml" xmlns:wps="http://schemas.microsoft.com/office/word/2010/wordprocessingShape" mc:Ignorable="w14 w15 w16se wp14">
   <w:body>
     <w:p>
       <w:pPr>
@@ -1293,7 +1293,27 @@
           <w:sz w:val="24"/>
           <w:szCs w:val="24"/>
         </w:rPr>
-        <w:t xml:space="preserve"> Dijkstra. </w:t>
+        <w:t xml:space="preserve"> </w:t>
+      </w:r>
+      <w:proofErr w:type="spellStart"/>
+      <w:r>
+        <w:rPr>
+          <w:rFonts w:ascii="Calibri" w:eastAsia="Times New Roman" w:hAnsi="Calibri" w:cs="Calibri"/>
+          <w:color w:val="000000"/>
+          <w:sz w:val="24"/>
+          <w:szCs w:val="24"/>
+        </w:rPr>
+        <w:t>Dijkstra</w:t>
+      </w:r>
+      <w:proofErr w:type="spellEnd"/>
+      <w:r>
+        <w:rPr>
+          <w:rFonts w:ascii="Calibri" w:eastAsia="Times New Roman" w:hAnsi="Calibri" w:cs="Calibri"/>
+          <w:color w:val="000000"/>
+          <w:sz w:val="24"/>
+          <w:szCs w:val="24"/>
+        </w:rPr>
+        <w:t xml:space="preserve">. </w:t>
       </w:r>
     </w:p>
     <w:p>
@@ -3073,7 +3093,15 @@
         <w:t xml:space="preserve">PHP: </w:t>
       </w:r>
       <w:r>
-        <w:t xml:space="preserve">Is a programming language that is commonly used for web development but can bet used as a general-purpose language.  Was created by Rasmus </w:t>
+        <w:t xml:space="preserve">Is a programming language that is commonly used for web development but can bet used as a general-purpose language.  Was created by </w:t>
+      </w:r>
+      <w:proofErr w:type="spellStart"/>
+      <w:r>
+        <w:t>Rasmus</w:t>
+      </w:r>
+      <w:proofErr w:type="spellEnd"/>
+      <w:r>
+        <w:t xml:space="preserve"> </w:t>
       </w:r>
       <w:proofErr w:type="spellStart"/>
       <w:r>
@@ -3525,8 +3553,6 @@
         <w:spacing w:before="160"/>
         <w:ind w:left="0" w:firstLine="0"/>
       </w:pPr>
-      <w:bookmarkStart w:id="0" w:name="_GoBack"/>
-      <w:bookmarkEnd w:id="0"/>
     </w:p>
     <w:p>
       <w:pPr>
@@ -4030,7 +4056,13 @@
         <w:spacing w:before="160" w:line="256" w:lineRule="auto"/>
       </w:pPr>
       <w:r>
-        <w:t>JIRA – Software development tool used to plan, track, release, and report on the stages of a project</w:t>
+        <w:rPr>
+          <w:b/>
+        </w:rPr>
+        <w:t>JIRA</w:t>
+      </w:r>
+      <w:r>
+        <w:t xml:space="preserve"> – Software development tool used to plan, track, release, and report on the stages of a project</w:t>
       </w:r>
     </w:p>
     <w:p>
@@ -4042,8 +4074,19 @@
         </w:numPr>
         <w:spacing w:before="160" w:line="256" w:lineRule="auto"/>
       </w:pPr>
-      <w:r>
-        <w:t>Blockers – Unfinished sections of code which prevent another programmer from completing a separate section</w:t>
+      <w:bookmarkStart w:id="0" w:name="_GoBack"/>
+      <w:r>
+        <w:rPr>
+          <w:b/>
+        </w:rPr>
+        <w:t>Blockers</w:t>
+      </w:r>
+      <w:r>
+        <w:t xml:space="preserve"> </w:t>
+      </w:r>
+      <w:bookmarkEnd w:id="0"/>
+      <w:r>
+        <w:t>– Unfinished sections of code which prevent another programmer from completing a separate section</w:t>
       </w:r>
     </w:p>
     <w:p>
@@ -4264,7 +4307,7 @@
 </file>
 
 <file path=word/numbering.xml><?xml version="1.0" encoding="utf-8"?>
-<w:numbering xmlns:wpc="http://schemas.microsoft.com/office/word/2010/wordprocessingCanvas" xmlns:cx="http://schemas.microsoft.com/office/drawing/2014/chartex" xmlns:cx1="http://schemas.microsoft.com/office/drawing/2015/9/8/chartex" xmlns:cx2="http://schemas.microsoft.com/office/drawing/2015/10/21/chartex" xmlns:cx3="http://schemas.microsoft.com/office/drawing/2016/5/9/chartex" xmlns:cx4="http://schemas.microsoft.com/office/drawing/2016/5/10/chartex" xmlns:cx5="http://schemas.microsoft.com/office/drawing/2016/5/11/chartex" xmlns:cx6="http://schemas.microsoft.com/office/drawing/2016/5/12/chartex" xmlns:cx7="http://schemas.microsoft.com/office/drawing/2016/5/13/chartex" xmlns:cx8="http://schemas.microsoft.com/office/drawing/2016/5/14/chartex" xmlns:mc="http://schemas.openxmlformats.org/markup-compatibility/2006" xmlns:aink="http://schemas.microsoft.com/office/drawing/2016/ink" xmlns:am3d="http://schemas.microsoft.com/office/drawing/2017/model3d" xmlns:o="urn:schemas-microsoft-com:office:office" xmlns:r="http://schemas.openxmlformats.org/officeDocument/2006/relationships" xmlns:m="http://schemas.openxmlformats.org/officeDocument/2006/math" xmlns:v="urn:schemas-microsoft-com:vml" xmlns:wp14="http://schemas.microsoft.com/office/word/2010/wordprocessingDrawing" xmlns:wp="http://schemas.openxmlformats.org/drawingml/2006/wordprocessingDrawing" xmlns:w10="urn:schemas-microsoft-com:office:word" xmlns:w="http://schemas.openxmlformats.org/wordprocessingml/2006/main" xmlns:w14="http://schemas.microsoft.com/office/word/2010/wordml" xmlns:w15="http://schemas.microsoft.com/office/word/2012/wordml" xmlns:w16cid="http://schemas.microsoft.com/office/word/2016/wordml/cid" xmlns:w16se="http://schemas.microsoft.com/office/word/2015/wordml/symex" xmlns:wpg="http://schemas.microsoft.com/office/word/2010/wordprocessingGroup" xmlns:wpi="http://schemas.microsoft.com/office/word/2010/wordprocessingInk" xmlns:wne="http://schemas.microsoft.com/office/word/2006/wordml" xmlns:wps="http://schemas.microsoft.com/office/word/2010/wordprocessingShape" mc:Ignorable="w14 w15 w16se w16cid wp14">
+<w:numbering xmlns:wpc="http://schemas.microsoft.com/office/word/2010/wordprocessingCanvas" xmlns:cx="http://schemas.microsoft.com/office/drawing/2014/chartex" xmlns:mc="http://schemas.openxmlformats.org/markup-compatibility/2006" xmlns:o="urn:schemas-microsoft-com:office:office" xmlns:r="http://schemas.openxmlformats.org/officeDocument/2006/relationships" xmlns:m="http://schemas.openxmlformats.org/officeDocument/2006/math" xmlns:v="urn:schemas-microsoft-com:vml" xmlns:wp14="http://schemas.microsoft.com/office/word/2010/wordprocessingDrawing" xmlns:wp="http://schemas.openxmlformats.org/drawingml/2006/wordprocessingDrawing" xmlns:w10="urn:schemas-microsoft-com:office:word" xmlns:w="http://schemas.openxmlformats.org/wordprocessingml/2006/main" xmlns:w14="http://schemas.microsoft.com/office/word/2010/wordml" xmlns:w15="http://schemas.microsoft.com/office/word/2012/wordml" xmlns:w16se="http://schemas.microsoft.com/office/word/2015/wordml/symex" xmlns:wpg="http://schemas.microsoft.com/office/word/2010/wordprocessingGroup" xmlns:wpi="http://schemas.microsoft.com/office/word/2010/wordprocessingInk" xmlns:wne="http://schemas.microsoft.com/office/word/2006/wordml" xmlns:wps="http://schemas.microsoft.com/office/word/2010/wordprocessingShape" mc:Ignorable="w14 w15 w16se wp14">
   <w:abstractNum w:abstractNumId="0" w15:restartNumberingAfterBreak="0">
     <w:nsid w:val="010C4886"/>
     <w:multiLevelType w:val="hybridMultilevel"/>
@@ -6656,7 +6699,7 @@
 </file>
 
 <file path=word/styles.xml><?xml version="1.0" encoding="utf-8"?>
-<w:styles xmlns:mc="http://schemas.openxmlformats.org/markup-compatibility/2006" xmlns:r="http://schemas.openxmlformats.org/officeDocument/2006/relationships" xmlns:w="http://schemas.openxmlformats.org/wordprocessingml/2006/main" xmlns:w14="http://schemas.microsoft.com/office/word/2010/wordml" xmlns:w15="http://schemas.microsoft.com/office/word/2012/wordml" xmlns:w16cid="http://schemas.microsoft.com/office/word/2016/wordml/cid" xmlns:w16se="http://schemas.microsoft.com/office/word/2015/wordml/symex" mc:Ignorable="w14 w15 w16se w16cid">
+<w:styles xmlns:mc="http://schemas.openxmlformats.org/markup-compatibility/2006" xmlns:r="http://schemas.openxmlformats.org/officeDocument/2006/relationships" xmlns:w="http://schemas.openxmlformats.org/wordprocessingml/2006/main" xmlns:w14="http://schemas.microsoft.com/office/word/2010/wordml" xmlns:w15="http://schemas.microsoft.com/office/word/2012/wordml" xmlns:w16se="http://schemas.microsoft.com/office/word/2015/wordml/symex" mc:Ignorable="w14 w15 w16se">
   <w:docDefaults>
     <w:rPrDefault>
       <w:rPr>
@@ -6673,7 +6716,7 @@
       </w:pPr>
     </w:pPrDefault>
   </w:docDefaults>
-  <w:latentStyles w:defLockedState="0" w:defUIPriority="99" w:defSemiHidden="0" w:defUnhideWhenUsed="0" w:defQFormat="0" w:count="375">
+  <w:latentStyles w:defLockedState="0" w:defUIPriority="99" w:defSemiHidden="0" w:defUnhideWhenUsed="0" w:defQFormat="0" w:count="371">
     <w:lsdException w:name="Normal" w:uiPriority="0" w:qFormat="1"/>
     <w:lsdException w:name="heading 1" w:uiPriority="9" w:qFormat="1"/>
     <w:lsdException w:name="heading 2" w:semiHidden="1" w:uiPriority="9" w:unhideWhenUsed="1" w:qFormat="1"/>
@@ -7045,10 +7088,6 @@
     <w:lsdException w:name="List Table 5 Dark Accent 6" w:uiPriority="50"/>
     <w:lsdException w:name="List Table 6 Colorful Accent 6" w:uiPriority="51"/>
     <w:lsdException w:name="List Table 7 Colorful Accent 6" w:uiPriority="52"/>
-    <w:lsdException w:name="Mention" w:semiHidden="1" w:unhideWhenUsed="1"/>
-    <w:lsdException w:name="Smart Hyperlink" w:semiHidden="1" w:unhideWhenUsed="1"/>
-    <w:lsdException w:name="Hashtag" w:semiHidden="1" w:unhideWhenUsed="1"/>
-    <w:lsdException w:name="Unresolved Mention" w:semiHidden="1" w:unhideWhenUsed="1"/>
   </w:latentStyles>
   <w:style w:type="paragraph" w:default="1" w:styleId="Normal">
     <w:name w:val="Normal"/>

</xml_diff>

<commit_message>
Added definitions for 'Welcome to the Scrum' section
</commit_message>
<xml_diff>
--- a/the_code_issue_terms_and_definitions.docx
+++ b/the_code_issue_terms_and_definitions.docx
@@ -4056,9 +4056,6 @@
         <w:spacing w:before="160" w:line="256" w:lineRule="auto"/>
       </w:pPr>
       <w:r>
-        <w:rPr>
-          <w:b/>
-        </w:rPr>
         <w:t>JIRA</w:t>
       </w:r>
       <w:r>
@@ -4076,9 +4073,6 @@
       </w:pPr>
       <w:bookmarkStart w:id="0" w:name="_GoBack"/>
       <w:r>
-        <w:rPr>
-          <w:b/>
-        </w:rPr>
         <w:t>Blockers</w:t>
       </w:r>
       <w:r>

</xml_diff>